<commit_message>
boot manuals for 1.39 (RUS)
</commit_message>
<xml_diff>
--- a/src_doc/RH_boot_manual_RUS.docx
+++ b/src_doc/RH_boot_manual_RUS.docx
@@ -26,7 +26,7 @@
                 <wp:positionV relativeFrom="margin">
                   <wp:posOffset>1829435</wp:posOffset>
                 </wp:positionV>
-                <wp:extent cx="2292350" cy="1998980"/>
+                <wp:extent cx="2292350" cy="2005965"/>
                 <wp:effectExtent l="0" t="0" r="0" b="0"/>
                 <wp:wrapSquare wrapText="bothSides"/>
                 <wp:docPr id="1" name="Frame1"/>
@@ -37,7 +37,7 @@
                       <wps:spPr>
                         <a:xfrm>
                           <a:off x="0" y="0"/>
-                          <a:ext cx="2291760" cy="1998360"/>
+                          <a:ext cx="2291760" cy="2005200"/>
                         </a:xfrm>
                         <a:prstGeom prst="rect">
                           <a:avLst/>
@@ -123,7 +123,7 @@
                                 <w:sdt>
                                   <w:sdtPr>
                                     <w:text/>
-                                    <w:id w:val="1183495552"/>
+                                    <w:id w:val="851467853"/>
                                     <w:dataBinding w:prefixMappings="xmlns:ns0='http://schemas.openxmlformats.org/package/2006/metadata/core-properties' xmlns:ns1='http://purl.org/dc/elements/1.1/'" w:xpath="/ns0:coreProperties[1]/ns1:title[1]" w:storeItemID="{6C3C8BC8-F283-45AE-878A-BAB7291924A1}"/>
                                     <w:alias w:val="Company"/>
                                   </w:sdtPr>
@@ -180,7 +180,7 @@
                                 <w:sdt>
                                   <w:sdtPr>
                                     <w:text/>
-                                    <w:id w:val="1745708186"/>
+                                    <w:id w:val="686060309"/>
                                     <w:dataBinding w:prefixMappings="xmlns:ns0='http://schemas.openxmlformats.org/package/2006/metadata/core-properties' xmlns:ns1='http://purl.org/dc/elements/1.1/'" w:xpath="/ns0:coreProperties[1]/ns1:subject[1]" w:storeItemID="{6C3C8BC8-F283-45AE-878A-BAB7291924A1}"/>
                                     <w:alias w:val="Subtitle"/>
                                   </w:sdtPr>
@@ -190,16 +190,12 @@
                                         <w:pStyle w:val="NoSpacing"/>
                                         <w:jc w:val="right"/>
                                         <w:rPr>
-                                          <w:rFonts w:ascii="Cambria" w:hAnsi="Cambria" w:eastAsia="" w:cs="" w:asciiTheme="majorHAnsi" w:cstheme="majorBidi" w:eastAsiaTheme="majorEastAsia" w:hAnsiTheme="majorHAnsi"/>
+                                          <w:rFonts w:ascii="Cambria" w:hAnsi="Cambria" w:eastAsia="" w:cs="" w:cstheme="majorBidi" w:eastAsiaTheme="majorEastAsia"/>
                                           <w:lang w:val="ru-RU"/>
                                         </w:rPr>
                                       </w:pPr>
                                       <w:r>
-                                        <w:rPr>
-                                          <w:rFonts w:eastAsia="" w:cs="" w:ascii="Cambria" w:hAnsi="Cambria" w:cstheme="majorBidi" w:eastAsiaTheme="majorEastAsia"/>
-                                          <w:lang w:val="ru-RU"/>
-                                        </w:rPr>
-                                        <w:t>Часть 1</w:t>
+                                        <w:rPr/>
                                       </w:r>
                                     </w:p>
                                   </w:sdtContent>
@@ -211,10 +207,14 @@
                             <w:pPr>
                               <w:pStyle w:val="FrameContents"/>
                               <w:spacing w:before="0" w:after="200"/>
-                              <w:rPr/>
+                              <w:rPr>
+                                <w:color w:val="000000"/>
+                              </w:rPr>
                             </w:pPr>
                             <w:r>
-                              <w:rPr/>
+                              <w:rPr>
+                                <w:color w:val="000000"/>
+                              </w:rPr>
                             </w:r>
                           </w:p>
                         </w:txbxContent>
@@ -233,7 +233,7 @@
           </mc:Choice>
           <mc:Fallback>
             <w:pict>
-              <v:rect id="shape_0" ID="Frame1" stroked="f" style="position:absolute;margin-left:22.55pt;margin-top:144.05pt;width:180.4pt;height:157.3pt;mso-position-horizontal:center;mso-position-horizontal-relative:margin;mso-position-vertical-relative:margin">
+              <v:rect id="shape_0" ID="Frame1" stroked="f" style="position:absolute;margin-left:22.55pt;margin-top:144.05pt;width:180.4pt;height:157.85pt;mso-position-horizontal:center;mso-position-horizontal-relative:margin;mso-position-vertical-relative:margin">
                 <w10:wrap type="none"/>
                 <v:fill o:detectmouseclick="t" on="false"/>
                 <v:stroke color="#3465a4" joinstyle="round" endcap="flat"/>
@@ -307,7 +307,7 @@
                           <w:sdt>
                             <w:sdtPr>
                               <w:text/>
-                              <w:id w:val="359976552"/>
+                              <w:id w:val="1946980583"/>
                               <w:dataBinding w:prefixMappings="xmlns:ns0='http://schemas.openxmlformats.org/package/2006/metadata/core-properties' xmlns:ns1='http://purl.org/dc/elements/1.1/'" w:xpath="/ns0:coreProperties[1]/ns1:title[1]" w:storeItemID="{6C3C8BC8-F283-45AE-878A-BAB7291924A1}"/>
                               <w:alias w:val="Company"/>
                             </w:sdtPr>
@@ -364,7 +364,7 @@
                           <w:sdt>
                             <w:sdtPr>
                               <w:text/>
-                              <w:id w:val="1639511459"/>
+                              <w:id w:val="1772794960"/>
                               <w:dataBinding w:prefixMappings="xmlns:ns0='http://schemas.openxmlformats.org/package/2006/metadata/core-properties' xmlns:ns1='http://purl.org/dc/elements/1.1/'" w:xpath="/ns0:coreProperties[1]/ns1:subject[1]" w:storeItemID="{6C3C8BC8-F283-45AE-878A-BAB7291924A1}"/>
                               <w:alias w:val="Subtitle"/>
                             </w:sdtPr>
@@ -374,16 +374,12 @@
                                   <w:pStyle w:val="NoSpacing"/>
                                   <w:jc w:val="right"/>
                                   <w:rPr>
-                                    <w:rFonts w:ascii="Cambria" w:hAnsi="Cambria" w:eastAsia="" w:cs="" w:asciiTheme="majorHAnsi" w:cstheme="majorBidi" w:eastAsiaTheme="majorEastAsia" w:hAnsiTheme="majorHAnsi"/>
+                                    <w:rFonts w:ascii="Cambria" w:hAnsi="Cambria" w:eastAsia="" w:cs="" w:cstheme="majorBidi" w:eastAsiaTheme="majorEastAsia"/>
                                     <w:lang w:val="ru-RU"/>
                                   </w:rPr>
                                 </w:pPr>
                                 <w:r>
-                                  <w:rPr>
-                                    <w:rFonts w:eastAsia="" w:cs="" w:ascii="Cambria" w:hAnsi="Cambria" w:cstheme="majorBidi" w:eastAsiaTheme="majorEastAsia"/>
-                                    <w:lang w:val="ru-RU"/>
-                                  </w:rPr>
-                                  <w:t>Часть 1</w:t>
+                                  <w:rPr/>
                                 </w:r>
                               </w:p>
                             </w:sdtContent>
@@ -395,10 +391,14 @@
                       <w:pPr>
                         <w:pStyle w:val="FrameContents"/>
                         <w:spacing w:before="0" w:after="200"/>
-                        <w:rPr/>
+                        <w:rPr>
+                          <w:color w:val="000000"/>
+                        </w:rPr>
                       </w:pPr>
                       <w:r>
-                        <w:rPr/>
+                        <w:rPr>
+                          <w:color w:val="000000"/>
+                        </w:rPr>
                       </w:r>
                     </w:p>
                   </w:txbxContent>
@@ -408,15 +408,15 @@
           </mc:Fallback>
         </mc:AlternateContent>
         <w:drawing>
-          <wp:anchor behindDoc="0" distT="0" distB="0" distL="0" distR="0" simplePos="0" locked="0" layoutInCell="1" allowOverlap="1" relativeHeight="4">
+          <wp:anchor behindDoc="0" distT="0" distB="0" distL="0" distR="0" simplePos="0" locked="0" layoutInCell="1" allowOverlap="1" relativeHeight="12">
             <wp:simplePos x="0" y="0"/>
             <wp:positionH relativeFrom="column">
-              <wp:posOffset>524510</wp:posOffset>
+              <wp:posOffset>441960</wp:posOffset>
             </wp:positionH>
             <wp:positionV relativeFrom="paragraph">
-              <wp:posOffset>-142875</wp:posOffset>
+              <wp:posOffset>-160020</wp:posOffset>
             </wp:positionV>
-            <wp:extent cx="1813560" cy="1813560"/>
+            <wp:extent cx="1885950" cy="1885950"/>
             <wp:effectExtent l="0" t="0" r="0" b="0"/>
             <wp:wrapSquare wrapText="largest"/>
             <wp:docPr id="3" name="Image1" descr=""/>
@@ -441,7 +441,7 @@
                   <pic:spPr bwMode="auto">
                     <a:xfrm>
                       <a:off x="0" y="0"/>
-                      <a:ext cx="1813560" cy="1813560"/>
+                      <a:ext cx="1885950" cy="1885950"/>
                     </a:xfrm>
                     <a:prstGeom prst="rect">
                       <a:avLst/>
@@ -559,7 +559,31 @@
                                       <w:sz w:val="18"/>
                                       <w:lang w:val="ru-RU"/>
                                     </w:rPr>
-                                    <w:t>v1.34(C) Room-House.com 2023</w:t>
+                                    <w:t>v1.3</w:t>
+                                  </w:r>
+                                  <w:r>
+                                    <w:rPr>
+                                      <w:color w:val="D34817" w:themeColor="accent1"/>
+                                      <w:sz w:val="18"/>
+                                      <w:lang w:val="ru-RU"/>
+                                    </w:rPr>
+                                    <w:t>9</w:t>
+                                  </w:r>
+                                  <w:r>
+                                    <w:rPr>
+                                      <w:color w:val="D34817" w:themeColor="accent1"/>
+                                      <w:sz w:val="18"/>
+                                      <w:lang w:val="ru-RU"/>
+                                    </w:rPr>
+                                    <w:t>(C) Room-House.com 202</w:t>
+                                  </w:r>
+                                  <w:r>
+                                    <w:rPr>
+                                      <w:color w:val="D34817" w:themeColor="accent1"/>
+                                      <w:sz w:val="18"/>
+                                      <w:lang w:val="ru-RU"/>
+                                    </w:rPr>
+                                    <w:t>4</w:t>
                                   </w:r>
                                 </w:p>
                               </w:tc>
@@ -569,10 +593,14 @@
                             <w:pPr>
                               <w:pStyle w:val="FrameContents"/>
                               <w:spacing w:before="0" w:after="200"/>
-                              <w:rPr/>
+                              <w:rPr>
+                                <w:color w:val="000000"/>
+                              </w:rPr>
                             </w:pPr>
                             <w:r>
-                              <w:rPr/>
+                              <w:rPr>
+                                <w:color w:val="000000"/>
+                              </w:rPr>
                             </w:r>
                           </w:p>
                         </w:txbxContent>
@@ -591,7 +619,7 @@
           </mc:Choice>
           <mc:Fallback>
             <w:pict>
-              <v:rect id="shape_0" ID="Frame2" stroked="f" style="position:absolute;margin-left:22.55pt;margin-top:300.8pt;width:180.4pt;height:45.9pt;mso-position-horizontal:center;mso-position-horizontal-relative:margin;mso-position-vertical:bottom;mso-position-vertical-relative:margin">
+              <v:rect id="shape_0" ID="Frame2" stroked="f" style="position:absolute;margin-left:22.55pt;margin-top:300.85pt;width:180.4pt;height:45.9pt;mso-position-horizontal:center;mso-position-horizontal-relative:margin;mso-position-vertical:bottom;mso-position-vertical-relative:margin">
                 <w10:wrap type="none"/>
                 <v:fill o:detectmouseclick="t" on="false"/>
                 <v:stroke color="#3465a4" joinstyle="round" endcap="flat"/>
@@ -634,7 +662,31 @@
                                 <w:sz w:val="18"/>
                                 <w:lang w:val="ru-RU"/>
                               </w:rPr>
-                              <w:t>v1.34(C) Room-House.com 2023</w:t>
+                              <w:t>v1.3</w:t>
+                            </w:r>
+                            <w:r>
+                              <w:rPr>
+                                <w:color w:val="D34817" w:themeColor="accent1"/>
+                                <w:sz w:val="18"/>
+                                <w:lang w:val="ru-RU"/>
+                              </w:rPr>
+                              <w:t>9</w:t>
+                            </w:r>
+                            <w:r>
+                              <w:rPr>
+                                <w:color w:val="D34817" w:themeColor="accent1"/>
+                                <w:sz w:val="18"/>
+                                <w:lang w:val="ru-RU"/>
+                              </w:rPr>
+                              <w:t>(C) Room-House.com 202</w:t>
+                            </w:r>
+                            <w:r>
+                              <w:rPr>
+                                <w:color w:val="D34817" w:themeColor="accent1"/>
+                                <w:sz w:val="18"/>
+                                <w:lang w:val="ru-RU"/>
+                              </w:rPr>
+                              <w:t>4</w:t>
                             </w:r>
                           </w:p>
                         </w:tc>
@@ -644,10 +696,14 @@
                       <w:pPr>
                         <w:pStyle w:val="FrameContents"/>
                         <w:spacing w:before="0" w:after="200"/>
-                        <w:rPr/>
+                        <w:rPr>
+                          <w:color w:val="000000"/>
+                        </w:rPr>
                       </w:pPr>
                       <w:r>
-                        <w:rPr/>
+                        <w:rPr>
+                          <w:color w:val="000000"/>
+                        </w:rPr>
                       </w:r>
                     </w:p>
                   </w:txbxContent>
@@ -685,7 +741,7 @@
           <w:docPartGallery w:val="Table of Contents"/>
           <w:docPartUnique w:val="true"/>
         </w:docPartObj>
-        <w:id w:val="1089292132"/>
+        <w:id w:val="125193470"/>
       </w:sdtPr>
       <w:sdtContent>
         <w:p>
@@ -698,7 +754,7 @@
               <w:sz w:val="22"/>
               <w:lang w:val="ru-RU"/>
             </w:rPr>
-            <w:t>Содержание (часть 1)</w:t>
+            <w:t>Содержание</w:t>
           </w:r>
         </w:p>
       </w:sdtContent>
@@ -1097,7 +1153,7 @@
           <w:u w:val="none" w:color="000000"/>
           <w:lang w:val="ru-RU"/>
         </w:rPr>
-        <w:t>Создание виртуальной машины с адаптером «Bridged»</w:t>
+        <w:t>Создание виртуальной машины с адаптером «Bridge»</w:t>
       </w:r>
       <w:hyperlink w:anchor="_Toc465155189">
         <w:r>
@@ -1333,7 +1389,7 @@
         <w:r>
           <w:fldChar w:fldCharType="separate"/>
         </w:r>
-        <w:bookmarkStart w:id="2" w:name="__Fieldmark__135_1033633047"/>
+        <w:bookmarkStart w:id="2" w:name="__Fieldmark__134_868473142"/>
         <w:r>
           <w:rPr>
             <w:rStyle w:val="IndexLink"/>
@@ -1354,13 +1410,14 @@
             <w:lang w:val="ru-RU"/>
           </w:rPr>
         </w:r>
-        <w:bookmarkStart w:id="3" w:name="__Fieldmark__134_902740927"/>
-        <w:bookmarkStart w:id="4" w:name="__Fieldmark__133_3337917788"/>
-        <w:bookmarkStart w:id="5" w:name="__Fieldmark__133_3440022167"/>
+        <w:bookmarkStart w:id="3" w:name="__Fieldmark__480_788773065"/>
+        <w:bookmarkStart w:id="4" w:name="__Fieldmark__135_3573041295"/>
+        <w:bookmarkStart w:id="5" w:name="__Fieldmark__133_488258861"/>
         <w:bookmarkStart w:id="6" w:name="__Fieldmark__145_2946706235"/>
-        <w:bookmarkStart w:id="7" w:name="__Fieldmark__133_488258861"/>
-        <w:bookmarkStart w:id="8" w:name="__Fieldmark__135_3573041295"/>
-        <w:bookmarkStart w:id="9" w:name="__Fieldmark__480_788773065"/>
+        <w:bookmarkStart w:id="7" w:name="__Fieldmark__133_3440022167"/>
+        <w:bookmarkStart w:id="8" w:name="__Fieldmark__133_3337917788"/>
+        <w:bookmarkStart w:id="9" w:name="__Fieldmark__134_902740927"/>
+        <w:bookmarkStart w:id="10" w:name="__Fieldmark__135_1033633047"/>
         <w:bookmarkEnd w:id="2"/>
         <w:bookmarkEnd w:id="3"/>
         <w:bookmarkEnd w:id="4"/>
@@ -1369,6 +1426,7 @@
         <w:bookmarkEnd w:id="7"/>
         <w:bookmarkEnd w:id="8"/>
         <w:bookmarkEnd w:id="9"/>
+        <w:bookmarkEnd w:id="10"/>
         <w:r>
           <w:rPr>
             <w:rStyle w:val="IndexLink"/>
@@ -1393,7 +1451,27 @@
             <w:color w:val="00000A"/>
             <w:lang w:val="ru-RU"/>
           </w:rPr>
-          <w:t xml:space="preserve"> адаптером «NAT»..</w:t>
+          <w:t xml:space="preserve"> адаптером «</w:t>
+        </w:r>
+        <w:r>
+          <w:rPr>
+            <w:rStyle w:val="IndexLink"/>
+            <w:rFonts w:eastAsia="" w:eastAsiaTheme="minorEastAsia"/>
+            <w:vanish w:val="false"/>
+            <w:color w:val="00000A"/>
+            <w:lang w:val="ru-RU"/>
+          </w:rPr>
+          <w:t>Bridge</w:t>
+        </w:r>
+        <w:r>
+          <w:rPr>
+            <w:rStyle w:val="IndexLink"/>
+            <w:rFonts w:eastAsia="" w:eastAsiaTheme="minorEastAsia"/>
+            <w:vanish w:val="false"/>
+            <w:color w:val="00000A"/>
+            <w:lang w:val="ru-RU"/>
+          </w:rPr>
+          <w:t>»..</w:t>
         </w:r>
         <w:r>
           <w:rPr>
@@ -1535,35 +1613,7 @@
           <w:sz w:val="18"/>
           <w:lang w:val="ru-RU"/>
         </w:rPr>
-        <w:t xml:space="preserve"> представляет сетевой системный комплекс, для правильной работы которого необходимо подготовить компьютер, роутер и выполнить настройки согласно данной инструкции. Если вы </w:t>
-      </w:r>
-      <w:r>
-        <w:rPr>
-          <w:sz w:val="18"/>
-          <w:lang w:val="ru-RU"/>
-        </w:rPr>
-        <w:t>понимаете</w:t>
-      </w:r>
-      <w:r>
-        <w:rPr>
-          <w:sz w:val="18"/>
-          <w:lang w:val="ru-RU"/>
-        </w:rPr>
-        <w:t xml:space="preserve"> всё, о чем далее </w:t>
-      </w:r>
-      <w:r>
-        <w:rPr>
-          <w:sz w:val="18"/>
-          <w:lang w:val="ru-RU"/>
-        </w:rPr>
-        <w:t xml:space="preserve">идёт </w:t>
-      </w:r>
-      <w:r>
-        <w:rPr>
-          <w:sz w:val="18"/>
-          <w:lang w:val="ru-RU"/>
-        </w:rPr>
-        <w:t xml:space="preserve">речь, вы сможете самостоятельно запустить </w:t>
+        <w:t xml:space="preserve"> представляет сетевой системный комплекс, для правильной работы которого необходимо подготовить компьютер, роутер и выполнить настройки согласно данной инструкции. Если вы понимаете всё, о чем далее идёт речь, вы сможете самостоятельно запустить </w:t>
       </w:r>
       <w:r>
         <w:rPr>
@@ -1629,16 +1679,7 @@
           <w:sz w:val="18"/>
           <w:lang w:val="ru-RU"/>
         </w:rPr>
-        <w:t xml:space="preserve">. Но все эти варианты предполагают, что у вас соединение с интернетом через внешний </w:t>
-      </w:r>
-      <w:r>
-        <w:rPr>
-          <w:b/>
-          <w:bCs/>
-          <w:sz w:val="18"/>
-          <w:lang w:val="ru-RU"/>
-        </w:rPr>
-        <w:t xml:space="preserve">Static IP </w:t>
+        <w:t xml:space="preserve">. </w:t>
       </w:r>
       <w:r>
         <w:rPr>
@@ -1647,16 +1688,7 @@
           <w:sz w:val="18"/>
           <w:lang w:val="ru-RU"/>
         </w:rPr>
-        <w:t>адрес  (см. картинку — если роутер показывает тип соединения с интернетом как «</w:t>
-      </w:r>
-      <w:r>
-        <w:rPr>
-          <w:b/>
-          <w:bCs/>
-          <w:sz w:val="18"/>
-          <w:lang w:val="ru-RU"/>
-        </w:rPr>
-        <w:t>Dynamic IP</w:t>
+        <w:t>В</w:t>
       </w:r>
       <w:r>
         <w:rPr>
@@ -1665,7 +1697,16 @@
           <w:sz w:val="18"/>
           <w:lang w:val="ru-RU"/>
         </w:rPr>
-        <w:t xml:space="preserve">» — </w:t>
+        <w:t xml:space="preserve">се предполагают, что у вас соединение с интернетом через внешний </w:t>
+      </w:r>
+      <w:r>
+        <w:rPr>
+          <w:b/>
+          <w:bCs/>
+          <w:sz w:val="18"/>
+          <w:lang w:val="ru-RU"/>
+        </w:rPr>
+        <w:t xml:space="preserve">Static IP </w:t>
       </w:r>
       <w:r>
         <w:rPr>
@@ -1674,7 +1715,7 @@
           <w:sz w:val="18"/>
           <w:lang w:val="ru-RU"/>
         </w:rPr>
-        <w:t>по</w:t>
+        <w:t>адрес</w:t>
       </w:r>
       <w:r>
         <w:rPr>
@@ -1683,16 +1724,7 @@
           <w:sz w:val="18"/>
           <w:lang w:val="ru-RU"/>
         </w:rPr>
-        <w:t xml:space="preserve">просите провайдера поменять на </w:t>
-      </w:r>
-      <w:r>
-        <w:rPr>
-          <w:b/>
-          <w:bCs/>
-          <w:sz w:val="18"/>
-          <w:lang w:val="ru-RU"/>
-        </w:rPr>
-        <w:t>Static IP</w:t>
+        <w:t>. С</w:t>
       </w:r>
       <w:r>
         <w:rPr>
@@ -1701,7 +1733,7 @@
           <w:sz w:val="18"/>
           <w:lang w:val="ru-RU"/>
         </w:rPr>
-        <w:t xml:space="preserve">, это немногим дороже, чем </w:t>
+        <w:t>м. картинку — если роутер показывает тип соединения с интернетом как «</w:t>
       </w:r>
       <w:r>
         <w:rPr>
@@ -1719,7 +1751,97 @@
           <w:sz w:val="18"/>
           <w:lang w:val="ru-RU"/>
         </w:rPr>
-        <w:t>):</w:t>
+        <w:t xml:space="preserve">» — </w:t>
+      </w:r>
+      <w:r>
+        <w:rPr>
+          <w:b w:val="false"/>
+          <w:bCs w:val="false"/>
+          <w:sz w:val="18"/>
+          <w:lang w:val="ru-RU"/>
+        </w:rPr>
+        <w:t xml:space="preserve">у </w:t>
+      </w:r>
+      <w:r>
+        <w:rPr>
+          <w:b w:val="false"/>
+          <w:bCs w:val="false"/>
+          <w:sz w:val="18"/>
+          <w:lang w:val="ru-RU"/>
+        </w:rPr>
+        <w:t xml:space="preserve">провайдера </w:t>
+      </w:r>
+      <w:r>
+        <w:rPr>
+          <w:b w:val="false"/>
+          <w:bCs w:val="false"/>
+          <w:sz w:val="18"/>
+          <w:lang w:val="ru-RU"/>
+        </w:rPr>
+        <w:t>надо</w:t>
+      </w:r>
+      <w:r>
+        <w:rPr>
+          <w:b w:val="false"/>
+          <w:bCs w:val="false"/>
+          <w:sz w:val="18"/>
+          <w:lang w:val="ru-RU"/>
+        </w:rPr>
+        <w:t xml:space="preserve"> поменять </w:t>
+      </w:r>
+      <w:r>
+        <w:rPr>
+          <w:b w:val="false"/>
+          <w:bCs w:val="false"/>
+          <w:sz w:val="18"/>
+          <w:lang w:val="ru-RU"/>
+        </w:rPr>
+        <w:t>его</w:t>
+      </w:r>
+      <w:r>
+        <w:rPr>
+          <w:b w:val="false"/>
+          <w:bCs w:val="false"/>
+          <w:sz w:val="18"/>
+          <w:lang w:val="ru-RU"/>
+        </w:rPr>
+        <w:t xml:space="preserve"> на </w:t>
+      </w:r>
+      <w:r>
+        <w:rPr>
+          <w:b/>
+          <w:bCs/>
+          <w:sz w:val="18"/>
+          <w:lang w:val="ru-RU"/>
+        </w:rPr>
+        <w:t>Static IP</w:t>
+      </w:r>
+      <w:r>
+        <w:rPr>
+          <w:b w:val="false"/>
+          <w:bCs w:val="false"/>
+          <w:sz w:val="18"/>
+          <w:lang w:val="ru-RU"/>
+        </w:rPr>
+        <w:t xml:space="preserve">, это </w:t>
+      </w:r>
+      <w:r>
+        <w:rPr>
+          <w:b w:val="false"/>
+          <w:bCs w:val="false"/>
+          <w:sz w:val="18"/>
+          <w:lang w:val="ru-RU"/>
+        </w:rPr>
+        <w:t>стоит несколько</w:t>
+      </w:r>
+      <w:r>
+        <w:rPr>
+          <w:b w:val="false"/>
+          <w:bCs w:val="false"/>
+          <w:sz w:val="18"/>
+          <w:lang w:val="ru-RU"/>
+        </w:rPr>
+        <w:t xml:space="preserve"> дороже:</w:t>
       </w:r>
     </w:p>
     <w:p>
@@ -1741,7 +1863,7 @@
           <w:lang w:val="ru-RU"/>
         </w:rPr>
         <w:drawing>
-          <wp:anchor behindDoc="0" distT="0" distB="0" distL="0" distR="0" simplePos="0" locked="0" layoutInCell="1" allowOverlap="1" relativeHeight="5">
+          <wp:anchor behindDoc="0" distT="0" distB="0" distL="0" distR="0" simplePos="0" locked="0" layoutInCell="1" allowOverlap="1" relativeHeight="4">
             <wp:simplePos x="0" y="0"/>
             <wp:positionH relativeFrom="column">
               <wp:posOffset>379095</wp:posOffset>
@@ -1814,7 +1936,21 @@
           <w:sz w:val="18"/>
           <w:lang w:val="ru-RU"/>
         </w:rPr>
-        <w:t>Часто бывает, что устаревшая техника простаивает без дела. Вы можете использовать такой старый компьютер или ноутбук в качестве «House». Требования к нему:</w:t>
+        <w:t>Часто бывает, что устаревшая техника простаивает без дела. Вы можете использовать старый компьютер или ноутбук в качестве «</w:t>
+      </w:r>
+      <w:r>
+        <w:rPr>
+          <w:sz w:val="18"/>
+          <w:lang w:val="ru-RU"/>
+        </w:rPr>
+        <w:t>Tower</w:t>
+      </w:r>
+      <w:r>
+        <w:rPr>
+          <w:sz w:val="18"/>
+          <w:lang w:val="ru-RU"/>
+        </w:rPr>
+        <w:t>». Требования к нему:</w:t>
       </w:r>
     </w:p>
     <w:p>
@@ -1889,21 +2025,63 @@
           <w:sz w:val="18"/>
           <w:lang w:val="ru-RU"/>
         </w:rPr>
-        <w:t xml:space="preserve">SSD/NVMe/SATA диск ( неотформатированный), или  с уже имеющейся файловой системой Linux и хотя бы с одним гигабайтом (1Gb) свободного места </w:t>
-      </w:r>
-      <w:r>
-        <w:rPr>
-          <w:sz w:val="18"/>
-          <w:lang w:val="ru-RU"/>
-        </w:rPr>
-        <w:t>на нём</w:t>
-      </w:r>
-      <w:r>
-        <w:rPr>
-          <w:sz w:val="18"/>
-          <w:lang w:val="ru-RU"/>
-        </w:rPr>
-        <w:t>.</w:t>
+        <w:t xml:space="preserve">SSD/NVMe/SATA диск ( неотформатированный), или  с уже имеющейся файловой системой Linux и хотя бы с </w:t>
+      </w:r>
+      <w:r>
+        <w:rPr>
+          <w:sz w:val="18"/>
+          <w:lang w:val="ru-RU"/>
+        </w:rPr>
+        <w:t>двумя</w:t>
+      </w:r>
+      <w:r>
+        <w:rPr>
+          <w:sz w:val="18"/>
+          <w:lang w:val="ru-RU"/>
+        </w:rPr>
+        <w:t xml:space="preserve"> гигабайт</w:t>
+      </w:r>
+      <w:r>
+        <w:rPr>
+          <w:sz w:val="18"/>
+          <w:lang w:val="ru-RU"/>
+        </w:rPr>
+        <w:t>а</w:t>
+      </w:r>
+      <w:r>
+        <w:rPr>
+          <w:sz w:val="18"/>
+          <w:lang w:val="ru-RU"/>
+        </w:rPr>
+        <w:t>м</w:t>
+      </w:r>
+      <w:r>
+        <w:rPr>
+          <w:sz w:val="18"/>
+          <w:lang w:val="ru-RU"/>
+        </w:rPr>
+        <w:t>и</w:t>
+      </w:r>
+      <w:r>
+        <w:rPr>
+          <w:sz w:val="18"/>
+          <w:lang w:val="ru-RU"/>
+        </w:rPr>
+        <w:t xml:space="preserve"> (</w:t>
+      </w:r>
+      <w:r>
+        <w:rPr>
+          <w:sz w:val="18"/>
+          <w:lang w:val="ru-RU"/>
+        </w:rPr>
+        <w:t>2</w:t>
+      </w:r>
+      <w:r>
+        <w:rPr>
+          <w:sz w:val="18"/>
+          <w:lang w:val="ru-RU"/>
+        </w:rPr>
+        <w:t>Gb) свободного места.</w:t>
       </w:r>
     </w:p>
     <w:p>
@@ -1933,42 +2111,7 @@
           <w:sz w:val="18"/>
           <w:szCs w:val="18"/>
         </w:rPr>
-        <w:t>Этот</w:t>
-      </w:r>
-      <w:r>
-        <w:rPr>
-          <w:sz w:val="18"/>
-          <w:szCs w:val="18"/>
-        </w:rPr>
-        <w:t xml:space="preserve"> компьютер уже подключен Ethernet </w:t>
-      </w:r>
-      <w:r>
-        <w:rPr>
-          <w:sz w:val="18"/>
-          <w:szCs w:val="18"/>
-        </w:rPr>
-        <w:t>кабелем к роутеру</w:t>
-      </w:r>
-      <w:r>
-        <w:rPr>
-          <w:sz w:val="18"/>
-          <w:szCs w:val="18"/>
-        </w:rPr>
-        <w:t xml:space="preserve">, </w:t>
-      </w:r>
-      <w:r>
-        <w:rPr>
-          <w:sz w:val="18"/>
-          <w:szCs w:val="18"/>
-        </w:rPr>
-        <w:t>который</w:t>
-      </w:r>
-      <w:r>
-        <w:rPr>
-          <w:sz w:val="18"/>
-          <w:szCs w:val="18"/>
-        </w:rPr>
-        <w:t xml:space="preserve"> раздаёт локальные IP адреса по DHCP. Необходимо </w:t>
+        <w:t xml:space="preserve">Этот компьютер уже подключен Ethernet кабелем к роутеру, который раздаёт локальные IP адреса по DHCP. Необходимо </w:t>
       </w:r>
       <w:r>
         <w:rPr>
@@ -1984,21 +2127,7 @@
           <w:sz w:val="18"/>
           <w:szCs w:val="18"/>
         </w:rPr>
-        <w:t xml:space="preserve"> для </w:t>
-      </w:r>
-      <w:r>
-        <w:rPr>
-          <w:sz w:val="18"/>
-          <w:szCs w:val="18"/>
-        </w:rPr>
-        <w:t>этого</w:t>
-      </w:r>
-      <w:r>
-        <w:rPr>
-          <w:sz w:val="18"/>
-          <w:szCs w:val="18"/>
-        </w:rPr>
-        <w:t xml:space="preserve"> компьютера какой-нибудь </w:t>
+        <w:t xml:space="preserve"> для этого компьютера какой-нибудь </w:t>
       </w:r>
       <w:r>
         <w:rPr>
@@ -2042,7 +2171,7 @@
         </w:numPr>
         <w:rPr/>
       </w:pPr>
-      <w:bookmarkStart w:id="10" w:name="_Toc465155185"/>
+      <w:bookmarkStart w:id="11" w:name="_Toc465155185"/>
       <w:r>
         <w:rPr>
           <w:sz w:val="18"/>
@@ -2050,7 +2179,7 @@
         </w:rPr>
         <w:t>Н</w:t>
       </w:r>
-      <w:bookmarkEnd w:id="10"/>
+      <w:bookmarkEnd w:id="11"/>
       <w:r>
         <w:rPr>
           <w:sz w:val="18"/>
@@ -2069,21 +2198,7 @@
           <w:sz w:val="18"/>
           <w:lang w:val="ru-RU"/>
         </w:rPr>
-        <w:t>Если нет особой необходимос</w:t>
-      </w:r>
-      <w:r>
-        <w:rPr>
-          <w:sz w:val="18"/>
-          <w:lang w:val="ru-RU"/>
-        </w:rPr>
-        <w:t>ти в</w:t>
-      </w:r>
-      <w:r>
-        <w:rPr>
-          <w:sz w:val="18"/>
-          <w:lang w:val="ru-RU"/>
-        </w:rPr>
-        <w:t xml:space="preserve"> </w:t>
+        <w:t xml:space="preserve">Если нет необходимости в </w:t>
       </w:r>
       <w:r>
         <w:rPr>
@@ -2099,35 +2214,35 @@
           <w:sz w:val="18"/>
           <w:lang w:val="ru-RU"/>
         </w:rPr>
-        <w:t xml:space="preserve"> для «House», то можно довольно просто запустить R-H на виртуалке. Для этого подходит </w:t>
-      </w:r>
-      <w:r>
-        <w:rPr>
-          <w:sz w:val="18"/>
-          <w:lang w:val="ru-RU"/>
-        </w:rPr>
-        <w:t>сейчас</w:t>
-      </w:r>
-      <w:r>
-        <w:rPr>
-          <w:sz w:val="18"/>
-          <w:lang w:val="ru-RU"/>
-        </w:rPr>
-        <w:t xml:space="preserve"> VirtualBox — скачайте версию этого популярного виртуализатора на вашу операционную систему — например, </w:t>
-      </w:r>
-      <w:r>
-        <w:rPr>
-          <w:sz w:val="18"/>
-          <w:lang w:val="ru-RU"/>
-        </w:rPr>
-        <w:t xml:space="preserve">для </w:t>
-      </w:r>
-      <w:r>
-        <w:rPr>
-          <w:sz w:val="18"/>
-          <w:lang w:val="ru-RU"/>
-        </w:rPr>
-        <w:t xml:space="preserve">Windows, на virtualbox.org и запустите инсталляцию. «VB Extension Pack» не нужен для </w:t>
+        <w:t xml:space="preserve"> для «</w:t>
+      </w:r>
+      <w:r>
+        <w:rPr>
+          <w:sz w:val="18"/>
+          <w:lang w:val="ru-RU"/>
+        </w:rPr>
+        <w:t>Tower</w:t>
+      </w:r>
+      <w:r>
+        <w:rPr>
+          <w:sz w:val="18"/>
+          <w:lang w:val="ru-RU"/>
+        </w:rPr>
+        <w:t>», то можно довольно просто запустить R-H на виртуал</w:t>
+      </w:r>
+      <w:r>
+        <w:rPr>
+          <w:sz w:val="18"/>
+          <w:lang w:val="ru-RU"/>
+        </w:rPr>
+        <w:t>ьной машине</w:t>
+      </w:r>
+      <w:r>
+        <w:rPr>
+          <w:sz w:val="18"/>
+          <w:lang w:val="ru-RU"/>
+        </w:rPr>
+        <w:t xml:space="preserve">. Для этого подходит VirtualBox — скачайте версию этого популярного виртуализатора на вашу операционную систему — например, для Windows, на virtualbox.org и запустите инсталляцию. «VB Extension Pack» не нужен для </w:t>
       </w:r>
       <w:r>
         <w:rPr>
@@ -2143,7 +2258,163 @@
           <w:sz w:val="18"/>
           <w:lang w:val="ru-RU"/>
         </w:rPr>
-        <w:t>, поэтому его можно не скачивать и не устанавливать. Версии 6.1 VirtualBox почти все подходят для R-H, поэтому не обязательно устанавливать самую последнюю версию VirtualBox, если у вас уже есть на host-компьютере более ранняя версия из серии 6.1.N. (N &gt; 22)</w:t>
+        <w:t>, поэтому его можно не скачивать и не устанавливать. Верси</w:t>
+      </w:r>
+      <w:r>
+        <w:rPr>
+          <w:sz w:val="18"/>
+          <w:lang w:val="ru-RU"/>
+        </w:rPr>
+        <w:t>я</w:t>
+      </w:r>
+      <w:r>
+        <w:rPr>
+          <w:sz w:val="18"/>
+          <w:lang w:val="ru-RU"/>
+        </w:rPr>
+        <w:t xml:space="preserve"> 6.1.</w:t>
+      </w:r>
+      <w:r>
+        <w:rPr>
+          <w:sz w:val="18"/>
+          <w:lang w:val="ru-RU"/>
+        </w:rPr>
+        <w:t>46</w:t>
+      </w:r>
+      <w:r>
+        <w:rPr>
+          <w:sz w:val="18"/>
+          <w:lang w:val="ru-RU"/>
+        </w:rPr>
+        <w:t xml:space="preserve"> VirtualBox подход</w:t>
+      </w:r>
+      <w:r>
+        <w:rPr>
+          <w:sz w:val="18"/>
+          <w:lang w:val="ru-RU"/>
+        </w:rPr>
+        <w:t>и</w:t>
+      </w:r>
+      <w:r>
+        <w:rPr>
+          <w:sz w:val="18"/>
+          <w:lang w:val="ru-RU"/>
+        </w:rPr>
+        <w:t>т для R-H, поэтому не обязательно устанавливать самую последнюю версию VirtualBox</w:t>
+      </w:r>
+      <w:r>
+        <w:rPr>
+          <w:sz w:val="18"/>
+          <w:lang w:val="ru-RU"/>
+        </w:rPr>
+        <w:t xml:space="preserve">. Однако избегайте версии 7.0.*, поскольку для них нужна новая лицензия Microsoft. Скачать версию 6.1.* можно здесь </w:t>
+      </w:r>
+      <w:hyperlink r:id="rId4">
+        <w:r>
+          <w:rPr>
+            <w:webHidden/>
+            <w:rStyle w:val="InternetLink"/>
+            <w:sz w:val="18"/>
+            <w:lang w:val="ru-RU"/>
+          </w:rPr>
+          <w:t>https://www.virtualbox.org/wiki/Download_Old_Builds_6_1</w:t>
+        </w:r>
+      </w:hyperlink>
+    </w:p>
+    <w:p>
+      <w:pPr>
+        <w:pStyle w:val="Normal"/>
+        <w:rPr/>
+      </w:pPr>
+      <w:r>
+        <w:drawing>
+          <wp:anchor behindDoc="0" distT="0" distB="0" distL="0" distR="0" simplePos="0" locked="0" layoutInCell="1" allowOverlap="1" relativeHeight="13">
+            <wp:simplePos x="0" y="0"/>
+            <wp:positionH relativeFrom="column">
+              <wp:align>center</wp:align>
+            </wp:positionH>
+            <wp:positionV relativeFrom="paragraph">
+              <wp:posOffset>635</wp:posOffset>
+            </wp:positionV>
+            <wp:extent cx="2247900" cy="895350"/>
+            <wp:effectExtent l="0" t="0" r="0" b="0"/>
+            <wp:wrapSquare wrapText="largest"/>
+            <wp:docPr id="7" name="Image7" descr=""/>
+            <wp:cNvGraphicFramePr>
+              <a:graphicFrameLocks xmlns:a="http://schemas.openxmlformats.org/drawingml/2006/main" noChangeAspect="1"/>
+            </wp:cNvGraphicFramePr>
+            <a:graphic xmlns:a="http://schemas.openxmlformats.org/drawingml/2006/main">
+              <a:graphicData uri="http://schemas.openxmlformats.org/drawingml/2006/picture">
+                <pic:pic xmlns:pic="http://schemas.openxmlformats.org/drawingml/2006/picture">
+                  <pic:nvPicPr>
+                    <pic:cNvPr id="7" name="Image7" descr=""/>
+                    <pic:cNvPicPr>
+                      <a:picLocks noChangeAspect="1" noChangeArrowheads="1"/>
+                    </pic:cNvPicPr>
+                  </pic:nvPicPr>
+                  <pic:blipFill>
+                    <a:blip r:embed="rId5"/>
+                    <a:stretch>
+                      <a:fillRect/>
+                    </a:stretch>
+                  </pic:blipFill>
+                  <pic:spPr bwMode="auto">
+                    <a:xfrm>
+                      <a:off x="0" y="0"/>
+                      <a:ext cx="2247900" cy="895350"/>
+                    </a:xfrm>
+                    <a:prstGeom prst="rect">
+                      <a:avLst/>
+                    </a:prstGeom>
+                  </pic:spPr>
+                </pic:pic>
+              </a:graphicData>
+            </a:graphic>
+          </wp:anchor>
+        </w:drawing>
+      </w:r>
+      <w:r>
+        <w:rPr>
+          <w:sz w:val="18"/>
+          <w:lang w:val="ru-RU"/>
+        </w:rPr>
+        <w:t>У</w:t>
+      </w:r>
+      <w:r>
+        <w:rPr>
+          <w:sz w:val="18"/>
+          <w:lang w:val="ru-RU"/>
+        </w:rPr>
+        <w:t>бедитесь, что в BIOS включена опция VT (Virtual Technologies) — в противном случае запустить VM не удастся, будет ошибка (см. картинку выше).</w:t>
+      </w:r>
+    </w:p>
+    <w:p>
+      <w:pPr>
+        <w:pStyle w:val="Normal"/>
+        <w:rPr/>
+      </w:pPr>
+      <w:r>
+        <w:rPr>
+          <w:sz w:val="18"/>
+          <w:lang w:val="ru-RU"/>
+        </w:rPr>
+        <w:t xml:space="preserve">В Windows для работы VirtualBox также нужно выключить программу </w:t>
+      </w:r>
+      <w:r>
+        <w:rPr>
+          <w:b/>
+          <w:bCs/>
+          <w:sz w:val="18"/>
+          <w:lang w:val="ru-RU"/>
+        </w:rPr>
+        <w:t>Hyper-V</w:t>
+      </w:r>
+      <w:r>
+        <w:rPr>
+          <w:sz w:val="18"/>
+          <w:lang w:val="ru-RU"/>
+        </w:rPr>
+        <w:t>.</w:t>
       </w:r>
     </w:p>
     <w:p>
@@ -2174,7 +2445,23 @@
           <w:szCs w:val="18"/>
           <w:lang w:val="ru-RU"/>
         </w:rPr>
-        <w:t>Основная задача настройки — это проброс портов («</w:t>
+        <w:t xml:space="preserve">Основная задача настройки — это </w:t>
+      </w:r>
+      <w:r>
+        <w:rPr>
+          <w:sz w:val="18"/>
+          <w:szCs w:val="18"/>
+          <w:lang w:val="ru-RU"/>
+        </w:rPr>
+        <w:t>перенаправление</w:t>
+      </w:r>
+      <w:r>
+        <w:rPr>
+          <w:sz w:val="18"/>
+          <w:szCs w:val="18"/>
+          <w:lang w:val="ru-RU"/>
+        </w:rPr>
+        <w:t xml:space="preserve"> портов («</w:t>
       </w:r>
       <w:r>
         <w:rPr>
@@ -2192,7 +2479,39 @@
           <w:szCs w:val="18"/>
           <w:lang w:val="ru-RU"/>
         </w:rPr>
-        <w:t xml:space="preserve">) с роутера на House-компьютер. То есть, роутер получает пакеты извне и перенаправляет их на House-компьютер по правилам, которые </w:t>
+        <w:t>) с роутера на «</w:t>
+      </w:r>
+      <w:r>
+        <w:rPr>
+          <w:sz w:val="18"/>
+          <w:szCs w:val="18"/>
+          <w:lang w:val="ru-RU"/>
+        </w:rPr>
+        <w:t>Tower»</w:t>
+      </w:r>
+      <w:r>
+        <w:rPr>
+          <w:sz w:val="18"/>
+          <w:szCs w:val="18"/>
+          <w:lang w:val="ru-RU"/>
+        </w:rPr>
+        <w:t>. То есть, роутер получает пакеты извне и перенаправляет их на «</w:t>
+      </w:r>
+      <w:r>
+        <w:rPr>
+          <w:sz w:val="18"/>
+          <w:szCs w:val="18"/>
+          <w:lang w:val="ru-RU"/>
+        </w:rPr>
+        <w:t>Tower»</w:t>
+      </w:r>
+      <w:r>
+        <w:rPr>
+          <w:sz w:val="18"/>
+          <w:szCs w:val="18"/>
+          <w:lang w:val="ru-RU"/>
+        </w:rPr>
+        <w:t xml:space="preserve"> по правилам, которые </w:t>
       </w:r>
       <w:r>
         <w:rPr>
@@ -2210,31 +2529,15 @@
           <w:szCs w:val="18"/>
           <w:lang w:val="ru-RU"/>
         </w:rPr>
-        <w:t xml:space="preserve"> должны прописать. Для этого, найдите в меню «админки» роутера </w:t>
-      </w:r>
-      <w:r>
-        <w:rPr>
-          <w:sz w:val="18"/>
-          <w:szCs w:val="18"/>
-          <w:lang w:val="ru-RU"/>
-        </w:rPr>
-        <w:t>настройку</w:t>
-      </w:r>
-      <w:r>
-        <w:rPr>
-          <w:sz w:val="18"/>
-          <w:szCs w:val="18"/>
-          <w:lang w:val="ru-RU"/>
-        </w:rPr>
-        <w:t xml:space="preserve"> «port forwarding» - </w:t>
-      </w:r>
-      <w:r>
-        <w:rPr>
-          <w:sz w:val="18"/>
-          <w:szCs w:val="18"/>
-          <w:lang w:val="ru-RU"/>
-        </w:rPr>
-        <w:t>что</w:t>
+        <w:t xml:space="preserve"> должны прописать. Для этого, найдите в меню «админки» роутера настройку «port forwarding» - </w:t>
+      </w:r>
+      <w:r>
+        <w:rPr>
+          <w:sz w:val="18"/>
+          <w:szCs w:val="18"/>
+          <w:lang w:val="ru-RU"/>
+        </w:rPr>
+        <w:t>она</w:t>
       </w:r>
       <w:r>
         <w:rPr>
@@ -2257,7 +2560,7 @@
           <w:lang w:val="ru-RU"/>
         </w:rPr>
         <w:drawing>
-          <wp:anchor behindDoc="0" distT="0" distB="0" distL="0" distR="0" simplePos="0" locked="0" layoutInCell="1" allowOverlap="1" relativeHeight="6">
+          <wp:anchor behindDoc="0" distT="0" distB="0" distL="0" distR="0" simplePos="0" locked="0" layoutInCell="1" allowOverlap="1" relativeHeight="5">
             <wp:simplePos x="0" y="0"/>
             <wp:positionH relativeFrom="column">
               <wp:align>center</wp:align>
@@ -2268,7 +2571,7 @@
             <wp:extent cx="2865755" cy="2299335"/>
             <wp:effectExtent l="0" t="0" r="0" b="0"/>
             <wp:wrapSquare wrapText="largest"/>
-            <wp:docPr id="7" name="Image3" descr=""/>
+            <wp:docPr id="8" name="Image3" descr=""/>
             <wp:cNvGraphicFramePr>
               <a:graphicFrameLocks xmlns:a="http://schemas.openxmlformats.org/drawingml/2006/main" noChangeAspect="1"/>
             </wp:cNvGraphicFramePr>
@@ -2276,13 +2579,13 @@
               <a:graphicData uri="http://schemas.openxmlformats.org/drawingml/2006/picture">
                 <pic:pic xmlns:pic="http://schemas.openxmlformats.org/drawingml/2006/picture">
                   <pic:nvPicPr>
-                    <pic:cNvPr id="7" name="Image3" descr=""/>
+                    <pic:cNvPr id="8" name="Image3" descr=""/>
                     <pic:cNvPicPr>
                       <a:picLocks noChangeAspect="1" noChangeArrowheads="1"/>
                     </pic:cNvPicPr>
                   </pic:nvPicPr>
                   <pic:blipFill>
-                    <a:blip r:embed="rId4"/>
+                    <a:blip r:embed="rId6"/>
                     <a:stretch>
                       <a:fillRect/>
                     </a:stretch>
@@ -2306,10 +2609,7 @@
     <w:p>
       <w:pPr>
         <w:pStyle w:val="Normal"/>
-        <w:rPr>
-          <w:sz w:val="18"/>
-          <w:szCs w:val="18"/>
-        </w:rPr>
+        <w:rPr/>
       </w:pPr>
       <w:r>
         <w:rPr>
@@ -2332,7 +2632,7 @@
           <w:lang w:val="ru-RU"/>
         </w:rPr>
         <w:drawing>
-          <wp:anchor behindDoc="0" distT="0" distB="0" distL="0" distR="0" simplePos="0" locked="0" layoutInCell="1" allowOverlap="1" relativeHeight="7">
+          <wp:anchor behindDoc="0" distT="0" distB="0" distL="0" distR="0" simplePos="0" locked="0" layoutInCell="1" allowOverlap="1" relativeHeight="6">
             <wp:simplePos x="0" y="0"/>
             <wp:positionH relativeFrom="column">
               <wp:align>center</wp:align>
@@ -2343,7 +2643,7 @@
             <wp:extent cx="2865755" cy="1386205"/>
             <wp:effectExtent l="0" t="0" r="0" b="0"/>
             <wp:wrapSquare wrapText="largest"/>
-            <wp:docPr id="8" name="Image16" descr=""/>
+            <wp:docPr id="9" name="Image16" descr=""/>
             <wp:cNvGraphicFramePr>
               <a:graphicFrameLocks xmlns:a="http://schemas.openxmlformats.org/drawingml/2006/main" noChangeAspect="1"/>
             </wp:cNvGraphicFramePr>
@@ -2351,13 +2651,13 @@
               <a:graphicData uri="http://schemas.openxmlformats.org/drawingml/2006/picture">
                 <pic:pic xmlns:pic="http://schemas.openxmlformats.org/drawingml/2006/picture">
                   <pic:nvPicPr>
-                    <pic:cNvPr id="8" name="Image16" descr=""/>
+                    <pic:cNvPr id="9" name="Image16" descr=""/>
                     <pic:cNvPicPr>
                       <a:picLocks noChangeAspect="1" noChangeArrowheads="1"/>
                     </pic:cNvPicPr>
                   </pic:nvPicPr>
                   <pic:blipFill>
-                    <a:blip r:embed="rId5"/>
+                    <a:blip r:embed="rId7"/>
                     <a:stretch>
                       <a:fillRect/>
                     </a:stretch>
@@ -2381,14 +2681,79 @@
     <w:p>
       <w:pPr>
         <w:pStyle w:val="Normal"/>
-        <w:rPr/>
-      </w:pPr>
-      <w:r>
-        <w:rPr>
-          <w:sz w:val="18"/>
-          <w:lang w:val="ru-RU"/>
-        </w:rPr>
-        <w:t xml:space="preserve">Пробрасывайте два TCP порта - 443 и 8443, и затем весь диапазон 1025-65535 UDP портов, с роутера на House. В первом примере, «192.168.0.10» - это адрес House, а во втором примере он «192.168.1.201». Сохраните ваши новые правила кнопкой «Save». В результате, пакеты извне, пришедшие на указанные порты и static IP роутера, будут оправлены на </w:t>
+        <w:numPr>
+          <w:ilvl w:val="0"/>
+          <w:numId w:val="0"/>
+        </w:numPr>
+        <w:ind w:left="720" w:hanging="0"/>
+        <w:rPr/>
+      </w:pPr>
+      <w:r>
+        <w:rPr>
+          <w:sz w:val="18"/>
+          <w:lang w:val="ru-RU"/>
+        </w:rPr>
+        <w:t>П</w:t>
+      </w:r>
+      <w:r>
+        <w:rPr>
+          <w:sz w:val="18"/>
+          <w:lang w:val="ru-RU"/>
+        </w:rPr>
+        <w:t>еренаправьте</w:t>
+      </w:r>
+      <w:r>
+        <w:rPr>
+          <w:sz w:val="18"/>
+          <w:lang w:val="ru-RU"/>
+        </w:rPr>
+        <w:t xml:space="preserve"> два TCP порта - 443 и 8443, и затем весь диапазон 1025-65535 UDP портов, с роутера на </w:t>
+      </w:r>
+      <w:r>
+        <w:rPr>
+          <w:sz w:val="18"/>
+          <w:szCs w:val="18"/>
+          <w:lang w:val="ru-RU"/>
+        </w:rPr>
+        <w:t>«</w:t>
+      </w:r>
+      <w:r>
+        <w:rPr>
+          <w:sz w:val="18"/>
+          <w:szCs w:val="18"/>
+          <w:lang w:val="ru-RU"/>
+        </w:rPr>
+        <w:t>Tower»</w:t>
+      </w:r>
+      <w:r>
+        <w:rPr>
+          <w:sz w:val="18"/>
+          <w:lang w:val="ru-RU"/>
+        </w:rPr>
+        <w:t xml:space="preserve">. В первом примере, «192.168.0.10» - это адрес </w:t>
+      </w:r>
+      <w:r>
+        <w:rPr>
+          <w:sz w:val="18"/>
+          <w:szCs w:val="18"/>
+          <w:lang w:val="ru-RU"/>
+        </w:rPr>
+        <w:t>«</w:t>
+      </w:r>
+      <w:r>
+        <w:rPr>
+          <w:sz w:val="18"/>
+          <w:szCs w:val="18"/>
+          <w:lang w:val="ru-RU"/>
+        </w:rPr>
+        <w:t>Tower»</w:t>
+      </w:r>
+      <w:r>
+        <w:rPr>
+          <w:sz w:val="18"/>
+          <w:lang w:val="ru-RU"/>
+        </w:rPr>
+        <w:t xml:space="preserve">, а во втором примере он «192.168.1.201». Сохраните ваши новые правила кнопкой «Save». В результате, пакеты извне, пришедшие на указанные порты и static IP роутера, будут оправлены на </w:t>
       </w:r>
       <w:r>
         <w:rPr>
@@ -2404,7 +2769,44 @@
           <w:sz w:val="18"/>
           <w:lang w:val="ru-RU"/>
         </w:rPr>
-        <w:t xml:space="preserve"> порты и локальный IP вашего House (т.е.  «192.168.0.10» или «192.168.1.201»). Кроме указанных выше двух портов — 443 и 8443 (TCP) и диапазона 1025-65535 (UDP), для </w:t>
+        <w:t xml:space="preserve"> порты и локальный IP ваш</w:t>
+      </w:r>
+      <w:r>
+        <w:rPr>
+          <w:sz w:val="18"/>
+          <w:lang w:val="ru-RU"/>
+        </w:rPr>
+        <w:t>ей</w:t>
+      </w:r>
+      <w:r>
+        <w:rPr>
+          <w:sz w:val="18"/>
+          <w:lang w:val="ru-RU"/>
+        </w:rPr>
+        <w:t xml:space="preserve"> </w:t>
+      </w:r>
+      <w:r>
+        <w:rPr>
+          <w:sz w:val="18"/>
+          <w:szCs w:val="18"/>
+          <w:lang w:val="ru-RU"/>
+        </w:rPr>
+        <w:t>«</w:t>
+      </w:r>
+      <w:r>
+        <w:rPr>
+          <w:sz w:val="18"/>
+          <w:szCs w:val="18"/>
+          <w:lang w:val="ru-RU"/>
+        </w:rPr>
+        <w:t>Tower»</w:t>
+      </w:r>
+      <w:r>
+        <w:rPr>
+          <w:sz w:val="18"/>
+          <w:lang w:val="ru-RU"/>
+        </w:rPr>
+        <w:t xml:space="preserve"> (т.е. «192.168.0.10» или «192.168.1.201»). Кроме указанных выше двух портов — 443 и 8443 (TCP) и диапазона 1025-65535 (UDP), для </w:t>
       </w:r>
       <w:r>
         <w:rPr>
@@ -2420,21 +2822,21 @@
           <w:sz w:val="18"/>
           <w:lang w:val="ru-RU"/>
         </w:rPr>
-        <w:t xml:space="preserve"> пробрасывать другие порты не нужно. Конечно, номера у первых двух портов могут отличаться от приведённых, в зависимости от того, какие они в настройках у конкретного прокси. Например, прокси для домена «room-house.com» перенаправит соответствующие https-запросы именно на порты 443 и 8443 — но  в принципе могут конечно быть и какие-то другие номера у портов. Что касается диапазона 1025-65535 для UDP, нужно помнить, что </w:t>
-      </w:r>
-      <w:r>
-        <w:rPr>
-          <w:sz w:val="18"/>
-          <w:lang w:val="ru-RU"/>
-        </w:rPr>
-        <w:t>данное</w:t>
-      </w:r>
-      <w:r>
-        <w:rPr>
-          <w:sz w:val="18"/>
-          <w:lang w:val="ru-RU"/>
-        </w:rPr>
-        <w:t xml:space="preserve"> правило приведёт к тому, что </w:t>
+        <w:t xml:space="preserve"> пробрасывать другие порты не нужно. </w:t>
+      </w:r>
+      <w:r>
+        <w:rPr>
+          <w:sz w:val="18"/>
+          <w:lang w:val="ru-RU"/>
+        </w:rPr>
+        <w:t>Н</w:t>
+      </w:r>
+      <w:r>
+        <w:rPr>
+          <w:sz w:val="18"/>
+          <w:lang w:val="ru-RU"/>
+        </w:rPr>
+        <w:t xml:space="preserve">омера у первых двух портов могут отличаться от приведённых, в зависимости от того, какие они в настройках у прокси. Например, прокси для домена «room-house.com» перенаправит соответствующие https-запросы на порты 443 и 8443. Что касается диапазона 1025-65535 для UDP, нужно помнить, что данное правило приведёт к тому, что </w:t>
       </w:r>
       <w:r>
         <w:rPr>
@@ -2452,51 +2854,114 @@
           <w:sz w:val="18"/>
           <w:lang w:val="ru-RU"/>
         </w:rPr>
-        <w:t xml:space="preserve"> без исключения UDP пакеты из </w:t>
-      </w:r>
-      <w:r>
-        <w:rPr>
-          <w:sz w:val="18"/>
-          <w:lang w:val="ru-RU"/>
-        </w:rPr>
-        <w:t>указанного</w:t>
-      </w:r>
-      <w:r>
-        <w:rPr>
-          <w:sz w:val="18"/>
-          <w:lang w:val="ru-RU"/>
-        </w:rPr>
-        <w:t xml:space="preserve"> диапазона будут перенаправляться на один-единственный внутренний IP (т.е. на House) — и тогда не станет ли </w:t>
-      </w:r>
-      <w:r>
-        <w:rPr>
-          <w:sz w:val="18"/>
-          <w:lang w:val="ru-RU"/>
-        </w:rPr>
-        <w:t>это</w:t>
-      </w:r>
-      <w:r>
-        <w:rPr>
-          <w:sz w:val="18"/>
-          <w:lang w:val="ru-RU"/>
-        </w:rPr>
-        <w:t xml:space="preserve"> правило помехой для </w:t>
-      </w:r>
-      <w:r>
-        <w:rPr>
-          <w:i/>
-          <w:iCs/>
-          <w:sz w:val="18"/>
-          <w:lang w:val="ru-RU"/>
-        </w:rPr>
-        <w:t>других сервисов</w:t>
-      </w:r>
-      <w:r>
-        <w:rPr>
-          <w:sz w:val="18"/>
-          <w:lang w:val="ru-RU"/>
-        </w:rPr>
-        <w:t xml:space="preserve"> в ЛС, использующих UDP? Ответ знаете только вы.</w:t>
+        <w:t xml:space="preserve"> UDP пакеты из указанного диапазона будут перенаправляться на один-единственный внутренний IP (т.е. на </w:t>
+      </w:r>
+      <w:r>
+        <w:rPr>
+          <w:sz w:val="18"/>
+          <w:szCs w:val="18"/>
+          <w:lang w:val="ru-RU"/>
+        </w:rPr>
+        <w:t>«</w:t>
+      </w:r>
+      <w:r>
+        <w:rPr>
+          <w:sz w:val="18"/>
+          <w:szCs w:val="18"/>
+          <w:lang w:val="ru-RU"/>
+        </w:rPr>
+        <w:t>Tower»</w:t>
+      </w:r>
+      <w:r>
+        <w:rPr>
+          <w:sz w:val="18"/>
+          <w:lang w:val="ru-RU"/>
+        </w:rPr>
+        <w:t>).</w:t>
+      </w:r>
+    </w:p>
+    <w:p>
+      <w:pPr>
+        <w:pStyle w:val="Normal"/>
+        <w:rPr>
+          <w:sz w:val="18"/>
+          <w:lang w:val="ru-RU"/>
+        </w:rPr>
+      </w:pPr>
+      <w:r>
+        <w:rPr/>
+      </w:r>
+    </w:p>
+    <w:p>
+      <w:pPr>
+        <w:pStyle w:val="Normal"/>
+        <w:rPr>
+          <w:sz w:val="18"/>
+          <w:lang w:val="ru-RU"/>
+        </w:rPr>
+      </w:pPr>
+      <w:r>
+        <w:rPr/>
+      </w:r>
+    </w:p>
+    <w:p>
+      <w:pPr>
+        <w:pStyle w:val="Normal"/>
+        <w:rPr>
+          <w:sz w:val="18"/>
+          <w:lang w:val="ru-RU"/>
+        </w:rPr>
+      </w:pPr>
+      <w:r>
+        <w:rPr/>
+      </w:r>
+    </w:p>
+    <w:p>
+      <w:pPr>
+        <w:pStyle w:val="Normal"/>
+        <w:rPr>
+          <w:sz w:val="18"/>
+          <w:lang w:val="ru-RU"/>
+        </w:rPr>
+      </w:pPr>
+      <w:r>
+        <w:rPr/>
+      </w:r>
+    </w:p>
+    <w:p>
+      <w:pPr>
+        <w:pStyle w:val="Normal"/>
+        <w:rPr>
+          <w:sz w:val="18"/>
+          <w:lang w:val="ru-RU"/>
+        </w:rPr>
+      </w:pPr>
+      <w:r>
+        <w:rPr/>
+      </w:r>
+    </w:p>
+    <w:p>
+      <w:pPr>
+        <w:pStyle w:val="Normal"/>
+        <w:rPr>
+          <w:sz w:val="18"/>
+          <w:lang w:val="ru-RU"/>
+        </w:rPr>
+      </w:pPr>
+      <w:r>
+        <w:rPr/>
+      </w:r>
+    </w:p>
+    <w:p>
+      <w:pPr>
+        <w:pStyle w:val="Normal"/>
+        <w:rPr>
+          <w:sz w:val="18"/>
+          <w:lang w:val="ru-RU"/>
+        </w:rPr>
+      </w:pPr>
+      <w:r>
+        <w:rPr/>
       </w:r>
     </w:p>
     <w:p>
@@ -2523,17 +2988,14 @@
           <w:ilvl w:val="1"/>
           <w:numId w:val="2"/>
         </w:numPr>
+        <w:rPr/>
+      </w:pPr>
+      <w:r>
         <w:rPr>
           <w:sz w:val="22"/>
           <w:lang w:val="ru-RU"/>
         </w:rPr>
-      </w:pPr>
-      <w:r>
-        <w:rPr>
-          <w:sz w:val="22"/>
-          <w:lang w:val="ru-RU"/>
-        </w:rPr>
-        <w:t>Создание виртуальной машины с адаптером «Bridged»</w:t>
+        <w:t>Создание виртуальной машины с адаптером «Bridge»</w:t>
       </w:r>
     </w:p>
     <w:p>
@@ -2547,7 +3009,7 @@
           <w:szCs w:val="18"/>
           <w:lang w:val="ru-RU"/>
         </w:rPr>
-        <w:t>Следующий скрипт создаёт на Linux-хосте новую виртуальную машину с именем «RH» и сетевым адаптером типа «Bridged». Перед  запуском скрипта с консоли, скачайте файл «</w:t>
+        <w:t>Следующий скрипт создаёт на Linux-хосте новую виртуальную машину с именем «RH» и сетевым адаптером типа «Bridge». Перед  запуском скрипта с консоли, скачайте файл «</w:t>
       </w:r>
       <w:r>
         <w:rPr>
@@ -3180,7 +3642,7 @@
           <w:szCs w:val="18"/>
           <w:lang w:val="ru-RU"/>
         </w:rPr>
-        <w:t>Следите за ошибками! Если на консоли видна ЛЮБАЯ ошибка при создании VM, то не думая удаляйте ЭТУ «плохую» машину вместе со всеми её файлами (опция «Remove/Delete all files» в меню Manager), и затем создайте её заново запуском скрипта с консоли, устранив причину ошибки.</w:t>
+        <w:t>Следите за ошибками! Если на консоли видна ЛЮБАЯ ошибка при создании VM, то не думая удаляйте «плохую» машину вместе со всеми её файлами (опция «Remove/Delete all files» в меню Manager), и затем создайте её заново запуском скрипта с консоли, устранив причину ошибки.</w:t>
       </w:r>
     </w:p>
     <w:p>
@@ -3193,7 +3655,7 @@
           <w:sz w:val="18"/>
           <w:lang w:val="ru-RU"/>
         </w:rPr>
-        <w:t xml:space="preserve">Особенность этой виртуальной машины в том, что её сетевой интерфейс получает IP адрес не от роутера по DHCP, а непосредственно во время загрузки контейнера «xTER» от вас, т.е. </w:t>
+        <w:t xml:space="preserve">Особенность этой виртуальной машины в том, что её сетевой интерфейс получает IP адрес не от роутера по DHCP, а непосредственно во время загрузки контейнера «xTER», т.е. </w:t>
       </w:r>
       <w:r>
         <w:rPr>
@@ -3209,21 +3671,21 @@
           <w:sz w:val="18"/>
           <w:lang w:val="ru-RU"/>
         </w:rPr>
-        <w:t xml:space="preserve">должны указать его из числа свободных IP адресов своей локальной сети (см. ниже, </w:t>
-      </w:r>
-      <w:r>
-        <w:rPr>
-          <w:sz w:val="18"/>
-          <w:lang w:val="ru-RU"/>
-        </w:rPr>
-        <w:t>пример</w:t>
-      </w:r>
-      <w:r>
-        <w:rPr>
-          <w:sz w:val="18"/>
-          <w:lang w:val="ru-RU"/>
-        </w:rPr>
-        <w:t>). Также в настройках «port forwarding» роутера, в отличие от многих других вариантов, нужно пробрасывать порты именно на ЭТОТ IP адрес, а не на IP адрес host-компьютера!  Это важный и тонкий момент. NB: не забыли включить «service vboxdrv start»? Перед запуском VirtualBox Manager и запуском скрипта создания VM, убедитесь, что драйвер «vboxdrv» уже активен: команда «service vboxdrv status» покажет, так ли это.</w:t>
+        <w:t xml:space="preserve">должны указать его из числа свободных IP адресов своей локальной сети (см. ниже, пример). Также в настройках «port forwarding» роутера, в отличие от многих других вариантов, нужно пробрасывать порты именно на </w:t>
+      </w:r>
+      <w:r>
+        <w:rPr>
+          <w:sz w:val="18"/>
+          <w:lang w:val="ru-RU"/>
+        </w:rPr>
+        <w:t>этот</w:t>
+      </w:r>
+      <w:r>
+        <w:rPr>
+          <w:sz w:val="18"/>
+          <w:lang w:val="ru-RU"/>
+        </w:rPr>
+        <w:t xml:space="preserve"> IP адрес, а не на IP адрес host-компьютера!  Это важный и тонкий момент. NB: не забыли включить «service vboxdrv start»? Перед запуском VirtualBox Manager и запуском скрипта создания VM, убедитесь, что драйвер «vboxdrv» уже активен: команда «service vboxdrv status» покажет, так ли это.</w:t>
       </w:r>
     </w:p>
     <w:p>
@@ -3240,7 +3702,7 @@
           <w:lang w:val="ru-RU"/>
         </w:rPr>
         <w:drawing>
-          <wp:anchor behindDoc="0" distT="0" distB="0" distL="0" distR="0" simplePos="0" locked="0" layoutInCell="1" allowOverlap="1" relativeHeight="8">
+          <wp:anchor behindDoc="0" distT="0" distB="0" distL="0" distR="0" simplePos="0" locked="0" layoutInCell="1" allowOverlap="1" relativeHeight="7">
             <wp:simplePos x="0" y="0"/>
             <wp:positionH relativeFrom="column">
               <wp:posOffset>9525</wp:posOffset>
@@ -3251,7 +3713,7 @@
             <wp:extent cx="2865755" cy="1611630"/>
             <wp:effectExtent l="0" t="0" r="0" b="0"/>
             <wp:wrapSquare wrapText="largest"/>
-            <wp:docPr id="9" name="Image4" descr=""/>
+            <wp:docPr id="10" name="Image4" descr=""/>
             <wp:cNvGraphicFramePr>
               <a:graphicFrameLocks xmlns:a="http://schemas.openxmlformats.org/drawingml/2006/main" noChangeAspect="1"/>
             </wp:cNvGraphicFramePr>
@@ -3259,1016 +3721,7 @@
               <a:graphicData uri="http://schemas.openxmlformats.org/drawingml/2006/picture">
                 <pic:pic xmlns:pic="http://schemas.openxmlformats.org/drawingml/2006/picture">
                   <pic:nvPicPr>
-                    <pic:cNvPr id="9" name="Image4" descr=""/>
-                    <pic:cNvPicPr>
-                      <a:picLocks noChangeAspect="1" noChangeArrowheads="1"/>
-                    </pic:cNvPicPr>
-                  </pic:nvPicPr>
-                  <pic:blipFill>
-                    <a:blip r:embed="rId6"/>
-                    <a:stretch>
-                      <a:fillRect/>
-                    </a:stretch>
-                  </pic:blipFill>
-                  <pic:spPr bwMode="auto">
-                    <a:xfrm>
-                      <a:off x="0" y="0"/>
-                      <a:ext cx="2865755" cy="1611630"/>
-                    </a:xfrm>
-                    <a:prstGeom prst="rect">
-                      <a:avLst/>
-                    </a:prstGeom>
-                  </pic:spPr>
-                </pic:pic>
-              </a:graphicData>
-            </a:graphic>
-          </wp:anchor>
-        </w:drawing>
-      </w:r>
-    </w:p>
-    <w:p>
-      <w:pPr>
-        <w:pStyle w:val="Heading2"/>
-        <w:numPr>
-          <w:ilvl w:val="1"/>
-          <w:numId w:val="2"/>
-        </w:numPr>
-        <w:rPr/>
-      </w:pPr>
-      <w:r>
-        <w:rPr>
-          <w:sz w:val="22"/>
-          <w:lang w:val="ru-RU"/>
-        </w:rPr>
-        <w:t>Загрузка xTER</w:t>
-      </w:r>
-    </w:p>
-    <w:p>
-      <w:pPr>
-        <w:pStyle w:val="Heading3"/>
-        <w:numPr>
-          <w:ilvl w:val="2"/>
-          <w:numId w:val="2"/>
-        </w:numPr>
-        <w:rPr/>
-      </w:pPr>
-      <w:r>
-        <w:rPr>
-          <w:sz w:val="18"/>
-          <w:lang w:val="ru-RU"/>
-        </w:rPr>
-        <w:t>Форма загрузчика</w:t>
-      </w:r>
-    </w:p>
-    <w:p>
-      <w:pPr>
-        <w:pStyle w:val="Normal"/>
-        <w:rPr>
-          <w:sz w:val="18"/>
-          <w:lang w:val="ru-RU"/>
-        </w:rPr>
-      </w:pPr>
-      <w:r>
-        <w:rPr>
-          <w:sz w:val="18"/>
-          <w:lang w:val="ru-RU"/>
-        </w:rPr>
-      </w:r>
-    </w:p>
-    <w:p>
-      <w:pPr>
-        <w:pStyle w:val="Normal"/>
-        <w:rPr/>
-      </w:pPr>
-      <w:r>
-        <w:rPr>
-          <w:sz w:val="18"/>
-          <w:lang w:val="ru-RU"/>
-        </w:rPr>
-        <w:t xml:space="preserve">Через 3-4 сек после нажатия кнопки «Start» в менеджере, появится «синий экран»: введите логин и пароль для закачки xTER — их вы получили у нас,  а если ещё нет, просто зайдите на </w:t>
-      </w:r>
-      <w:r>
-        <w:rPr>
-          <w:b/>
-          <w:bCs/>
-          <w:sz w:val="18"/>
-          <w:lang w:val="ru-RU"/>
-        </w:rPr>
-        <w:t>club.room-house.com</w:t>
-      </w:r>
-      <w:r>
-        <w:rPr>
-          <w:sz w:val="18"/>
-          <w:lang w:val="ru-RU"/>
-        </w:rPr>
-        <w:t xml:space="preserve"> и спросите у любого присутствующего в комнате «guru».</w:t>
-      </w:r>
-    </w:p>
-    <w:p>
-      <w:pPr>
-        <w:pStyle w:val="Normal"/>
-        <w:rPr>
-          <w:sz w:val="18"/>
-          <w:lang w:val="ru-RU"/>
-        </w:rPr>
-      </w:pPr>
-      <w:r>
-        <w:rPr>
-          <w:sz w:val="18"/>
-          <w:lang w:val="ru-RU"/>
-        </w:rPr>
-        <w:drawing>
-          <wp:anchor behindDoc="0" distT="0" distB="0" distL="0" distR="0" simplePos="0" locked="0" layoutInCell="1" allowOverlap="1" relativeHeight="9">
-            <wp:simplePos x="0" y="0"/>
-            <wp:positionH relativeFrom="column">
-              <wp:align>center</wp:align>
-            </wp:positionH>
-            <wp:positionV relativeFrom="paragraph">
-              <wp:posOffset>635</wp:posOffset>
-            </wp:positionV>
-            <wp:extent cx="2865755" cy="2251075"/>
-            <wp:effectExtent l="0" t="0" r="0" b="0"/>
-            <wp:wrapSquare wrapText="largest"/>
-            <wp:docPr id="10" name="Image5" descr=""/>
-            <wp:cNvGraphicFramePr>
-              <a:graphicFrameLocks xmlns:a="http://schemas.openxmlformats.org/drawingml/2006/main" noChangeAspect="1"/>
-            </wp:cNvGraphicFramePr>
-            <a:graphic xmlns:a="http://schemas.openxmlformats.org/drawingml/2006/main">
-              <a:graphicData uri="http://schemas.openxmlformats.org/drawingml/2006/picture">
-                <pic:pic xmlns:pic="http://schemas.openxmlformats.org/drawingml/2006/picture">
-                  <pic:nvPicPr>
-                    <pic:cNvPr id="10" name="Image5" descr=""/>
-                    <pic:cNvPicPr>
-                      <a:picLocks noChangeAspect="1" noChangeArrowheads="1"/>
-                    </pic:cNvPicPr>
-                  </pic:nvPicPr>
-                  <pic:blipFill>
-                    <a:blip r:embed="rId7"/>
-                    <a:stretch>
-                      <a:fillRect/>
-                    </a:stretch>
-                  </pic:blipFill>
-                  <pic:spPr bwMode="auto">
-                    <a:xfrm>
-                      <a:off x="0" y="0"/>
-                      <a:ext cx="2865755" cy="2251075"/>
-                    </a:xfrm>
-                    <a:prstGeom prst="rect">
-                      <a:avLst/>
-                    </a:prstGeom>
-                  </pic:spPr>
-                </pic:pic>
-              </a:graphicData>
-            </a:graphic>
-          </wp:anchor>
-        </w:drawing>
-      </w:r>
-    </w:p>
-    <w:p>
-      <w:pPr>
-        <w:pStyle w:val="Normal"/>
-        <w:rPr/>
-      </w:pPr>
-      <w:r>
-        <w:rPr>
-          <w:sz w:val="18"/>
-          <w:lang w:val="ru-RU"/>
-        </w:rPr>
-        <w:t xml:space="preserve">Обратите внимание, что в поле «IP» этой же формы вы должны указать пока ещё свободный IP адрес из ЛС, который теперь станет IP адресом вашей «bridged» виртуальной машины, а в поле «Gateway» поставьте IP адрес вашего роутера, тоже локальный, а не внешний. </w:t>
-      </w:r>
-    </w:p>
-    <w:p>
-      <w:pPr>
-        <w:pStyle w:val="Heading1"/>
-        <w:numPr>
-          <w:ilvl w:val="0"/>
-          <w:numId w:val="2"/>
-        </w:numPr>
-        <w:rPr/>
-      </w:pPr>
-      <w:r>
-        <w:rPr>
-          <w:sz w:val="22"/>
-          <w:lang w:val="ru-RU"/>
-        </w:rPr>
-        <w:t>Host-компьютер Windows</w:t>
-      </w:r>
-    </w:p>
-    <w:p>
-      <w:pPr>
-        <w:pStyle w:val="Normal"/>
-        <w:rPr>
-          <w:sz w:val="18"/>
-          <w:lang w:val="ru-RU"/>
-        </w:rPr>
-      </w:pPr>
-      <w:r>
-        <w:rPr>
-          <w:sz w:val="18"/>
-          <w:lang w:val="ru-RU"/>
-        </w:rPr>
-      </w:r>
-    </w:p>
-    <w:p>
-      <w:pPr>
-        <w:pStyle w:val="Heading2"/>
-        <w:numPr>
-          <w:ilvl w:val="1"/>
-          <w:numId w:val="2"/>
-        </w:numPr>
-        <w:rPr/>
-      </w:pPr>
-      <w:r>
-        <w:rPr>
-          <w:sz w:val="22"/>
-          <w:lang w:val="ru-RU"/>
-        </w:rPr>
-        <w:t>Создание виртуальной машины с адаптером «NAT»</w:t>
-      </w:r>
-    </w:p>
-    <w:p>
-      <w:pPr>
-        <w:pStyle w:val="Normal"/>
-        <w:rPr>
-          <w:sz w:val="22"/>
-          <w:lang w:val="ru-RU"/>
-        </w:rPr>
-      </w:pPr>
-      <w:r>
-        <w:rPr>
-          <w:sz w:val="22"/>
-          <w:lang w:val="ru-RU"/>
-        </w:rPr>
-      </w:r>
-    </w:p>
-    <w:p>
-      <w:pPr>
-        <w:pStyle w:val="Normal"/>
-        <w:rPr>
-          <w:sz w:val="18"/>
-          <w:szCs w:val="18"/>
-        </w:rPr>
-      </w:pPr>
-      <w:r>
-        <w:rPr>
-          <w:sz w:val="18"/>
-          <w:szCs w:val="18"/>
-          <w:lang w:val="ru-RU"/>
-        </w:rPr>
-        <w:t>Здесь предполагается, что вы работаете в Windows-аккаунте «Bob» - если в другом, замените везде далее имя «Bob» на имя своего аккаунта.</w:t>
-      </w:r>
-    </w:p>
-    <w:p>
-      <w:pPr>
-        <w:pStyle w:val="Normal"/>
-        <w:rPr>
-          <w:sz w:val="18"/>
-          <w:szCs w:val="18"/>
-        </w:rPr>
-      </w:pPr>
-      <w:r>
-        <w:rPr>
-          <w:sz w:val="18"/>
-          <w:szCs w:val="18"/>
-          <w:lang w:val="ru-RU"/>
-        </w:rPr>
-        <w:t xml:space="preserve">Следующая последовательность команд создаёт на Windows-хосте новую виртуальную машину с именем «RH» и сетевым адаптером типа «NAT». </w:t>
-      </w:r>
-    </w:p>
-    <w:p>
-      <w:pPr>
-        <w:pStyle w:val="Normal"/>
-        <w:rPr/>
-      </w:pPr>
-      <w:r>
-        <w:rPr>
-          <w:sz w:val="18"/>
-          <w:szCs w:val="18"/>
-          <w:lang w:val="ru-RU"/>
-        </w:rPr>
-        <w:t xml:space="preserve">Выполняйте с командной строки Windows последовательно, одну за другой, </w:t>
-      </w:r>
-      <w:r>
-        <w:rPr>
-          <w:sz w:val="18"/>
-          <w:szCs w:val="18"/>
-          <w:lang w:val="ru-RU"/>
-        </w:rPr>
-        <w:t xml:space="preserve">все 10 команд, </w:t>
-      </w:r>
-      <w:r>
-        <w:rPr>
-          <w:sz w:val="18"/>
-          <w:szCs w:val="18"/>
-          <w:lang w:val="ru-RU"/>
-        </w:rPr>
-        <w:t>следя за возможными ошибками!</w:t>
-      </w:r>
-    </w:p>
-    <w:p>
-      <w:pPr>
-        <w:pStyle w:val="Normal"/>
-        <w:rPr>
-          <w:sz w:val="18"/>
-          <w:lang w:val="ru-RU"/>
-        </w:rPr>
-      </w:pPr>
-      <w:r>
-        <w:rPr>
-          <w:sz w:val="18"/>
-          <w:lang w:val="ru-RU"/>
-        </w:rPr>
-      </w:r>
-    </w:p>
-    <w:p>
-      <w:pPr>
-        <w:pStyle w:val="Normal"/>
-        <w:rPr>
-          <w:sz w:val="18"/>
-          <w:lang w:val="ru-RU"/>
-        </w:rPr>
-      </w:pPr>
-      <w:r>
-        <w:rPr>
-          <w:sz w:val="18"/>
-          <w:lang w:val="ru-RU"/>
-        </w:rPr>
-      </w:r>
-    </w:p>
-    <w:p>
-      <w:pPr>
-        <w:pStyle w:val="NoSpacing"/>
-        <w:rPr>
-          <w:b/>
-          <w:b/>
-          <w:bCs/>
-          <w:sz w:val="18"/>
-          <w:szCs w:val="18"/>
-        </w:rPr>
-      </w:pPr>
-      <w:r>
-        <w:rPr>
-          <w:b/>
-          <w:bCs/>
-          <w:sz w:val="18"/>
-          <w:szCs w:val="18"/>
-        </w:rPr>
-        <w:t>set PATH=%PATH%;"C:\Program Files\Oracle\VirtualBox"</w:t>
-      </w:r>
-    </w:p>
-    <w:p>
-      <w:pPr>
-        <w:pStyle w:val="NoSpacing"/>
-        <w:rPr>
-          <w:b/>
-          <w:b/>
-          <w:bCs/>
-          <w:sz w:val="18"/>
-          <w:szCs w:val="18"/>
-        </w:rPr>
-      </w:pPr>
-      <w:r>
-        <w:rPr>
-          <w:b/>
-          <w:bCs/>
-          <w:sz w:val="18"/>
-          <w:szCs w:val="18"/>
-        </w:rPr>
-      </w:r>
-    </w:p>
-    <w:p>
-      <w:pPr>
-        <w:pStyle w:val="NoSpacing"/>
-        <w:rPr>
-          <w:b/>
-          <w:b/>
-          <w:bCs/>
-          <w:sz w:val="18"/>
-          <w:szCs w:val="18"/>
-        </w:rPr>
-      </w:pPr>
-      <w:r>
-        <w:rPr>
-          <w:b/>
-          <w:bCs/>
-          <w:sz w:val="18"/>
-          <w:szCs w:val="18"/>
-        </w:rPr>
-        <w:t>vboxmanage createvm --name RH --ostype RedHat_64 --register --basefolder "</w:t>
-      </w:r>
-      <w:bookmarkStart w:id="11" w:name="__DdeLink__288_3440022167"/>
-      <w:r>
-        <w:rPr>
-          <w:b/>
-          <w:bCs/>
-          <w:sz w:val="18"/>
-          <w:szCs w:val="18"/>
-        </w:rPr>
-        <w:t>C:\Users\Bob\VMs</w:t>
-      </w:r>
-      <w:bookmarkEnd w:id="11"/>
-      <w:r>
-        <w:rPr>
-          <w:b/>
-          <w:bCs/>
-          <w:sz w:val="18"/>
-          <w:szCs w:val="18"/>
-        </w:rPr>
-        <w:t>"</w:t>
-      </w:r>
-    </w:p>
-    <w:p>
-      <w:pPr>
-        <w:pStyle w:val="NoSpacing"/>
-        <w:rPr>
-          <w:b/>
-          <w:b/>
-          <w:bCs/>
-          <w:sz w:val="18"/>
-          <w:szCs w:val="18"/>
-        </w:rPr>
-      </w:pPr>
-      <w:r>
-        <w:rPr>
-          <w:b/>
-          <w:bCs/>
-          <w:sz w:val="18"/>
-          <w:szCs w:val="18"/>
-        </w:rPr>
-      </w:r>
-    </w:p>
-    <w:p>
-      <w:pPr>
-        <w:pStyle w:val="NoSpacing"/>
-        <w:rPr>
-          <w:b/>
-          <w:b/>
-          <w:bCs/>
-          <w:sz w:val="18"/>
-          <w:szCs w:val="18"/>
-        </w:rPr>
-      </w:pPr>
-      <w:r>
-        <w:rPr>
-          <w:b/>
-          <w:bCs/>
-          <w:sz w:val="18"/>
-          <w:szCs w:val="18"/>
-        </w:rPr>
-        <w:t>vboxmanage modifyvm RH --memory 4096 --cpus 2 --graphicscontroller vmsvga --audio none --firmware efi --nic1 nat --nictype1 Am79C973 --nataliasmode1 proxyonly</w:t>
-      </w:r>
-    </w:p>
-    <w:p>
-      <w:pPr>
-        <w:pStyle w:val="NoSpacing"/>
-        <w:rPr>
-          <w:b/>
-          <w:b/>
-          <w:bCs/>
-          <w:sz w:val="18"/>
-          <w:szCs w:val="18"/>
-        </w:rPr>
-      </w:pPr>
-      <w:r>
-        <w:rPr>
-          <w:b/>
-          <w:bCs/>
-          <w:sz w:val="18"/>
-          <w:szCs w:val="18"/>
-        </w:rPr>
-      </w:r>
-    </w:p>
-    <w:p>
-      <w:pPr>
-        <w:pStyle w:val="NoSpacing"/>
-        <w:rPr>
-          <w:b/>
-          <w:b/>
-          <w:bCs/>
-          <w:sz w:val="18"/>
-          <w:szCs w:val="18"/>
-        </w:rPr>
-      </w:pPr>
-      <w:r>
-        <w:rPr>
-          <w:b/>
-          <w:bCs/>
-          <w:sz w:val="18"/>
-          <w:szCs w:val="18"/>
-        </w:rPr>
-        <w:t>vboxmanage modifyvm RH --natpf1 "chat,tcp,,8443,,443"</w:t>
-      </w:r>
-    </w:p>
-    <w:p>
-      <w:pPr>
-        <w:pStyle w:val="NoSpacing"/>
-        <w:rPr>
-          <w:b/>
-          <w:b/>
-          <w:bCs/>
-          <w:sz w:val="18"/>
-          <w:szCs w:val="18"/>
-        </w:rPr>
-      </w:pPr>
-      <w:r>
-        <w:rPr>
-          <w:b/>
-          <w:bCs/>
-          <w:sz w:val="18"/>
-          <w:szCs w:val="18"/>
-        </w:rPr>
-      </w:r>
-    </w:p>
-    <w:p>
-      <w:pPr>
-        <w:pStyle w:val="NoSpacing"/>
-        <w:rPr>
-          <w:b/>
-          <w:b/>
-          <w:bCs/>
-          <w:sz w:val="18"/>
-          <w:szCs w:val="18"/>
-        </w:rPr>
-      </w:pPr>
-      <w:r>
-        <w:rPr>
-          <w:b/>
-          <w:bCs/>
-          <w:sz w:val="18"/>
-          <w:szCs w:val="18"/>
-        </w:rPr>
-        <w:t xml:space="preserve">vboxmanage modifyvm RH --natpf1 "admin,tcp,,8843,,8443"  </w:t>
-      </w:r>
-    </w:p>
-    <w:p>
-      <w:pPr>
-        <w:pStyle w:val="NoSpacing"/>
-        <w:rPr>
-          <w:b/>
-          <w:b/>
-          <w:bCs/>
-          <w:sz w:val="18"/>
-          <w:szCs w:val="18"/>
-        </w:rPr>
-      </w:pPr>
-      <w:r>
-        <w:rPr>
-          <w:b/>
-          <w:bCs/>
-          <w:sz w:val="18"/>
-          <w:szCs w:val="18"/>
-        </w:rPr>
-      </w:r>
-    </w:p>
-    <w:p>
-      <w:pPr>
-        <w:pStyle w:val="NoSpacing"/>
-        <w:rPr>
-          <w:b/>
-          <w:b/>
-          <w:bCs/>
-          <w:sz w:val="18"/>
-          <w:szCs w:val="18"/>
-        </w:rPr>
-      </w:pPr>
-      <w:r>
-        <w:rPr>
-          <w:b/>
-          <w:bCs/>
-          <w:sz w:val="18"/>
-          <w:szCs w:val="18"/>
-        </w:rPr>
-        <w:t xml:space="preserve">vboxmanage createmedium --filename 2G.vdi --size 2048   </w:t>
-      </w:r>
-    </w:p>
-    <w:p>
-      <w:pPr>
-        <w:pStyle w:val="NoSpacing"/>
-        <w:rPr>
-          <w:b/>
-          <w:b/>
-          <w:bCs/>
-          <w:sz w:val="18"/>
-          <w:szCs w:val="18"/>
-        </w:rPr>
-      </w:pPr>
-      <w:r>
-        <w:rPr>
-          <w:b/>
-          <w:bCs/>
-          <w:sz w:val="18"/>
-          <w:szCs w:val="18"/>
-        </w:rPr>
-      </w:r>
-    </w:p>
-    <w:p>
-      <w:pPr>
-        <w:pStyle w:val="NoSpacing"/>
-        <w:rPr>
-          <w:b/>
-          <w:b/>
-          <w:bCs/>
-          <w:sz w:val="18"/>
-          <w:szCs w:val="18"/>
-        </w:rPr>
-      </w:pPr>
-      <w:r>
-        <w:rPr>
-          <w:b/>
-          <w:bCs/>
-          <w:sz w:val="18"/>
-          <w:szCs w:val="18"/>
-        </w:rPr>
-        <w:t xml:space="preserve">vboxmanage storagectl RH --name SATA --add sata  </w:t>
-      </w:r>
-    </w:p>
-    <w:p>
-      <w:pPr>
-        <w:pStyle w:val="NoSpacing"/>
-        <w:rPr>
-          <w:b/>
-          <w:b/>
-          <w:bCs/>
-          <w:sz w:val="18"/>
-          <w:szCs w:val="18"/>
-        </w:rPr>
-      </w:pPr>
-      <w:r>
-        <w:rPr>
-          <w:b/>
-          <w:bCs/>
-          <w:sz w:val="18"/>
-          <w:szCs w:val="18"/>
-        </w:rPr>
-      </w:r>
-    </w:p>
-    <w:p>
-      <w:pPr>
-        <w:pStyle w:val="Normal"/>
-        <w:rPr>
-          <w:b w:val="false"/>
-          <w:b w:val="false"/>
-          <w:bCs w:val="false"/>
-          <w:sz w:val="18"/>
-          <w:szCs w:val="18"/>
-        </w:rPr>
-      </w:pPr>
-      <w:r>
-        <w:rPr>
-          <w:b w:val="false"/>
-          <w:bCs w:val="false"/>
-          <w:sz w:val="18"/>
-          <w:szCs w:val="18"/>
-          <w:lang w:val="ru-RU"/>
-        </w:rPr>
-        <w:t xml:space="preserve">скачайте файл «loop_rh.vdi» из папки «rh» на гитхабе в папку « </w:t>
-      </w:r>
-      <w:r>
-        <w:rPr>
-          <w:b/>
-          <w:bCs/>
-          <w:sz w:val="18"/>
-          <w:szCs w:val="18"/>
-          <w:lang w:val="ru-RU"/>
-        </w:rPr>
-        <w:t>C:\Users\Bob\VMs\RH»</w:t>
-      </w:r>
-    </w:p>
-    <w:p>
-      <w:pPr>
-        <w:pStyle w:val="NoSpacing"/>
-        <w:rPr>
-          <w:b/>
-          <w:b/>
-          <w:bCs/>
-          <w:sz w:val="18"/>
-          <w:szCs w:val="18"/>
-        </w:rPr>
-      </w:pPr>
-      <w:r>
-        <w:rPr>
-          <w:b/>
-          <w:bCs/>
-          <w:sz w:val="18"/>
-          <w:szCs w:val="18"/>
-        </w:rPr>
-        <w:t>vboxmanage storageattach RH --storagectl SATA --medium loop_rh.vdi --port 0 --type hdd</w:t>
-      </w:r>
-    </w:p>
-    <w:p>
-      <w:pPr>
-        <w:pStyle w:val="NoSpacing"/>
-        <w:rPr>
-          <w:b/>
-          <w:b/>
-          <w:bCs/>
-          <w:sz w:val="18"/>
-          <w:szCs w:val="18"/>
-        </w:rPr>
-      </w:pPr>
-      <w:r>
-        <w:rPr>
-          <w:b/>
-          <w:bCs/>
-          <w:sz w:val="18"/>
-          <w:szCs w:val="18"/>
-        </w:rPr>
-      </w:r>
-    </w:p>
-    <w:p>
-      <w:pPr>
-        <w:pStyle w:val="NoSpacing"/>
-        <w:rPr>
-          <w:b/>
-          <w:b/>
-          <w:bCs/>
-          <w:sz w:val="18"/>
-          <w:szCs w:val="18"/>
-        </w:rPr>
-      </w:pPr>
-      <w:r>
-        <w:rPr>
-          <w:b/>
-          <w:bCs/>
-          <w:sz w:val="18"/>
-          <w:szCs w:val="18"/>
-        </w:rPr>
-        <w:t xml:space="preserve">vboxmanage storageattach RH --storagectl SATA --medium 2G.vdi --port 1 --type hdd </w:t>
-      </w:r>
-    </w:p>
-    <w:p>
-      <w:pPr>
-        <w:pStyle w:val="NoSpacing"/>
-        <w:rPr>
-          <w:b/>
-          <w:b/>
-          <w:bCs/>
-          <w:sz w:val="18"/>
-          <w:szCs w:val="18"/>
-        </w:rPr>
-      </w:pPr>
-      <w:r>
-        <w:rPr>
-          <w:b/>
-          <w:bCs/>
-          <w:sz w:val="18"/>
-          <w:szCs w:val="18"/>
-        </w:rPr>
-      </w:r>
-    </w:p>
-    <w:p>
-      <w:pPr>
-        <w:pStyle w:val="NoSpacing"/>
-        <w:rPr>
-          <w:b/>
-          <w:b/>
-          <w:bCs/>
-          <w:sz w:val="18"/>
-          <w:szCs w:val="18"/>
-        </w:rPr>
-      </w:pPr>
-      <w:r>
-        <w:rPr>
-          <w:b/>
-          <w:bCs/>
-          <w:sz w:val="18"/>
-          <w:szCs w:val="18"/>
-        </w:rPr>
-        <w:t>vboxmanage modifyvm RH --boot1 disk --boot2 none --boot3 none --boot4 none</w:t>
-      </w:r>
-    </w:p>
-    <w:p>
-      <w:pPr>
-        <w:pStyle w:val="Normal"/>
-        <w:rPr>
-          <w:sz w:val="22"/>
-          <w:lang w:val="ru-RU"/>
-        </w:rPr>
-      </w:pPr>
-      <w:r>
-        <w:rPr>
-          <w:sz w:val="22"/>
-          <w:lang w:val="ru-RU"/>
-        </w:rPr>
-      </w:r>
-    </w:p>
-    <w:p>
-      <w:pPr>
-        <w:pStyle w:val="Normal"/>
-        <w:spacing w:before="0" w:after="200"/>
-        <w:rPr>
-          <w:sz w:val="18"/>
-          <w:szCs w:val="18"/>
-        </w:rPr>
-      </w:pPr>
-      <w:r>
-        <w:rPr>
-          <w:sz w:val="18"/>
-          <w:szCs w:val="18"/>
-        </w:rPr>
-        <w:t>Если все 10 команд выполнены без ошибок, в окне менеджера появилась и готова к старту новая виртуальная машина «RH».</w:t>
-      </w:r>
-    </w:p>
-    <w:p>
-      <w:pPr>
-        <w:pStyle w:val="Normal"/>
-        <w:spacing w:before="0" w:after="200"/>
-        <w:rPr/>
-      </w:pPr>
-      <w:r>
-        <w:rPr>
-          <w:sz w:val="18"/>
-          <w:szCs w:val="18"/>
-        </w:rPr>
-        <w:t>Особенность этой VM в том, что её сетевой адаптер типа «NAT» требует сво</w:t>
-      </w:r>
-      <w:r>
-        <w:rPr>
-          <w:sz w:val="18"/>
-          <w:szCs w:val="18"/>
-        </w:rPr>
-        <w:t xml:space="preserve">й собственный </w:t>
-      </w:r>
-      <w:r>
-        <w:rPr>
-          <w:sz w:val="18"/>
-          <w:szCs w:val="18"/>
-        </w:rPr>
-        <w:t xml:space="preserve">проброс портов (не путать с «port forwarding» на роутере!). Этот дополнительный проброс портов выполняют две команды, номер 4 и 5 в списке команд, приведённом выше. Необходимость дополнительного </w:t>
-      </w:r>
-      <w:r>
-        <w:rPr>
-          <w:sz w:val="18"/>
-          <w:szCs w:val="18"/>
-        </w:rPr>
-        <w:t>форварда</w:t>
-      </w:r>
-      <w:r>
-        <w:rPr>
-          <w:sz w:val="18"/>
-          <w:szCs w:val="18"/>
-        </w:rPr>
-        <w:t xml:space="preserve"> с хоста на VM приводит к тому, что мы ввели «промежуточный» порт 8843. Таким образом, на роутере </w:t>
-      </w:r>
-      <w:r>
-        <w:rPr>
-          <w:sz w:val="18"/>
-          <w:szCs w:val="18"/>
-        </w:rPr>
-        <w:t>дл</w:t>
-      </w:r>
-      <w:r>
-        <w:rPr>
-          <w:sz w:val="18"/>
-          <w:szCs w:val="18"/>
-        </w:rPr>
-        <w:t>я</w:t>
-      </w:r>
-      <w:r>
-        <w:rPr>
-          <w:sz w:val="18"/>
-          <w:szCs w:val="18"/>
-        </w:rPr>
-        <w:t xml:space="preserve"> </w:t>
-      </w:r>
-      <w:r>
-        <w:rPr>
-          <w:sz w:val="18"/>
-          <w:szCs w:val="18"/>
-        </w:rPr>
-        <w:t>этого типа виртуальной машины нужно прописать 443-&gt;8843. Если роутер не позволяет менять номер порта при форварде, тогда ваш прокси должен присылать пакеты сразу на 8843 порт роутера (вместо 443!). После проброса портов с хоста на VM, её firewall ещё раз поменяет номера у портов на те, которые нужны в «xTER» контейнере, поэтому пусть вас не удивляют те порты, которые указаны в командах 4 и 5 как destination.</w:t>
-      </w:r>
-    </w:p>
-    <w:p>
-      <w:pPr>
-        <w:pStyle w:val="Normal"/>
-        <w:spacing w:before="0" w:after="200"/>
-        <w:rPr/>
-      </w:pPr>
-      <w:r>
-        <w:rPr>
-          <w:sz w:val="18"/>
-          <w:szCs w:val="18"/>
-        </w:rPr>
-        <w:t xml:space="preserve">Другая особенность VM с типом адаптера «NAT», что поскольку </w:t>
-      </w:r>
-      <w:r>
-        <w:rPr>
-          <w:sz w:val="18"/>
-          <w:szCs w:val="18"/>
-        </w:rPr>
-        <w:t xml:space="preserve">forward </w:t>
-      </w:r>
-      <w:r>
-        <w:rPr>
-          <w:sz w:val="18"/>
-          <w:szCs w:val="18"/>
-        </w:rPr>
-        <w:t xml:space="preserve"> хост-&gt;VM делается только «порт» на «порт», то нельзя пробросить целый дипазон одной командой. Это неудобство приводит к тому, что в отличие от «bridged» типа VM, здесь мы не сможем использовать свой локальный TURN-сервер. Поэтому в этом случае для корректной работы </w:t>
-      </w:r>
-      <w:r>
-        <w:rPr>
-          <w:b/>
-          <w:bCs/>
-          <w:sz w:val="18"/>
-          <w:szCs w:val="18"/>
-        </w:rPr>
-        <w:t>Room-House</w:t>
-      </w:r>
-      <w:r>
-        <w:rPr>
-          <w:sz w:val="18"/>
-          <w:szCs w:val="18"/>
-        </w:rPr>
-        <w:t xml:space="preserve"> </w:t>
-      </w:r>
-      <w:r>
-        <w:rPr>
-          <w:sz w:val="18"/>
-          <w:szCs w:val="18"/>
-        </w:rPr>
-        <w:t>через</w:t>
-      </w:r>
-      <w:r>
-        <w:rPr>
-          <w:sz w:val="18"/>
-          <w:szCs w:val="18"/>
-        </w:rPr>
-        <w:t xml:space="preserve"> NAT нужен будет какой-то дополнительный внешний TURN-сервер, который надо указать в настройках xTER в «админке». О ней несколько позже. Мы можем вам помочь и </w:t>
-      </w:r>
-      <w:r>
-        <w:rPr>
-          <w:i/>
-          <w:iCs/>
-          <w:sz w:val="18"/>
-          <w:szCs w:val="18"/>
-        </w:rPr>
-        <w:t>подсказать</w:t>
-      </w:r>
-      <w:r>
-        <w:rPr>
-          <w:sz w:val="18"/>
-          <w:szCs w:val="18"/>
-        </w:rPr>
-        <w:t xml:space="preserve"> IP внешнего TURN-сервера, если в нём возникнет необходимость.</w:t>
-      </w:r>
-    </w:p>
-    <w:p>
-      <w:pPr>
-        <w:pStyle w:val="Heading2"/>
-        <w:numPr>
-          <w:ilvl w:val="1"/>
-          <w:numId w:val="2"/>
-        </w:numPr>
-        <w:spacing w:before="0" w:after="200"/>
-        <w:rPr/>
-      </w:pPr>
-      <w:r>
-        <w:rPr>
-          <w:sz w:val="22"/>
-          <w:szCs w:val="18"/>
-          <w:lang w:val="ru-RU"/>
-        </w:rPr>
-        <w:t>Загрузка xTER</w:t>
-      </w:r>
-    </w:p>
-    <w:p>
-      <w:pPr>
-        <w:pStyle w:val="Normal"/>
-        <w:spacing w:before="0" w:after="200"/>
-        <w:rPr>
-          <w:sz w:val="22"/>
-          <w:szCs w:val="18"/>
-          <w:lang w:val="ru-RU"/>
-        </w:rPr>
-      </w:pPr>
-      <w:r>
-        <w:rPr>
-          <w:sz w:val="22"/>
-          <w:szCs w:val="18"/>
-          <w:lang w:val="ru-RU"/>
-        </w:rPr>
-        <w:drawing>
-          <wp:anchor behindDoc="0" distT="0" distB="0" distL="0" distR="0" simplePos="0" locked="0" layoutInCell="1" allowOverlap="1" relativeHeight="10">
-            <wp:simplePos x="0" y="0"/>
-            <wp:positionH relativeFrom="column">
-              <wp:align>center</wp:align>
-            </wp:positionH>
-            <wp:positionV relativeFrom="paragraph">
-              <wp:posOffset>635</wp:posOffset>
-            </wp:positionV>
-            <wp:extent cx="2865755" cy="1611630"/>
-            <wp:effectExtent l="0" t="0" r="0" b="0"/>
-            <wp:wrapSquare wrapText="largest"/>
-            <wp:docPr id="11" name="Image6" descr=""/>
-            <wp:cNvGraphicFramePr>
-              <a:graphicFrameLocks xmlns:a="http://schemas.openxmlformats.org/drawingml/2006/main" noChangeAspect="1"/>
-            </wp:cNvGraphicFramePr>
-            <a:graphic xmlns:a="http://schemas.openxmlformats.org/drawingml/2006/main">
-              <a:graphicData uri="http://schemas.openxmlformats.org/drawingml/2006/picture">
-                <pic:pic xmlns:pic="http://schemas.openxmlformats.org/drawingml/2006/picture">
-                  <pic:nvPicPr>
-                    <pic:cNvPr id="11" name="Image6" descr=""/>
+                    <pic:cNvPr id="10" name="Image4" descr=""/>
                     <pic:cNvPicPr>
                       <a:picLocks noChangeAspect="1" noChangeArrowheads="1"/>
                     </pic:cNvPicPr>
@@ -4297,6 +3750,746 @@
     </w:p>
     <w:p>
       <w:pPr>
+        <w:pStyle w:val="Heading2"/>
+        <w:numPr>
+          <w:ilvl w:val="1"/>
+          <w:numId w:val="2"/>
+        </w:numPr>
+        <w:rPr/>
+      </w:pPr>
+      <w:r>
+        <w:rPr>
+          <w:sz w:val="22"/>
+          <w:lang w:val="ru-RU"/>
+        </w:rPr>
+        <w:t>Загрузка xTER</w:t>
+      </w:r>
+    </w:p>
+    <w:p>
+      <w:pPr>
+        <w:pStyle w:val="Heading3"/>
+        <w:numPr>
+          <w:ilvl w:val="2"/>
+          <w:numId w:val="2"/>
+        </w:numPr>
+        <w:rPr/>
+      </w:pPr>
+      <w:r>
+        <w:rPr>
+          <w:sz w:val="18"/>
+          <w:lang w:val="ru-RU"/>
+        </w:rPr>
+        <w:t>Форма загрузчика</w:t>
+      </w:r>
+    </w:p>
+    <w:p>
+      <w:pPr>
+        <w:pStyle w:val="Normal"/>
+        <w:rPr>
+          <w:sz w:val="18"/>
+          <w:lang w:val="ru-RU"/>
+        </w:rPr>
+      </w:pPr>
+      <w:r>
+        <w:rPr>
+          <w:sz w:val="18"/>
+          <w:lang w:val="ru-RU"/>
+        </w:rPr>
+      </w:r>
+    </w:p>
+    <w:p>
+      <w:pPr>
+        <w:pStyle w:val="Normal"/>
+        <w:rPr/>
+      </w:pPr>
+      <w:r>
+        <w:rPr>
+          <w:sz w:val="18"/>
+          <w:lang w:val="ru-RU"/>
+        </w:rPr>
+        <w:t xml:space="preserve">Через 3-4 сек после нажатия кнопки «Start» в менеджере, появится «синий экран»: введите логин и пароль для закачки xTER — их вы получили у нас,  а если ещё нет, просто зайдите на </w:t>
+      </w:r>
+      <w:r>
+        <w:rPr>
+          <w:b/>
+          <w:bCs/>
+          <w:sz w:val="18"/>
+          <w:lang w:val="ru-RU"/>
+        </w:rPr>
+        <w:t>club.room-house.com</w:t>
+      </w:r>
+      <w:r>
+        <w:rPr>
+          <w:sz w:val="18"/>
+          <w:lang w:val="ru-RU"/>
+        </w:rPr>
+        <w:t xml:space="preserve"> и спросите у любого присутствующего в комнате </w:t>
+      </w:r>
+      <w:r>
+        <w:rPr>
+          <w:sz w:val="18"/>
+          <w:lang w:val="ru-RU"/>
+        </w:rPr>
+        <w:t>админа</w:t>
+      </w:r>
+      <w:r>
+        <w:rPr>
+          <w:sz w:val="18"/>
+          <w:lang w:val="ru-RU"/>
+        </w:rPr>
+        <w:t>.</w:t>
+      </w:r>
+    </w:p>
+    <w:p>
+      <w:pPr>
+        <w:pStyle w:val="Normal"/>
+        <w:rPr>
+          <w:sz w:val="18"/>
+          <w:lang w:val="ru-RU"/>
+        </w:rPr>
+      </w:pPr>
+      <w:r>
+        <w:rPr>
+          <w:sz w:val="18"/>
+          <w:lang w:val="ru-RU"/>
+        </w:rPr>
+        <w:drawing>
+          <wp:anchor behindDoc="0" distT="0" distB="0" distL="0" distR="0" simplePos="0" locked="0" layoutInCell="1" allowOverlap="1" relativeHeight="8">
+            <wp:simplePos x="0" y="0"/>
+            <wp:positionH relativeFrom="column">
+              <wp:align>center</wp:align>
+            </wp:positionH>
+            <wp:positionV relativeFrom="paragraph">
+              <wp:posOffset>635</wp:posOffset>
+            </wp:positionV>
+            <wp:extent cx="2865755" cy="2251075"/>
+            <wp:effectExtent l="0" t="0" r="0" b="0"/>
+            <wp:wrapSquare wrapText="largest"/>
+            <wp:docPr id="11" name="Image5" descr=""/>
+            <wp:cNvGraphicFramePr>
+              <a:graphicFrameLocks xmlns:a="http://schemas.openxmlformats.org/drawingml/2006/main" noChangeAspect="1"/>
+            </wp:cNvGraphicFramePr>
+            <a:graphic xmlns:a="http://schemas.openxmlformats.org/drawingml/2006/main">
+              <a:graphicData uri="http://schemas.openxmlformats.org/drawingml/2006/picture">
+                <pic:pic xmlns:pic="http://schemas.openxmlformats.org/drawingml/2006/picture">
+                  <pic:nvPicPr>
+                    <pic:cNvPr id="11" name="Image5" descr=""/>
+                    <pic:cNvPicPr>
+                      <a:picLocks noChangeAspect="1" noChangeArrowheads="1"/>
+                    </pic:cNvPicPr>
+                  </pic:nvPicPr>
+                  <pic:blipFill>
+                    <a:blip r:embed="rId9"/>
+                    <a:stretch>
+                      <a:fillRect/>
+                    </a:stretch>
+                  </pic:blipFill>
+                  <pic:spPr bwMode="auto">
+                    <a:xfrm>
+                      <a:off x="0" y="0"/>
+                      <a:ext cx="2865755" cy="2251075"/>
+                    </a:xfrm>
+                    <a:prstGeom prst="rect">
+                      <a:avLst/>
+                    </a:prstGeom>
+                  </pic:spPr>
+                </pic:pic>
+              </a:graphicData>
+            </a:graphic>
+          </wp:anchor>
+        </w:drawing>
+      </w:r>
+    </w:p>
+    <w:p>
+      <w:pPr>
+        <w:pStyle w:val="Normal"/>
+        <w:rPr/>
+      </w:pPr>
+      <w:r>
+        <w:rPr>
+          <w:sz w:val="18"/>
+          <w:lang w:val="ru-RU"/>
+        </w:rPr>
+        <w:t xml:space="preserve">Обратите внимание, что в поле «IP» этой же формы вы должны указать пока ещё свободный IP адрес из ЛС, который теперь станет IP адресом вашей «bridge» виртуальной машины, а в поле «Gateway» поставьте IP адрес вашего роутера, тоже локальный, а не внешний. </w:t>
+      </w:r>
+    </w:p>
+    <w:p>
+      <w:pPr>
+        <w:pStyle w:val="Normal"/>
+        <w:rPr>
+          <w:sz w:val="18"/>
+          <w:lang w:val="ru-RU"/>
+        </w:rPr>
+      </w:pPr>
+      <w:r>
+        <w:rPr/>
+      </w:r>
+    </w:p>
+    <w:p>
+      <w:pPr>
+        <w:pStyle w:val="Normal"/>
+        <w:rPr>
+          <w:sz w:val="18"/>
+          <w:lang w:val="ru-RU"/>
+        </w:rPr>
+      </w:pPr>
+      <w:r>
+        <w:rPr/>
+      </w:r>
+    </w:p>
+    <w:p>
+      <w:pPr>
+        <w:pStyle w:val="Normal"/>
+        <w:rPr>
+          <w:sz w:val="18"/>
+          <w:lang w:val="ru-RU"/>
+        </w:rPr>
+      </w:pPr>
+      <w:r>
+        <w:rPr/>
+      </w:r>
+    </w:p>
+    <w:p>
+      <w:pPr>
+        <w:pStyle w:val="Normal"/>
+        <w:rPr>
+          <w:sz w:val="18"/>
+          <w:lang w:val="ru-RU"/>
+        </w:rPr>
+      </w:pPr>
+      <w:r>
+        <w:rPr/>
+      </w:r>
+    </w:p>
+    <w:p>
+      <w:pPr>
+        <w:pStyle w:val="Normal"/>
+        <w:rPr>
+          <w:sz w:val="18"/>
+          <w:lang w:val="ru-RU"/>
+        </w:rPr>
+      </w:pPr>
+      <w:r>
+        <w:rPr/>
+      </w:r>
+    </w:p>
+    <w:p>
+      <w:pPr>
+        <w:pStyle w:val="Normal"/>
+        <w:rPr>
+          <w:sz w:val="18"/>
+          <w:lang w:val="ru-RU"/>
+        </w:rPr>
+      </w:pPr>
+      <w:r>
+        <w:rPr/>
+      </w:r>
+    </w:p>
+    <w:p>
+      <w:pPr>
+        <w:pStyle w:val="Normal"/>
+        <w:rPr>
+          <w:sz w:val="18"/>
+          <w:lang w:val="ru-RU"/>
+        </w:rPr>
+      </w:pPr>
+      <w:r>
+        <w:rPr/>
+      </w:r>
+    </w:p>
+    <w:p>
+      <w:pPr>
+        <w:pStyle w:val="Normal"/>
+        <w:rPr>
+          <w:sz w:val="18"/>
+          <w:lang w:val="ru-RU"/>
+        </w:rPr>
+      </w:pPr>
+      <w:r>
+        <w:rPr/>
+      </w:r>
+    </w:p>
+    <w:p>
+      <w:pPr>
+        <w:pStyle w:val="Normal"/>
+        <w:rPr>
+          <w:sz w:val="18"/>
+          <w:lang w:val="ru-RU"/>
+        </w:rPr>
+      </w:pPr>
+      <w:r>
+        <w:rPr/>
+      </w:r>
+    </w:p>
+    <w:p>
+      <w:pPr>
+        <w:pStyle w:val="Normal"/>
+        <w:rPr>
+          <w:sz w:val="18"/>
+          <w:lang w:val="ru-RU"/>
+        </w:rPr>
+      </w:pPr>
+      <w:r>
+        <w:rPr/>
+      </w:r>
+    </w:p>
+    <w:p>
+      <w:pPr>
+        <w:pStyle w:val="Heading1"/>
+        <w:numPr>
+          <w:ilvl w:val="0"/>
+          <w:numId w:val="2"/>
+        </w:numPr>
+        <w:rPr/>
+      </w:pPr>
+      <w:r>
+        <w:rPr>
+          <w:sz w:val="22"/>
+          <w:lang w:val="ru-RU"/>
+        </w:rPr>
+        <w:t>Host-компьютер Windows</w:t>
+      </w:r>
+    </w:p>
+    <w:p>
+      <w:pPr>
+        <w:pStyle w:val="Normal"/>
+        <w:rPr>
+          <w:sz w:val="18"/>
+          <w:lang w:val="ru-RU"/>
+        </w:rPr>
+      </w:pPr>
+      <w:r>
+        <w:rPr>
+          <w:sz w:val="18"/>
+          <w:lang w:val="ru-RU"/>
+        </w:rPr>
+      </w:r>
+    </w:p>
+    <w:p>
+      <w:pPr>
+        <w:pStyle w:val="Heading2"/>
+        <w:numPr>
+          <w:ilvl w:val="1"/>
+          <w:numId w:val="2"/>
+        </w:numPr>
+        <w:rPr/>
+      </w:pPr>
+      <w:r>
+        <w:rPr>
+          <w:sz w:val="22"/>
+          <w:lang w:val="ru-RU"/>
+        </w:rPr>
+        <w:t>Создание виртуальной машины с адаптером «</w:t>
+      </w:r>
+      <w:r>
+        <w:rPr>
+          <w:sz w:val="22"/>
+          <w:lang w:val="ru-RU"/>
+        </w:rPr>
+        <w:t>Bridge</w:t>
+      </w:r>
+      <w:r>
+        <w:rPr>
+          <w:sz w:val="22"/>
+          <w:lang w:val="ru-RU"/>
+        </w:rPr>
+        <w:t>»</w:t>
+      </w:r>
+    </w:p>
+    <w:p>
+      <w:pPr>
+        <w:pStyle w:val="Normal"/>
+        <w:rPr>
+          <w:sz w:val="22"/>
+          <w:lang w:val="ru-RU"/>
+        </w:rPr>
+      </w:pPr>
+      <w:r>
+        <w:rPr>
+          <w:sz w:val="22"/>
+          <w:lang w:val="ru-RU"/>
+        </w:rPr>
+      </w:r>
+    </w:p>
+    <w:p>
+      <w:pPr>
+        <w:pStyle w:val="Normal"/>
+        <w:rPr>
+          <w:sz w:val="18"/>
+          <w:szCs w:val="18"/>
+        </w:rPr>
+      </w:pPr>
+      <w:r>
+        <w:rPr>
+          <w:sz w:val="18"/>
+          <w:szCs w:val="18"/>
+          <w:lang w:val="ru-RU"/>
+        </w:rPr>
+        <w:t>Здесь предполагается, что вы работаете в Windows-аккаунте «Bob» - если в другом, замените везде далее имя «Bob» на имя своего аккаунта.</w:t>
+      </w:r>
+    </w:p>
+    <w:p>
+      <w:pPr>
+        <w:pStyle w:val="Normal"/>
+        <w:rPr/>
+      </w:pPr>
+      <w:r>
+        <w:rPr>
+          <w:sz w:val="18"/>
+          <w:szCs w:val="18"/>
+          <w:lang w:val="ru-RU"/>
+        </w:rPr>
+        <w:t xml:space="preserve">Следующая последовательность команд создаёт на Windows-хосте новую виртуальную машину с именем «RH». </w:t>
+      </w:r>
+    </w:p>
+    <w:p>
+      <w:pPr>
+        <w:pStyle w:val="Normal"/>
+        <w:rPr/>
+      </w:pPr>
+      <w:r>
+        <w:rPr>
+          <w:sz w:val="18"/>
+          <w:szCs w:val="18"/>
+          <w:lang w:val="ru-RU"/>
+        </w:rPr>
+        <w:t xml:space="preserve">Выполняйте с командной строки Windows последовательно, одну за другой, все 10 </w:t>
+      </w:r>
+      <w:r>
+        <w:rPr>
+          <w:sz w:val="18"/>
+          <w:szCs w:val="18"/>
+          <w:lang w:val="ru-RU"/>
+        </w:rPr>
+        <w:t>к</w:t>
+      </w:r>
+      <w:r>
+        <w:rPr>
+          <w:sz w:val="18"/>
+          <w:szCs w:val="18"/>
+          <w:lang w:val="ru-RU"/>
+        </w:rPr>
+        <w:t>оманд, следя за возможными ошибками!</w:t>
+      </w:r>
+    </w:p>
+    <w:p>
+      <w:pPr>
+        <w:pStyle w:val="NoSpacing"/>
+        <w:rPr>
+          <w:b/>
+          <w:b/>
+          <w:bCs/>
+          <w:sz w:val="18"/>
+          <w:szCs w:val="18"/>
+        </w:rPr>
+      </w:pPr>
+      <w:r>
+        <w:rPr>
+          <w:b/>
+          <w:bCs/>
+          <w:sz w:val="18"/>
+          <w:szCs w:val="18"/>
+        </w:rPr>
+        <w:t>set PATH=%PATH%;"C:\Program Files\Oracle\VirtualBox"</w:t>
+      </w:r>
+    </w:p>
+    <w:p>
+      <w:pPr>
+        <w:pStyle w:val="NoSpacing"/>
+        <w:rPr>
+          <w:b/>
+          <w:b/>
+          <w:bCs/>
+          <w:sz w:val="18"/>
+          <w:szCs w:val="18"/>
+        </w:rPr>
+      </w:pPr>
+      <w:r>
+        <w:rPr>
+          <w:b/>
+          <w:bCs/>
+          <w:sz w:val="18"/>
+          <w:szCs w:val="18"/>
+        </w:rPr>
+      </w:r>
+    </w:p>
+    <w:p>
+      <w:pPr>
+        <w:pStyle w:val="NoSpacing"/>
+        <w:rPr/>
+      </w:pPr>
+      <w:r>
+        <w:rPr>
+          <w:b/>
+          <w:bCs/>
+          <w:sz w:val="18"/>
+          <w:szCs w:val="18"/>
+        </w:rPr>
+        <w:t>vboxmanage createvm --name RH --ostype RedHat_64 --register --basefolder "C:\Users\Bob\VMs"</w:t>
+      </w:r>
+    </w:p>
+    <w:p>
+      <w:pPr>
+        <w:pStyle w:val="NoSpacing"/>
+        <w:rPr>
+          <w:b/>
+          <w:b/>
+          <w:bCs/>
+          <w:sz w:val="18"/>
+          <w:szCs w:val="18"/>
+        </w:rPr>
+      </w:pPr>
+      <w:r>
+        <w:rPr/>
+      </w:r>
+    </w:p>
+    <w:p>
+      <w:pPr>
+        <w:pStyle w:val="NoSpacing"/>
+        <w:rPr/>
+      </w:pPr>
+      <w:r>
+        <w:rPr>
+          <w:b/>
+          <w:bCs/>
+          <w:sz w:val="18"/>
+          <w:szCs w:val="18"/>
+        </w:rPr>
+        <w:t>cd "C:\Users\Bob\VMs\RH"</w:t>
+      </w:r>
+    </w:p>
+    <w:p>
+      <w:pPr>
+        <w:pStyle w:val="NoSpacing"/>
+        <w:rPr>
+          <w:b/>
+          <w:b/>
+          <w:bCs/>
+          <w:sz w:val="18"/>
+          <w:szCs w:val="18"/>
+        </w:rPr>
+      </w:pPr>
+      <w:r>
+        <w:rPr>
+          <w:b/>
+          <w:bCs/>
+          <w:sz w:val="18"/>
+          <w:szCs w:val="18"/>
+        </w:rPr>
+      </w:r>
+    </w:p>
+    <w:p>
+      <w:pPr>
+        <w:pStyle w:val="NoSpacing"/>
+        <w:rPr/>
+      </w:pPr>
+      <w:r>
+        <w:rPr>
+          <w:b/>
+          <w:bCs/>
+          <w:sz w:val="18"/>
+          <w:szCs w:val="18"/>
+        </w:rPr>
+        <w:t>vboxmanage modifyvm RH --memory 5120 --cpus 2 --audio none --firmware efi --nic1 bridged --nictype1 virtio --bridgeadapter1 "..."</w:t>
+      </w:r>
+    </w:p>
+    <w:p>
+      <w:pPr>
+        <w:pStyle w:val="NoSpacing"/>
+        <w:rPr>
+          <w:b/>
+          <w:b/>
+          <w:bCs/>
+          <w:sz w:val="18"/>
+          <w:szCs w:val="18"/>
+        </w:rPr>
+      </w:pPr>
+      <w:r>
+        <w:rPr/>
+      </w:r>
+    </w:p>
+    <w:p>
+      <w:pPr>
+        <w:pStyle w:val="NoSpacing"/>
+        <w:rPr/>
+      </w:pPr>
+      <w:r>
+        <w:rPr>
+          <w:b/>
+          <w:bCs/>
+          <w:sz w:val="18"/>
+          <w:szCs w:val="18"/>
+        </w:rPr>
+        <w:t>vboxmanage createmedium --filename 2G.vdi --size 2048</w:t>
+      </w:r>
+    </w:p>
+    <w:p>
+      <w:pPr>
+        <w:pStyle w:val="NoSpacing"/>
+        <w:rPr>
+          <w:b/>
+          <w:b/>
+          <w:bCs/>
+          <w:sz w:val="18"/>
+          <w:szCs w:val="18"/>
+        </w:rPr>
+      </w:pPr>
+      <w:r>
+        <w:rPr/>
+      </w:r>
+    </w:p>
+    <w:p>
+      <w:pPr>
+        <w:pStyle w:val="NoSpacing"/>
+        <w:rPr/>
+      </w:pPr>
+      <w:r>
+        <w:rPr>
+          <w:b/>
+          <w:bCs/>
+          <w:sz w:val="18"/>
+          <w:szCs w:val="18"/>
+        </w:rPr>
+        <w:t>vboxmanage storagectl RH --name SATA --add sata</w:t>
+      </w:r>
+    </w:p>
+    <w:p>
+      <w:pPr>
+        <w:pStyle w:val="NoSpacing"/>
+        <w:rPr>
+          <w:b/>
+          <w:b/>
+          <w:bCs/>
+          <w:sz w:val="18"/>
+          <w:szCs w:val="18"/>
+        </w:rPr>
+      </w:pPr>
+      <w:r>
+        <w:rPr/>
+      </w:r>
+    </w:p>
+    <w:p>
+      <w:pPr>
+        <w:pStyle w:val="NoSpacing"/>
+        <w:rPr/>
+      </w:pPr>
+      <w:r>
+        <w:rPr>
+          <w:b/>
+          <w:bCs/>
+          <w:sz w:val="18"/>
+          <w:szCs w:val="18"/>
+        </w:rPr>
+        <w:t>vboxmanage internalcommands sethduuid loop_rh.vdi</w:t>
+      </w:r>
+    </w:p>
+    <w:p>
+      <w:pPr>
+        <w:pStyle w:val="NoSpacing"/>
+        <w:rPr>
+          <w:b/>
+          <w:b/>
+          <w:bCs/>
+          <w:sz w:val="18"/>
+          <w:szCs w:val="18"/>
+        </w:rPr>
+      </w:pPr>
+      <w:r>
+        <w:rPr/>
+      </w:r>
+    </w:p>
+    <w:p>
+      <w:pPr>
+        <w:pStyle w:val="NoSpacing"/>
+        <w:rPr/>
+      </w:pPr>
+      <w:r>
+        <w:rPr>
+          <w:b/>
+          <w:bCs/>
+          <w:sz w:val="18"/>
+          <w:szCs w:val="18"/>
+        </w:rPr>
+        <w:t>vboxmanage storageattach RH --storagectl SATA --medium loop_rh.vdi --port 0 --type hdd</w:t>
+      </w:r>
+    </w:p>
+    <w:p>
+      <w:pPr>
+        <w:pStyle w:val="NoSpacing"/>
+        <w:rPr>
+          <w:b/>
+          <w:b/>
+          <w:bCs/>
+          <w:sz w:val="18"/>
+          <w:szCs w:val="18"/>
+        </w:rPr>
+      </w:pPr>
+      <w:r>
+        <w:rPr/>
+      </w:r>
+    </w:p>
+    <w:p>
+      <w:pPr>
+        <w:pStyle w:val="NoSpacing"/>
+        <w:rPr/>
+      </w:pPr>
+      <w:r>
+        <w:rPr>
+          <w:b/>
+          <w:bCs/>
+          <w:sz w:val="18"/>
+          <w:szCs w:val="18"/>
+        </w:rPr>
+        <w:t>vboxmanage storageattach RH --storagectl SATA --medium 2G.vdi --port 1 --type hdd</w:t>
+      </w:r>
+    </w:p>
+    <w:p>
+      <w:pPr>
+        <w:pStyle w:val="NoSpacing"/>
+        <w:rPr>
+          <w:b/>
+          <w:b/>
+          <w:bCs/>
+          <w:sz w:val="18"/>
+          <w:szCs w:val="18"/>
+        </w:rPr>
+      </w:pPr>
+      <w:r>
+        <w:rPr/>
+      </w:r>
+    </w:p>
+    <w:p>
+      <w:pPr>
+        <w:pStyle w:val="NoSpacing"/>
+        <w:rPr/>
+      </w:pPr>
+      <w:r>
+        <w:rPr>
+          <w:b/>
+          <w:bCs/>
+          <w:sz w:val="18"/>
+          <w:szCs w:val="18"/>
+        </w:rPr>
+        <w:t>vboxmanage modifyvm RH --boot1 disk --boot2 none --boot3 none --boot4 none</w:t>
+      </w:r>
+    </w:p>
+    <w:p>
+      <w:pPr>
+        <w:pStyle w:val="NoSpacing"/>
+        <w:rPr>
+          <w:b/>
+          <w:b/>
+          <w:bCs/>
+          <w:sz w:val="18"/>
+          <w:szCs w:val="18"/>
+        </w:rPr>
+      </w:pPr>
+      <w:r>
+        <w:rPr/>
+      </w:r>
+    </w:p>
+    <w:p>
+      <w:pPr>
         <w:pStyle w:val="Normal"/>
         <w:spacing w:before="0" w:after="200"/>
         <w:rPr/>
@@ -4305,61 +4498,367 @@
         <w:rPr>
           <w:sz w:val="18"/>
           <w:szCs w:val="18"/>
-          <w:lang w:val="ru-RU"/>
-        </w:rPr>
-        <w:t xml:space="preserve">Как и в случае «bridged", укажите логин и пароль для закачки xTER-контейнера. Поскольку VM будет работать через NAT, </w:t>
-      </w:r>
-      <w:r>
-        <w:rPr>
-          <w:sz w:val="18"/>
-          <w:szCs w:val="18"/>
-          <w:lang w:val="ru-RU"/>
-        </w:rPr>
-        <w:t xml:space="preserve">другие </w:t>
-      </w:r>
-      <w:r>
-        <w:rPr>
-          <w:sz w:val="18"/>
-          <w:szCs w:val="18"/>
-          <w:lang w:val="ru-RU"/>
-        </w:rPr>
-        <w:t xml:space="preserve">поля формы загрузчика здесь не заполняются, </w:t>
-      </w:r>
-      <w:r>
-        <w:rPr>
-          <w:sz w:val="18"/>
-          <w:szCs w:val="18"/>
-          <w:lang w:val="ru-RU"/>
-        </w:rPr>
-        <w:t xml:space="preserve">виртуальная </w:t>
-      </w:r>
-      <w:r>
-        <w:rPr>
-          <w:sz w:val="18"/>
-          <w:szCs w:val="18"/>
-          <w:lang w:val="ru-RU"/>
-        </w:rPr>
-        <w:t xml:space="preserve">машина </w:t>
-      </w:r>
-      <w:r>
-        <w:rPr>
-          <w:sz w:val="18"/>
-          <w:szCs w:val="18"/>
-          <w:lang w:val="ru-RU"/>
-        </w:rPr>
-        <w:t xml:space="preserve">автоматически </w:t>
-      </w:r>
-      <w:r>
-        <w:rPr>
-          <w:sz w:val="18"/>
-          <w:szCs w:val="18"/>
-          <w:lang w:val="ru-RU"/>
-        </w:rPr>
-        <w:t>получит IP «10.0.2.15» по DHCP с хоста «10.0.2.2».</w:t>
+        </w:rPr>
+        <w:t xml:space="preserve">Команда 3, где в кавычках «...», требует указания имени сетевого адаптера. Имя можно посмотреть в настройках в графическом менеджере VirtualBox (см. картинку). Это имя может быть </w:t>
+      </w:r>
+      <w:r>
+        <w:rPr>
+          <w:b/>
+          <w:bCs/>
+          <w:sz w:val="18"/>
+          <w:szCs w:val="18"/>
+        </w:rPr>
+        <w:t xml:space="preserve">"Intel(R) Ethernet Connection I219-LM" </w:t>
+      </w:r>
+      <w:r>
+        <w:rPr>
+          <w:b w:val="false"/>
+          <w:bCs w:val="false"/>
+          <w:sz w:val="18"/>
+          <w:szCs w:val="18"/>
+        </w:rPr>
+        <w:t xml:space="preserve">или </w:t>
+      </w:r>
+      <w:r>
+        <w:rPr>
+          <w:b/>
+          <w:bCs/>
+          <w:sz w:val="18"/>
+          <w:szCs w:val="18"/>
+        </w:rPr>
+        <w:t xml:space="preserve">"Realtek PCIe GBE Family Controller" </w:t>
+      </w:r>
+      <w:r>
+        <w:rPr>
+          <w:b w:val="false"/>
+          <w:bCs w:val="false"/>
+          <w:sz w:val="18"/>
+          <w:szCs w:val="18"/>
+        </w:rPr>
+        <w:t>и т.д. Посмотрите, как называется сетевой адаптер, и вставьте его в кавычки вместо «...».</w:t>
+      </w:r>
+    </w:p>
+    <w:p>
+      <w:pPr>
+        <w:pStyle w:val="Normal"/>
+        <w:spacing w:before="0" w:after="200"/>
+        <w:rPr>
+          <w:b w:val="false"/>
+          <w:b w:val="false"/>
+          <w:bCs w:val="false"/>
+          <w:sz w:val="18"/>
+          <w:szCs w:val="18"/>
+        </w:rPr>
+      </w:pPr>
+      <w:r>
+        <w:rPr/>
+        <w:drawing>
+          <wp:anchor behindDoc="0" distT="0" distB="0" distL="0" distR="0" simplePos="0" locked="0" layoutInCell="1" allowOverlap="1" relativeHeight="14">
+            <wp:simplePos x="0" y="0"/>
+            <wp:positionH relativeFrom="column">
+              <wp:align>center</wp:align>
+            </wp:positionH>
+            <wp:positionV relativeFrom="paragraph">
+              <wp:posOffset>635</wp:posOffset>
+            </wp:positionV>
+            <wp:extent cx="2865755" cy="783590"/>
+            <wp:effectExtent l="0" t="0" r="0" b="0"/>
+            <wp:wrapSquare wrapText="largest"/>
+            <wp:docPr id="12" name="Image11" descr=""/>
+            <wp:cNvGraphicFramePr>
+              <a:graphicFrameLocks xmlns:a="http://schemas.openxmlformats.org/drawingml/2006/main" noChangeAspect="1"/>
+            </wp:cNvGraphicFramePr>
+            <a:graphic xmlns:a="http://schemas.openxmlformats.org/drawingml/2006/main">
+              <a:graphicData uri="http://schemas.openxmlformats.org/drawingml/2006/picture">
+                <pic:pic xmlns:pic="http://schemas.openxmlformats.org/drawingml/2006/picture">
+                  <pic:nvPicPr>
+                    <pic:cNvPr id="12" name="Image11" descr=""/>
+                    <pic:cNvPicPr>
+                      <a:picLocks noChangeAspect="1" noChangeArrowheads="1"/>
+                    </pic:cNvPicPr>
+                  </pic:nvPicPr>
+                  <pic:blipFill>
+                    <a:blip r:embed="rId10"/>
+                    <a:stretch>
+                      <a:fillRect/>
+                    </a:stretch>
+                  </pic:blipFill>
+                  <pic:spPr bwMode="auto">
+                    <a:xfrm>
+                      <a:off x="0" y="0"/>
+                      <a:ext cx="2865755" cy="783590"/>
+                    </a:xfrm>
+                    <a:prstGeom prst="rect">
+                      <a:avLst/>
+                    </a:prstGeom>
+                  </pic:spPr>
+                </pic:pic>
+              </a:graphicData>
+            </a:graphic>
+          </wp:anchor>
+        </w:drawing>
+      </w:r>
+    </w:p>
+    <w:p>
+      <w:pPr>
+        <w:pStyle w:val="Normal"/>
+        <w:spacing w:before="0" w:after="200"/>
+        <w:rPr/>
+      </w:pPr>
+      <w:r>
+        <w:rPr>
+          <w:b w:val="false"/>
+          <w:bCs w:val="false"/>
+          <w:sz w:val="18"/>
+          <w:szCs w:val="18"/>
+        </w:rPr>
+        <w:t xml:space="preserve">Перед тем как выполнить команду 6, скачайте с гитхаб </w:t>
+      </w:r>
+      <w:hyperlink r:id="rId11">
+        <w:r>
+          <w:rPr>
+            <w:webHidden/>
+            <w:rStyle w:val="InternetLink"/>
+            <w:b w:val="false"/>
+            <w:bCs w:val="false"/>
+            <w:sz w:val="18"/>
+            <w:szCs w:val="18"/>
+          </w:rPr>
+          <w:t>https://github.com/kl3eo/room-house/tree/main/rh</w:t>
+        </w:r>
+      </w:hyperlink>
+      <w:r>
+        <w:rPr>
+          <w:b w:val="false"/>
+          <w:bCs w:val="false"/>
+          <w:sz w:val="18"/>
+          <w:szCs w:val="18"/>
+        </w:rPr>
+        <w:t xml:space="preserve"> файл «loop_rh.vdi» и поместите его в папку  </w:t>
+      </w:r>
+      <w:r>
+        <w:rPr>
+          <w:b w:val="false"/>
+          <w:bCs w:val="false"/>
+          <w:sz w:val="18"/>
+          <w:szCs w:val="18"/>
+        </w:rPr>
+        <w:t>"C:\Users\Bob\VMs\RH".</w:t>
+      </w:r>
+    </w:p>
+    <w:p>
+      <w:pPr>
+        <w:pStyle w:val="Normal"/>
+        <w:spacing w:before="0" w:after="200"/>
+        <w:rPr/>
+      </w:pPr>
+      <w:r>
+        <w:rPr>
+          <w:b w:val="false"/>
+          <w:bCs w:val="false"/>
+          <w:sz w:val="18"/>
+          <w:szCs w:val="18"/>
+        </w:rPr>
+        <w:t xml:space="preserve">Если все 10 </w:t>
+      </w:r>
+      <w:r>
+        <w:rPr>
+          <w:b w:val="false"/>
+          <w:bCs w:val="false"/>
+          <w:sz w:val="18"/>
+          <w:szCs w:val="18"/>
+        </w:rPr>
+        <w:t>к</w:t>
+      </w:r>
+      <w:r>
+        <w:rPr>
+          <w:b w:val="false"/>
+          <w:bCs w:val="false"/>
+          <w:sz w:val="18"/>
+          <w:szCs w:val="18"/>
+        </w:rPr>
+        <w:t>оманд выполнены без ошибок, в окне менеджера появилась и готова к старту новая виртуальная машина «RH».</w:t>
+      </w:r>
+    </w:p>
+    <w:p>
+      <w:pPr>
+        <w:pStyle w:val="Normal"/>
+        <w:spacing w:before="0" w:after="200"/>
+        <w:rPr>
+          <w:b w:val="false"/>
+          <w:b w:val="false"/>
+          <w:bCs w:val="false"/>
+          <w:sz w:val="18"/>
+          <w:szCs w:val="18"/>
+        </w:rPr>
+      </w:pPr>
+      <w:r>
+        <w:rPr/>
+      </w:r>
+    </w:p>
+    <w:p>
+      <w:pPr>
+        <w:pStyle w:val="Normal"/>
+        <w:spacing w:before="0" w:after="200"/>
+        <w:rPr>
+          <w:b w:val="false"/>
+          <w:b w:val="false"/>
+          <w:bCs w:val="false"/>
+          <w:sz w:val="18"/>
+          <w:szCs w:val="18"/>
+        </w:rPr>
+      </w:pPr>
+      <w:r>
+        <w:rPr/>
+      </w:r>
+    </w:p>
+    <w:p>
+      <w:pPr>
+        <w:pStyle w:val="Normal"/>
+        <w:spacing w:before="0" w:after="200"/>
+        <w:rPr>
+          <w:b w:val="false"/>
+          <w:b w:val="false"/>
+          <w:bCs w:val="false"/>
+          <w:sz w:val="18"/>
+          <w:szCs w:val="18"/>
+        </w:rPr>
+      </w:pPr>
+      <w:r>
+        <w:rPr/>
+      </w:r>
+    </w:p>
+    <w:p>
+      <w:pPr>
+        <w:pStyle w:val="Normal"/>
+        <w:spacing w:before="0" w:after="200"/>
+        <w:rPr>
+          <w:b w:val="false"/>
+          <w:b w:val="false"/>
+          <w:bCs w:val="false"/>
+          <w:sz w:val="18"/>
+          <w:szCs w:val="18"/>
+        </w:rPr>
+      </w:pPr>
+      <w:r>
+        <w:rPr/>
+      </w:r>
+    </w:p>
+    <w:p>
+      <w:pPr>
+        <w:pStyle w:val="Heading2"/>
+        <w:numPr>
+          <w:ilvl w:val="1"/>
+          <w:numId w:val="2"/>
+        </w:numPr>
+        <w:spacing w:before="0" w:after="200"/>
+        <w:rPr/>
+      </w:pPr>
+      <w:r>
+        <w:rPr>
+          <w:sz w:val="22"/>
+          <w:szCs w:val="18"/>
+          <w:lang w:val="ru-RU"/>
+        </w:rPr>
+        <w:t>Загрузка xTER</w:t>
+      </w:r>
+    </w:p>
+    <w:p>
+      <w:pPr>
+        <w:pStyle w:val="Normal"/>
+        <w:spacing w:before="0" w:after="200"/>
+        <w:rPr>
+          <w:sz w:val="22"/>
+          <w:szCs w:val="18"/>
+          <w:lang w:val="ru-RU"/>
+        </w:rPr>
+      </w:pPr>
+      <w:r>
+        <w:rPr>
+          <w:sz w:val="22"/>
+          <w:szCs w:val="18"/>
+          <w:lang w:val="ru-RU"/>
+        </w:rPr>
+        <w:drawing>
+          <wp:anchor behindDoc="0" distT="0" distB="0" distL="0" distR="0" simplePos="0" locked="0" layoutInCell="1" allowOverlap="1" relativeHeight="9">
+            <wp:simplePos x="0" y="0"/>
+            <wp:positionH relativeFrom="column">
+              <wp:align>center</wp:align>
+            </wp:positionH>
+            <wp:positionV relativeFrom="paragraph">
+              <wp:posOffset>635</wp:posOffset>
+            </wp:positionV>
+            <wp:extent cx="2865755" cy="1611630"/>
+            <wp:effectExtent l="0" t="0" r="0" b="0"/>
+            <wp:wrapSquare wrapText="largest"/>
+            <wp:docPr id="13" name="Image6" descr=""/>
+            <wp:cNvGraphicFramePr>
+              <a:graphicFrameLocks xmlns:a="http://schemas.openxmlformats.org/drawingml/2006/main" noChangeAspect="1"/>
+            </wp:cNvGraphicFramePr>
+            <a:graphic xmlns:a="http://schemas.openxmlformats.org/drawingml/2006/main">
+              <a:graphicData uri="http://schemas.openxmlformats.org/drawingml/2006/picture">
+                <pic:pic xmlns:pic="http://schemas.openxmlformats.org/drawingml/2006/picture">
+                  <pic:nvPicPr>
+                    <pic:cNvPr id="13" name="Image6" descr=""/>
+                    <pic:cNvPicPr>
+                      <a:picLocks noChangeAspect="1" noChangeArrowheads="1"/>
+                    </pic:cNvPicPr>
+                  </pic:nvPicPr>
+                  <pic:blipFill>
+                    <a:blip r:embed="rId12"/>
+                    <a:stretch>
+                      <a:fillRect/>
+                    </a:stretch>
+                  </pic:blipFill>
+                  <pic:spPr bwMode="auto">
+                    <a:xfrm>
+                      <a:off x="0" y="0"/>
+                      <a:ext cx="2865755" cy="1611630"/>
+                    </a:xfrm>
+                    <a:prstGeom prst="rect">
+                      <a:avLst/>
+                    </a:prstGeom>
+                  </pic:spPr>
+                </pic:pic>
+              </a:graphicData>
+            </a:graphic>
+          </wp:anchor>
+        </w:drawing>
+      </w:r>
+    </w:p>
+    <w:p>
+      <w:pPr>
+        <w:pStyle w:val="Normal"/>
+        <w:spacing w:before="0" w:after="200"/>
+        <w:rPr/>
+      </w:pPr>
+      <w:r>
+        <w:rPr>
+          <w:sz w:val="18"/>
+          <w:szCs w:val="18"/>
+          <w:lang w:val="ru-RU"/>
+        </w:rPr>
+        <w:t>У</w:t>
+      </w:r>
+      <w:r>
+        <w:rPr>
+          <w:sz w:val="18"/>
+          <w:szCs w:val="18"/>
+          <w:lang w:val="ru-RU"/>
+        </w:rPr>
+        <w:t xml:space="preserve">кажите логин и пароль для закачки xTER-контейнера </w:t>
+      </w:r>
+      <w:r>
+        <w:rPr>
+          <w:sz w:val="18"/>
+          <w:szCs w:val="18"/>
+          <w:lang w:val="ru-RU"/>
+        </w:rPr>
+        <w:t>в поля 1 и 2 формы. В поля 3 и 4 укажите IP адрес для виртуальной машины и IP адрес роутера. IP адрес VM типа «bridge» нужно выбрать любой из свободных адресов локальной сети (ЛС). Например, 192.168.88.202. IP адрес роутера в этом случае 192.168.88.1. Поле 5 формы служит для указания MAC-адреса в том случае, если роутер привязан к нему. Обычно поле 5 оставляется пустым.</w:t>
       </w:r>
     </w:p>
     <w:sectPr>
-      <w:footerReference w:type="default" r:id="rId9"/>
+      <w:footerReference w:type="default" r:id="rId13"/>
       <w:type w:val="nextPage"/>
       <w:pgSz w:w="5953" w:h="8391"/>
       <w:pgMar w:left="720" w:right="720" w:header="0" w:top="720" w:footer="144" w:bottom="720" w:gutter="0"/>
@@ -4407,7 +4906,7 @@
       <w:fldChar w:fldCharType="separate"/>
     </w:r>
     <w:r>
-      <w:t>15</w:t>
+      <w:t>17</w:t>
     </w:r>
     <w:r>
       <w:fldChar w:fldCharType="end"/>
@@ -4752,6 +5251,125 @@
       </w:rPr>
     </w:lvl>
   </w:abstractNum>
+  <w:abstractNum w:abstractNumId="4">
+    <w:lvl w:ilvl="0">
+      <w:start w:val="1"/>
+      <w:numFmt w:val="decimal"/>
+      <w:lvlText w:val="%1."/>
+      <w:lvlJc w:val="left"/>
+      <w:pPr>
+        <w:tabs>
+          <w:tab w:val="num" w:pos="720"/>
+        </w:tabs>
+        <w:ind w:left="720" w:hanging="360"/>
+      </w:pPr>
+      <w:rPr/>
+    </w:lvl>
+    <w:lvl w:ilvl="1">
+      <w:start w:val="1"/>
+      <w:numFmt w:val="decimal"/>
+      <w:lvlText w:val="%2."/>
+      <w:lvlJc w:val="left"/>
+      <w:pPr>
+        <w:tabs>
+          <w:tab w:val="num" w:pos="1080"/>
+        </w:tabs>
+        <w:ind w:left="1080" w:hanging="360"/>
+      </w:pPr>
+      <w:rPr/>
+    </w:lvl>
+    <w:lvl w:ilvl="2">
+      <w:start w:val="1"/>
+      <w:numFmt w:val="decimal"/>
+      <w:lvlText w:val="%3."/>
+      <w:lvlJc w:val="left"/>
+      <w:pPr>
+        <w:tabs>
+          <w:tab w:val="num" w:pos="1440"/>
+        </w:tabs>
+        <w:ind w:left="1440" w:hanging="360"/>
+      </w:pPr>
+      <w:rPr/>
+    </w:lvl>
+    <w:lvl w:ilvl="3">
+      <w:start w:val="1"/>
+      <w:numFmt w:val="decimal"/>
+      <w:lvlText w:val="%4."/>
+      <w:lvlJc w:val="left"/>
+      <w:pPr>
+        <w:tabs>
+          <w:tab w:val="num" w:pos="1800"/>
+        </w:tabs>
+        <w:ind w:left="1800" w:hanging="360"/>
+      </w:pPr>
+      <w:rPr/>
+    </w:lvl>
+    <w:lvl w:ilvl="4">
+      <w:start w:val="1"/>
+      <w:numFmt w:val="decimal"/>
+      <w:lvlText w:val="%5."/>
+      <w:lvlJc w:val="left"/>
+      <w:pPr>
+        <w:tabs>
+          <w:tab w:val="num" w:pos="2160"/>
+        </w:tabs>
+        <w:ind w:left="2160" w:hanging="360"/>
+      </w:pPr>
+      <w:rPr/>
+    </w:lvl>
+    <w:lvl w:ilvl="5">
+      <w:start w:val="1"/>
+      <w:numFmt w:val="decimal"/>
+      <w:lvlText w:val="%6."/>
+      <w:lvlJc w:val="left"/>
+      <w:pPr>
+        <w:tabs>
+          <w:tab w:val="num" w:pos="2520"/>
+        </w:tabs>
+        <w:ind w:left="2520" w:hanging="360"/>
+      </w:pPr>
+      <w:rPr/>
+    </w:lvl>
+    <w:lvl w:ilvl="6">
+      <w:start w:val="1"/>
+      <w:numFmt w:val="decimal"/>
+      <w:lvlText w:val="%7."/>
+      <w:lvlJc w:val="left"/>
+      <w:pPr>
+        <w:tabs>
+          <w:tab w:val="num" w:pos="2880"/>
+        </w:tabs>
+        <w:ind w:left="2880" w:hanging="360"/>
+      </w:pPr>
+      <w:rPr/>
+    </w:lvl>
+    <w:lvl w:ilvl="7">
+      <w:start w:val="1"/>
+      <w:numFmt w:val="decimal"/>
+      <w:lvlText w:val="%8."/>
+      <w:lvlJc w:val="left"/>
+      <w:pPr>
+        <w:tabs>
+          <w:tab w:val="num" w:pos="3240"/>
+        </w:tabs>
+        <w:ind w:left="3240" w:hanging="360"/>
+      </w:pPr>
+      <w:rPr/>
+    </w:lvl>
+    <w:lvl w:ilvl="8">
+      <w:start w:val="1"/>
+      <w:numFmt w:val="decimal"/>
+      <w:lvlText w:val="%9."/>
+      <w:lvlJc w:val="left"/>
+      <w:pPr>
+        <w:tabs>
+          <w:tab w:val="num" w:pos="3600"/>
+        </w:tabs>
+        <w:ind w:left="3600" w:hanging="360"/>
+      </w:pPr>
+      <w:rPr/>
+    </w:lvl>
+  </w:abstractNum>
   <w:num w:numId="1">
     <w:abstractNumId w:val="1"/>
   </w:num>
@@ -4760,6 +5378,9 @@
   </w:num>
   <w:num w:numId="3">
     <w:abstractNumId w:val="3"/>
+  </w:num>
+  <w:num w:numId="4">
+    <w:abstractNumId w:val="4"/>
   </w:num>
 </w:numbering>
 </file>
@@ -6083,6 +6704,81 @@
     <w:qFormat/>
     <w:rPr>
       <w:rFonts w:cs="OpenSymbol"/>
+    </w:rPr>
+  </w:style>
+  <w:style w:type="character" w:styleId="ListLabel100">
+    <w:name w:val="ListLabel 100"/>
+    <w:qFormat/>
+    <w:rPr>
+      <w:rFonts w:cs="OpenSymbol"/>
+    </w:rPr>
+  </w:style>
+  <w:style w:type="character" w:styleId="ListLabel101">
+    <w:name w:val="ListLabel 101"/>
+    <w:qFormat/>
+    <w:rPr>
+      <w:rFonts w:cs="OpenSymbol"/>
+    </w:rPr>
+  </w:style>
+  <w:style w:type="character" w:styleId="ListLabel102">
+    <w:name w:val="ListLabel 102"/>
+    <w:qFormat/>
+    <w:rPr>
+      <w:rFonts w:cs="OpenSymbol"/>
+    </w:rPr>
+  </w:style>
+  <w:style w:type="character" w:styleId="ListLabel103">
+    <w:name w:val="ListLabel 103"/>
+    <w:qFormat/>
+    <w:rPr>
+      <w:rFonts w:cs="OpenSymbol"/>
+    </w:rPr>
+  </w:style>
+  <w:style w:type="character" w:styleId="ListLabel104">
+    <w:name w:val="ListLabel 104"/>
+    <w:qFormat/>
+    <w:rPr>
+      <w:rFonts w:cs="OpenSymbol"/>
+    </w:rPr>
+  </w:style>
+  <w:style w:type="character" w:styleId="ListLabel105">
+    <w:name w:val="ListLabel 105"/>
+    <w:qFormat/>
+    <w:rPr>
+      <w:rFonts w:cs="OpenSymbol"/>
+    </w:rPr>
+  </w:style>
+  <w:style w:type="character" w:styleId="ListLabel106">
+    <w:name w:val="ListLabel 106"/>
+    <w:qFormat/>
+    <w:rPr>
+      <w:rFonts w:cs="OpenSymbol"/>
+    </w:rPr>
+  </w:style>
+  <w:style w:type="character" w:styleId="ListLabel107">
+    <w:name w:val="ListLabel 107"/>
+    <w:qFormat/>
+    <w:rPr>
+      <w:rFonts w:cs="OpenSymbol"/>
+    </w:rPr>
+  </w:style>
+  <w:style w:type="character" w:styleId="ListLabel108">
+    <w:name w:val="ListLabel 108"/>
+    <w:qFormat/>
+    <w:rPr>
+      <w:rFonts w:cs="OpenSymbol"/>
+    </w:rPr>
+  </w:style>
+  <w:style w:type="character" w:styleId="NumberingSymbols">
+    <w:name w:val="Numbering Symbols"/>
+    <w:qFormat/>
+    <w:rPr/>
+  </w:style>
+  <w:style w:type="character" w:styleId="SourceText">
+    <w:name w:val="Source Text"/>
+    <w:qFormat/>
+    <w:rPr>
+      <w:rFonts w:ascii="Liberation Mono" w:hAnsi="Liberation Mono" w:eastAsia="Liberation Mono" w:cs="Liberation Mono"/>
     </w:rPr>
   </w:style>
   <w:style w:type="paragraph" w:styleId="Heading">

</xml_diff>

<commit_message>
Manual boot 1.39 RUS rev 09-07-24
</commit_message>
<xml_diff>
--- a/src_doc/RH_boot_manual_RUS.docx
+++ b/src_doc/RH_boot_manual_RUS.docx
@@ -26,7 +26,7 @@
                 <wp:positionV relativeFrom="margin">
                   <wp:posOffset>1829435</wp:posOffset>
                 </wp:positionV>
-                <wp:extent cx="2292350" cy="2005965"/>
+                <wp:extent cx="2292350" cy="1998980"/>
                 <wp:effectExtent l="0" t="0" r="0" b="0"/>
                 <wp:wrapSquare wrapText="bothSides"/>
                 <wp:docPr id="1" name="Frame1"/>
@@ -37,7 +37,7 @@
                       <wps:spPr>
                         <a:xfrm>
                           <a:off x="0" y="0"/>
-                          <a:ext cx="2291760" cy="2005200"/>
+                          <a:ext cx="2291760" cy="1998360"/>
                         </a:xfrm>
                         <a:prstGeom prst="rect">
                           <a:avLst/>
@@ -123,7 +123,7 @@
                                 <w:sdt>
                                   <w:sdtPr>
                                     <w:text/>
-                                    <w:id w:val="851467853"/>
+                                    <w:id w:val="568029437"/>
                                     <w:dataBinding w:prefixMappings="xmlns:ns0='http://schemas.openxmlformats.org/package/2006/metadata/core-properties' xmlns:ns1='http://purl.org/dc/elements/1.1/'" w:xpath="/ns0:coreProperties[1]/ns1:title[1]" w:storeItemID="{6C3C8BC8-F283-45AE-878A-BAB7291924A1}"/>
                                     <w:alias w:val="Company"/>
                                   </w:sdtPr>
@@ -180,7 +180,7 @@
                                 <w:sdt>
                                   <w:sdtPr>
                                     <w:text/>
-                                    <w:id w:val="686060309"/>
+                                    <w:id w:val="142795280"/>
                                     <w:dataBinding w:prefixMappings="xmlns:ns0='http://schemas.openxmlformats.org/package/2006/metadata/core-properties' xmlns:ns1='http://purl.org/dc/elements/1.1/'" w:xpath="/ns0:coreProperties[1]/ns1:subject[1]" w:storeItemID="{6C3C8BC8-F283-45AE-878A-BAB7291924A1}"/>
                                     <w:alias w:val="Subtitle"/>
                                   </w:sdtPr>
@@ -195,7 +195,10 @@
                                         </w:rPr>
                                       </w:pPr>
                                       <w:r>
-                                        <w:rPr/>
+                                        <w:rPr>
+                                          <w:rFonts w:eastAsia="" w:cs="" w:cstheme="majorBidi" w:eastAsiaTheme="majorEastAsia" w:ascii="Cambria" w:hAnsi="Cambria"/>
+                                          <w:lang w:val="ru-RU"/>
+                                        </w:rPr>
                                       </w:r>
                                     </w:p>
                                   </w:sdtContent>
@@ -207,14 +210,10 @@
                             <w:pPr>
                               <w:pStyle w:val="FrameContents"/>
                               <w:spacing w:before="0" w:after="200"/>
-                              <w:rPr>
-                                <w:color w:val="000000"/>
-                              </w:rPr>
+                              <w:rPr/>
                             </w:pPr>
                             <w:r>
-                              <w:rPr>
-                                <w:color w:val="000000"/>
-                              </w:rPr>
+                              <w:rPr/>
                             </w:r>
                           </w:p>
                         </w:txbxContent>
@@ -233,7 +232,7 @@
           </mc:Choice>
           <mc:Fallback>
             <w:pict>
-              <v:rect id="shape_0" ID="Frame1" stroked="f" style="position:absolute;margin-left:22.55pt;margin-top:144.05pt;width:180.4pt;height:157.85pt;mso-position-horizontal:center;mso-position-horizontal-relative:margin;mso-position-vertical-relative:margin">
+              <v:rect id="shape_0" ID="Frame1" stroked="f" style="position:absolute;margin-left:22.55pt;margin-top:144.05pt;width:180.4pt;height:157.3pt;mso-position-horizontal:center;mso-position-horizontal-relative:margin;mso-position-vertical-relative:margin">
                 <w10:wrap type="none"/>
                 <v:fill o:detectmouseclick="t" on="false"/>
                 <v:stroke color="#3465a4" joinstyle="round" endcap="flat"/>
@@ -307,7 +306,7 @@
                           <w:sdt>
                             <w:sdtPr>
                               <w:text/>
-                              <w:id w:val="1946980583"/>
+                              <w:id w:val="406632869"/>
                               <w:dataBinding w:prefixMappings="xmlns:ns0='http://schemas.openxmlformats.org/package/2006/metadata/core-properties' xmlns:ns1='http://purl.org/dc/elements/1.1/'" w:xpath="/ns0:coreProperties[1]/ns1:title[1]" w:storeItemID="{6C3C8BC8-F283-45AE-878A-BAB7291924A1}"/>
                               <w:alias w:val="Company"/>
                             </w:sdtPr>
@@ -364,7 +363,7 @@
                           <w:sdt>
                             <w:sdtPr>
                               <w:text/>
-                              <w:id w:val="1772794960"/>
+                              <w:id w:val="1887024068"/>
                               <w:dataBinding w:prefixMappings="xmlns:ns0='http://schemas.openxmlformats.org/package/2006/metadata/core-properties' xmlns:ns1='http://purl.org/dc/elements/1.1/'" w:xpath="/ns0:coreProperties[1]/ns1:subject[1]" w:storeItemID="{6C3C8BC8-F283-45AE-878A-BAB7291924A1}"/>
                               <w:alias w:val="Subtitle"/>
                             </w:sdtPr>
@@ -379,7 +378,10 @@
                                   </w:rPr>
                                 </w:pPr>
                                 <w:r>
-                                  <w:rPr/>
+                                  <w:rPr>
+                                    <w:rFonts w:eastAsia="" w:cs="" w:cstheme="majorBidi" w:eastAsiaTheme="majorEastAsia" w:ascii="Cambria" w:hAnsi="Cambria"/>
+                                    <w:lang w:val="ru-RU"/>
+                                  </w:rPr>
                                 </w:r>
                               </w:p>
                             </w:sdtContent>
@@ -391,14 +393,10 @@
                       <w:pPr>
                         <w:pStyle w:val="FrameContents"/>
                         <w:spacing w:before="0" w:after="200"/>
-                        <w:rPr>
-                          <w:color w:val="000000"/>
-                        </w:rPr>
+                        <w:rPr/>
                       </w:pPr>
                       <w:r>
-                        <w:rPr>
-                          <w:color w:val="000000"/>
-                        </w:rPr>
+                        <w:rPr/>
                       </w:r>
                     </w:p>
                   </w:txbxContent>
@@ -408,7 +406,7 @@
           </mc:Fallback>
         </mc:AlternateContent>
         <w:drawing>
-          <wp:anchor behindDoc="0" distT="0" distB="0" distL="0" distR="0" simplePos="0" locked="0" layoutInCell="1" allowOverlap="1" relativeHeight="12">
+          <wp:anchor behindDoc="0" distT="0" distB="0" distL="0" distR="0" simplePos="0" locked="0" layoutInCell="1" allowOverlap="1" relativeHeight="10">
             <wp:simplePos x="0" y="0"/>
             <wp:positionH relativeFrom="column">
               <wp:posOffset>441960</wp:posOffset>
@@ -559,31 +557,7 @@
                                       <w:sz w:val="18"/>
                                       <w:lang w:val="ru-RU"/>
                                     </w:rPr>
-                                    <w:t>v1.3</w:t>
-                                  </w:r>
-                                  <w:r>
-                                    <w:rPr>
-                                      <w:color w:val="D34817" w:themeColor="accent1"/>
-                                      <w:sz w:val="18"/>
-                                      <w:lang w:val="ru-RU"/>
-                                    </w:rPr>
-                                    <w:t>9</w:t>
-                                  </w:r>
-                                  <w:r>
-                                    <w:rPr>
-                                      <w:color w:val="D34817" w:themeColor="accent1"/>
-                                      <w:sz w:val="18"/>
-                                      <w:lang w:val="ru-RU"/>
-                                    </w:rPr>
-                                    <w:t>(C) Room-House.com 202</w:t>
-                                  </w:r>
-                                  <w:r>
-                                    <w:rPr>
-                                      <w:color w:val="D34817" w:themeColor="accent1"/>
-                                      <w:sz w:val="18"/>
-                                      <w:lang w:val="ru-RU"/>
-                                    </w:rPr>
-                                    <w:t>4</w:t>
+                                    <w:t>v1.39(C) Room-House.com 2024</w:t>
                                   </w:r>
                                 </w:p>
                               </w:tc>
@@ -593,14 +567,10 @@
                             <w:pPr>
                               <w:pStyle w:val="FrameContents"/>
                               <w:spacing w:before="0" w:after="200"/>
-                              <w:rPr>
-                                <w:color w:val="000000"/>
-                              </w:rPr>
+                              <w:rPr/>
                             </w:pPr>
                             <w:r>
-                              <w:rPr>
-                                <w:color w:val="000000"/>
-                              </w:rPr>
+                              <w:rPr/>
                             </w:r>
                           </w:p>
                         </w:txbxContent>
@@ -619,7 +589,7 @@
           </mc:Choice>
           <mc:Fallback>
             <w:pict>
-              <v:rect id="shape_0" ID="Frame2" stroked="f" style="position:absolute;margin-left:22.55pt;margin-top:300.85pt;width:180.4pt;height:45.9pt;mso-position-horizontal:center;mso-position-horizontal-relative:margin;mso-position-vertical:bottom;mso-position-vertical-relative:margin">
+              <v:rect id="shape_0" ID="Frame2" stroked="f" style="position:absolute;margin-left:22.55pt;margin-top:300.8pt;width:180.4pt;height:45.9pt;mso-position-horizontal:center;mso-position-horizontal-relative:margin;mso-position-vertical:bottom;mso-position-vertical-relative:margin">
                 <w10:wrap type="none"/>
                 <v:fill o:detectmouseclick="t" on="false"/>
                 <v:stroke color="#3465a4" joinstyle="round" endcap="flat"/>
@@ -662,31 +632,7 @@
                                 <w:sz w:val="18"/>
                                 <w:lang w:val="ru-RU"/>
                               </w:rPr>
-                              <w:t>v1.3</w:t>
-                            </w:r>
-                            <w:r>
-                              <w:rPr>
-                                <w:color w:val="D34817" w:themeColor="accent1"/>
-                                <w:sz w:val="18"/>
-                                <w:lang w:val="ru-RU"/>
-                              </w:rPr>
-                              <w:t>9</w:t>
-                            </w:r>
-                            <w:r>
-                              <w:rPr>
-                                <w:color w:val="D34817" w:themeColor="accent1"/>
-                                <w:sz w:val="18"/>
-                                <w:lang w:val="ru-RU"/>
-                              </w:rPr>
-                              <w:t>(C) Room-House.com 202</w:t>
-                            </w:r>
-                            <w:r>
-                              <w:rPr>
-                                <w:color w:val="D34817" w:themeColor="accent1"/>
-                                <w:sz w:val="18"/>
-                                <w:lang w:val="ru-RU"/>
-                              </w:rPr>
-                              <w:t>4</w:t>
+                              <w:t>v1.39(C) Room-House.com 2024</w:t>
                             </w:r>
                           </w:p>
                         </w:tc>
@@ -696,14 +642,10 @@
                       <w:pPr>
                         <w:pStyle w:val="FrameContents"/>
                         <w:spacing w:before="0" w:after="200"/>
-                        <w:rPr>
-                          <w:color w:val="000000"/>
-                        </w:rPr>
+                        <w:rPr/>
                       </w:pPr>
                       <w:r>
-                        <w:rPr>
-                          <w:color w:val="000000"/>
-                        </w:rPr>
+                        <w:rPr/>
                       </w:r>
                     </w:p>
                   </w:txbxContent>
@@ -741,7 +683,7 @@
           <w:docPartGallery w:val="Table of Contents"/>
           <w:docPartUnique w:val="true"/>
         </w:docPartObj>
-        <w:id w:val="125193470"/>
+        <w:id w:val="2015321556"/>
       </w:sdtPr>
       <w:sdtContent>
         <w:p>
@@ -912,7 +854,16 @@
           <w:u w:val="none" w:color="000000"/>
           <w:lang w:val="ru-RU"/>
         </w:rPr>
-        <w:t>На компьютере</w:t>
+        <w:t xml:space="preserve">На </w:t>
+      </w:r>
+      <w:r>
+        <w:rPr>
+          <w:rFonts w:eastAsia="" w:eastAsiaTheme="minorEastAsia"/>
+          <w:color w:val="00000A"/>
+          <w:u w:val="none" w:color="000000"/>
+          <w:lang w:val="ru-RU"/>
+        </w:rPr>
+        <w:t>bare metal</w:t>
       </w:r>
       <w:hyperlink w:anchor="_Toc465155184">
         <w:r>
@@ -1057,7 +1008,7 @@
           <w:u w:val="none" w:color="000000"/>
           <w:lang w:val="ru-RU"/>
         </w:rPr>
-        <w:t>5</w:t>
+        <w:t>6</w:t>
       </w:r>
     </w:p>
     <w:p>
@@ -1111,7 +1062,7 @@
           <w:u w:val="none" w:color="000000"/>
           <w:lang w:val="ru-RU"/>
         </w:rPr>
-        <w:t>8</w:t>
+        <w:t>9</w:t>
       </w:r>
     </w:p>
     <w:p>
@@ -1168,43 +1119,16 @@
           <w:tab/>
         </w:r>
       </w:hyperlink>
-      <w:hyperlink w:anchor="_Toc465155191">
-        <w:r>
-          <w:rPr>
-            <w:webHidden/>
-          </w:rPr>
-          <w:fldChar w:fldCharType="begin"/>
-        </w:r>
-        <w:r>
-          <w:rPr>
-            <w:webHidden/>
-          </w:rPr>
-          <w:instrText>PAGEREF _Toc465155191 \h</w:instrText>
-        </w:r>
-        <w:r>
-          <w:rPr>
-            <w:webHidden/>
-          </w:rPr>
-          <w:fldChar w:fldCharType="separate"/>
-        </w:r>
-        <w:r>
-          <w:rPr>
-            <w:webHidden/>
-            <w:rStyle w:val="IndexLink"/>
-            <w:vanish w:val="false"/>
-            <w:color w:val="00000A"/>
-            <w:u w:val="none" w:color="000000"/>
-            <w:lang w:val="ru-RU"/>
-          </w:rPr>
-          <w:t>8</w:t>
-        </w:r>
-        <w:r>
-          <w:rPr>
-            <w:webHidden/>
-          </w:rPr>
-          <w:fldChar w:fldCharType="end"/>
-        </w:r>
-      </w:hyperlink>
+      <w:r>
+        <w:rPr>
+          <w:rStyle w:val="IndexLink"/>
+          <w:vanish w:val="false"/>
+          <w:color w:val="00000A"/>
+          <w:u w:val="none" w:color="000000"/>
+          <w:lang w:val="ru-RU"/>
+        </w:rPr>
+        <w:t>9</w:t>
+      </w:r>
     </w:p>
     <w:p>
       <w:pPr>
@@ -1258,7 +1182,16 @@
           <w:u w:val="none" w:color="000000"/>
           <w:lang w:val="ru-RU"/>
         </w:rPr>
-        <w:t>11</w:t>
+        <w:t>1</w:t>
+      </w:r>
+      <w:r>
+        <w:rPr>
+          <w:vanish w:val="false"/>
+          <w:color w:val="00000A"/>
+          <w:u w:val="none" w:color="000000"/>
+          <w:lang w:val="ru-RU"/>
+        </w:rPr>
+        <w:t>2</w:t>
       </w:r>
     </w:p>
     <w:p>
@@ -1299,7 +1232,16 @@
           <w:color w:val="00000A"/>
           <w:lang w:val="ru-RU"/>
         </w:rPr>
-        <w:t>11</w:t>
+        <w:t>1</w:t>
+      </w:r>
+      <w:r>
+        <w:rPr>
+          <w:rStyle w:val="IndexLink"/>
+          <w:vanish w:val="false"/>
+          <w:color w:val="00000A"/>
+          <w:lang w:val="ru-RU"/>
+        </w:rPr>
+        <w:t>2</w:t>
       </w:r>
     </w:p>
     <w:p>
@@ -1347,7 +1289,16 @@
           <w:color w:val="00000A"/>
           <w:lang w:val="ru-RU"/>
         </w:rPr>
-        <w:t>12</w:t>
+        <w:t>1</w:t>
+      </w:r>
+      <w:r>
+        <w:rPr>
+          <w:rStyle w:val="IndexLink"/>
+          <w:vanish w:val="false"/>
+          <w:color w:val="00000A"/>
+          <w:lang w:val="ru-RU"/>
+        </w:rPr>
+        <w:t>4</w:t>
       </w:r>
     </w:p>
     <w:p>
@@ -1389,7 +1340,7 @@
         <w:r>
           <w:fldChar w:fldCharType="separate"/>
         </w:r>
-        <w:bookmarkStart w:id="2" w:name="__Fieldmark__134_868473142"/>
+        <w:bookmarkStart w:id="2" w:name="__Fieldmark__136_947294094"/>
         <w:r>
           <w:rPr>
             <w:rStyle w:val="IndexLink"/>
@@ -1410,14 +1361,15 @@
             <w:lang w:val="ru-RU"/>
           </w:rPr>
         </w:r>
-        <w:bookmarkStart w:id="3" w:name="__Fieldmark__480_788773065"/>
-        <w:bookmarkStart w:id="4" w:name="__Fieldmark__135_3573041295"/>
-        <w:bookmarkStart w:id="5" w:name="__Fieldmark__133_488258861"/>
-        <w:bookmarkStart w:id="6" w:name="__Fieldmark__145_2946706235"/>
-        <w:bookmarkStart w:id="7" w:name="__Fieldmark__133_3440022167"/>
-        <w:bookmarkStart w:id="8" w:name="__Fieldmark__133_3337917788"/>
-        <w:bookmarkStart w:id="9" w:name="__Fieldmark__134_902740927"/>
-        <w:bookmarkStart w:id="10" w:name="__Fieldmark__135_1033633047"/>
+        <w:bookmarkStart w:id="3" w:name="__Fieldmark__135_1033633047"/>
+        <w:bookmarkStart w:id="4" w:name="__Fieldmark__134_902740927"/>
+        <w:bookmarkStart w:id="5" w:name="__Fieldmark__133_3337917788"/>
+        <w:bookmarkStart w:id="6" w:name="__Fieldmark__133_3440022167"/>
+        <w:bookmarkStart w:id="7" w:name="__Fieldmark__145_2946706235"/>
+        <w:bookmarkStart w:id="8" w:name="__Fieldmark__133_488258861"/>
+        <w:bookmarkStart w:id="9" w:name="__Fieldmark__135_3573041295"/>
+        <w:bookmarkStart w:id="10" w:name="__Fieldmark__480_788773065"/>
+        <w:bookmarkStart w:id="11" w:name="__Fieldmark__134_868473142"/>
         <w:bookmarkEnd w:id="2"/>
         <w:bookmarkEnd w:id="3"/>
         <w:bookmarkEnd w:id="4"/>
@@ -1427,6 +1379,7 @@
         <w:bookmarkEnd w:id="8"/>
         <w:bookmarkEnd w:id="9"/>
         <w:bookmarkEnd w:id="10"/>
+        <w:bookmarkEnd w:id="11"/>
         <w:r>
           <w:rPr>
             <w:rStyle w:val="IndexLink"/>
@@ -1451,27 +1404,7 @@
             <w:color w:val="00000A"/>
             <w:lang w:val="ru-RU"/>
           </w:rPr>
-          <w:t xml:space="preserve"> адаптером «</w:t>
-        </w:r>
-        <w:r>
-          <w:rPr>
-            <w:rStyle w:val="IndexLink"/>
-            <w:rFonts w:eastAsia="" w:eastAsiaTheme="minorEastAsia"/>
-            <w:vanish w:val="false"/>
-            <w:color w:val="00000A"/>
-            <w:lang w:val="ru-RU"/>
-          </w:rPr>
-          <w:t>Bridge</w:t>
-        </w:r>
-        <w:r>
-          <w:rPr>
-            <w:rStyle w:val="IndexLink"/>
-            <w:rFonts w:eastAsia="" w:eastAsiaTheme="minorEastAsia"/>
-            <w:vanish w:val="false"/>
-            <w:color w:val="00000A"/>
-            <w:lang w:val="ru-RU"/>
-          </w:rPr>
-          <w:t>»..</w:t>
+          <w:t xml:space="preserve"> адаптером «Bridge»..</w:t>
         </w:r>
         <w:r>
           <w:rPr>
@@ -1490,7 +1423,7 @@
           <w:color w:val="00000A"/>
           <w:lang w:val="ru-RU"/>
         </w:rPr>
-        <w:t>2</w:t>
+        <w:t>4</w:t>
       </w:r>
     </w:p>
     <w:p>
@@ -1554,7 +1487,16 @@
           <w:u w:val="none" w:color="000000"/>
           <w:lang w:val="ru-RU"/>
         </w:rPr>
-        <w:t>15</w:t>
+        <w:t>1</w:t>
+      </w:r>
+      <w:r>
+        <w:rPr>
+          <w:vanish w:val="false"/>
+          <w:color w:val="00000A"/>
+          <w:u w:val="none" w:color="000000"/>
+          <w:lang w:val="ru-RU"/>
+        </w:rPr>
+        <w:t>7</w:t>
       </w:r>
     </w:p>
     <w:p>
@@ -1679,7 +1621,16 @@
           <w:sz w:val="18"/>
           <w:lang w:val="ru-RU"/>
         </w:rPr>
-        <w:t xml:space="preserve">. </w:t>
+        <w:t xml:space="preserve">. Все предполагают, что у вас соединение с интернетом через внешний </w:t>
+      </w:r>
+      <w:r>
+        <w:rPr>
+          <w:b/>
+          <w:bCs/>
+          <w:sz w:val="18"/>
+          <w:lang w:val="ru-RU"/>
+        </w:rPr>
+        <w:t xml:space="preserve">Static IP </w:t>
       </w:r>
       <w:r>
         <w:rPr>
@@ -1688,7 +1639,16 @@
           <w:sz w:val="18"/>
           <w:lang w:val="ru-RU"/>
         </w:rPr>
-        <w:t>В</w:t>
+        <w:t>адрес. См. картинку — если роутер показывает тип соединения с интернетом как «</w:t>
+      </w:r>
+      <w:r>
+        <w:rPr>
+          <w:b/>
+          <w:bCs/>
+          <w:sz w:val="18"/>
+          <w:lang w:val="ru-RU"/>
+        </w:rPr>
+        <w:t>Dynamic IP</w:t>
       </w:r>
       <w:r>
         <w:rPr>
@@ -1697,16 +1657,16 @@
           <w:sz w:val="18"/>
           <w:lang w:val="ru-RU"/>
         </w:rPr>
-        <w:t xml:space="preserve">се предполагают, что у вас соединение с интернетом через внешний </w:t>
-      </w:r>
-      <w:r>
-        <w:rPr>
-          <w:b/>
-          <w:bCs/>
-          <w:sz w:val="18"/>
-          <w:lang w:val="ru-RU"/>
-        </w:rPr>
-        <w:t xml:space="preserve">Static IP </w:t>
+        <w:t xml:space="preserve">» — у провайдера надо поменять его на </w:t>
+      </w:r>
+      <w:r>
+        <w:rPr>
+          <w:b/>
+          <w:bCs/>
+          <w:sz w:val="18"/>
+          <w:lang w:val="ru-RU"/>
+        </w:rPr>
+        <w:t>Static IP</w:t>
       </w:r>
       <w:r>
         <w:rPr>
@@ -1715,133 +1675,7 @@
           <w:sz w:val="18"/>
           <w:lang w:val="ru-RU"/>
         </w:rPr>
-        <w:t>адрес</w:t>
-      </w:r>
-      <w:r>
-        <w:rPr>
-          <w:b w:val="false"/>
-          <w:bCs w:val="false"/>
-          <w:sz w:val="18"/>
-          <w:lang w:val="ru-RU"/>
-        </w:rPr>
-        <w:t>. С</w:t>
-      </w:r>
-      <w:r>
-        <w:rPr>
-          <w:b w:val="false"/>
-          <w:bCs w:val="false"/>
-          <w:sz w:val="18"/>
-          <w:lang w:val="ru-RU"/>
-        </w:rPr>
-        <w:t>м. картинку — если роутер показывает тип соединения с интернетом как «</w:t>
-      </w:r>
-      <w:r>
-        <w:rPr>
-          <w:b/>
-          <w:bCs/>
-          <w:sz w:val="18"/>
-          <w:lang w:val="ru-RU"/>
-        </w:rPr>
-        <w:t>Dynamic IP</w:t>
-      </w:r>
-      <w:r>
-        <w:rPr>
-          <w:b w:val="false"/>
-          <w:bCs w:val="false"/>
-          <w:sz w:val="18"/>
-          <w:lang w:val="ru-RU"/>
-        </w:rPr>
-        <w:t xml:space="preserve">» — </w:t>
-      </w:r>
-      <w:r>
-        <w:rPr>
-          <w:b w:val="false"/>
-          <w:bCs w:val="false"/>
-          <w:sz w:val="18"/>
-          <w:lang w:val="ru-RU"/>
-        </w:rPr>
-        <w:t xml:space="preserve">у </w:t>
-      </w:r>
-      <w:r>
-        <w:rPr>
-          <w:b w:val="false"/>
-          <w:bCs w:val="false"/>
-          <w:sz w:val="18"/>
-          <w:lang w:val="ru-RU"/>
-        </w:rPr>
-        <w:t xml:space="preserve">провайдера </w:t>
-      </w:r>
-      <w:r>
-        <w:rPr>
-          <w:b w:val="false"/>
-          <w:bCs w:val="false"/>
-          <w:sz w:val="18"/>
-          <w:lang w:val="ru-RU"/>
-        </w:rPr>
-        <w:t>надо</w:t>
-      </w:r>
-      <w:r>
-        <w:rPr>
-          <w:b w:val="false"/>
-          <w:bCs w:val="false"/>
-          <w:sz w:val="18"/>
-          <w:lang w:val="ru-RU"/>
-        </w:rPr>
-        <w:t xml:space="preserve"> поменять </w:t>
-      </w:r>
-      <w:r>
-        <w:rPr>
-          <w:b w:val="false"/>
-          <w:bCs w:val="false"/>
-          <w:sz w:val="18"/>
-          <w:lang w:val="ru-RU"/>
-        </w:rPr>
-        <w:t>его</w:t>
-      </w:r>
-      <w:r>
-        <w:rPr>
-          <w:b w:val="false"/>
-          <w:bCs w:val="false"/>
-          <w:sz w:val="18"/>
-          <w:lang w:val="ru-RU"/>
-        </w:rPr>
-        <w:t xml:space="preserve"> на </w:t>
-      </w:r>
-      <w:r>
-        <w:rPr>
-          <w:b/>
-          <w:bCs/>
-          <w:sz w:val="18"/>
-          <w:lang w:val="ru-RU"/>
-        </w:rPr>
-        <w:t>Static IP</w:t>
-      </w:r>
-      <w:r>
-        <w:rPr>
-          <w:b w:val="false"/>
-          <w:bCs w:val="false"/>
-          <w:sz w:val="18"/>
-          <w:lang w:val="ru-RU"/>
-        </w:rPr>
-        <w:t xml:space="preserve">, это </w:t>
-      </w:r>
-      <w:r>
-        <w:rPr>
-          <w:b w:val="false"/>
-          <w:bCs w:val="false"/>
-          <w:sz w:val="18"/>
-          <w:lang w:val="ru-RU"/>
-        </w:rPr>
-        <w:t>стоит несколько</w:t>
-      </w:r>
-      <w:r>
-        <w:rPr>
-          <w:b w:val="false"/>
-          <w:bCs w:val="false"/>
-          <w:sz w:val="18"/>
-          <w:lang w:val="ru-RU"/>
-        </w:rPr>
-        <w:t xml:space="preserve"> дороже:</w:t>
+        <w:t>, это стоит несколько дороже:</w:t>
       </w:r>
     </w:p>
     <w:p>
@@ -1923,7 +1757,14 @@
           <w:sz w:val="18"/>
           <w:lang w:val="ru-RU"/>
         </w:rPr>
-        <w:t>На компьютере</w:t>
+        <w:t xml:space="preserve">На </w:t>
+      </w:r>
+      <w:r>
+        <w:rPr>
+          <w:sz w:val="18"/>
+          <w:lang w:val="ru-RU"/>
+        </w:rPr>
+        <w:t>bare metal</w:t>
       </w:r>
     </w:p>
     <w:p>
@@ -1936,21 +1777,7 @@
           <w:sz w:val="18"/>
           <w:lang w:val="ru-RU"/>
         </w:rPr>
-        <w:t>Часто бывает, что устаревшая техника простаивает без дела. Вы можете использовать старый компьютер или ноутбук в качестве «</w:t>
-      </w:r>
-      <w:r>
-        <w:rPr>
-          <w:sz w:val="18"/>
-          <w:lang w:val="ru-RU"/>
-        </w:rPr>
-        <w:t>Tower</w:t>
-      </w:r>
-      <w:r>
-        <w:rPr>
-          <w:sz w:val="18"/>
-          <w:lang w:val="ru-RU"/>
-        </w:rPr>
-        <w:t>». Требования к нему:</w:t>
+        <w:t>Часто бывает, что устаревшая техника простаивает без дела. Вы можете использовать старый компьютер или ноутбук в качестве «Tower». Требования к нему:</w:t>
       </w:r>
     </w:p>
     <w:p>
@@ -2025,63 +1852,7 @@
           <w:sz w:val="18"/>
           <w:lang w:val="ru-RU"/>
         </w:rPr>
-        <w:t xml:space="preserve">SSD/NVMe/SATA диск ( неотформатированный), или  с уже имеющейся файловой системой Linux и хотя бы с </w:t>
-      </w:r>
-      <w:r>
-        <w:rPr>
-          <w:sz w:val="18"/>
-          <w:lang w:val="ru-RU"/>
-        </w:rPr>
-        <w:t>двумя</w:t>
-      </w:r>
-      <w:r>
-        <w:rPr>
-          <w:sz w:val="18"/>
-          <w:lang w:val="ru-RU"/>
-        </w:rPr>
-        <w:t xml:space="preserve"> гигабайт</w:t>
-      </w:r>
-      <w:r>
-        <w:rPr>
-          <w:sz w:val="18"/>
-          <w:lang w:val="ru-RU"/>
-        </w:rPr>
-        <w:t>а</w:t>
-      </w:r>
-      <w:r>
-        <w:rPr>
-          <w:sz w:val="18"/>
-          <w:lang w:val="ru-RU"/>
-        </w:rPr>
-        <w:t>м</w:t>
-      </w:r>
-      <w:r>
-        <w:rPr>
-          <w:sz w:val="18"/>
-          <w:lang w:val="ru-RU"/>
-        </w:rPr>
-        <w:t>и</w:t>
-      </w:r>
-      <w:r>
-        <w:rPr>
-          <w:sz w:val="18"/>
-          <w:lang w:val="ru-RU"/>
-        </w:rPr>
-        <w:t xml:space="preserve"> (</w:t>
-      </w:r>
-      <w:r>
-        <w:rPr>
-          <w:sz w:val="18"/>
-          <w:lang w:val="ru-RU"/>
-        </w:rPr>
-        <w:t>2</w:t>
-      </w:r>
-      <w:r>
-        <w:rPr>
-          <w:sz w:val="18"/>
-          <w:lang w:val="ru-RU"/>
-        </w:rPr>
-        <w:t>Gb) свободного места.</w:t>
+        <w:t>SSD/NVMe/SATA диск ( неотформатированный), или  с уже имеющейся файловой системой Linux и хотя бы с двумя гигабайтами (2Gb) свободного места.</w:t>
       </w:r>
     </w:p>
     <w:p>
@@ -2171,7 +1942,7 @@
         </w:numPr>
         <w:rPr/>
       </w:pPr>
-      <w:bookmarkStart w:id="11" w:name="_Toc465155185"/>
+      <w:bookmarkStart w:id="12" w:name="_Toc465155185"/>
       <w:r>
         <w:rPr>
           <w:sz w:val="18"/>
@@ -2179,7 +1950,7 @@
         </w:rPr>
         <w:t>Н</w:t>
       </w:r>
-      <w:bookmarkEnd w:id="11"/>
+      <w:bookmarkEnd w:id="12"/>
       <w:r>
         <w:rPr>
           <w:sz w:val="18"/>
@@ -2214,35 +1985,7 @@
           <w:sz w:val="18"/>
           <w:lang w:val="ru-RU"/>
         </w:rPr>
-        <w:t xml:space="preserve"> для «</w:t>
-      </w:r>
-      <w:r>
-        <w:rPr>
-          <w:sz w:val="18"/>
-          <w:lang w:val="ru-RU"/>
-        </w:rPr>
-        <w:t>Tower</w:t>
-      </w:r>
-      <w:r>
-        <w:rPr>
-          <w:sz w:val="18"/>
-          <w:lang w:val="ru-RU"/>
-        </w:rPr>
-        <w:t>», то можно довольно просто запустить R-H на виртуал</w:t>
-      </w:r>
-      <w:r>
-        <w:rPr>
-          <w:sz w:val="18"/>
-          <w:lang w:val="ru-RU"/>
-        </w:rPr>
-        <w:t>ьной машине</w:t>
-      </w:r>
-      <w:r>
-        <w:rPr>
-          <w:sz w:val="18"/>
-          <w:lang w:val="ru-RU"/>
-        </w:rPr>
-        <w:t xml:space="preserve">. Для этого подходит VirtualBox — скачайте версию этого популярного виртуализатора на вашу операционную систему — например, для Windows, на virtualbox.org и запустите инсталляцию. «VB Extension Pack» не нужен для </w:t>
+        <w:t xml:space="preserve"> для «Tower», то можно довольно просто запустить R-H на виртуальной машине. Для этого подходит VirtualBox — скачайте версию этого популярного виртуализатора на вашу операционную систему — например, для Windows, на virtualbox.org и запустите инсталляцию. «VB Extension Pack» не нужен для </w:t>
       </w:r>
       <w:r>
         <w:rPr>
@@ -2258,62 +2001,14 @@
           <w:sz w:val="18"/>
           <w:lang w:val="ru-RU"/>
         </w:rPr>
-        <w:t>, поэтому его можно не скачивать и не устанавливать. Верси</w:t>
-      </w:r>
-      <w:r>
-        <w:rPr>
-          <w:sz w:val="18"/>
-          <w:lang w:val="ru-RU"/>
-        </w:rPr>
-        <w:t>я</w:t>
-      </w:r>
-      <w:r>
-        <w:rPr>
-          <w:sz w:val="18"/>
-          <w:lang w:val="ru-RU"/>
-        </w:rPr>
-        <w:t xml:space="preserve"> 6.1.</w:t>
-      </w:r>
-      <w:r>
-        <w:rPr>
-          <w:sz w:val="18"/>
-          <w:lang w:val="ru-RU"/>
-        </w:rPr>
-        <w:t>46</w:t>
-      </w:r>
-      <w:r>
-        <w:rPr>
-          <w:sz w:val="18"/>
-          <w:lang w:val="ru-RU"/>
-        </w:rPr>
-        <w:t xml:space="preserve"> VirtualBox подход</w:t>
-      </w:r>
-      <w:r>
-        <w:rPr>
-          <w:sz w:val="18"/>
-          <w:lang w:val="ru-RU"/>
-        </w:rPr>
-        <w:t>и</w:t>
-      </w:r>
-      <w:r>
-        <w:rPr>
-          <w:sz w:val="18"/>
-          <w:lang w:val="ru-RU"/>
-        </w:rPr>
-        <w:t>т для R-H, поэтому не обязательно устанавливать самую последнюю версию VirtualBox</w:t>
-      </w:r>
-      <w:r>
-        <w:rPr>
-          <w:sz w:val="18"/>
-          <w:lang w:val="ru-RU"/>
-        </w:rPr>
-        <w:t xml:space="preserve">. Однако избегайте версии 7.0.*, поскольку для них нужна новая лицензия Microsoft. Скачать версию 6.1.* можно здесь </w:t>
+        <w:t xml:space="preserve">, поэтому его можно не скачивать и не устанавливать. Версия 6.1.46 VirtualBox подходит для R-H, поэтому не обязательно устанавливать самую последнюю версию VirtualBox. Однако избегайте версии 7.0.*, поскольку для них нужна новая лицензия Microsoft. Скачать версию 6.1.* можно здесь </w:t>
       </w:r>
       <w:hyperlink r:id="rId4">
         <w:r>
           <w:rPr>
             <w:webHidden/>
             <w:rStyle w:val="InternetLink"/>
+            <w:vanish/>
             <w:sz w:val="18"/>
             <w:lang w:val="ru-RU"/>
           </w:rPr>
@@ -2328,7 +2023,7 @@
       </w:pPr>
       <w:r>
         <w:drawing>
-          <wp:anchor behindDoc="0" distT="0" distB="0" distL="0" distR="0" simplePos="0" locked="0" layoutInCell="1" allowOverlap="1" relativeHeight="13">
+          <wp:anchor behindDoc="0" distT="0" distB="0" distL="0" distR="0" simplePos="0" locked="0" layoutInCell="1" allowOverlap="1" relativeHeight="11">
             <wp:simplePos x="0" y="0"/>
             <wp:positionH relativeFrom="column">
               <wp:align>center</wp:align>
@@ -2445,23 +2140,7 @@
           <w:szCs w:val="18"/>
           <w:lang w:val="ru-RU"/>
         </w:rPr>
-        <w:t xml:space="preserve">Основная задача настройки — это </w:t>
-      </w:r>
-      <w:r>
-        <w:rPr>
-          <w:sz w:val="18"/>
-          <w:szCs w:val="18"/>
-          <w:lang w:val="ru-RU"/>
-        </w:rPr>
-        <w:t>перенаправление</w:t>
-      </w:r>
-      <w:r>
-        <w:rPr>
-          <w:sz w:val="18"/>
-          <w:szCs w:val="18"/>
-          <w:lang w:val="ru-RU"/>
-        </w:rPr>
-        <w:t xml:space="preserve"> портов («</w:t>
+        <w:t>Основная задача настройки — это перенаправление портов («</w:t>
       </w:r>
       <w:r>
         <w:rPr>
@@ -2479,39 +2158,7 @@
           <w:szCs w:val="18"/>
           <w:lang w:val="ru-RU"/>
         </w:rPr>
-        <w:t>) с роутера на «</w:t>
-      </w:r>
-      <w:r>
-        <w:rPr>
-          <w:sz w:val="18"/>
-          <w:szCs w:val="18"/>
-          <w:lang w:val="ru-RU"/>
-        </w:rPr>
-        <w:t>Tower»</w:t>
-      </w:r>
-      <w:r>
-        <w:rPr>
-          <w:sz w:val="18"/>
-          <w:szCs w:val="18"/>
-          <w:lang w:val="ru-RU"/>
-        </w:rPr>
-        <w:t>. То есть, роутер получает пакеты извне и перенаправляет их на «</w:t>
-      </w:r>
-      <w:r>
-        <w:rPr>
-          <w:sz w:val="18"/>
-          <w:szCs w:val="18"/>
-          <w:lang w:val="ru-RU"/>
-        </w:rPr>
-        <w:t>Tower»</w:t>
-      </w:r>
-      <w:r>
-        <w:rPr>
-          <w:sz w:val="18"/>
-          <w:szCs w:val="18"/>
-          <w:lang w:val="ru-RU"/>
-        </w:rPr>
-        <w:t xml:space="preserve"> по правилам, которые </w:t>
+        <w:t xml:space="preserve">) с роутера на «Tower». То есть, роутер получает пакеты извне и перенаправляет их на «Tower» по правилам, которые </w:t>
       </w:r>
       <w:r>
         <w:rPr>
@@ -2529,23 +2176,7 @@
           <w:szCs w:val="18"/>
           <w:lang w:val="ru-RU"/>
         </w:rPr>
-        <w:t xml:space="preserve"> должны прописать. Для этого, найдите в меню «админки» роутера настройку «port forwarding» - </w:t>
-      </w:r>
-      <w:r>
-        <w:rPr>
-          <w:sz w:val="18"/>
-          <w:szCs w:val="18"/>
-          <w:lang w:val="ru-RU"/>
-        </w:rPr>
-        <w:t>она</w:t>
-      </w:r>
-      <w:r>
-        <w:rPr>
-          <w:sz w:val="18"/>
-          <w:szCs w:val="18"/>
-          <w:lang w:val="ru-RU"/>
-        </w:rPr>
-        <w:t xml:space="preserve"> может выглядеть, например, так:</w:t>
+        <w:t xml:space="preserve"> должны прописать. Для этого, найдите в меню «админки» роутера настройку «port forwarding» - она может выглядеть, например, так:</w:t>
       </w:r>
     </w:p>
     <w:p>
@@ -2693,37 +2324,15 @@
           <w:sz w:val="18"/>
           <w:lang w:val="ru-RU"/>
         </w:rPr>
-        <w:t>П</w:t>
-      </w:r>
-      <w:r>
-        <w:rPr>
-          <w:sz w:val="18"/>
-          <w:lang w:val="ru-RU"/>
-        </w:rPr>
-        <w:t>еренаправьте</w:t>
-      </w:r>
-      <w:r>
-        <w:rPr>
-          <w:sz w:val="18"/>
-          <w:lang w:val="ru-RU"/>
-        </w:rPr>
-        <w:t xml:space="preserve"> два TCP порта - 443 и 8443, и затем весь диапазон 1025-65535 UDP портов, с роутера на </w:t>
-      </w:r>
-      <w:r>
-        <w:rPr>
-          <w:sz w:val="18"/>
-          <w:szCs w:val="18"/>
-          <w:lang w:val="ru-RU"/>
-        </w:rPr>
-        <w:t>«</w:t>
-      </w:r>
-      <w:r>
-        <w:rPr>
-          <w:sz w:val="18"/>
-          <w:szCs w:val="18"/>
-          <w:lang w:val="ru-RU"/>
-        </w:rPr>
-        <w:t>Tower»</w:t>
+        <w:t xml:space="preserve">Перенаправьте два TCP порта - 443 и 8443, и затем весь диапазон 1025-65535 UDP портов, с роутера на </w:t>
+      </w:r>
+      <w:r>
+        <w:rPr>
+          <w:sz w:val="18"/>
+          <w:szCs w:val="18"/>
+          <w:lang w:val="ru-RU"/>
+        </w:rPr>
+        <w:t>«Tower»</w:t>
       </w:r>
       <w:r>
         <w:rPr>
@@ -2738,15 +2347,7 @@
           <w:szCs w:val="18"/>
           <w:lang w:val="ru-RU"/>
         </w:rPr>
-        <w:t>«</w:t>
-      </w:r>
-      <w:r>
-        <w:rPr>
-          <w:sz w:val="18"/>
-          <w:szCs w:val="18"/>
-          <w:lang w:val="ru-RU"/>
-        </w:rPr>
-        <w:t>Tower»</w:t>
+        <w:t>«Tower»</w:t>
       </w:r>
       <w:r>
         <w:rPr>
@@ -2769,37 +2370,15 @@
           <w:sz w:val="18"/>
           <w:lang w:val="ru-RU"/>
         </w:rPr>
-        <w:t xml:space="preserve"> порты и локальный IP ваш</w:t>
-      </w:r>
-      <w:r>
-        <w:rPr>
-          <w:sz w:val="18"/>
-          <w:lang w:val="ru-RU"/>
-        </w:rPr>
-        <w:t>ей</w:t>
-      </w:r>
-      <w:r>
-        <w:rPr>
-          <w:sz w:val="18"/>
-          <w:lang w:val="ru-RU"/>
-        </w:rPr>
-        <w:t xml:space="preserve"> </w:t>
-      </w:r>
-      <w:r>
-        <w:rPr>
-          <w:sz w:val="18"/>
-          <w:szCs w:val="18"/>
-          <w:lang w:val="ru-RU"/>
-        </w:rPr>
-        <w:t>«</w:t>
-      </w:r>
-      <w:r>
-        <w:rPr>
-          <w:sz w:val="18"/>
-          <w:szCs w:val="18"/>
-          <w:lang w:val="ru-RU"/>
-        </w:rPr>
-        <w:t>Tower»</w:t>
+        <w:t xml:space="preserve"> порты и локальный IP вашей </w:t>
+      </w:r>
+      <w:r>
+        <w:rPr>
+          <w:sz w:val="18"/>
+          <w:szCs w:val="18"/>
+          <w:lang w:val="ru-RU"/>
+        </w:rPr>
+        <w:t>«Tower»</w:t>
       </w:r>
       <w:r>
         <w:rPr>
@@ -2822,21 +2401,7 @@
           <w:sz w:val="18"/>
           <w:lang w:val="ru-RU"/>
         </w:rPr>
-        <w:t xml:space="preserve"> пробрасывать другие порты не нужно. </w:t>
-      </w:r>
-      <w:r>
-        <w:rPr>
-          <w:sz w:val="18"/>
-          <w:lang w:val="ru-RU"/>
-        </w:rPr>
-        <w:t>Н</w:t>
-      </w:r>
-      <w:r>
-        <w:rPr>
-          <w:sz w:val="18"/>
-          <w:lang w:val="ru-RU"/>
-        </w:rPr>
-        <w:t xml:space="preserve">омера у первых двух портов могут отличаться от приведённых, в зависимости от того, какие они в настройках у прокси. Например, прокси для домена «room-house.com» перенаправит соответствующие https-запросы на порты 443 и 8443. Что касается диапазона 1025-65535 для UDP, нужно помнить, что данное правило приведёт к тому, что </w:t>
+        <w:t xml:space="preserve"> пробрасывать другие порты не нужно. Номера у первых двух портов могут отличаться от приведённых, в зависимости от того, какие они в настройках у прокси. Например, прокси для домена «room-house.com» перенаправит соответствующие https-запросы на порты 443 и 8443. Что касается диапазона 1025-65535 для UDP, нужно помнить, что данное правило приведёт к тому, что </w:t>
       </w:r>
       <w:r>
         <w:rPr>
@@ -2862,15 +2427,7 @@
           <w:szCs w:val="18"/>
           <w:lang w:val="ru-RU"/>
         </w:rPr>
-        <w:t>«</w:t>
-      </w:r>
-      <w:r>
-        <w:rPr>
-          <w:sz w:val="18"/>
-          <w:szCs w:val="18"/>
-          <w:lang w:val="ru-RU"/>
-        </w:rPr>
-        <w:t>Tower»</w:t>
+        <w:t>«Tower»</w:t>
       </w:r>
       <w:r>
         <w:rPr>
@@ -2889,7 +2446,10 @@
         </w:rPr>
       </w:pPr>
       <w:r>
-        <w:rPr/>
+        <w:rPr>
+          <w:sz w:val="18"/>
+          <w:lang w:val="ru-RU"/>
+        </w:rPr>
       </w:r>
     </w:p>
     <w:p>
@@ -2901,7 +2461,10 @@
         </w:rPr>
       </w:pPr>
       <w:r>
-        <w:rPr/>
+        <w:rPr>
+          <w:sz w:val="18"/>
+          <w:lang w:val="ru-RU"/>
+        </w:rPr>
       </w:r>
     </w:p>
     <w:p>
@@ -2913,7 +2476,10 @@
         </w:rPr>
       </w:pPr>
       <w:r>
-        <w:rPr/>
+        <w:rPr>
+          <w:sz w:val="18"/>
+          <w:lang w:val="ru-RU"/>
+        </w:rPr>
       </w:r>
     </w:p>
     <w:p>
@@ -2925,7 +2491,10 @@
         </w:rPr>
       </w:pPr>
       <w:r>
-        <w:rPr/>
+        <w:rPr>
+          <w:sz w:val="18"/>
+          <w:lang w:val="ru-RU"/>
+        </w:rPr>
       </w:r>
     </w:p>
     <w:p>
@@ -2937,7 +2506,10 @@
         </w:rPr>
       </w:pPr>
       <w:r>
-        <w:rPr/>
+        <w:rPr>
+          <w:sz w:val="18"/>
+          <w:lang w:val="ru-RU"/>
+        </w:rPr>
       </w:r>
     </w:p>
     <w:p>
@@ -2949,7 +2521,10 @@
         </w:rPr>
       </w:pPr>
       <w:r>
-        <w:rPr/>
+        <w:rPr>
+          <w:sz w:val="18"/>
+          <w:lang w:val="ru-RU"/>
+        </w:rPr>
       </w:r>
     </w:p>
     <w:p>
@@ -2961,7 +2536,10 @@
         </w:rPr>
       </w:pPr>
       <w:r>
-        <w:rPr/>
+        <w:rPr>
+          <w:sz w:val="18"/>
+          <w:lang w:val="ru-RU"/>
+        </w:rPr>
       </w:r>
     </w:p>
     <w:p>
@@ -3345,22 +2923,43 @@
     <w:p>
       <w:pPr>
         <w:pStyle w:val="NoSpacing"/>
-        <w:rPr>
-          <w:b/>
-          <w:b/>
-          <w:bCs/>
-          <w:sz w:val="18"/>
-          <w:szCs w:val="18"/>
-        </w:rPr>
-      </w:pPr>
-      <w:r>
-        <w:rPr>
-          <w:b/>
-          <w:bCs/>
-          <w:sz w:val="18"/>
-          <w:szCs w:val="18"/>
-        </w:rPr>
-        <w:t>vboxmanage createmedium --filename 2G.vdi --size 2048</w:t>
+        <w:rPr/>
+      </w:pPr>
+      <w:r>
+        <w:rPr>
+          <w:b/>
+          <w:bCs/>
+          <w:sz w:val="18"/>
+          <w:szCs w:val="18"/>
+        </w:rPr>
+        <w:t xml:space="preserve">vboxmanage createmedium --filename </w:t>
+      </w:r>
+      <w:r>
+        <w:rPr>
+          <w:b/>
+          <w:bCs/>
+          <w:sz w:val="18"/>
+          <w:szCs w:val="18"/>
+        </w:rPr>
+        <w:t>3</w:t>
+      </w:r>
+      <w:r>
+        <w:rPr>
+          <w:b/>
+          <w:bCs/>
+          <w:sz w:val="18"/>
+          <w:szCs w:val="18"/>
+        </w:rPr>
+        <w:t xml:space="preserve">G.vdi --size </w:t>
+      </w:r>
+      <w:r>
+        <w:rPr>
+          <w:b/>
+          <w:bCs/>
+          <w:sz w:val="18"/>
+          <w:szCs w:val="18"/>
+        </w:rPr>
+        <w:t>3072</w:t>
       </w:r>
     </w:p>
     <w:p>
@@ -3408,22 +3007,34 @@
     <w:p>
       <w:pPr>
         <w:pStyle w:val="NoSpacing"/>
-        <w:rPr>
-          <w:b/>
-          <w:b/>
-          <w:bCs/>
-          <w:sz w:val="18"/>
-          <w:szCs w:val="18"/>
-        </w:rPr>
-      </w:pPr>
-      <w:r>
-        <w:rPr>
-          <w:b/>
-          <w:bCs/>
-          <w:sz w:val="18"/>
-          <w:szCs w:val="18"/>
-        </w:rPr>
-        <w:t>vboxmanage storageattach RH --storagectl SATA --medium 2G.vdi --port 1 --type hdd</w:t>
+        <w:rPr/>
+      </w:pPr>
+      <w:r>
+        <w:rPr>
+          <w:b/>
+          <w:bCs/>
+          <w:sz w:val="18"/>
+          <w:szCs w:val="18"/>
+        </w:rPr>
+        <w:t xml:space="preserve">vboxmanage storageattach RH --storagectl SATA --medium </w:t>
+      </w:r>
+      <w:r>
+        <w:rPr>
+          <w:b/>
+          <w:bCs/>
+          <w:sz w:val="18"/>
+          <w:szCs w:val="18"/>
+        </w:rPr>
+        <w:t>3</w:t>
+      </w:r>
+      <w:r>
+        <w:rPr>
+          <w:b/>
+          <w:bCs/>
+          <w:sz w:val="18"/>
+          <w:szCs w:val="18"/>
+        </w:rPr>
+        <w:t>G.vdi --port 1 --type hdd</w:t>
       </w:r>
     </w:p>
     <w:p>
@@ -3481,18 +3092,139 @@
           <w:szCs w:val="18"/>
           <w:lang w:val="ru-RU"/>
         </w:rPr>
-        <w:t xml:space="preserve">Если скрипт после запуска </w:t>
-      </w:r>
-      <w:r>
-        <w:rPr>
-          <w:b/>
-          <w:bCs/>
-          <w:sz w:val="18"/>
-          <w:szCs w:val="18"/>
-          <w:lang w:val="ru-RU"/>
-        </w:rPr>
-        <w:t>отработает без ошибки</w:t>
-      </w:r>
+        <w:t>Если скрипт после запуска отработает без ошибки, то на консоль выйдет примерно такое:</w:t>
+      </w:r>
+    </w:p>
+    <w:p>
+      <w:pPr>
+        <w:pStyle w:val="NoSpacing"/>
+        <w:rPr>
+          <w:b/>
+          <w:b/>
+          <w:bCs/>
+          <w:sz w:val="18"/>
+          <w:szCs w:val="18"/>
+        </w:rPr>
+      </w:pPr>
+      <w:r>
+        <w:rPr>
+          <w:b/>
+          <w:bCs/>
+          <w:sz w:val="18"/>
+          <w:szCs w:val="18"/>
+        </w:rPr>
+        <w:t>Virtual machine 'RH' is created and registered.</w:t>
+      </w:r>
+    </w:p>
+    <w:p>
+      <w:pPr>
+        <w:pStyle w:val="NoSpacing"/>
+        <w:rPr>
+          <w:b/>
+          <w:b/>
+          <w:bCs/>
+          <w:sz w:val="18"/>
+          <w:szCs w:val="18"/>
+        </w:rPr>
+      </w:pPr>
+      <w:r>
+        <w:rPr>
+          <w:b/>
+          <w:bCs/>
+          <w:sz w:val="18"/>
+          <w:szCs w:val="18"/>
+        </w:rPr>
+        <w:t>UUID: d4fa50e1-55d6-45a9-bb4d-23bb7122b8c9</w:t>
+      </w:r>
+    </w:p>
+    <w:p>
+      <w:pPr>
+        <w:pStyle w:val="NoSpacing"/>
+        <w:rPr>
+          <w:b/>
+          <w:b/>
+          <w:bCs/>
+          <w:sz w:val="18"/>
+          <w:szCs w:val="18"/>
+        </w:rPr>
+      </w:pPr>
+      <w:r>
+        <w:rPr>
+          <w:b/>
+          <w:bCs/>
+          <w:sz w:val="18"/>
+          <w:szCs w:val="18"/>
+        </w:rPr>
+        <w:t>Settings file: '/home/alex/VB/RH/RH.vbox'</w:t>
+      </w:r>
+    </w:p>
+    <w:p>
+      <w:pPr>
+        <w:pStyle w:val="NoSpacing"/>
+        <w:rPr>
+          <w:b/>
+          <w:b/>
+          <w:bCs/>
+          <w:sz w:val="18"/>
+          <w:szCs w:val="18"/>
+        </w:rPr>
+      </w:pPr>
+      <w:r>
+        <w:rPr>
+          <w:b/>
+          <w:bCs/>
+          <w:sz w:val="18"/>
+          <w:szCs w:val="18"/>
+        </w:rPr>
+        <w:t>0%...10%...20%...30%...40%...50%...60%...70%...80%...90%...100%</w:t>
+      </w:r>
+    </w:p>
+    <w:p>
+      <w:pPr>
+        <w:pStyle w:val="NoSpacing"/>
+        <w:rPr>
+          <w:b/>
+          <w:b/>
+          <w:bCs/>
+          <w:sz w:val="18"/>
+          <w:szCs w:val="18"/>
+        </w:rPr>
+      </w:pPr>
+      <w:r>
+        <w:rPr>
+          <w:b/>
+          <w:bCs/>
+          <w:sz w:val="18"/>
+          <w:szCs w:val="18"/>
+        </w:rPr>
+        <w:t>Medium created. UUID: c8580dce-ca78-4a07-bc08-ce009179295d</w:t>
+      </w:r>
+    </w:p>
+    <w:p>
+      <w:pPr>
+        <w:pStyle w:val="NoSpacing"/>
+        <w:rPr>
+          <w:b/>
+          <w:b/>
+          <w:bCs/>
+          <w:sz w:val="18"/>
+          <w:szCs w:val="18"/>
+        </w:rPr>
+      </w:pPr>
+      <w:r>
+        <w:rPr>
+          <w:b/>
+          <w:bCs/>
+          <w:sz w:val="18"/>
+          <w:szCs w:val="18"/>
+        </w:rPr>
+      </w:r>
+    </w:p>
+    <w:p>
+      <w:pPr>
+        <w:pStyle w:val="Normal"/>
+        <w:rPr/>
+      </w:pPr>
       <w:r>
         <w:rPr>
           <w:b w:val="false"/>
@@ -3501,132 +3233,27 @@
           <w:szCs w:val="18"/>
           <w:lang w:val="ru-RU"/>
         </w:rPr>
-        <w:t>, то на консоль выйдет примерно такое:</w:t>
-      </w:r>
-    </w:p>
-    <w:p>
-      <w:pPr>
-        <w:pStyle w:val="NoSpacing"/>
-        <w:rPr>
-          <w:b/>
-          <w:b/>
-          <w:bCs/>
-          <w:sz w:val="18"/>
-          <w:szCs w:val="18"/>
-        </w:rPr>
-      </w:pPr>
-      <w:r>
-        <w:rPr>
-          <w:b/>
-          <w:bCs/>
-          <w:sz w:val="18"/>
-          <w:szCs w:val="18"/>
-        </w:rPr>
-        <w:t>Virtual machine 'RH' is created and registered.</w:t>
-      </w:r>
-    </w:p>
-    <w:p>
-      <w:pPr>
-        <w:pStyle w:val="NoSpacing"/>
-        <w:rPr>
-          <w:b/>
-          <w:b/>
-          <w:bCs/>
-          <w:sz w:val="18"/>
-          <w:szCs w:val="18"/>
-        </w:rPr>
-      </w:pPr>
-      <w:r>
-        <w:rPr>
-          <w:b/>
-          <w:bCs/>
-          <w:sz w:val="18"/>
-          <w:szCs w:val="18"/>
-        </w:rPr>
-        <w:t>UUID: d4fa50e1-55d6-45a9-bb4d-23bb7122b8c9</w:t>
-      </w:r>
-    </w:p>
-    <w:p>
-      <w:pPr>
-        <w:pStyle w:val="NoSpacing"/>
-        <w:rPr>
-          <w:b/>
-          <w:b/>
-          <w:bCs/>
-          <w:sz w:val="18"/>
-          <w:szCs w:val="18"/>
-        </w:rPr>
-      </w:pPr>
-      <w:r>
-        <w:rPr>
-          <w:b/>
-          <w:bCs/>
-          <w:sz w:val="18"/>
-          <w:szCs w:val="18"/>
-        </w:rPr>
-        <w:t>Settings file: '/home/alex/VB/RH/RH.vbox'</w:t>
-      </w:r>
-    </w:p>
-    <w:p>
-      <w:pPr>
-        <w:pStyle w:val="NoSpacing"/>
-        <w:rPr>
-          <w:b/>
-          <w:b/>
-          <w:bCs/>
-          <w:sz w:val="18"/>
-          <w:szCs w:val="18"/>
-        </w:rPr>
-      </w:pPr>
-      <w:r>
-        <w:rPr>
-          <w:b/>
-          <w:bCs/>
-          <w:sz w:val="18"/>
-          <w:szCs w:val="18"/>
-        </w:rPr>
-        <w:t>0%...10%...20%...30%...40%...50%...60%...70%...80%...90%...100%</w:t>
-      </w:r>
-    </w:p>
-    <w:p>
-      <w:pPr>
-        <w:pStyle w:val="NoSpacing"/>
-        <w:rPr>
-          <w:b/>
-          <w:b/>
-          <w:bCs/>
-          <w:sz w:val="18"/>
-          <w:szCs w:val="18"/>
-        </w:rPr>
-      </w:pPr>
-      <w:r>
-        <w:rPr>
-          <w:b/>
-          <w:bCs/>
-          <w:sz w:val="18"/>
-          <w:szCs w:val="18"/>
-        </w:rPr>
-        <w:t>Medium created. UUID: c8580dce-ca78-4a07-bc08-ce009179295d</w:t>
-      </w:r>
-    </w:p>
-    <w:p>
-      <w:pPr>
-        <w:pStyle w:val="NoSpacing"/>
-        <w:rPr>
-          <w:b/>
-          <w:b/>
-          <w:bCs/>
-          <w:sz w:val="18"/>
-          <w:szCs w:val="18"/>
-        </w:rPr>
-      </w:pPr>
-      <w:r>
-        <w:rPr>
-          <w:b/>
-          <w:bCs/>
-          <w:sz w:val="18"/>
-          <w:szCs w:val="18"/>
-        </w:rPr>
+        <w:t xml:space="preserve">Следите за ошибками! Если на консоли видна ЛЮБАЯ ошибка при создании VM, то не думая удаляйте «плохую» машину вместе со всеми её файлами (опция «Remove/Delete all files» в меню Manager), и затем создайте её заново запуском скрипта, устранив </w:t>
+      </w:r>
+      <w:r>
+        <w:rPr>
+          <w:b w:val="false"/>
+          <w:bCs w:val="false"/>
+          <w:sz w:val="18"/>
+          <w:szCs w:val="18"/>
+          <w:lang w:val="ru-RU"/>
+        </w:rPr>
+        <w:t xml:space="preserve">перед этим </w:t>
+      </w:r>
+      <w:r>
+        <w:rPr>
+          <w:b w:val="false"/>
+          <w:bCs w:val="false"/>
+          <w:sz w:val="18"/>
+          <w:szCs w:val="18"/>
+          <w:lang w:val="ru-RU"/>
+        </w:rPr>
+        <w:t>причину ошибки.</w:t>
       </w:r>
     </w:p>
     <w:p>
@@ -3636,22 +3263,6 @@
       </w:pPr>
       <w:r>
         <w:rPr>
-          <w:b w:val="false"/>
-          <w:bCs w:val="false"/>
-          <w:sz w:val="18"/>
-          <w:szCs w:val="18"/>
-          <w:lang w:val="ru-RU"/>
-        </w:rPr>
-        <w:t>Следите за ошибками! Если на консоли видна ЛЮБАЯ ошибка при создании VM, то не думая удаляйте «плохую» машину вместе со всеми её файлами (опция «Remove/Delete all files» в меню Manager), и затем создайте её заново запуском скрипта с консоли, устранив причину ошибки.</w:t>
-      </w:r>
-    </w:p>
-    <w:p>
-      <w:pPr>
-        <w:pStyle w:val="Normal"/>
-        <w:rPr/>
-      </w:pPr>
-      <w:r>
-        <w:rPr>
           <w:sz w:val="18"/>
           <w:lang w:val="ru-RU"/>
         </w:rPr>
@@ -3671,21 +3282,49 @@
           <w:sz w:val="18"/>
           <w:lang w:val="ru-RU"/>
         </w:rPr>
-        <w:t xml:space="preserve">должны указать его из числа свободных IP адресов своей локальной сети (см. ниже, пример). Также в настройках «port forwarding» роутера, в отличие от многих других вариантов, нужно пробрасывать порты именно на </w:t>
-      </w:r>
-      <w:r>
-        <w:rPr>
-          <w:sz w:val="18"/>
-          <w:lang w:val="ru-RU"/>
-        </w:rPr>
-        <w:t>этот</w:t>
-      </w:r>
-      <w:r>
-        <w:rPr>
-          <w:sz w:val="18"/>
-          <w:lang w:val="ru-RU"/>
-        </w:rPr>
-        <w:t xml:space="preserve"> IP адрес, а не на IP адрес host-компьютера!  Это важный и тонкий момент. NB: не забыли включить «service vboxdrv start»? Перед запуском VirtualBox Manager и запуском скрипта создания VM, убедитесь, что драйвер «vboxdrv» уже активен: команда «service vboxdrv status» покажет, так ли это.</w:t>
+        <w:t xml:space="preserve">должны указать его из числа свободных IP адресов своей локальной сети (см. ниже, пример). Также в настройках «port forwarding» роутера, в отличие от многих других вариантов, нужно пробрасывать порты именно на IP адрес </w:t>
+      </w:r>
+      <w:r>
+        <w:rPr>
+          <w:sz w:val="18"/>
+          <w:lang w:val="ru-RU"/>
+        </w:rPr>
+        <w:t>виртуальной машины</w:t>
+      </w:r>
+      <w:r>
+        <w:rPr>
+          <w:sz w:val="18"/>
+          <w:lang w:val="ru-RU"/>
+        </w:rPr>
+        <w:t xml:space="preserve">, а не на IP адрес host-компьютера!  Это важный </w:t>
+      </w:r>
+      <w:r>
+        <w:rPr>
+          <w:sz w:val="18"/>
+          <w:lang w:val="ru-RU"/>
+        </w:rPr>
+        <w:t>момент</w:t>
+      </w:r>
+      <w:r>
+        <w:rPr>
+          <w:sz w:val="18"/>
+          <w:lang w:val="ru-RU"/>
+        </w:rPr>
+        <w:t xml:space="preserve">. NB: </w:t>
+      </w:r>
+      <w:r>
+        <w:rPr>
+          <w:sz w:val="18"/>
+          <w:lang w:val="ru-RU"/>
+        </w:rPr>
+        <w:t>п</w:t>
+      </w:r>
+      <w:r>
+        <w:rPr>
+          <w:sz w:val="18"/>
+          <w:lang w:val="ru-RU"/>
+        </w:rPr>
+        <w:t>еред запуском VirtualBox Manager и запуском скрипта создания VM, убедитесь, что драйвер «vboxdrv» уже активен: команда «service vboxdrv status» покажет, так ли это.</w:t>
       </w:r>
     </w:p>
     <w:p>
@@ -3823,21 +3462,7 @@
           <w:sz w:val="18"/>
           <w:lang w:val="ru-RU"/>
         </w:rPr>
-        <w:t xml:space="preserve"> и спросите у любого присутствующего в комнате </w:t>
-      </w:r>
-      <w:r>
-        <w:rPr>
-          <w:sz w:val="18"/>
-          <w:lang w:val="ru-RU"/>
-        </w:rPr>
-        <w:t>админа</w:t>
-      </w:r>
-      <w:r>
-        <w:rPr>
-          <w:sz w:val="18"/>
-          <w:lang w:val="ru-RU"/>
-        </w:rPr>
-        <w:t>.</w:t>
+        <w:t xml:space="preserve"> и спросите у любого присутствующего в комнате админа.</w:t>
       </w:r>
     </w:p>
     <w:p>
@@ -3910,7 +3535,7 @@
           <w:sz w:val="18"/>
           <w:lang w:val="ru-RU"/>
         </w:rPr>
-        <w:t xml:space="preserve">Обратите внимание, что в поле «IP» этой же формы вы должны указать пока ещё свободный IP адрес из ЛС, который теперь станет IP адресом вашей «bridge» виртуальной машины, а в поле «Gateway» поставьте IP адрес вашего роутера, тоже локальный, а не внешний. </w:t>
+        <w:t xml:space="preserve">Обратите внимание, что в поле «IP» этой формы вы должны указать свободный IP адрес, который теперь станет IP адресом вашей «bridge» виртуальной машины, а в поле «Gateway» поставьте IP адрес вашего роутера. </w:t>
       </w:r>
     </w:p>
     <w:p>
@@ -3922,7 +3547,11 @@
         </w:rPr>
       </w:pPr>
       <w:r>
-        <w:rPr/>
+        <w:rPr>
+          <w:sz w:val="18"/>
+          <w:lang w:val="ru-RU"/>
+        </w:rPr>
+        <w:t>Например, в локальной сети у роутера на картинке IP 192.168.88.1, и вы выбрали не занятый другими устройствами, свободный IP 192.168.88.200 для своей виртуальной машины.</w:t>
       </w:r>
     </w:p>
     <w:p>
@@ -3934,7 +3563,11 @@
         </w:rPr>
       </w:pPr>
       <w:r>
-        <w:rPr/>
+        <w:rPr>
+          <w:sz w:val="18"/>
+          <w:lang w:val="ru-RU"/>
+        </w:rPr>
+        <w:t xml:space="preserve">Иногда роутер и хост-компьютер находятся не в локальной сети, а в интернете. Тогда пара IP адресов в полях 3 и 4 может быть внешними (реальными), например, у роутера 81.50.25.263, а у виртуальной машины 81.50.25.200. </w:t>
       </w:r>
     </w:p>
     <w:p>
@@ -3946,7 +3579,10 @@
         </w:rPr>
       </w:pPr>
       <w:r>
-        <w:rPr/>
+        <w:rPr>
+          <w:sz w:val="18"/>
+          <w:lang w:val="ru-RU"/>
+        </w:rPr>
       </w:r>
     </w:p>
     <w:p>
@@ -3958,7 +3594,10 @@
         </w:rPr>
       </w:pPr>
       <w:r>
-        <w:rPr/>
+        <w:rPr>
+          <w:sz w:val="18"/>
+          <w:lang w:val="ru-RU"/>
+        </w:rPr>
       </w:r>
     </w:p>
     <w:p>
@@ -3970,7 +3609,10 @@
         </w:rPr>
       </w:pPr>
       <w:r>
-        <w:rPr/>
+        <w:rPr>
+          <w:sz w:val="18"/>
+          <w:lang w:val="ru-RU"/>
+        </w:rPr>
       </w:r>
     </w:p>
     <w:p>
@@ -3982,7 +3624,10 @@
         </w:rPr>
       </w:pPr>
       <w:r>
-        <w:rPr/>
+        <w:rPr>
+          <w:sz w:val="18"/>
+          <w:lang w:val="ru-RU"/>
+        </w:rPr>
       </w:r>
     </w:p>
     <w:p>
@@ -3994,43 +3639,10 @@
         </w:rPr>
       </w:pPr>
       <w:r>
-        <w:rPr/>
-      </w:r>
-    </w:p>
-    <w:p>
-      <w:pPr>
-        <w:pStyle w:val="Normal"/>
-        <w:rPr>
-          <w:sz w:val="18"/>
-          <w:lang w:val="ru-RU"/>
-        </w:rPr>
-      </w:pPr>
-      <w:r>
-        <w:rPr/>
-      </w:r>
-    </w:p>
-    <w:p>
-      <w:pPr>
-        <w:pStyle w:val="Normal"/>
-        <w:rPr>
-          <w:sz w:val="18"/>
-          <w:lang w:val="ru-RU"/>
-        </w:rPr>
-      </w:pPr>
-      <w:r>
-        <w:rPr/>
-      </w:r>
-    </w:p>
-    <w:p>
-      <w:pPr>
-        <w:pStyle w:val="Normal"/>
-        <w:rPr>
-          <w:sz w:val="18"/>
-          <w:lang w:val="ru-RU"/>
-        </w:rPr>
-      </w:pPr>
-      <w:r>
-        <w:rPr/>
+        <w:rPr>
+          <w:sz w:val="18"/>
+          <w:lang w:val="ru-RU"/>
+        </w:rPr>
       </w:r>
     </w:p>
     <w:p>
@@ -4079,53 +3691,22 @@
           <w:sz w:val="22"/>
           <w:lang w:val="ru-RU"/>
         </w:rPr>
-        <w:t>Создание виртуальной машины с адаптером «</w:t>
-      </w:r>
-      <w:r>
+        <w:t>Создание виртуальной машины с адаптером «Bridge»</w:t>
+      </w:r>
+    </w:p>
+    <w:p>
+      <w:pPr>
+        <w:pStyle w:val="Normal"/>
         <w:rPr>
           <w:sz w:val="22"/>
           <w:lang w:val="ru-RU"/>
         </w:rPr>
-        <w:t>Bridge</w:t>
-      </w:r>
+      </w:pPr>
       <w:r>
         <w:rPr>
           <w:sz w:val="22"/>
           <w:lang w:val="ru-RU"/>
         </w:rPr>
-        <w:t>»</w:t>
-      </w:r>
-    </w:p>
-    <w:p>
-      <w:pPr>
-        <w:pStyle w:val="Normal"/>
-        <w:rPr>
-          <w:sz w:val="22"/>
-          <w:lang w:val="ru-RU"/>
-        </w:rPr>
-      </w:pPr>
-      <w:r>
-        <w:rPr>
-          <w:sz w:val="22"/>
-          <w:lang w:val="ru-RU"/>
-        </w:rPr>
-      </w:r>
-    </w:p>
-    <w:p>
-      <w:pPr>
-        <w:pStyle w:val="Normal"/>
-        <w:rPr>
-          <w:sz w:val="18"/>
-          <w:szCs w:val="18"/>
-        </w:rPr>
-      </w:pPr>
-      <w:r>
-        <w:rPr>
-          <w:sz w:val="18"/>
-          <w:szCs w:val="18"/>
-          <w:lang w:val="ru-RU"/>
-        </w:rPr>
-        <w:t>Здесь предполагается, что вы работаете в Windows-аккаунте «Bob» - если в другом, замените везде далее имя «Bob» на имя своего аккаунта.</w:t>
       </w:r>
     </w:p>
     <w:p>
@@ -4139,7 +3720,31 @@
           <w:szCs w:val="18"/>
           <w:lang w:val="ru-RU"/>
         </w:rPr>
-        <w:t xml:space="preserve">Следующая последовательность команд создаёт на Windows-хосте новую виртуальную машину с именем «RH». </w:t>
+        <w:t>Далее</w:t>
+      </w:r>
+      <w:r>
+        <w:rPr>
+          <w:sz w:val="18"/>
+          <w:szCs w:val="18"/>
+          <w:lang w:val="ru-RU"/>
+        </w:rPr>
+        <w:t xml:space="preserve"> предполагается, что вы работаете в Windows-аккаунте «Bob» - </w:t>
+      </w:r>
+      <w:r>
+        <w:rPr>
+          <w:sz w:val="18"/>
+          <w:szCs w:val="18"/>
+          <w:lang w:val="ru-RU"/>
+        </w:rPr>
+        <w:t>з</w:t>
+      </w:r>
+      <w:r>
+        <w:rPr>
+          <w:sz w:val="18"/>
+          <w:szCs w:val="18"/>
+          <w:lang w:val="ru-RU"/>
+        </w:rPr>
+        <w:t>амените везде имя «Bob» на имя своего аккаунта.</w:t>
       </w:r>
     </w:p>
     <w:p>
@@ -4153,23 +3758,21 @@
           <w:szCs w:val="18"/>
           <w:lang w:val="ru-RU"/>
         </w:rPr>
-        <w:t xml:space="preserve">Выполняйте с командной строки Windows последовательно, одну за другой, все 10 </w:t>
-      </w:r>
-      <w:r>
-        <w:rPr>
-          <w:sz w:val="18"/>
-          <w:szCs w:val="18"/>
-          <w:lang w:val="ru-RU"/>
-        </w:rPr>
-        <w:t>к</w:t>
-      </w:r>
-      <w:r>
-        <w:rPr>
-          <w:sz w:val="18"/>
-          <w:szCs w:val="18"/>
-          <w:lang w:val="ru-RU"/>
-        </w:rPr>
-        <w:t>оманд, следя за возможными ошибками!</w:t>
+        <w:t xml:space="preserve">Следующая последовательность команд создаёт на Windows-хосте новую виртуальную машину с именем «RH». </w:t>
+      </w:r>
+    </w:p>
+    <w:p>
+      <w:pPr>
+        <w:pStyle w:val="Normal"/>
+        <w:rPr/>
+      </w:pPr>
+      <w:r>
+        <w:rPr>
+          <w:sz w:val="18"/>
+          <w:szCs w:val="18"/>
+          <w:lang w:val="ru-RU"/>
+        </w:rPr>
+        <w:t>Выполняйте с командной строки Windows последовательно, одну за другой, все 10 команд, следя за возможными ошибками!</w:t>
       </w:r>
     </w:p>
     <w:p>
@@ -4240,7 +3843,12 @@
         </w:rPr>
       </w:pPr>
       <w:r>
-        <w:rPr/>
+        <w:rPr>
+          <w:b/>
+          <w:bCs/>
+          <w:sz w:val="18"/>
+          <w:szCs w:val="18"/>
+        </w:rPr>
       </w:r>
     </w:p>
     <w:p>
@@ -4290,7 +3898,25 @@
           <w:sz w:val="18"/>
           <w:szCs w:val="18"/>
         </w:rPr>
-        <w:t>vboxmanage modifyvm RH --memory 5120 --cpus 2 --audio none --firmware efi --nic1 bridged --nictype1 virtio --bridgeadapter1 "..."</w:t>
+        <w:t xml:space="preserve">vboxmanage modifyvm RH --memory </w:t>
+      </w:r>
+      <w:r>
+        <w:rPr>
+          <w:b/>
+          <w:bCs/>
+          <w:sz w:val="18"/>
+          <w:szCs w:val="18"/>
+        </w:rPr>
+        <w:t>4096</w:t>
+      </w:r>
+      <w:r>
+        <w:rPr>
+          <w:b/>
+          <w:bCs/>
+          <w:sz w:val="18"/>
+          <w:szCs w:val="18"/>
+        </w:rPr>
+        <w:t xml:space="preserve"> --cpus 2 --audio none --firmware efi --nic1 bridged --nictype1 virtio --bridgeadapter1 "..."</w:t>
       </w:r>
     </w:p>
     <w:p>
@@ -4305,7 +3931,12 @@
         </w:rPr>
       </w:pPr>
       <w:r>
-        <w:rPr/>
+        <w:rPr>
+          <w:b/>
+          <w:bCs/>
+          <w:sz w:val="18"/>
+          <w:szCs w:val="18"/>
+        </w:rPr>
       </w:r>
     </w:p>
     <w:p>
@@ -4320,7 +3951,52 @@
           <w:sz w:val="18"/>
           <w:szCs w:val="18"/>
         </w:rPr>
-        <w:t>vboxmanage createmedium --filename 2G.vdi --size 2048</w:t>
+        <w:t xml:space="preserve">vboxmanage createmedium --filename </w:t>
+      </w:r>
+      <w:r>
+        <w:rPr>
+          <w:b/>
+          <w:bCs/>
+          <w:sz w:val="18"/>
+          <w:szCs w:val="18"/>
+        </w:rPr>
+        <w:t>3</w:t>
+      </w:r>
+      <w:r>
+        <w:rPr>
+          <w:b/>
+          <w:bCs/>
+          <w:sz w:val="18"/>
+          <w:szCs w:val="18"/>
+        </w:rPr>
+        <w:t xml:space="preserve">G.vdi --size </w:t>
+      </w:r>
+      <w:r>
+        <w:rPr>
+          <w:b/>
+          <w:bCs/>
+          <w:sz w:val="18"/>
+          <w:szCs w:val="18"/>
+        </w:rPr>
+        <w:t>3</w:t>
+      </w:r>
+      <w:r>
+        <w:rPr>
+          <w:b/>
+          <w:bCs/>
+          <w:sz w:val="18"/>
+          <w:szCs w:val="18"/>
+        </w:rPr>
+        <w:t>0</w:t>
+      </w:r>
+      <w:r>
+        <w:rPr>
+          <w:b/>
+          <w:bCs/>
+          <w:sz w:val="18"/>
+          <w:szCs w:val="18"/>
+        </w:rPr>
+        <w:t>72</w:t>
       </w:r>
     </w:p>
     <w:p>
@@ -4335,7 +4011,12 @@
         </w:rPr>
       </w:pPr>
       <w:r>
-        <w:rPr/>
+        <w:rPr>
+          <w:b/>
+          <w:bCs/>
+          <w:sz w:val="18"/>
+          <w:szCs w:val="18"/>
+        </w:rPr>
       </w:r>
     </w:p>
     <w:p>
@@ -4365,7 +4046,12 @@
         </w:rPr>
       </w:pPr>
       <w:r>
-        <w:rPr/>
+        <w:rPr>
+          <w:b/>
+          <w:bCs/>
+          <w:sz w:val="18"/>
+          <w:szCs w:val="18"/>
+        </w:rPr>
       </w:r>
     </w:p>
     <w:p>
@@ -4395,7 +4081,12 @@
         </w:rPr>
       </w:pPr>
       <w:r>
-        <w:rPr/>
+        <w:rPr>
+          <w:b/>
+          <w:bCs/>
+          <w:sz w:val="18"/>
+          <w:szCs w:val="18"/>
+        </w:rPr>
       </w:r>
     </w:p>
     <w:p>
@@ -4425,7 +4116,12 @@
         </w:rPr>
       </w:pPr>
       <w:r>
-        <w:rPr/>
+        <w:rPr>
+          <w:b/>
+          <w:bCs/>
+          <w:sz w:val="18"/>
+          <w:szCs w:val="18"/>
+        </w:rPr>
       </w:r>
     </w:p>
     <w:p>
@@ -4440,7 +4136,25 @@
           <w:sz w:val="18"/>
           <w:szCs w:val="18"/>
         </w:rPr>
-        <w:t>vboxmanage storageattach RH --storagectl SATA --medium 2G.vdi --port 1 --type hdd</w:t>
+        <w:t xml:space="preserve">vboxmanage storageattach RH --storagectl SATA --medium </w:t>
+      </w:r>
+      <w:r>
+        <w:rPr>
+          <w:b/>
+          <w:bCs/>
+          <w:sz w:val="18"/>
+          <w:szCs w:val="18"/>
+        </w:rPr>
+        <w:t>3</w:t>
+      </w:r>
+      <w:r>
+        <w:rPr>
+          <w:b/>
+          <w:bCs/>
+          <w:sz w:val="18"/>
+          <w:szCs w:val="18"/>
+        </w:rPr>
+        <w:t>G.vdi --port 1 --type hdd</w:t>
       </w:r>
     </w:p>
     <w:p>
@@ -4455,7 +4169,12 @@
         </w:rPr>
       </w:pPr>
       <w:r>
-        <w:rPr/>
+        <w:rPr>
+          <w:b/>
+          <w:bCs/>
+          <w:sz w:val="18"/>
+          <w:szCs w:val="18"/>
+        </w:rPr>
       </w:r>
     </w:p>
     <w:p>
@@ -4485,7 +4204,12 @@
         </w:rPr>
       </w:pPr>
       <w:r>
-        <w:rPr/>
+        <w:rPr>
+          <w:b/>
+          <w:bCs/>
+          <w:sz w:val="18"/>
+          <w:szCs w:val="18"/>
+        </w:rPr>
       </w:r>
     </w:p>
     <w:p>
@@ -4551,9 +4275,14 @@
         </w:rPr>
       </w:pPr>
       <w:r>
-        <w:rPr/>
+        <w:rPr>
+          <w:b w:val="false"/>
+          <w:bCs w:val="false"/>
+          <w:sz w:val="18"/>
+          <w:szCs w:val="18"/>
+        </w:rPr>
         <w:drawing>
-          <wp:anchor behindDoc="0" distT="0" distB="0" distL="0" distR="0" simplePos="0" locked="0" layoutInCell="1" allowOverlap="1" relativeHeight="14">
+          <wp:anchor behindDoc="0" distT="0" distB="0" distL="0" distR="0" simplePos="0" locked="0" layoutInCell="1" allowOverlap="1" relativeHeight="12">
             <wp:simplePos x="0" y="0"/>
             <wp:positionH relativeFrom="column">
               <wp:align>center</wp:align>
@@ -4621,6 +4350,7 @@
             <w:rStyle w:val="InternetLink"/>
             <w:b w:val="false"/>
             <w:bCs w:val="false"/>
+            <w:vanish/>
             <w:sz w:val="18"/>
             <w:szCs w:val="18"/>
           </w:rPr>
@@ -4634,16 +4364,7 @@
           <w:sz w:val="18"/>
           <w:szCs w:val="18"/>
         </w:rPr>
-        <w:t xml:space="preserve"> файл «loop_rh.vdi» и поместите его в папку  </w:t>
-      </w:r>
-      <w:r>
-        <w:rPr>
-          <w:b w:val="false"/>
-          <w:bCs w:val="false"/>
-          <w:sz w:val="18"/>
-          <w:szCs w:val="18"/>
-        </w:rPr>
-        <w:t>"C:\Users\Bob\VMs\RH".</w:t>
+        <w:t xml:space="preserve"> файл «loop_rh.vdi» и поместите его в папку  "C:\Users\Bob\VMs\RH".</w:t>
       </w:r>
     </w:p>
     <w:p>
@@ -4659,8 +4380,15 @@
           <w:sz w:val="18"/>
           <w:szCs w:val="18"/>
         </w:rPr>
-        <w:t xml:space="preserve">Если все 10 </w:t>
-      </w:r>
+        <w:t>Если все 10 команд выполнены без ошибок, в окне менеджера появилась и готова к старту новая виртуальная машина «RH».</w:t>
+      </w:r>
+    </w:p>
+    <w:p>
+      <w:pPr>
+        <w:pStyle w:val="Normal"/>
+        <w:spacing w:before="0" w:after="200"/>
+        <w:rPr/>
+      </w:pPr>
       <w:r>
         <w:rPr>
           <w:b w:val="false"/>
@@ -4668,7 +4396,16 @@
           <w:sz w:val="18"/>
           <w:szCs w:val="18"/>
         </w:rPr>
-        <w:t>к</w:t>
+        <w:t xml:space="preserve">В случае </w:t>
+      </w:r>
+      <w:r>
+        <w:rPr>
+          <w:b/>
+          <w:bCs/>
+          <w:sz w:val="18"/>
+          <w:szCs w:val="18"/>
+        </w:rPr>
+        <w:t>любой</w:t>
       </w:r>
       <w:r>
         <w:rPr>
@@ -4677,7 +4414,7 @@
           <w:sz w:val="18"/>
           <w:szCs w:val="18"/>
         </w:rPr>
-        <w:t>оманд выполнены без ошибок, в окне менеджера появилась и готова к старту новая виртуальная машина «RH».</w:t>
+        <w:t xml:space="preserve"> ошибки, удалите в графическом менеджере VirtualBox дефектную виртуальную машину «RH» вместе с файлами и, устранив причину ошибки, выполните команды скрипта от начала и до конца без ошибок, создав правильную ВМ.</w:t>
       </w:r>
     </w:p>
     <w:p>
@@ -4693,7 +4430,12 @@
         </w:rPr>
       </w:pPr>
       <w:r>
-        <w:rPr/>
+        <w:rPr>
+          <w:b w:val="false"/>
+          <w:bCs w:val="false"/>
+          <w:sz w:val="18"/>
+          <w:szCs w:val="18"/>
+        </w:rPr>
       </w:r>
     </w:p>
     <w:p>
@@ -4709,7 +4451,12 @@
         </w:rPr>
       </w:pPr>
       <w:r>
-        <w:rPr/>
+        <w:rPr>
+          <w:b w:val="false"/>
+          <w:bCs w:val="false"/>
+          <w:sz w:val="18"/>
+          <w:szCs w:val="18"/>
+        </w:rPr>
       </w:r>
     </w:p>
     <w:p>
@@ -4725,7 +4472,12 @@
         </w:rPr>
       </w:pPr>
       <w:r>
-        <w:rPr/>
+        <w:rPr>
+          <w:b w:val="false"/>
+          <w:bCs w:val="false"/>
+          <w:sz w:val="18"/>
+          <w:szCs w:val="18"/>
+        </w:rPr>
       </w:r>
     </w:p>
     <w:p>
@@ -4741,7 +4493,12 @@
         </w:rPr>
       </w:pPr>
       <w:r>
-        <w:rPr/>
+        <w:rPr>
+          <w:b w:val="false"/>
+          <w:bCs w:val="false"/>
+          <w:sz w:val="18"/>
+          <w:szCs w:val="18"/>
+        </w:rPr>
       </w:r>
     </w:p>
     <w:p>
@@ -4838,23 +4595,7 @@
           <w:szCs w:val="18"/>
           <w:lang w:val="ru-RU"/>
         </w:rPr>
-        <w:t>У</w:t>
-      </w:r>
-      <w:r>
-        <w:rPr>
-          <w:sz w:val="18"/>
-          <w:szCs w:val="18"/>
-          <w:lang w:val="ru-RU"/>
-        </w:rPr>
-        <w:t xml:space="preserve">кажите логин и пароль для закачки xTER-контейнера </w:t>
-      </w:r>
-      <w:r>
-        <w:rPr>
-          <w:sz w:val="18"/>
-          <w:szCs w:val="18"/>
-          <w:lang w:val="ru-RU"/>
-        </w:rPr>
-        <w:t>в поля 1 и 2 формы. В поля 3 и 4 укажите IP адрес для виртуальной машины и IP адрес роутера. IP адрес VM типа «bridge» нужно выбрать любой из свободных адресов локальной сети (ЛС). Например, 192.168.88.202. IP адрес роутера в этом случае 192.168.88.1. Поле 5 формы служит для указания MAC-адреса в том случае, если роутер привязан к нему. Обычно поле 5 оставляется пустым.</w:t>
+        <w:t>Укажите логин и пароль для закачки xTER-контейнера в поля 1 и 2 формы. В поля 3 и 4 укажите IP адрес для виртуальной машины и IP адрес роутера. IP адрес VM типа «bridge» нужно выбрать любой из свободных адресов локальной сети (ЛС). Например, 192.168.88.202. IP адрес роутера в этом случае 192.168.88.1. Поле 5 формы служит для указания MAC-адреса в том случае, если роутер привязан к нему. Обычно поле 5 оставляется пустым.</w:t>
       </w:r>
     </w:p>
     <w:sectPr>
@@ -5251,125 +4992,6 @@
       </w:rPr>
     </w:lvl>
   </w:abstractNum>
-  <w:abstractNum w:abstractNumId="4">
-    <w:lvl w:ilvl="0">
-      <w:start w:val="1"/>
-      <w:numFmt w:val="decimal"/>
-      <w:lvlText w:val="%1."/>
-      <w:lvlJc w:val="left"/>
-      <w:pPr>
-        <w:tabs>
-          <w:tab w:val="num" w:pos="720"/>
-        </w:tabs>
-        <w:ind w:left="720" w:hanging="360"/>
-      </w:pPr>
-      <w:rPr/>
-    </w:lvl>
-    <w:lvl w:ilvl="1">
-      <w:start w:val="1"/>
-      <w:numFmt w:val="decimal"/>
-      <w:lvlText w:val="%2."/>
-      <w:lvlJc w:val="left"/>
-      <w:pPr>
-        <w:tabs>
-          <w:tab w:val="num" w:pos="1080"/>
-        </w:tabs>
-        <w:ind w:left="1080" w:hanging="360"/>
-      </w:pPr>
-      <w:rPr/>
-    </w:lvl>
-    <w:lvl w:ilvl="2">
-      <w:start w:val="1"/>
-      <w:numFmt w:val="decimal"/>
-      <w:lvlText w:val="%3."/>
-      <w:lvlJc w:val="left"/>
-      <w:pPr>
-        <w:tabs>
-          <w:tab w:val="num" w:pos="1440"/>
-        </w:tabs>
-        <w:ind w:left="1440" w:hanging="360"/>
-      </w:pPr>
-      <w:rPr/>
-    </w:lvl>
-    <w:lvl w:ilvl="3">
-      <w:start w:val="1"/>
-      <w:numFmt w:val="decimal"/>
-      <w:lvlText w:val="%4."/>
-      <w:lvlJc w:val="left"/>
-      <w:pPr>
-        <w:tabs>
-          <w:tab w:val="num" w:pos="1800"/>
-        </w:tabs>
-        <w:ind w:left="1800" w:hanging="360"/>
-      </w:pPr>
-      <w:rPr/>
-    </w:lvl>
-    <w:lvl w:ilvl="4">
-      <w:start w:val="1"/>
-      <w:numFmt w:val="decimal"/>
-      <w:lvlText w:val="%5."/>
-      <w:lvlJc w:val="left"/>
-      <w:pPr>
-        <w:tabs>
-          <w:tab w:val="num" w:pos="2160"/>
-        </w:tabs>
-        <w:ind w:left="2160" w:hanging="360"/>
-      </w:pPr>
-      <w:rPr/>
-    </w:lvl>
-    <w:lvl w:ilvl="5">
-      <w:start w:val="1"/>
-      <w:numFmt w:val="decimal"/>
-      <w:lvlText w:val="%6."/>
-      <w:lvlJc w:val="left"/>
-      <w:pPr>
-        <w:tabs>
-          <w:tab w:val="num" w:pos="2520"/>
-        </w:tabs>
-        <w:ind w:left="2520" w:hanging="360"/>
-      </w:pPr>
-      <w:rPr/>
-    </w:lvl>
-    <w:lvl w:ilvl="6">
-      <w:start w:val="1"/>
-      <w:numFmt w:val="decimal"/>
-      <w:lvlText w:val="%7."/>
-      <w:lvlJc w:val="left"/>
-      <w:pPr>
-        <w:tabs>
-          <w:tab w:val="num" w:pos="2880"/>
-        </w:tabs>
-        <w:ind w:left="2880" w:hanging="360"/>
-      </w:pPr>
-      <w:rPr/>
-    </w:lvl>
-    <w:lvl w:ilvl="7">
-      <w:start w:val="1"/>
-      <w:numFmt w:val="decimal"/>
-      <w:lvlText w:val="%8."/>
-      <w:lvlJc w:val="left"/>
-      <w:pPr>
-        <w:tabs>
-          <w:tab w:val="num" w:pos="3240"/>
-        </w:tabs>
-        <w:ind w:left="3240" w:hanging="360"/>
-      </w:pPr>
-      <w:rPr/>
-    </w:lvl>
-    <w:lvl w:ilvl="8">
-      <w:start w:val="1"/>
-      <w:numFmt w:val="decimal"/>
-      <w:lvlText w:val="%9."/>
-      <w:lvlJc w:val="left"/>
-      <w:pPr>
-        <w:tabs>
-          <w:tab w:val="num" w:pos="3600"/>
-        </w:tabs>
-        <w:ind w:left="3600" w:hanging="360"/>
-      </w:pPr>
-      <w:rPr/>
-    </w:lvl>
-  </w:abstractNum>
   <w:num w:numId="1">
     <w:abstractNumId w:val="1"/>
   </w:num>
@@ -5378,9 +5000,6 @@
   </w:num>
   <w:num w:numId="3">
     <w:abstractNumId w:val="3"/>
-  </w:num>
-  <w:num w:numId="4">
-    <w:abstractNumId w:val="4"/>
   </w:num>
 </w:numbering>
 </file>
@@ -6779,6 +6398,69 @@
     <w:qFormat/>
     <w:rPr>
       <w:rFonts w:ascii="Liberation Mono" w:hAnsi="Liberation Mono" w:eastAsia="Liberation Mono" w:cs="Liberation Mono"/>
+    </w:rPr>
+  </w:style>
+  <w:style w:type="character" w:styleId="ListLabel109">
+    <w:name w:val="ListLabel 109"/>
+    <w:qFormat/>
+    <w:rPr>
+      <w:rFonts w:cs="OpenSymbol"/>
+    </w:rPr>
+  </w:style>
+  <w:style w:type="character" w:styleId="ListLabel110">
+    <w:name w:val="ListLabel 110"/>
+    <w:qFormat/>
+    <w:rPr>
+      <w:rFonts w:cs="OpenSymbol"/>
+    </w:rPr>
+  </w:style>
+  <w:style w:type="character" w:styleId="ListLabel111">
+    <w:name w:val="ListLabel 111"/>
+    <w:qFormat/>
+    <w:rPr>
+      <w:rFonts w:cs="OpenSymbol"/>
+    </w:rPr>
+  </w:style>
+  <w:style w:type="character" w:styleId="ListLabel112">
+    <w:name w:val="ListLabel 112"/>
+    <w:qFormat/>
+    <w:rPr>
+      <w:rFonts w:cs="OpenSymbol"/>
+    </w:rPr>
+  </w:style>
+  <w:style w:type="character" w:styleId="ListLabel113">
+    <w:name w:val="ListLabel 113"/>
+    <w:qFormat/>
+    <w:rPr>
+      <w:rFonts w:cs="OpenSymbol"/>
+    </w:rPr>
+  </w:style>
+  <w:style w:type="character" w:styleId="ListLabel114">
+    <w:name w:val="ListLabel 114"/>
+    <w:qFormat/>
+    <w:rPr>
+      <w:rFonts w:cs="OpenSymbol"/>
+    </w:rPr>
+  </w:style>
+  <w:style w:type="character" w:styleId="ListLabel115">
+    <w:name w:val="ListLabel 115"/>
+    <w:qFormat/>
+    <w:rPr>
+      <w:rFonts w:cs="OpenSymbol"/>
+    </w:rPr>
+  </w:style>
+  <w:style w:type="character" w:styleId="ListLabel116">
+    <w:name w:val="ListLabel 116"/>
+    <w:qFormat/>
+    <w:rPr>
+      <w:rFonts w:cs="OpenSymbol"/>
+    </w:rPr>
+  </w:style>
+  <w:style w:type="character" w:styleId="ListLabel117">
+    <w:name w:val="ListLabel 117"/>
+    <w:qFormat/>
+    <w:rPr>
+      <w:rFonts w:cs="OpenSymbol"/>
     </w:rPr>
   </w:style>
   <w:style w:type="paragraph" w:styleId="Heading">

</xml_diff>

<commit_message>
all manuals for v1.41
</commit_message>
<xml_diff>
--- a/src_doc/RH_boot_manual_RUS.docx
+++ b/src_doc/RH_boot_manual_RUS.docx
@@ -123,7 +123,7 @@
                                 <w:sdt>
                                   <w:sdtPr>
                                     <w:text/>
-                                    <w:id w:val="2114374242"/>
+                                    <w:id w:val="1250592010"/>
                                     <w:dataBinding w:prefixMappings="xmlns:ns0='http://schemas.openxmlformats.org/package/2006/metadata/core-properties' xmlns:ns1='http://purl.org/dc/elements/1.1/'" w:xpath="/ns0:coreProperties[1]/ns1:title[1]" w:storeItemID="{6C3C8BC8-F283-45AE-878A-BAB7291924A1}"/>
                                     <w:alias w:val="Company"/>
                                   </w:sdtPr>
@@ -180,7 +180,7 @@
                                 <w:sdt>
                                   <w:sdtPr>
                                     <w:text/>
-                                    <w:id w:val="1910990204"/>
+                                    <w:id w:val="1061954644"/>
                                     <w:dataBinding w:prefixMappings="xmlns:ns0='http://schemas.openxmlformats.org/package/2006/metadata/core-properties' xmlns:ns1='http://purl.org/dc/elements/1.1/'" w:xpath="/ns0:coreProperties[1]/ns1:subject[1]" w:storeItemID="{6C3C8BC8-F283-45AE-878A-BAB7291924A1}"/>
                                     <w:alias w:val="Subtitle"/>
                                   </w:sdtPr>
@@ -210,14 +210,10 @@
                             <w:pPr>
                               <w:pStyle w:val="FrameContents"/>
                               <w:spacing w:before="0" w:after="200"/>
-                              <w:rPr>
-                                <w:color w:val="000000"/>
-                              </w:rPr>
+                              <w:rPr/>
                             </w:pPr>
                             <w:r>
-                              <w:rPr>
-                                <w:color w:val="000000"/>
-                              </w:rPr>
+                              <w:rPr/>
                             </w:r>
                           </w:p>
                         </w:txbxContent>
@@ -310,7 +306,7 @@
                           <w:sdt>
                             <w:sdtPr>
                               <w:text/>
-                              <w:id w:val="9734879"/>
+                              <w:id w:val="715732190"/>
                               <w:dataBinding w:prefixMappings="xmlns:ns0='http://schemas.openxmlformats.org/package/2006/metadata/core-properties' xmlns:ns1='http://purl.org/dc/elements/1.1/'" w:xpath="/ns0:coreProperties[1]/ns1:title[1]" w:storeItemID="{6C3C8BC8-F283-45AE-878A-BAB7291924A1}"/>
                               <w:alias w:val="Company"/>
                             </w:sdtPr>
@@ -367,7 +363,7 @@
                           <w:sdt>
                             <w:sdtPr>
                               <w:text/>
-                              <w:id w:val="1747433810"/>
+                              <w:id w:val="1435228736"/>
                               <w:dataBinding w:prefixMappings="xmlns:ns0='http://schemas.openxmlformats.org/package/2006/metadata/core-properties' xmlns:ns1='http://purl.org/dc/elements/1.1/'" w:xpath="/ns0:coreProperties[1]/ns1:subject[1]" w:storeItemID="{6C3C8BC8-F283-45AE-878A-BAB7291924A1}"/>
                               <w:alias w:val="Subtitle"/>
                             </w:sdtPr>
@@ -397,14 +393,10 @@
                       <w:pPr>
                         <w:pStyle w:val="FrameContents"/>
                         <w:spacing w:before="0" w:after="200"/>
-                        <w:rPr>
-                          <w:color w:val="000000"/>
-                        </w:rPr>
+                        <w:rPr/>
                       </w:pPr>
                       <w:r>
-                        <w:rPr>
-                          <w:color w:val="000000"/>
-                        </w:rPr>
+                        <w:rPr/>
                       </w:r>
                     </w:p>
                   </w:txbxContent>
@@ -565,7 +557,39 @@
                                       <w:sz w:val="18"/>
                                       <w:lang w:val="ru-RU"/>
                                     </w:rPr>
-                                    <w:t>v1.39(C) Room-House.com 2024</w:t>
+                                    <w:t>v1.</w:t>
+                                  </w:r>
+                                  <w:r>
+                                    <w:rPr>
+                                      <w:color w:val="D34817" w:themeColor="accent1"/>
+                                      <w:sz w:val="18"/>
+                                      <w:lang w:val="ru-RU"/>
+                                    </w:rPr>
+                                    <w:t>41</w:t>
+                                  </w:r>
+                                  <w:r>
+                                    <w:rPr>
+                                      <w:color w:val="D34817" w:themeColor="accent1"/>
+                                      <w:sz w:val="18"/>
+                                      <w:lang w:val="ru-RU"/>
+                                    </w:rPr>
+                                    <w:t xml:space="preserve">(C) Room-House.com </w:t>
+                                  </w:r>
+                                  <w:r>
+                                    <w:rPr>
+                                      <w:color w:val="D34817" w:themeColor="accent1"/>
+                                      <w:sz w:val="18"/>
+                                      <w:lang w:val="ru-RU"/>
+                                    </w:rPr>
+                                    <w:t>2021-</w:t>
+                                  </w:r>
+                                  <w:r>
+                                    <w:rPr>
+                                      <w:color w:val="D34817" w:themeColor="accent1"/>
+                                      <w:sz w:val="18"/>
+                                      <w:lang w:val="ru-RU"/>
+                                    </w:rPr>
+                                    <w:t>2024</w:t>
                                   </w:r>
                                 </w:p>
                               </w:tc>
@@ -575,14 +599,10 @@
                             <w:pPr>
                               <w:pStyle w:val="FrameContents"/>
                               <w:spacing w:before="0" w:after="200"/>
-                              <w:rPr>
-                                <w:color w:val="000000"/>
-                              </w:rPr>
+                              <w:rPr/>
                             </w:pPr>
                             <w:r>
-                              <w:rPr>
-                                <w:color w:val="000000"/>
-                              </w:rPr>
+                              <w:rPr/>
                             </w:r>
                           </w:p>
                         </w:txbxContent>
@@ -601,7 +621,7 @@
           </mc:Choice>
           <mc:Fallback>
             <w:pict>
-              <v:rect id="shape_0" ID="Frame2" stroked="f" style="position:absolute;margin-left:22.55pt;margin-top:300.85pt;width:180.4pt;height:45.9pt;mso-position-horizontal:center;mso-position-horizontal-relative:margin;mso-position-vertical:bottom;mso-position-vertical-relative:margin">
+              <v:rect id="shape_0" ID="Frame2" stroked="f" style="position:absolute;margin-left:22.55pt;margin-top:300.8pt;width:180.4pt;height:45.9pt;mso-position-horizontal:center;mso-position-horizontal-relative:margin;mso-position-vertical:bottom;mso-position-vertical-relative:margin">
                 <w10:wrap type="none"/>
                 <v:fill o:detectmouseclick="t" on="false"/>
                 <v:stroke color="#3465a4" joinstyle="round" endcap="flat"/>
@@ -644,7 +664,39 @@
                                 <w:sz w:val="18"/>
                                 <w:lang w:val="ru-RU"/>
                               </w:rPr>
-                              <w:t>v1.39(C) Room-House.com 2024</w:t>
+                              <w:t>v1.</w:t>
+                            </w:r>
+                            <w:r>
+                              <w:rPr>
+                                <w:color w:val="D34817" w:themeColor="accent1"/>
+                                <w:sz w:val="18"/>
+                                <w:lang w:val="ru-RU"/>
+                              </w:rPr>
+                              <w:t>41</w:t>
+                            </w:r>
+                            <w:r>
+                              <w:rPr>
+                                <w:color w:val="D34817" w:themeColor="accent1"/>
+                                <w:sz w:val="18"/>
+                                <w:lang w:val="ru-RU"/>
+                              </w:rPr>
+                              <w:t xml:space="preserve">(C) Room-House.com </w:t>
+                            </w:r>
+                            <w:r>
+                              <w:rPr>
+                                <w:color w:val="D34817" w:themeColor="accent1"/>
+                                <w:sz w:val="18"/>
+                                <w:lang w:val="ru-RU"/>
+                              </w:rPr>
+                              <w:t>2021-</w:t>
+                            </w:r>
+                            <w:r>
+                              <w:rPr>
+                                <w:color w:val="D34817" w:themeColor="accent1"/>
+                                <w:sz w:val="18"/>
+                                <w:lang w:val="ru-RU"/>
+                              </w:rPr>
+                              <w:t>2024</w:t>
                             </w:r>
                           </w:p>
                         </w:tc>
@@ -654,14 +706,10 @@
                       <w:pPr>
                         <w:pStyle w:val="FrameContents"/>
                         <w:spacing w:before="0" w:after="200"/>
-                        <w:rPr>
-                          <w:color w:val="000000"/>
-                        </w:rPr>
+                        <w:rPr/>
                       </w:pPr>
                       <w:r>
-                        <w:rPr>
-                          <w:color w:val="000000"/>
-                        </w:rPr>
+                        <w:rPr/>
                       </w:r>
                     </w:p>
                   </w:txbxContent>
@@ -699,7 +747,7 @@
           <w:docPartGallery w:val="Table of Contents"/>
           <w:docPartUnique w:val="true"/>
         </w:docPartObj>
-        <w:id w:val="64074344"/>
+        <w:id w:val="624169026"/>
       </w:sdtPr>
       <w:sdtContent>
         <w:p>
@@ -1189,16 +1237,7 @@
           <w:u w:val="none" w:color="000000"/>
           <w:lang w:val="ru-RU"/>
         </w:rPr>
-        <w:t>1</w:t>
-      </w:r>
-      <w:r>
-        <w:rPr>
-          <w:vanish w:val="false"/>
-          <w:color w:val="00000A"/>
-          <w:u w:val="none" w:color="000000"/>
-          <w:lang w:val="ru-RU"/>
-        </w:rPr>
-        <w:t>1</w:t>
+        <w:t>11</w:t>
       </w:r>
     </w:p>
     <w:p>
@@ -1239,16 +1278,7 @@
           <w:color w:val="00000A"/>
           <w:lang w:val="ru-RU"/>
         </w:rPr>
-        <w:t>1</w:t>
-      </w:r>
-      <w:r>
-        <w:rPr>
-          <w:rStyle w:val="IndexLink"/>
-          <w:vanish w:val="false"/>
-          <w:color w:val="00000A"/>
-          <w:lang w:val="ru-RU"/>
-        </w:rPr>
-        <w:t>1</w:t>
+        <w:t>11</w:t>
       </w:r>
     </w:p>
     <w:p>
@@ -1296,16 +1326,7 @@
           <w:color w:val="00000A"/>
           <w:lang w:val="ru-RU"/>
         </w:rPr>
-        <w:t>1</w:t>
-      </w:r>
-      <w:r>
-        <w:rPr>
-          <w:rStyle w:val="IndexLink"/>
-          <w:vanish w:val="false"/>
-          <w:color w:val="00000A"/>
-          <w:lang w:val="ru-RU"/>
-        </w:rPr>
-        <w:t>2</w:t>
+        <w:t>12</w:t>
       </w:r>
     </w:p>
     <w:p>
@@ -1347,7 +1368,7 @@
         <w:r>
           <w:fldChar w:fldCharType="separate"/>
         </w:r>
-        <w:bookmarkStart w:id="2" w:name="__Fieldmark__419_1837279038"/>
+        <w:bookmarkStart w:id="2" w:name="__Fieldmark__137_3924742351"/>
         <w:r>
           <w:rPr>
             <w:rStyle w:val="IndexLink"/>
@@ -1368,16 +1389,17 @@
             <w:lang w:val="ru-RU"/>
           </w:rPr>
         </w:r>
-        <w:bookmarkStart w:id="3" w:name="__Fieldmark__134_868473142"/>
-        <w:bookmarkStart w:id="4" w:name="__Fieldmark__480_788773065"/>
-        <w:bookmarkStart w:id="5" w:name="__Fieldmark__135_3573041295"/>
-        <w:bookmarkStart w:id="6" w:name="__Fieldmark__133_488258861"/>
-        <w:bookmarkStart w:id="7" w:name="__Fieldmark__145_2946706235"/>
-        <w:bookmarkStart w:id="8" w:name="__Fieldmark__133_3440022167"/>
-        <w:bookmarkStart w:id="9" w:name="__Fieldmark__133_3337917788"/>
-        <w:bookmarkStart w:id="10" w:name="__Fieldmark__134_902740927"/>
-        <w:bookmarkStart w:id="11" w:name="__Fieldmark__135_1033633047"/>
-        <w:bookmarkStart w:id="12" w:name="__Fieldmark__136_947294094"/>
+        <w:bookmarkStart w:id="3" w:name="__Fieldmark__136_947294094"/>
+        <w:bookmarkStart w:id="4" w:name="__Fieldmark__135_1033633047"/>
+        <w:bookmarkStart w:id="5" w:name="__Fieldmark__134_902740927"/>
+        <w:bookmarkStart w:id="6" w:name="__Fieldmark__133_3337917788"/>
+        <w:bookmarkStart w:id="7" w:name="__Fieldmark__133_3440022167"/>
+        <w:bookmarkStart w:id="8" w:name="__Fieldmark__145_2946706235"/>
+        <w:bookmarkStart w:id="9" w:name="__Fieldmark__133_488258861"/>
+        <w:bookmarkStart w:id="10" w:name="__Fieldmark__135_3573041295"/>
+        <w:bookmarkStart w:id="11" w:name="__Fieldmark__480_788773065"/>
+        <w:bookmarkStart w:id="12" w:name="__Fieldmark__134_868473142"/>
+        <w:bookmarkStart w:id="13" w:name="__Fieldmark__419_1837279038"/>
         <w:bookmarkEnd w:id="2"/>
         <w:bookmarkEnd w:id="3"/>
         <w:bookmarkEnd w:id="4"/>
@@ -1389,6 +1411,7 @@
         <w:bookmarkEnd w:id="10"/>
         <w:bookmarkEnd w:id="11"/>
         <w:bookmarkEnd w:id="12"/>
+        <w:bookmarkEnd w:id="13"/>
         <w:r>
           <w:rPr>
             <w:rStyle w:val="IndexLink"/>
@@ -1496,16 +1519,7 @@
           <w:u w:val="none" w:color="000000"/>
           <w:lang w:val="ru-RU"/>
         </w:rPr>
-        <w:t>1</w:t>
-      </w:r>
-      <w:r>
-        <w:rPr>
-          <w:vanish w:val="false"/>
-          <w:color w:val="00000A"/>
-          <w:u w:val="none" w:color="000000"/>
-          <w:lang w:val="ru-RU"/>
-        </w:rPr>
-        <w:t>5</w:t>
+        <w:t>15</w:t>
       </w:r>
     </w:p>
     <w:p>
@@ -1854,49 +1868,7 @@
           <w:sz w:val="18"/>
           <w:lang w:val="ru-RU"/>
         </w:rPr>
-        <w:t xml:space="preserve">SSD/NVMe/SATA диск ( неотформатированный), или  с уже имеющейся файловой системой Linux и хотя бы с </w:t>
-      </w:r>
-      <w:r>
-        <w:rPr>
-          <w:sz w:val="18"/>
-          <w:lang w:val="ru-RU"/>
-        </w:rPr>
-        <w:t>тремя</w:t>
-      </w:r>
-      <w:r>
-        <w:rPr>
-          <w:sz w:val="18"/>
-          <w:lang w:val="ru-RU"/>
-        </w:rPr>
-        <w:t xml:space="preserve"> </w:t>
-      </w:r>
-      <w:r>
-        <w:rPr>
-          <w:sz w:val="18"/>
-          <w:lang w:val="ru-RU"/>
-        </w:rPr>
-        <w:t>г</w:t>
-      </w:r>
-      <w:r>
-        <w:rPr>
-          <w:sz w:val="18"/>
-          <w:lang w:val="ru-RU"/>
-        </w:rPr>
-        <w:t>игабайтами (</w:t>
-      </w:r>
-      <w:r>
-        <w:rPr>
-          <w:sz w:val="18"/>
-          <w:lang w:val="ru-RU"/>
-        </w:rPr>
-        <w:t>3</w:t>
-      </w:r>
-      <w:r>
-        <w:rPr>
-          <w:sz w:val="18"/>
-          <w:lang w:val="ru-RU"/>
-        </w:rPr>
-        <w:t>Gb) свободного места.</w:t>
+        <w:t>SSD/NVMe/SATA диск ( неотформатированный), или  с уже имеющейся файловой системой Linux и хотя бы с тремя гигабайтами (3Gb) свободного места.</w:t>
       </w:r>
     </w:p>
     <w:p>
@@ -1986,7 +1958,7 @@
         </w:numPr>
         <w:rPr/>
       </w:pPr>
-      <w:bookmarkStart w:id="13" w:name="_Toc465155185"/>
+      <w:bookmarkStart w:id="14" w:name="_Toc465155185"/>
       <w:r>
         <w:rPr>
           <w:sz w:val="18"/>
@@ -1994,7 +1966,7 @@
         </w:rPr>
         <w:t>Н</w:t>
       </w:r>
-      <w:bookmarkEnd w:id="13"/>
+      <w:bookmarkEnd w:id="14"/>
       <w:r>
         <w:rPr>
           <w:sz w:val="18"/>
@@ -2029,21 +2001,7 @@
           <w:sz w:val="18"/>
           <w:lang w:val="ru-RU"/>
         </w:rPr>
-        <w:t xml:space="preserve"> для «Tower», то можно довольно просто запустить R-H на виртуальной машине. Для этого </w:t>
-      </w:r>
-      <w:r>
-        <w:rPr>
-          <w:sz w:val="18"/>
-          <w:lang w:val="ru-RU"/>
-        </w:rPr>
-        <w:t>нужен</w:t>
-      </w:r>
-      <w:r>
-        <w:rPr>
-          <w:sz w:val="18"/>
-          <w:lang w:val="ru-RU"/>
-        </w:rPr>
-        <w:t xml:space="preserve"> VirtualBox — скачайте версию этого популярного виртуализатора на вашу операционную систему — например, для Windows, на virtualbox.org и запустите инсталляцию. «VB Extension Pack» не нужен для </w:t>
+        <w:t xml:space="preserve"> для «Tower», то можно довольно просто запустить R-H на виртуальной машине. Для этого нужен VirtualBox — скачайте версию этого популярного виртуализатора на вашу операционную систему — например, для Windows, на virtualbox.org и запустите инсталляцию. «VB Extension Pack» не нужен для </w:t>
       </w:r>
       <w:r>
         <w:rPr>
@@ -2234,39 +2192,7 @@
           <w:szCs w:val="18"/>
           <w:lang w:val="ru-RU"/>
         </w:rPr>
-        <w:t xml:space="preserve"> должны прописать. Для этого, найдите в меню </w:t>
-      </w:r>
-      <w:r>
-        <w:rPr>
-          <w:sz w:val="18"/>
-          <w:szCs w:val="18"/>
-          <w:lang w:val="ru-RU"/>
-        </w:rPr>
-        <w:t>настройки</w:t>
-      </w:r>
-      <w:r>
-        <w:rPr>
-          <w:sz w:val="18"/>
-          <w:szCs w:val="18"/>
-          <w:lang w:val="ru-RU"/>
-        </w:rPr>
-        <w:t xml:space="preserve"> роутера «port forwarding» - </w:t>
-      </w:r>
-      <w:r>
-        <w:rPr>
-          <w:sz w:val="18"/>
-          <w:szCs w:val="18"/>
-          <w:lang w:val="ru-RU"/>
-        </w:rPr>
-        <w:t>это</w:t>
-      </w:r>
-      <w:r>
-        <w:rPr>
-          <w:sz w:val="18"/>
-          <w:szCs w:val="18"/>
-          <w:lang w:val="ru-RU"/>
-        </w:rPr>
-        <w:t xml:space="preserve"> может выглядеть, например, так:</w:t>
+        <w:t xml:space="preserve"> должны прописать. Для этого, найдите в меню настройки роутера «port forwarding» - это может выглядеть, например, так:</w:t>
       </w:r>
     </w:p>
     <w:p>
@@ -2337,7 +2263,11 @@
         </w:rPr>
       </w:pPr>
       <w:r>
-        <w:rPr/>
+        <w:rPr>
+          <w:sz w:val="18"/>
+          <w:szCs w:val="18"/>
+          <w:lang w:val="ru-RU"/>
+        </w:rPr>
       </w:r>
     </w:p>
     <w:p>
@@ -2366,7 +2296,7 @@
           <w:lang w:val="ru-RU"/>
         </w:rPr>
         <w:drawing>
-          <wp:anchor behindDoc="0" distT="0" distB="0" distL="0" distR="0" simplePos="0" locked="0" layoutInCell="1" allowOverlap="1" relativeHeight="13">
+          <wp:anchor behindDoc="0" distT="0" distB="0" distL="0" distR="0" simplePos="0" locked="0" layoutInCell="1" allowOverlap="1" relativeHeight="11">
             <wp:simplePos x="0" y="0"/>
             <wp:positionH relativeFrom="column">
               <wp:align>center</wp:align>
@@ -2422,7 +2352,7 @@
         </w:numPr>
         <w:bidi w:val="0"/>
         <w:spacing w:lineRule="auto" w:line="276" w:before="0" w:after="200"/>
-        <w:ind w:left="1440" w:right="0" w:hanging="0"/>
+        <w:ind w:left="0" w:right="0" w:hanging="0"/>
         <w:jc w:val="left"/>
         <w:rPr/>
       </w:pPr>
@@ -2461,21 +2391,7 @@
           <w:sz w:val="18"/>
           <w:lang w:val="ru-RU"/>
         </w:rPr>
-        <w:t xml:space="preserve">, а во втором примере он «192.168.1.201». Сохраните ваши новые правила кнопкой «Save». В результате, пакеты </w:t>
-      </w:r>
-      <w:r>
-        <w:rPr>
-          <w:sz w:val="18"/>
-          <w:lang w:val="ru-RU"/>
-        </w:rPr>
-        <w:t>снаружи</w:t>
-      </w:r>
-      <w:r>
-        <w:rPr>
-          <w:sz w:val="18"/>
-          <w:lang w:val="ru-RU"/>
-        </w:rPr>
-        <w:t xml:space="preserve">, пришедшие на указанные порты и static IP роутера, будут оправлены на </w:t>
+        <w:t xml:space="preserve">, а во втором примере он «192.168.1.201». Сохраните ваши новые правила кнопкой «Save». В результате, пакеты снаружи, пришедшие на указанные порты и static IP роутера, будут оправлены на </w:t>
       </w:r>
       <w:r>
         <w:rPr>
@@ -2522,21 +2438,7 @@
           <w:sz w:val="18"/>
           <w:lang w:val="ru-RU"/>
         </w:rPr>
-        <w:t xml:space="preserve"> пробрасывать другие порты не нужно. </w:t>
-      </w:r>
-      <w:r>
-        <w:rPr>
-          <w:sz w:val="18"/>
-          <w:lang w:val="ru-RU"/>
-        </w:rPr>
-        <w:t xml:space="preserve">NB: для работы по IP (без использования доменного имени) добавьте ещё третий TCP порт 18443. </w:t>
-      </w:r>
-      <w:r>
-        <w:rPr>
-          <w:sz w:val="18"/>
-          <w:lang w:val="ru-RU"/>
-        </w:rPr>
-        <w:t xml:space="preserve">Номера у портов могут отличаться от приведённых, в зависимости от того, какие они в настройках у прокси. Например, прокси для домена «room-house.com» перенаправит соответствующие https-запросы на порты 443 и 8443. Что касается диапазона 1025-65535 для UDP, нужно помнить, что данное правило приведёт к тому, что </w:t>
+        <w:t xml:space="preserve"> пробрасывать другие порты не нужно. NB: для работы по IP (без использования доменного имени) добавьте ещё третий TCP порт 18443. Номера у портов могут отличаться от приведённых, в зависимости от того, какие они в настройках у прокси. Например, прокси для домена «room-house.com» перенаправит соответствующие https-запросы на порты 443 и 8443. Что касается диапазона 1025-65535 для UDP, нужно помнить, что данное правило приведёт к тому, что </w:t>
       </w:r>
       <w:r>
         <w:rPr>
@@ -2642,6 +2544,7 @@
           <w:rPr>
             <w:webHidden/>
             <w:rStyle w:val="InternetLink"/>
+            <w:vanish/>
             <w:sz w:val="18"/>
             <w:szCs w:val="18"/>
             <w:lang w:val="ru-RU"/>
@@ -2655,15 +2558,7 @@
           <w:szCs w:val="18"/>
           <w:lang w:val="ru-RU"/>
         </w:rPr>
-        <w:t xml:space="preserve"> </w:t>
-      </w:r>
-      <w:r>
-        <w:rPr>
-          <w:sz w:val="18"/>
-          <w:szCs w:val="18"/>
-          <w:lang w:val="ru-RU"/>
-        </w:rPr>
-        <w:t>в папку «</w:t>
+        <w:t xml:space="preserve"> в папку «</w:t>
       </w:r>
       <w:r>
         <w:rPr>
@@ -2718,19 +2613,6 @@
           <w:lang w:val="ru-RU"/>
         </w:rPr>
         <w:t>» - возможно, он единственный реальный интерфейс в системе, если у host-компьютера нет другого сетевого адаптера).</w:t>
-      </w:r>
-    </w:p>
-    <w:p>
-      <w:pPr>
-        <w:pStyle w:val="Normal"/>
-        <w:rPr>
-          <w:sz w:val="18"/>
-          <w:szCs w:val="18"/>
-          <w:lang w:val="ru-RU"/>
-        </w:rPr>
-      </w:pPr>
-      <w:r>
-        <w:rPr/>
       </w:r>
     </w:p>
     <w:p>
@@ -3289,6 +3171,18 @@
           <w:lang w:val="ru-RU"/>
         </w:rPr>
         <w:t>должны указать его из числа свободных IP адресов своей локальной сети (см. ниже, пример). Также в настройках «port forwarding» роутера, в отличие от многих других вариантов, нужно пробрасывать порты именно на IP адрес виртуальной машины, а не на IP адрес host-компьютера!  Это важный момент. NB: перед запуском VirtualBox Manager и запуском скрипта создания VM, убедитесь, что драйвер «vboxdrv» уже активен: команда «service vboxdrv status» покажет, так ли это.</w:t>
+      </w:r>
+    </w:p>
+    <w:p>
+      <w:pPr>
+        <w:pStyle w:val="Normal"/>
+        <w:rPr>
+          <w:sz w:val="18"/>
+          <w:lang w:val="ru-RU"/>
+        </w:rPr>
+      </w:pPr>
+      <w:r>
+        <w:rPr/>
       </w:r>
     </w:p>
     <w:p>
@@ -4072,6 +3966,7 @@
             <w:rStyle w:val="InternetLink"/>
             <w:b w:val="false"/>
             <w:bCs w:val="false"/>
+            <w:vanish/>
             <w:sz w:val="18"/>
             <w:szCs w:val="18"/>
           </w:rPr>
@@ -4085,16 +3980,7 @@
           <w:sz w:val="18"/>
           <w:szCs w:val="18"/>
         </w:rPr>
-        <w:t xml:space="preserve"> </w:t>
-      </w:r>
-      <w:r>
-        <w:rPr>
-          <w:b w:val="false"/>
-          <w:bCs w:val="false"/>
-          <w:sz w:val="18"/>
-          <w:szCs w:val="18"/>
-        </w:rPr>
-        <w:t xml:space="preserve"> файл «loop_rh.vdi» и поместите его в папку  "C:\Users\Bob\VMs\RH".</w:t>
+        <w:t xml:space="preserve">  файл «loop_rh.vdi» и поместите его в папку  "C:\Users\Bob\VMs\RH".</w:t>
       </w:r>
     </w:p>
     <w:p>
@@ -4293,7 +4179,7 @@
       <w:fldChar w:fldCharType="separate"/>
     </w:r>
     <w:r>
-      <w:t>15</w:t>
+      <w:t>11</w:t>
     </w:r>
     <w:r>
       <w:fldChar w:fldCharType="end"/>
@@ -4638,152 +4524,6 @@
       </w:rPr>
     </w:lvl>
   </w:abstractNum>
-  <w:abstractNum w:abstractNumId="4">
-    <w:lvl w:ilvl="0">
-      <w:start w:val="1"/>
-      <w:numFmt w:val="bullet"/>
-      <w:lvlText w:val=""/>
-      <w:lvlJc w:val="left"/>
-      <w:pPr>
-        <w:tabs>
-          <w:tab w:val="num" w:pos="1440"/>
-        </w:tabs>
-        <w:ind w:left="1440" w:hanging="360"/>
-      </w:pPr>
-      <w:rPr>
-        <w:rFonts w:ascii="Symbol" w:hAnsi="Symbol" w:cs="Symbol" w:hint="default"/>
-        <w:rFonts w:cs="OpenSymbol"/>
-      </w:rPr>
-    </w:lvl>
-    <w:lvl w:ilvl="1">
-      <w:start w:val="1"/>
-      <w:numFmt w:val="bullet"/>
-      <w:lvlText w:val="◦"/>
-      <w:lvlJc w:val="left"/>
-      <w:pPr>
-        <w:tabs>
-          <w:tab w:val="num" w:pos="1800"/>
-        </w:tabs>
-        <w:ind w:left="1800" w:hanging="360"/>
-      </w:pPr>
-      <w:rPr>
-        <w:rFonts w:ascii="OpenSymbol" w:hAnsi="OpenSymbol" w:cs="OpenSymbol" w:hint="default"/>
-        <w:rFonts w:cs="OpenSymbol"/>
-      </w:rPr>
-    </w:lvl>
-    <w:lvl w:ilvl="2">
-      <w:start w:val="1"/>
-      <w:numFmt w:val="bullet"/>
-      <w:lvlText w:val="▪"/>
-      <w:lvlJc w:val="left"/>
-      <w:pPr>
-        <w:tabs>
-          <w:tab w:val="num" w:pos="2160"/>
-        </w:tabs>
-        <w:ind w:left="2160" w:hanging="360"/>
-      </w:pPr>
-      <w:rPr>
-        <w:rFonts w:ascii="OpenSymbol" w:hAnsi="OpenSymbol" w:cs="OpenSymbol" w:hint="default"/>
-        <w:rFonts w:cs="OpenSymbol"/>
-      </w:rPr>
-    </w:lvl>
-    <w:lvl w:ilvl="3">
-      <w:start w:val="1"/>
-      <w:numFmt w:val="bullet"/>
-      <w:lvlText w:val=""/>
-      <w:lvlJc w:val="left"/>
-      <w:pPr>
-        <w:tabs>
-          <w:tab w:val="num" w:pos="2520"/>
-        </w:tabs>
-        <w:ind w:left="2520" w:hanging="360"/>
-      </w:pPr>
-      <w:rPr>
-        <w:rFonts w:ascii="Symbol" w:hAnsi="Symbol" w:cs="Symbol" w:hint="default"/>
-        <w:rFonts w:cs="OpenSymbol"/>
-      </w:rPr>
-    </w:lvl>
-    <w:lvl w:ilvl="4">
-      <w:start w:val="1"/>
-      <w:numFmt w:val="bullet"/>
-      <w:lvlText w:val="◦"/>
-      <w:lvlJc w:val="left"/>
-      <w:pPr>
-        <w:tabs>
-          <w:tab w:val="num" w:pos="2880"/>
-        </w:tabs>
-        <w:ind w:left="2880" w:hanging="360"/>
-      </w:pPr>
-      <w:rPr>
-        <w:rFonts w:ascii="OpenSymbol" w:hAnsi="OpenSymbol" w:cs="OpenSymbol" w:hint="default"/>
-        <w:rFonts w:cs="OpenSymbol"/>
-      </w:rPr>
-    </w:lvl>
-    <w:lvl w:ilvl="5">
-      <w:start w:val="1"/>
-      <w:numFmt w:val="bullet"/>
-      <w:lvlText w:val="▪"/>
-      <w:lvlJc w:val="left"/>
-      <w:pPr>
-        <w:tabs>
-          <w:tab w:val="num" w:pos="3240"/>
-        </w:tabs>
-        <w:ind w:left="3240" w:hanging="360"/>
-      </w:pPr>
-      <w:rPr>
-        <w:rFonts w:ascii="OpenSymbol" w:hAnsi="OpenSymbol" w:cs="OpenSymbol" w:hint="default"/>
-        <w:rFonts w:cs="OpenSymbol"/>
-      </w:rPr>
-    </w:lvl>
-    <w:lvl w:ilvl="6">
-      <w:start w:val="1"/>
-      <w:numFmt w:val="bullet"/>
-      <w:lvlText w:val=""/>
-      <w:lvlJc w:val="left"/>
-      <w:pPr>
-        <w:tabs>
-          <w:tab w:val="num" w:pos="3600"/>
-        </w:tabs>
-        <w:ind w:left="3600" w:hanging="360"/>
-      </w:pPr>
-      <w:rPr>
-        <w:rFonts w:ascii="Symbol" w:hAnsi="Symbol" w:cs="Symbol" w:hint="default"/>
-        <w:rFonts w:cs="OpenSymbol"/>
-      </w:rPr>
-    </w:lvl>
-    <w:lvl w:ilvl="7">
-      <w:start w:val="1"/>
-      <w:numFmt w:val="bullet"/>
-      <w:lvlText w:val="◦"/>
-      <w:lvlJc w:val="left"/>
-      <w:pPr>
-        <w:tabs>
-          <w:tab w:val="num" w:pos="3960"/>
-        </w:tabs>
-        <w:ind w:left="3960" w:hanging="360"/>
-      </w:pPr>
-      <w:rPr>
-        <w:rFonts w:ascii="OpenSymbol" w:hAnsi="OpenSymbol" w:cs="OpenSymbol" w:hint="default"/>
-        <w:rFonts w:cs="OpenSymbol"/>
-      </w:rPr>
-    </w:lvl>
-    <w:lvl w:ilvl="8">
-      <w:start w:val="1"/>
-      <w:numFmt w:val="bullet"/>
-      <w:lvlText w:val="▪"/>
-      <w:lvlJc w:val="left"/>
-      <w:pPr>
-        <w:tabs>
-          <w:tab w:val="num" w:pos="4320"/>
-        </w:tabs>
-        <w:ind w:left="4320" w:hanging="360"/>
-      </w:pPr>
-      <w:rPr>
-        <w:rFonts w:ascii="OpenSymbol" w:hAnsi="OpenSymbol" w:cs="OpenSymbol" w:hint="default"/>
-        <w:rFonts w:cs="OpenSymbol"/>
-      </w:rPr>
-    </w:lvl>
-  </w:abstractNum>
   <w:num w:numId="1">
     <w:abstractNumId w:val="1"/>
   </w:num>
@@ -4792,9 +4532,6 @@
   </w:num>
   <w:num w:numId="3">
     <w:abstractNumId w:val="3"/>
-  </w:num>
-  <w:num w:numId="4">
-    <w:abstractNumId w:val="4"/>
   </w:num>
 </w:numbering>
 </file>
@@ -6316,6 +6053,132 @@
   </w:style>
   <w:style w:type="character" w:styleId="ListLabel126">
     <w:name w:val="ListLabel 126"/>
+    <w:qFormat/>
+    <w:rPr>
+      <w:rFonts w:cs="OpenSymbol"/>
+    </w:rPr>
+  </w:style>
+  <w:style w:type="character" w:styleId="ListLabel127">
+    <w:name w:val="ListLabel 127"/>
+    <w:qFormat/>
+    <w:rPr>
+      <w:rFonts w:cs="OpenSymbol"/>
+    </w:rPr>
+  </w:style>
+  <w:style w:type="character" w:styleId="ListLabel128">
+    <w:name w:val="ListLabel 128"/>
+    <w:qFormat/>
+    <w:rPr>
+      <w:rFonts w:cs="OpenSymbol"/>
+    </w:rPr>
+  </w:style>
+  <w:style w:type="character" w:styleId="ListLabel129">
+    <w:name w:val="ListLabel 129"/>
+    <w:qFormat/>
+    <w:rPr>
+      <w:rFonts w:cs="OpenSymbol"/>
+    </w:rPr>
+  </w:style>
+  <w:style w:type="character" w:styleId="ListLabel130">
+    <w:name w:val="ListLabel 130"/>
+    <w:qFormat/>
+    <w:rPr>
+      <w:rFonts w:cs="OpenSymbol"/>
+    </w:rPr>
+  </w:style>
+  <w:style w:type="character" w:styleId="ListLabel131">
+    <w:name w:val="ListLabel 131"/>
+    <w:qFormat/>
+    <w:rPr>
+      <w:rFonts w:cs="OpenSymbol"/>
+    </w:rPr>
+  </w:style>
+  <w:style w:type="character" w:styleId="ListLabel132">
+    <w:name w:val="ListLabel 132"/>
+    <w:qFormat/>
+    <w:rPr>
+      <w:rFonts w:cs="OpenSymbol"/>
+    </w:rPr>
+  </w:style>
+  <w:style w:type="character" w:styleId="ListLabel133">
+    <w:name w:val="ListLabel 133"/>
+    <w:qFormat/>
+    <w:rPr>
+      <w:rFonts w:cs="OpenSymbol"/>
+    </w:rPr>
+  </w:style>
+  <w:style w:type="character" w:styleId="ListLabel134">
+    <w:name w:val="ListLabel 134"/>
+    <w:qFormat/>
+    <w:rPr>
+      <w:rFonts w:cs="OpenSymbol"/>
+    </w:rPr>
+  </w:style>
+  <w:style w:type="character" w:styleId="ListLabel135">
+    <w:name w:val="ListLabel 135"/>
+    <w:qFormat/>
+    <w:rPr>
+      <w:rFonts w:cs="OpenSymbol"/>
+    </w:rPr>
+  </w:style>
+  <w:style w:type="character" w:styleId="ListLabel136">
+    <w:name w:val="ListLabel 136"/>
+    <w:qFormat/>
+    <w:rPr>
+      <w:rFonts w:cs="OpenSymbol"/>
+    </w:rPr>
+  </w:style>
+  <w:style w:type="character" w:styleId="ListLabel137">
+    <w:name w:val="ListLabel 137"/>
+    <w:qFormat/>
+    <w:rPr>
+      <w:rFonts w:cs="OpenSymbol"/>
+    </w:rPr>
+  </w:style>
+  <w:style w:type="character" w:styleId="ListLabel138">
+    <w:name w:val="ListLabel 138"/>
+    <w:qFormat/>
+    <w:rPr>
+      <w:rFonts w:cs="OpenSymbol"/>
+    </w:rPr>
+  </w:style>
+  <w:style w:type="character" w:styleId="ListLabel139">
+    <w:name w:val="ListLabel 139"/>
+    <w:qFormat/>
+    <w:rPr>
+      <w:rFonts w:cs="OpenSymbol"/>
+    </w:rPr>
+  </w:style>
+  <w:style w:type="character" w:styleId="ListLabel140">
+    <w:name w:val="ListLabel 140"/>
+    <w:qFormat/>
+    <w:rPr>
+      <w:rFonts w:cs="OpenSymbol"/>
+    </w:rPr>
+  </w:style>
+  <w:style w:type="character" w:styleId="ListLabel141">
+    <w:name w:val="ListLabel 141"/>
+    <w:qFormat/>
+    <w:rPr>
+      <w:rFonts w:cs="OpenSymbol"/>
+    </w:rPr>
+  </w:style>
+  <w:style w:type="character" w:styleId="ListLabel142">
+    <w:name w:val="ListLabel 142"/>
+    <w:qFormat/>
+    <w:rPr>
+      <w:rFonts w:cs="OpenSymbol"/>
+    </w:rPr>
+  </w:style>
+  <w:style w:type="character" w:styleId="ListLabel143">
+    <w:name w:val="ListLabel 143"/>
+    <w:qFormat/>
+    <w:rPr>
+      <w:rFonts w:cs="OpenSymbol"/>
+    </w:rPr>
+  </w:style>
+  <w:style w:type="character" w:styleId="ListLabel144">
+    <w:name w:val="ListLabel 144"/>
     <w:qFormat/>
     <w:rPr>
       <w:rFonts w:cs="OpenSymbol"/>

</xml_diff>

<commit_message>
correct docs as v1.41 is on single TCP port 443
</commit_message>
<xml_diff>
--- a/src_doc/RH_boot_manual_RUS.docx
+++ b/src_doc/RH_boot_manual_RUS.docx
@@ -123,7 +123,7 @@
                                 <w:sdt>
                                   <w:sdtPr>
                                     <w:text/>
-                                    <w:id w:val="1250592010"/>
+                                    <w:id w:val="1535067007"/>
                                     <w:dataBinding w:prefixMappings="xmlns:ns0='http://schemas.openxmlformats.org/package/2006/metadata/core-properties' xmlns:ns1='http://purl.org/dc/elements/1.1/'" w:xpath="/ns0:coreProperties[1]/ns1:title[1]" w:storeItemID="{6C3C8BC8-F283-45AE-878A-BAB7291924A1}"/>
                                     <w:alias w:val="Company"/>
                                   </w:sdtPr>
@@ -180,7 +180,7 @@
                                 <w:sdt>
                                   <w:sdtPr>
                                     <w:text/>
-                                    <w:id w:val="1061954644"/>
+                                    <w:id w:val="319490487"/>
                                     <w:dataBinding w:prefixMappings="xmlns:ns0='http://schemas.openxmlformats.org/package/2006/metadata/core-properties' xmlns:ns1='http://purl.org/dc/elements/1.1/'" w:xpath="/ns0:coreProperties[1]/ns1:subject[1]" w:storeItemID="{6C3C8BC8-F283-45AE-878A-BAB7291924A1}"/>
                                     <w:alias w:val="Subtitle"/>
                                   </w:sdtPr>
@@ -210,10 +210,14 @@
                             <w:pPr>
                               <w:pStyle w:val="FrameContents"/>
                               <w:spacing w:before="0" w:after="200"/>
-                              <w:rPr/>
+                              <w:rPr>
+                                <w:color w:val="000000"/>
+                              </w:rPr>
                             </w:pPr>
                             <w:r>
-                              <w:rPr/>
+                              <w:rPr>
+                                <w:color w:val="000000"/>
+                              </w:rPr>
                             </w:r>
                           </w:p>
                         </w:txbxContent>
@@ -306,7 +310,7 @@
                           <w:sdt>
                             <w:sdtPr>
                               <w:text/>
-                              <w:id w:val="715732190"/>
+                              <w:id w:val="748089073"/>
                               <w:dataBinding w:prefixMappings="xmlns:ns0='http://schemas.openxmlformats.org/package/2006/metadata/core-properties' xmlns:ns1='http://purl.org/dc/elements/1.1/'" w:xpath="/ns0:coreProperties[1]/ns1:title[1]" w:storeItemID="{6C3C8BC8-F283-45AE-878A-BAB7291924A1}"/>
                               <w:alias w:val="Company"/>
                             </w:sdtPr>
@@ -363,7 +367,7 @@
                           <w:sdt>
                             <w:sdtPr>
                               <w:text/>
-                              <w:id w:val="1435228736"/>
+                              <w:id w:val="2123827487"/>
                               <w:dataBinding w:prefixMappings="xmlns:ns0='http://schemas.openxmlformats.org/package/2006/metadata/core-properties' xmlns:ns1='http://purl.org/dc/elements/1.1/'" w:xpath="/ns0:coreProperties[1]/ns1:subject[1]" w:storeItemID="{6C3C8BC8-F283-45AE-878A-BAB7291924A1}"/>
                               <w:alias w:val="Subtitle"/>
                             </w:sdtPr>
@@ -393,10 +397,14 @@
                       <w:pPr>
                         <w:pStyle w:val="FrameContents"/>
                         <w:spacing w:before="0" w:after="200"/>
-                        <w:rPr/>
+                        <w:rPr>
+                          <w:color w:val="000000"/>
+                        </w:rPr>
                       </w:pPr>
                       <w:r>
-                        <w:rPr/>
+                        <w:rPr>
+                          <w:color w:val="000000"/>
+                        </w:rPr>
                       </w:r>
                     </w:p>
                   </w:txbxContent>
@@ -557,39 +565,7 @@
                                       <w:sz w:val="18"/>
                                       <w:lang w:val="ru-RU"/>
                                     </w:rPr>
-                                    <w:t>v1.</w:t>
-                                  </w:r>
-                                  <w:r>
-                                    <w:rPr>
-                                      <w:color w:val="D34817" w:themeColor="accent1"/>
-                                      <w:sz w:val="18"/>
-                                      <w:lang w:val="ru-RU"/>
-                                    </w:rPr>
-                                    <w:t>41</w:t>
-                                  </w:r>
-                                  <w:r>
-                                    <w:rPr>
-                                      <w:color w:val="D34817" w:themeColor="accent1"/>
-                                      <w:sz w:val="18"/>
-                                      <w:lang w:val="ru-RU"/>
-                                    </w:rPr>
-                                    <w:t xml:space="preserve">(C) Room-House.com </w:t>
-                                  </w:r>
-                                  <w:r>
-                                    <w:rPr>
-                                      <w:color w:val="D34817" w:themeColor="accent1"/>
-                                      <w:sz w:val="18"/>
-                                      <w:lang w:val="ru-RU"/>
-                                    </w:rPr>
-                                    <w:t>2021-</w:t>
-                                  </w:r>
-                                  <w:r>
-                                    <w:rPr>
-                                      <w:color w:val="D34817" w:themeColor="accent1"/>
-                                      <w:sz w:val="18"/>
-                                      <w:lang w:val="ru-RU"/>
-                                    </w:rPr>
-                                    <w:t>2024</w:t>
+                                    <w:t>v1.41(C) Room-House.com 2021-2024</w:t>
                                   </w:r>
                                 </w:p>
                               </w:tc>
@@ -599,10 +575,14 @@
                             <w:pPr>
                               <w:pStyle w:val="FrameContents"/>
                               <w:spacing w:before="0" w:after="200"/>
-                              <w:rPr/>
+                              <w:rPr>
+                                <w:color w:val="000000"/>
+                              </w:rPr>
                             </w:pPr>
                             <w:r>
-                              <w:rPr/>
+                              <w:rPr>
+                                <w:color w:val="000000"/>
+                              </w:rPr>
                             </w:r>
                           </w:p>
                         </w:txbxContent>
@@ -664,39 +644,7 @@
                                 <w:sz w:val="18"/>
                                 <w:lang w:val="ru-RU"/>
                               </w:rPr>
-                              <w:t>v1.</w:t>
-                            </w:r>
-                            <w:r>
-                              <w:rPr>
-                                <w:color w:val="D34817" w:themeColor="accent1"/>
-                                <w:sz w:val="18"/>
-                                <w:lang w:val="ru-RU"/>
-                              </w:rPr>
-                              <w:t>41</w:t>
-                            </w:r>
-                            <w:r>
-                              <w:rPr>
-                                <w:color w:val="D34817" w:themeColor="accent1"/>
-                                <w:sz w:val="18"/>
-                                <w:lang w:val="ru-RU"/>
-                              </w:rPr>
-                              <w:t xml:space="preserve">(C) Room-House.com </w:t>
-                            </w:r>
-                            <w:r>
-                              <w:rPr>
-                                <w:color w:val="D34817" w:themeColor="accent1"/>
-                                <w:sz w:val="18"/>
-                                <w:lang w:val="ru-RU"/>
-                              </w:rPr>
-                              <w:t>2021-</w:t>
-                            </w:r>
-                            <w:r>
-                              <w:rPr>
-                                <w:color w:val="D34817" w:themeColor="accent1"/>
-                                <w:sz w:val="18"/>
-                                <w:lang w:val="ru-RU"/>
-                              </w:rPr>
-                              <w:t>2024</w:t>
+                              <w:t>v1.41(C) Room-House.com 2021-2024</w:t>
                             </w:r>
                           </w:p>
                         </w:tc>
@@ -706,10 +654,14 @@
                       <w:pPr>
                         <w:pStyle w:val="FrameContents"/>
                         <w:spacing w:before="0" w:after="200"/>
-                        <w:rPr/>
+                        <w:rPr>
+                          <w:color w:val="000000"/>
+                        </w:rPr>
                       </w:pPr>
                       <w:r>
-                        <w:rPr/>
+                        <w:rPr>
+                          <w:color w:val="000000"/>
+                        </w:rPr>
                       </w:r>
                     </w:p>
                   </w:txbxContent>
@@ -747,7 +699,7 @@
           <w:docPartGallery w:val="Table of Contents"/>
           <w:docPartUnique w:val="true"/>
         </w:docPartObj>
-        <w:id w:val="624169026"/>
+        <w:id w:val="958261048"/>
       </w:sdtPr>
       <w:sdtContent>
         <w:p>
@@ -1368,7 +1320,7 @@
         <w:r>
           <w:fldChar w:fldCharType="separate"/>
         </w:r>
-        <w:bookmarkStart w:id="2" w:name="__Fieldmark__137_3924742351"/>
+        <w:bookmarkStart w:id="2" w:name="__Fieldmark__135_4192708518"/>
         <w:r>
           <w:rPr>
             <w:rStyle w:val="IndexLink"/>
@@ -1389,17 +1341,18 @@
             <w:lang w:val="ru-RU"/>
           </w:rPr>
         </w:r>
-        <w:bookmarkStart w:id="3" w:name="__Fieldmark__136_947294094"/>
-        <w:bookmarkStart w:id="4" w:name="__Fieldmark__135_1033633047"/>
-        <w:bookmarkStart w:id="5" w:name="__Fieldmark__134_902740927"/>
-        <w:bookmarkStart w:id="6" w:name="__Fieldmark__133_3337917788"/>
-        <w:bookmarkStart w:id="7" w:name="__Fieldmark__133_3440022167"/>
+        <w:bookmarkStart w:id="3" w:name="__Fieldmark__419_1837279038"/>
+        <w:bookmarkStart w:id="4" w:name="__Fieldmark__134_868473142"/>
+        <w:bookmarkStart w:id="5" w:name="__Fieldmark__480_788773065"/>
+        <w:bookmarkStart w:id="6" w:name="__Fieldmark__135_3573041295"/>
+        <w:bookmarkStart w:id="7" w:name="__Fieldmark__133_488258861"/>
         <w:bookmarkStart w:id="8" w:name="__Fieldmark__145_2946706235"/>
-        <w:bookmarkStart w:id="9" w:name="__Fieldmark__133_488258861"/>
-        <w:bookmarkStart w:id="10" w:name="__Fieldmark__135_3573041295"/>
-        <w:bookmarkStart w:id="11" w:name="__Fieldmark__480_788773065"/>
-        <w:bookmarkStart w:id="12" w:name="__Fieldmark__134_868473142"/>
-        <w:bookmarkStart w:id="13" w:name="__Fieldmark__419_1837279038"/>
+        <w:bookmarkStart w:id="9" w:name="__Fieldmark__133_3440022167"/>
+        <w:bookmarkStart w:id="10" w:name="__Fieldmark__133_3337917788"/>
+        <w:bookmarkStart w:id="11" w:name="__Fieldmark__134_902740927"/>
+        <w:bookmarkStart w:id="12" w:name="__Fieldmark__135_1033633047"/>
+        <w:bookmarkStart w:id="13" w:name="__Fieldmark__136_947294094"/>
+        <w:bookmarkStart w:id="14" w:name="__Fieldmark__137_3924742351"/>
         <w:bookmarkEnd w:id="2"/>
         <w:bookmarkEnd w:id="3"/>
         <w:bookmarkEnd w:id="4"/>
@@ -1412,6 +1365,7 @@
         <w:bookmarkEnd w:id="11"/>
         <w:bookmarkEnd w:id="12"/>
         <w:bookmarkEnd w:id="13"/>
+        <w:bookmarkEnd w:id="14"/>
         <w:r>
           <w:rPr>
             <w:rStyle w:val="IndexLink"/>
@@ -1958,7 +1912,7 @@
         </w:numPr>
         <w:rPr/>
       </w:pPr>
-      <w:bookmarkStart w:id="14" w:name="_Toc465155185"/>
+      <w:bookmarkStart w:id="15" w:name="_Toc465155185"/>
       <w:r>
         <w:rPr>
           <w:sz w:val="18"/>
@@ -1966,7 +1920,7 @@
         </w:rPr>
         <w:t>Н</w:t>
       </w:r>
-      <w:bookmarkEnd w:id="14"/>
+      <w:bookmarkEnd w:id="15"/>
       <w:r>
         <w:rPr>
           <w:sz w:val="18"/>
@@ -2358,13 +2312,17 @@
       </w:pPr>
       <w:r>
         <w:rPr>
-          <w:sz w:val="18"/>
-          <w:lang w:val="ru-RU"/>
-        </w:rPr>
-        <w:t xml:space="preserve">Перенаправьте два TCP порта - 443 и 8443, и затем весь диапазон 1025-65535 UDP портов, с роутера на </w:t>
-      </w:r>
-      <w:r>
-        <w:rPr>
+          <w:b/>
+          <w:bCs/>
+          <w:sz w:val="18"/>
+          <w:lang w:val="ru-RU"/>
+        </w:rPr>
+        <w:t xml:space="preserve">Перенаправьте TCP порт 443 и весь диапазон 1025-65535 UDP портов с роутера на </w:t>
+      </w:r>
+      <w:r>
+        <w:rPr>
+          <w:b/>
+          <w:bCs/>
           <w:sz w:val="18"/>
           <w:szCs w:val="18"/>
           <w:lang w:val="ru-RU"/>
@@ -2422,7 +2380,49 @@
           <w:sz w:val="18"/>
           <w:lang w:val="ru-RU"/>
         </w:rPr>
-        <w:t xml:space="preserve"> (т.е. «192.168.0.10» или «192.168.1.201»). Кроме указанных  двух портов — 443 и 8443 (TCP) и диапазона 1025-65535 (UDP), для </w:t>
+        <w:t xml:space="preserve"> (т.е. «192.168.0.10» или «192.168.1.201»). Кроме указан</w:t>
+      </w:r>
+      <w:r>
+        <w:rPr>
+          <w:sz w:val="18"/>
+          <w:lang w:val="ru-RU"/>
+        </w:rPr>
+        <w:t xml:space="preserve">ного </w:t>
+      </w:r>
+      <w:r>
+        <w:rPr>
+          <w:sz w:val="18"/>
+          <w:lang w:val="ru-RU"/>
+        </w:rPr>
+        <w:t>порт</w:t>
+      </w:r>
+      <w:r>
+        <w:rPr>
+          <w:sz w:val="18"/>
+          <w:lang w:val="ru-RU"/>
+        </w:rPr>
+        <w:t xml:space="preserve">а </w:t>
+      </w:r>
+      <w:r>
+        <w:rPr>
+          <w:sz w:val="18"/>
+          <w:lang w:val="ru-RU"/>
+        </w:rPr>
+        <w:t xml:space="preserve">443 </w:t>
+      </w:r>
+      <w:r>
+        <w:rPr>
+          <w:sz w:val="18"/>
+          <w:lang w:val="ru-RU"/>
+        </w:rPr>
+        <w:t xml:space="preserve">(TCP) </w:t>
+      </w:r>
+      <w:r>
+        <w:rPr>
+          <w:sz w:val="18"/>
+          <w:lang w:val="ru-RU"/>
+        </w:rPr>
+        <w:t xml:space="preserve">и диапазона 1025-65535 (UDP), для </w:t>
       </w:r>
       <w:r>
         <w:rPr>
@@ -2438,7 +2438,7 @@
           <w:sz w:val="18"/>
           <w:lang w:val="ru-RU"/>
         </w:rPr>
-        <w:t xml:space="preserve"> пробрасывать другие порты не нужно. NB: для работы по IP (без использования доменного имени) добавьте ещё третий TCP порт 18443. Номера у портов могут отличаться от приведённых, в зависимости от того, какие они в настройках у прокси. Например, прокси для домена «room-house.com» перенаправит соответствующие https-запросы на порты 443 и 8443. Что касается диапазона 1025-65535 для UDP, нужно помнить, что данное правило приведёт к тому, что </w:t>
+        <w:t xml:space="preserve"> пробрасывать другие порты не нужно. NB: для работы по IP (без использования доменного имени) добавьте ещё TCP порт 18443. Номера у портов могут отличаться от приведённых, в зависимости от того, какие они в настройках у прокси. Например, прокси для домена «room-house.com» перенаправит соответствующие https-запросы на порт 443. Что касается диапазона 1025-65535 для UDP, нужно помнить, что данное правило приведёт к тому, что </w:t>
       </w:r>
       <w:r>
         <w:rPr>
@@ -3182,7 +3182,10 @@
         </w:rPr>
       </w:pPr>
       <w:r>
-        <w:rPr/>
+        <w:rPr>
+          <w:sz w:val="18"/>
+          <w:lang w:val="ru-RU"/>
+        </w:rPr>
       </w:r>
     </w:p>
     <w:p>
@@ -4179,7 +4182,7 @@
       <w:fldChar w:fldCharType="separate"/>
     </w:r>
     <w:r>
-      <w:t>11</w:t>
+      <w:t>14</w:t>
     </w:r>
     <w:r>
       <w:fldChar w:fldCharType="end"/>
@@ -6179,6 +6182,69 @@
   </w:style>
   <w:style w:type="character" w:styleId="ListLabel144">
     <w:name w:val="ListLabel 144"/>
+    <w:qFormat/>
+    <w:rPr>
+      <w:rFonts w:cs="OpenSymbol"/>
+    </w:rPr>
+  </w:style>
+  <w:style w:type="character" w:styleId="ListLabel145">
+    <w:name w:val="ListLabel 145"/>
+    <w:qFormat/>
+    <w:rPr>
+      <w:rFonts w:cs="OpenSymbol"/>
+    </w:rPr>
+  </w:style>
+  <w:style w:type="character" w:styleId="ListLabel146">
+    <w:name w:val="ListLabel 146"/>
+    <w:qFormat/>
+    <w:rPr>
+      <w:rFonts w:cs="OpenSymbol"/>
+    </w:rPr>
+  </w:style>
+  <w:style w:type="character" w:styleId="ListLabel147">
+    <w:name w:val="ListLabel 147"/>
+    <w:qFormat/>
+    <w:rPr>
+      <w:rFonts w:cs="OpenSymbol"/>
+    </w:rPr>
+  </w:style>
+  <w:style w:type="character" w:styleId="ListLabel148">
+    <w:name w:val="ListLabel 148"/>
+    <w:qFormat/>
+    <w:rPr>
+      <w:rFonts w:cs="OpenSymbol"/>
+    </w:rPr>
+  </w:style>
+  <w:style w:type="character" w:styleId="ListLabel149">
+    <w:name w:val="ListLabel 149"/>
+    <w:qFormat/>
+    <w:rPr>
+      <w:rFonts w:cs="OpenSymbol"/>
+    </w:rPr>
+  </w:style>
+  <w:style w:type="character" w:styleId="ListLabel150">
+    <w:name w:val="ListLabel 150"/>
+    <w:qFormat/>
+    <w:rPr>
+      <w:rFonts w:cs="OpenSymbol"/>
+    </w:rPr>
+  </w:style>
+  <w:style w:type="character" w:styleId="ListLabel151">
+    <w:name w:val="ListLabel 151"/>
+    <w:qFormat/>
+    <w:rPr>
+      <w:rFonts w:cs="OpenSymbol"/>
+    </w:rPr>
+  </w:style>
+  <w:style w:type="character" w:styleId="ListLabel152">
+    <w:name w:val="ListLabel 152"/>
+    <w:qFormat/>
+    <w:rPr>
+      <w:rFonts w:cs="OpenSymbol"/>
+    </w:rPr>
+  </w:style>
+  <w:style w:type="character" w:styleId="ListLabel153">
+    <w:name w:val="ListLabel 153"/>
     <w:qFormat/>
     <w:rPr>
       <w:rFonts w:cs="OpenSymbol"/>

</xml_diff>

<commit_message>
v1.42 fix and manuals
</commit_message>
<xml_diff>
--- a/src_doc/RH_boot_manual_RUS.docx
+++ b/src_doc/RH_boot_manual_RUS.docx
@@ -123,7 +123,7 @@
                                 <w:sdt>
                                   <w:sdtPr>
                                     <w:text/>
-                                    <w:id w:val="1535067007"/>
+                                    <w:id w:val="111358603"/>
                                     <w:dataBinding w:prefixMappings="xmlns:ns0='http://schemas.openxmlformats.org/package/2006/metadata/core-properties' xmlns:ns1='http://purl.org/dc/elements/1.1/'" w:xpath="/ns0:coreProperties[1]/ns1:title[1]" w:storeItemID="{6C3C8BC8-F283-45AE-878A-BAB7291924A1}"/>
                                     <w:alias w:val="Company"/>
                                   </w:sdtPr>
@@ -180,7 +180,7 @@
                                 <w:sdt>
                                   <w:sdtPr>
                                     <w:text/>
-                                    <w:id w:val="319490487"/>
+                                    <w:id w:val="1830070782"/>
                                     <w:dataBinding w:prefixMappings="xmlns:ns0='http://schemas.openxmlformats.org/package/2006/metadata/core-properties' xmlns:ns1='http://purl.org/dc/elements/1.1/'" w:xpath="/ns0:coreProperties[1]/ns1:subject[1]" w:storeItemID="{6C3C8BC8-F283-45AE-878A-BAB7291924A1}"/>
                                     <w:alias w:val="Subtitle"/>
                                   </w:sdtPr>
@@ -210,14 +210,10 @@
                             <w:pPr>
                               <w:pStyle w:val="FrameContents"/>
                               <w:spacing w:before="0" w:after="200"/>
-                              <w:rPr>
-                                <w:color w:val="000000"/>
-                              </w:rPr>
+                              <w:rPr/>
                             </w:pPr>
                             <w:r>
-                              <w:rPr>
-                                <w:color w:val="000000"/>
-                              </w:rPr>
+                              <w:rPr/>
                             </w:r>
                           </w:p>
                         </w:txbxContent>
@@ -310,7 +306,7 @@
                           <w:sdt>
                             <w:sdtPr>
                               <w:text/>
-                              <w:id w:val="748089073"/>
+                              <w:id w:val="1752159864"/>
                               <w:dataBinding w:prefixMappings="xmlns:ns0='http://schemas.openxmlformats.org/package/2006/metadata/core-properties' xmlns:ns1='http://purl.org/dc/elements/1.1/'" w:xpath="/ns0:coreProperties[1]/ns1:title[1]" w:storeItemID="{6C3C8BC8-F283-45AE-878A-BAB7291924A1}"/>
                               <w:alias w:val="Company"/>
                             </w:sdtPr>
@@ -367,7 +363,7 @@
                           <w:sdt>
                             <w:sdtPr>
                               <w:text/>
-                              <w:id w:val="2123827487"/>
+                              <w:id w:val="698585471"/>
                               <w:dataBinding w:prefixMappings="xmlns:ns0='http://schemas.openxmlformats.org/package/2006/metadata/core-properties' xmlns:ns1='http://purl.org/dc/elements/1.1/'" w:xpath="/ns0:coreProperties[1]/ns1:subject[1]" w:storeItemID="{6C3C8BC8-F283-45AE-878A-BAB7291924A1}"/>
                               <w:alias w:val="Subtitle"/>
                             </w:sdtPr>
@@ -397,14 +393,10 @@
                       <w:pPr>
                         <w:pStyle w:val="FrameContents"/>
                         <w:spacing w:before="0" w:after="200"/>
-                        <w:rPr>
-                          <w:color w:val="000000"/>
-                        </w:rPr>
+                        <w:rPr/>
                       </w:pPr>
                       <w:r>
-                        <w:rPr>
-                          <w:color w:val="000000"/>
-                        </w:rPr>
+                        <w:rPr/>
                       </w:r>
                     </w:p>
                   </w:txbxContent>
@@ -565,7 +557,23 @@
                                       <w:sz w:val="18"/>
                                       <w:lang w:val="ru-RU"/>
                                     </w:rPr>
-                                    <w:t>v1.41(C) Room-House.com 2021-2024</w:t>
+                                    <w:t>v1.4</w:t>
+                                  </w:r>
+                                  <w:r>
+                                    <w:rPr>
+                                      <w:color w:val="D34817" w:themeColor="accent1"/>
+                                      <w:sz w:val="18"/>
+                                      <w:lang w:val="ru-RU"/>
+                                    </w:rPr>
+                                    <w:t>2</w:t>
+                                  </w:r>
+                                  <w:r>
+                                    <w:rPr>
+                                      <w:color w:val="D34817" w:themeColor="accent1"/>
+                                      <w:sz w:val="18"/>
+                                      <w:lang w:val="ru-RU"/>
+                                    </w:rPr>
+                                    <w:t>(C) Room-House.com 2021-2024</w:t>
                                   </w:r>
                                 </w:p>
                               </w:tc>
@@ -575,14 +583,10 @@
                             <w:pPr>
                               <w:pStyle w:val="FrameContents"/>
                               <w:spacing w:before="0" w:after="200"/>
-                              <w:rPr>
-                                <w:color w:val="000000"/>
-                              </w:rPr>
+                              <w:rPr/>
                             </w:pPr>
                             <w:r>
-                              <w:rPr>
-                                <w:color w:val="000000"/>
-                              </w:rPr>
+                              <w:rPr/>
                             </w:r>
                           </w:p>
                         </w:txbxContent>
@@ -644,7 +648,23 @@
                                 <w:sz w:val="18"/>
                                 <w:lang w:val="ru-RU"/>
                               </w:rPr>
-                              <w:t>v1.41(C) Room-House.com 2021-2024</w:t>
+                              <w:t>v1.4</w:t>
+                            </w:r>
+                            <w:r>
+                              <w:rPr>
+                                <w:color w:val="D34817" w:themeColor="accent1"/>
+                                <w:sz w:val="18"/>
+                                <w:lang w:val="ru-RU"/>
+                              </w:rPr>
+                              <w:t>2</w:t>
+                            </w:r>
+                            <w:r>
+                              <w:rPr>
+                                <w:color w:val="D34817" w:themeColor="accent1"/>
+                                <w:sz w:val="18"/>
+                                <w:lang w:val="ru-RU"/>
+                              </w:rPr>
+                              <w:t>(C) Room-House.com 2021-2024</w:t>
                             </w:r>
                           </w:p>
                         </w:tc>
@@ -654,14 +674,10 @@
                       <w:pPr>
                         <w:pStyle w:val="FrameContents"/>
                         <w:spacing w:before="0" w:after="200"/>
-                        <w:rPr>
-                          <w:color w:val="000000"/>
-                        </w:rPr>
+                        <w:rPr/>
                       </w:pPr>
                       <w:r>
-                        <w:rPr>
-                          <w:color w:val="000000"/>
-                        </w:rPr>
+                        <w:rPr/>
                       </w:r>
                     </w:p>
                   </w:txbxContent>
@@ -699,7 +715,7 @@
           <w:docPartGallery w:val="Table of Contents"/>
           <w:docPartUnique w:val="true"/>
         </w:docPartObj>
-        <w:id w:val="958261048"/>
+        <w:id w:val="1753073853"/>
       </w:sdtPr>
       <w:sdtContent>
         <w:p>
@@ -1320,7 +1336,7 @@
         <w:r>
           <w:fldChar w:fldCharType="separate"/>
         </w:r>
-        <w:bookmarkStart w:id="2" w:name="__Fieldmark__135_4192708518"/>
+        <w:bookmarkStart w:id="2" w:name="__Fieldmark__131_4067918035"/>
         <w:r>
           <w:rPr>
             <w:rStyle w:val="IndexLink"/>
@@ -1341,18 +1357,19 @@
             <w:lang w:val="ru-RU"/>
           </w:rPr>
         </w:r>
-        <w:bookmarkStart w:id="3" w:name="__Fieldmark__419_1837279038"/>
-        <w:bookmarkStart w:id="4" w:name="__Fieldmark__134_868473142"/>
-        <w:bookmarkStart w:id="5" w:name="__Fieldmark__480_788773065"/>
-        <w:bookmarkStart w:id="6" w:name="__Fieldmark__135_3573041295"/>
-        <w:bookmarkStart w:id="7" w:name="__Fieldmark__133_488258861"/>
-        <w:bookmarkStart w:id="8" w:name="__Fieldmark__145_2946706235"/>
-        <w:bookmarkStart w:id="9" w:name="__Fieldmark__133_3440022167"/>
-        <w:bookmarkStart w:id="10" w:name="__Fieldmark__133_3337917788"/>
-        <w:bookmarkStart w:id="11" w:name="__Fieldmark__134_902740927"/>
-        <w:bookmarkStart w:id="12" w:name="__Fieldmark__135_1033633047"/>
-        <w:bookmarkStart w:id="13" w:name="__Fieldmark__136_947294094"/>
-        <w:bookmarkStart w:id="14" w:name="__Fieldmark__137_3924742351"/>
+        <w:bookmarkStart w:id="3" w:name="__Fieldmark__137_3924742351"/>
+        <w:bookmarkStart w:id="4" w:name="__Fieldmark__136_947294094"/>
+        <w:bookmarkStart w:id="5" w:name="__Fieldmark__135_1033633047"/>
+        <w:bookmarkStart w:id="6" w:name="__Fieldmark__134_902740927"/>
+        <w:bookmarkStart w:id="7" w:name="__Fieldmark__133_3337917788"/>
+        <w:bookmarkStart w:id="8" w:name="__Fieldmark__133_3440022167"/>
+        <w:bookmarkStart w:id="9" w:name="__Fieldmark__145_2946706235"/>
+        <w:bookmarkStart w:id="10" w:name="__Fieldmark__133_488258861"/>
+        <w:bookmarkStart w:id="11" w:name="__Fieldmark__135_3573041295"/>
+        <w:bookmarkStart w:id="12" w:name="__Fieldmark__480_788773065"/>
+        <w:bookmarkStart w:id="13" w:name="__Fieldmark__134_868473142"/>
+        <w:bookmarkStart w:id="14" w:name="__Fieldmark__419_1837279038"/>
+        <w:bookmarkStart w:id="15" w:name="__Fieldmark__135_4192708518"/>
         <w:bookmarkEnd w:id="2"/>
         <w:bookmarkEnd w:id="3"/>
         <w:bookmarkEnd w:id="4"/>
@@ -1366,6 +1383,7 @@
         <w:bookmarkEnd w:id="12"/>
         <w:bookmarkEnd w:id="13"/>
         <w:bookmarkEnd w:id="14"/>
+        <w:bookmarkEnd w:id="15"/>
         <w:r>
           <w:rPr>
             <w:rStyle w:val="IndexLink"/>
@@ -1598,7 +1616,25 @@
           <w:sz w:val="18"/>
           <w:lang w:val="ru-RU"/>
         </w:rPr>
-        <w:t xml:space="preserve">. Все предполагают, что у вас соединение с интернетом через внешний </w:t>
+        <w:t xml:space="preserve">. Все </w:t>
+      </w:r>
+      <w:r>
+        <w:rPr>
+          <w:b w:val="false"/>
+          <w:bCs w:val="false"/>
+          <w:sz w:val="18"/>
+          <w:lang w:val="ru-RU"/>
+        </w:rPr>
+        <w:t xml:space="preserve">они </w:t>
+      </w:r>
+      <w:r>
+        <w:rPr>
+          <w:b w:val="false"/>
+          <w:bCs w:val="false"/>
+          <w:sz w:val="18"/>
+          <w:lang w:val="ru-RU"/>
+        </w:rPr>
+        <w:t xml:space="preserve">предполагают соединение с интернетом через внешний </w:t>
       </w:r>
       <w:r>
         <w:rPr>
@@ -1788,7 +1824,21 @@
           <w:sz w:val="18"/>
           <w:lang w:val="ru-RU"/>
         </w:rPr>
-        <w:t>минимум 4 гигабайта оперативной памяти</w:t>
+        <w:t xml:space="preserve">минимум </w:t>
+      </w:r>
+      <w:r>
+        <w:rPr>
+          <w:sz w:val="18"/>
+          <w:lang w:val="ru-RU"/>
+        </w:rPr>
+        <w:t>6</w:t>
+      </w:r>
+      <w:r>
+        <w:rPr>
+          <w:sz w:val="18"/>
+          <w:lang w:val="ru-RU"/>
+        </w:rPr>
+        <w:t xml:space="preserve"> гигабайт оперативной памяти</w:t>
       </w:r>
     </w:p>
     <w:p>
@@ -1822,7 +1872,21 @@
           <w:sz w:val="18"/>
           <w:lang w:val="ru-RU"/>
         </w:rPr>
-        <w:t>SSD/NVMe/SATA диск ( неотформатированный), или  с уже имеющейся файловой системой Linux и хотя бы с тремя гигабайтами (3Gb) свободного места.</w:t>
+        <w:t xml:space="preserve">SSD/NVMe/SATA диск </w:t>
+      </w:r>
+      <w:r>
+        <w:rPr>
+          <w:sz w:val="18"/>
+          <w:lang w:val="ru-RU"/>
+        </w:rPr>
+        <w:t xml:space="preserve">- </w:t>
+      </w:r>
+      <w:r>
+        <w:rPr>
+          <w:sz w:val="18"/>
+          <w:lang w:val="ru-RU"/>
+        </w:rPr>
+        <w:t>неотформатированный, или  с уже имеющейся файловой системой Linux и хотя бы тремя гигабайтами (3Gb) свободного места.</w:t>
       </w:r>
     </w:p>
     <w:p>
@@ -1900,7 +1964,21 @@
           <w:sz w:val="18"/>
           <w:szCs w:val="18"/>
         </w:rPr>
-        <w:t xml:space="preserve"> в меню настроек DHCP роутера и пропишите его.</w:t>
+        <w:t xml:space="preserve"> в меню настроек DHCP роутера и </w:t>
+      </w:r>
+      <w:r>
+        <w:rPr>
+          <w:sz w:val="18"/>
+          <w:szCs w:val="18"/>
+        </w:rPr>
+        <w:t>сделайте это</w:t>
+      </w:r>
+      <w:r>
+        <w:rPr>
+          <w:sz w:val="18"/>
+          <w:szCs w:val="18"/>
+        </w:rPr>
+        <w:t>.</w:t>
       </w:r>
     </w:p>
     <w:p>
@@ -1912,7 +1990,7 @@
         </w:numPr>
         <w:rPr/>
       </w:pPr>
-      <w:bookmarkStart w:id="15" w:name="_Toc465155185"/>
+      <w:bookmarkStart w:id="16" w:name="_Toc465155185"/>
       <w:r>
         <w:rPr>
           <w:sz w:val="18"/>
@@ -1920,7 +1998,7 @@
         </w:rPr>
         <w:t>Н</w:t>
       </w:r>
-      <w:bookmarkEnd w:id="15"/>
+      <w:bookmarkEnd w:id="16"/>
       <w:r>
         <w:rPr>
           <w:sz w:val="18"/>
@@ -1955,7 +2033,7 @@
           <w:sz w:val="18"/>
           <w:lang w:val="ru-RU"/>
         </w:rPr>
-        <w:t xml:space="preserve"> для «Tower», то можно довольно просто запустить R-H на виртуальной машине. Для этого нужен VirtualBox — скачайте версию этого популярного виртуализатора на вашу операционную систему — например, для Windows, на virtualbox.org и запустите инсталляцию. «VB Extension Pack» не нужен для </w:t>
+        <w:t xml:space="preserve"> для «Tower», то можно довольно просто запустить R-H на виртуальной машине VirtualBox — скачайте версию этого популярного виртуализатора на вашу операционную систему — например, для Windows, на virtualbox.org и запустите инсталляцию. «VB Extension Pack» не нужен для </w:t>
       </w:r>
       <w:r>
         <w:rPr>
@@ -1971,7 +2049,7 @@
           <w:sz w:val="18"/>
           <w:lang w:val="ru-RU"/>
         </w:rPr>
-        <w:t xml:space="preserve">, поэтому его можно не скачивать и не устанавливать. Версия 6.1.46 VirtualBox подходит для R-H, поэтому не обязательно устанавливать самую последнюю версию VirtualBox. Однако избегайте версии 7.0.*, поскольку для них нужна новая лицензия Microsoft. Скачать версию 6.1.* можно здесь </w:t>
+        <w:t xml:space="preserve">, поэтому его можно не скачивать и не устанавливать. Версия 6.1.46 VirtualBox подходит для R-H, поэтому не обязательно устанавливать самую последнюю версию VirtualBox. Однако избегайте версии 7.0.*, поскольку для них нужна новая лицензия Microsoft. </w:t>
       </w:r>
       <w:hyperlink r:id="rId4">
         <w:r>
@@ -2128,7 +2206,7 @@
           <w:szCs w:val="18"/>
           <w:lang w:val="ru-RU"/>
         </w:rPr>
-        <w:t xml:space="preserve">) с роутера на «Tower». То есть, роутер получает пакеты извне и перенаправляет их на «Tower» по правилам, которые </w:t>
+        <w:t xml:space="preserve">) с роутера на «Tower». То есть, роутер получает пакеты и перенаправляет их на «Tower» по правилам, которые </w:t>
       </w:r>
       <w:r>
         <w:rPr>
@@ -2227,6 +2305,19 @@
     <w:p>
       <w:pPr>
         <w:pStyle w:val="Normal"/>
+        <w:rPr>
+          <w:sz w:val="18"/>
+          <w:szCs w:val="18"/>
+          <w:lang w:val="ru-RU"/>
+        </w:rPr>
+      </w:pPr>
+      <w:r>
+        <w:rPr/>
+      </w:r>
+    </w:p>
+    <w:p>
+      <w:pPr>
+        <w:pStyle w:val="Normal"/>
         <w:rPr/>
       </w:pPr>
       <w:r>
@@ -2365,7 +2456,7 @@
           <w:sz w:val="18"/>
           <w:lang w:val="ru-RU"/>
         </w:rPr>
-        <w:t xml:space="preserve"> порты и локальный IP вашей </w:t>
+        <w:t xml:space="preserve"> порты и локальный IP </w:t>
       </w:r>
       <w:r>
         <w:rPr>
@@ -2380,49 +2471,21 @@
           <w:sz w:val="18"/>
           <w:lang w:val="ru-RU"/>
         </w:rPr>
-        <w:t xml:space="preserve"> (т.е. «192.168.0.10» или «192.168.1.201»). Кроме указан</w:t>
-      </w:r>
-      <w:r>
-        <w:rPr>
-          <w:sz w:val="18"/>
-          <w:lang w:val="ru-RU"/>
-        </w:rPr>
-        <w:t xml:space="preserve">ного </w:t>
-      </w:r>
-      <w:r>
-        <w:rPr>
-          <w:sz w:val="18"/>
-          <w:lang w:val="ru-RU"/>
-        </w:rPr>
-        <w:t>порт</w:t>
-      </w:r>
-      <w:r>
-        <w:rPr>
-          <w:sz w:val="18"/>
-          <w:lang w:val="ru-RU"/>
-        </w:rPr>
-        <w:t xml:space="preserve">а </w:t>
-      </w:r>
-      <w:r>
-        <w:rPr>
-          <w:sz w:val="18"/>
-          <w:lang w:val="ru-RU"/>
-        </w:rPr>
-        <w:t xml:space="preserve">443 </w:t>
-      </w:r>
-      <w:r>
-        <w:rPr>
-          <w:sz w:val="18"/>
-          <w:lang w:val="ru-RU"/>
-        </w:rPr>
-        <w:t xml:space="preserve">(TCP) </w:t>
-      </w:r>
-      <w:r>
-        <w:rPr>
-          <w:sz w:val="18"/>
-          <w:lang w:val="ru-RU"/>
-        </w:rPr>
-        <w:t xml:space="preserve">и диапазона 1025-65535 (UDP), для </w:t>
+        <w:t xml:space="preserve"> (т.е. «192.168.0.10»</w:t>
+      </w:r>
+      <w:r>
+        <w:rPr>
+          <w:sz w:val="18"/>
+          <w:lang w:val="ru-RU"/>
+        </w:rPr>
+        <w:t>,</w:t>
+      </w:r>
+      <w:r>
+        <w:rPr>
+          <w:sz w:val="18"/>
+          <w:lang w:val="ru-RU"/>
+        </w:rPr>
+        <w:t xml:space="preserve"> или «192.168.1.201»). Кроме указанного порта 443 (TCP) и диапазона 1025-65535 (UDP), для </w:t>
       </w:r>
       <w:r>
         <w:rPr>
@@ -2438,7 +2501,77 @@
           <w:sz w:val="18"/>
           <w:lang w:val="ru-RU"/>
         </w:rPr>
-        <w:t xml:space="preserve"> пробрасывать другие порты не нужно. NB: для работы по IP (без использования доменного имени) добавьте ещё TCP порт 18443. Номера у портов могут отличаться от приведённых, в зависимости от того, какие они в настройках у прокси. Например, прокси для домена «room-house.com» перенаправит соответствующие https-запросы на порт 443. Что касается диапазона 1025-65535 для UDP, нужно помнить, что данное правило приведёт к тому, что </w:t>
+        <w:t xml:space="preserve"> пробрасывать другие порты не нужно. NB: для работы по IP без использования доменного имени добавьте ещё </w:t>
+      </w:r>
+      <w:r>
+        <w:rPr>
+          <w:sz w:val="18"/>
+          <w:lang w:val="ru-RU"/>
+        </w:rPr>
+        <w:t xml:space="preserve">два </w:t>
+      </w:r>
+      <w:r>
+        <w:rPr>
+          <w:sz w:val="18"/>
+          <w:lang w:val="ru-RU"/>
+        </w:rPr>
+        <w:t>TCP порт</w:t>
+      </w:r>
+      <w:r>
+        <w:rPr>
+          <w:sz w:val="18"/>
+          <w:lang w:val="ru-RU"/>
+        </w:rPr>
+        <w:t xml:space="preserve">а на форвард — 8453 и </w:t>
+      </w:r>
+      <w:r>
+        <w:rPr>
+          <w:sz w:val="18"/>
+          <w:lang w:val="ru-RU"/>
+        </w:rPr>
+        <w:t xml:space="preserve">18443. </w:t>
+      </w:r>
+      <w:r>
+        <w:rPr>
+          <w:sz w:val="18"/>
+          <w:lang w:val="ru-RU"/>
+        </w:rPr>
+        <w:t xml:space="preserve">NB: </w:t>
+      </w:r>
+      <w:r>
+        <w:rPr>
+          <w:sz w:val="18"/>
+          <w:lang w:val="ru-RU"/>
+        </w:rPr>
+        <w:t xml:space="preserve">Номера портов могут отличаться от приведённых, в зависимости от того, какие они в настройках у прокси. Например, </w:t>
+      </w:r>
+      <w:r>
+        <w:rPr>
+          <w:sz w:val="18"/>
+          <w:lang w:val="ru-RU"/>
+        </w:rPr>
+        <w:t xml:space="preserve">наш </w:t>
+      </w:r>
+      <w:r>
+        <w:rPr>
+          <w:sz w:val="18"/>
+          <w:lang w:val="ru-RU"/>
+        </w:rPr>
+        <w:t xml:space="preserve">прокси для домена «room-house.com» перенаправит соответствующие https-запросы на порт </w:t>
+      </w:r>
+      <w:r>
+        <w:rPr>
+          <w:sz w:val="18"/>
+          <w:lang w:val="ru-RU"/>
+        </w:rPr>
+        <w:t xml:space="preserve">роутера </w:t>
+      </w:r>
+      <w:r>
+        <w:rPr>
+          <w:sz w:val="18"/>
+          <w:lang w:val="ru-RU"/>
+        </w:rPr>
+        <w:t xml:space="preserve">443. Что касается диапазона 1025-65535 для UDP, нужно помнить, что данное правило приведёт к тому, что </w:t>
       </w:r>
       <w:r>
         <w:rPr>
@@ -2519,25 +2652,85 @@
           <w:szCs w:val="18"/>
           <w:lang w:val="ru-RU"/>
         </w:rPr>
-        <w:t>Следующий скрипт создаёт на Linux-хосте новую виртуальную машину с именем «RH» и сетевым адаптером типа «Bridge». Перед  запуском скрипта с консоли, скачайте файл «</w:t>
-      </w:r>
-      <w:r>
-        <w:rPr>
-          <w:b/>
-          <w:bCs/>
-          <w:sz w:val="18"/>
-          <w:szCs w:val="18"/>
-          <w:lang w:val="ru-RU"/>
-        </w:rPr>
-        <w:t>loop_rh.vdi</w:t>
-      </w:r>
-      <w:r>
-        <w:rPr>
-          <w:sz w:val="18"/>
-          <w:szCs w:val="18"/>
-          <w:lang w:val="ru-RU"/>
-        </w:rPr>
-        <w:t xml:space="preserve">» из папки </w:t>
+        <w:t>Данный ниже</w:t>
+      </w:r>
+      <w:r>
+        <w:rPr>
+          <w:sz w:val="18"/>
+          <w:szCs w:val="18"/>
+          <w:lang w:val="ru-RU"/>
+        </w:rPr>
+        <w:t xml:space="preserve"> скрипт созда</w:t>
+      </w:r>
+      <w:r>
+        <w:rPr>
+          <w:sz w:val="18"/>
+          <w:szCs w:val="18"/>
+          <w:lang w:val="ru-RU"/>
+        </w:rPr>
+        <w:t>с</w:t>
+      </w:r>
+      <w:r>
+        <w:rPr>
+          <w:sz w:val="18"/>
+          <w:szCs w:val="18"/>
+          <w:lang w:val="ru-RU"/>
+        </w:rPr>
+        <w:t>т на Linux-хосте новую виртуальную машину с именем «RH» и сетевым адаптером типа «Bridge». Перед  запуском скрипта с консоли, скачайте файл «</w:t>
+      </w:r>
+      <w:r>
+        <w:rPr>
+          <w:b/>
+          <w:bCs/>
+          <w:sz w:val="18"/>
+          <w:szCs w:val="18"/>
+          <w:lang w:val="ru-RU"/>
+        </w:rPr>
+        <w:t>loop_rh_</w:t>
+      </w:r>
+      <w:r>
+        <w:rPr>
+          <w:b/>
+          <w:bCs/>
+          <w:sz w:val="18"/>
+          <w:szCs w:val="18"/>
+          <w:lang w:val="ru-RU"/>
+        </w:rPr>
+        <w:t>uti</w:t>
+      </w:r>
+      <w:r>
+        <w:rPr>
+          <w:b/>
+          <w:bCs/>
+          <w:sz w:val="18"/>
+          <w:szCs w:val="18"/>
+          <w:lang w:val="ru-RU"/>
+        </w:rPr>
+        <w:t>.vdi</w:t>
+      </w:r>
+      <w:r>
+        <w:rPr>
+          <w:sz w:val="18"/>
+          <w:szCs w:val="18"/>
+          <w:lang w:val="ru-RU"/>
+        </w:rPr>
+        <w:t xml:space="preserve">» </w:t>
+      </w:r>
+      <w:r>
+        <w:rPr>
+          <w:sz w:val="18"/>
+          <w:szCs w:val="18"/>
+          <w:lang w:val="ru-RU"/>
+        </w:rPr>
+        <w:t>с gihub</w:t>
+      </w:r>
+      <w:r>
+        <w:rPr>
+          <w:sz w:val="18"/>
+          <w:szCs w:val="18"/>
+          <w:lang w:val="ru-RU"/>
+        </w:rPr>
+        <w:t xml:space="preserve"> </w:t>
       </w:r>
       <w:hyperlink r:id="rId8">
         <w:r>
@@ -2612,19 +2805,29 @@
           <w:szCs w:val="18"/>
           <w:lang w:val="ru-RU"/>
         </w:rPr>
-        <w:t>» - возможно, он единственный реальный интерфейс в системе, если у host-компьютера нет другого сетевого адаптера).</w:t>
+        <w:t xml:space="preserve">» - возможно, </w:t>
+      </w:r>
+      <w:r>
+        <w:rPr>
+          <w:sz w:val="18"/>
+          <w:szCs w:val="18"/>
+          <w:lang w:val="ru-RU"/>
+        </w:rPr>
+        <w:t xml:space="preserve">это </w:t>
+      </w:r>
+      <w:r>
+        <w:rPr>
+          <w:sz w:val="18"/>
+          <w:szCs w:val="18"/>
+          <w:lang w:val="ru-RU"/>
+        </w:rPr>
+        <w:t>единственный реальный интерфейс в системе, если у host-компьютера нет другого сетевого адаптера).</w:t>
       </w:r>
     </w:p>
     <w:p>
       <w:pPr>
         <w:pStyle w:val="NoSpacing"/>
-        <w:rPr>
-          <w:b/>
-          <w:b/>
-          <w:bCs/>
-          <w:sz w:val="18"/>
-          <w:szCs w:val="18"/>
-        </w:rPr>
+        <w:rPr/>
       </w:pPr>
       <w:r>
         <w:rPr>
@@ -2639,13 +2842,7 @@
     <w:p>
       <w:pPr>
         <w:pStyle w:val="NoSpacing"/>
-        <w:rPr>
-          <w:b/>
-          <w:b/>
-          <w:bCs/>
-          <w:sz w:val="18"/>
-          <w:szCs w:val="18"/>
-        </w:rPr>
+        <w:rPr/>
       </w:pPr>
       <w:r>
         <w:rPr>
@@ -2660,34 +2857,22 @@
     <w:p>
       <w:pPr>
         <w:pStyle w:val="NoSpacing"/>
-        <w:rPr>
-          <w:b/>
-          <w:b/>
-          <w:bCs/>
-          <w:sz w:val="18"/>
-          <w:szCs w:val="18"/>
-        </w:rPr>
-      </w:pPr>
-      <w:r>
-        <w:rPr>
-          <w:b/>
-          <w:bCs/>
-          <w:sz w:val="18"/>
-          <w:szCs w:val="18"/>
-        </w:rPr>
-        <w:t>if [ -f /opt/loop_rh.vdi ]; then</w:t>
+        <w:rPr/>
+      </w:pPr>
+      <w:r>
+        <w:rPr>
+          <w:b/>
+          <w:bCs/>
+          <w:sz w:val="18"/>
+          <w:szCs w:val="18"/>
+        </w:rPr>
+        <w:t>if [ -f /opt/loop_rh_uti.vdi ]; then</w:t>
       </w:r>
     </w:p>
     <w:p>
       <w:pPr>
         <w:pStyle w:val="NoSpacing"/>
-        <w:rPr>
-          <w:b/>
-          <w:b/>
-          <w:bCs/>
-          <w:sz w:val="18"/>
-          <w:szCs w:val="18"/>
-        </w:rPr>
+        <w:rPr/>
       </w:pPr>
       <w:r>
         <w:rPr>
@@ -2705,19 +2890,13 @@
           <w:sz w:val="18"/>
           <w:szCs w:val="18"/>
         </w:rPr>
-        <w:t>cp -a /opt/loop_rh.vdi ./</w:t>
+        <w:t>cp -a /opt/loop_rh_uti.vdi ./</w:t>
       </w:r>
     </w:p>
     <w:p>
       <w:pPr>
         <w:pStyle w:val="NoSpacing"/>
-        <w:rPr>
-          <w:b/>
-          <w:b/>
-          <w:bCs/>
-          <w:sz w:val="18"/>
-          <w:szCs w:val="18"/>
-        </w:rPr>
+        <w:rPr/>
       </w:pPr>
       <w:r>
         <w:rPr>
@@ -2732,13 +2911,7 @@
     <w:p>
       <w:pPr>
         <w:pStyle w:val="NoSpacing"/>
-        <w:rPr>
-          <w:b/>
-          <w:b/>
-          <w:bCs/>
-          <w:sz w:val="18"/>
-          <w:szCs w:val="18"/>
-        </w:rPr>
+        <w:rPr/>
       </w:pPr>
       <w:r>
         <w:rPr>
@@ -2756,19 +2929,13 @@
           <w:sz w:val="18"/>
           <w:szCs w:val="18"/>
         </w:rPr>
-        <w:t>echo File /opt/loop_rh.vdi not found. Exiting</w:t>
+        <w:t>echo File /opt/loop_rh_uti.vdi not found. Exiting</w:t>
       </w:r>
     </w:p>
     <w:p>
       <w:pPr>
         <w:pStyle w:val="NoSpacing"/>
-        <w:rPr>
-          <w:b/>
-          <w:b/>
-          <w:bCs/>
-          <w:sz w:val="18"/>
-          <w:szCs w:val="18"/>
-        </w:rPr>
+        <w:rPr/>
       </w:pPr>
       <w:r>
         <w:rPr>
@@ -2792,13 +2959,7 @@
     <w:p>
       <w:pPr>
         <w:pStyle w:val="NoSpacing"/>
-        <w:rPr>
-          <w:b/>
-          <w:b/>
-          <w:bCs/>
-          <w:sz w:val="18"/>
-          <w:szCs w:val="18"/>
-        </w:rPr>
+        <w:rPr/>
       </w:pPr>
       <w:r>
         <w:rPr>
@@ -2813,64 +2974,46 @@
     <w:p>
       <w:pPr>
         <w:pStyle w:val="NoSpacing"/>
-        <w:rPr>
-          <w:b/>
-          <w:b/>
-          <w:bCs/>
-          <w:sz w:val="18"/>
-          <w:szCs w:val="18"/>
-        </w:rPr>
-      </w:pPr>
-      <w:r>
-        <w:rPr>
-          <w:b/>
-          <w:bCs/>
-          <w:sz w:val="18"/>
-          <w:szCs w:val="18"/>
-        </w:rPr>
-        <w:t>vboxmanage createvm --name RH --ostype RedHat_64 --register --basefolder `pwd`</w:t>
+        <w:rPr/>
+      </w:pPr>
+      <w:r>
+        <w:rPr>
+          <w:b/>
+          <w:bCs/>
+          <w:sz w:val="18"/>
+          <w:szCs w:val="18"/>
+        </w:rPr>
+        <w:t>vboxmanage createvm --name RHU --ostype RedHat_64 --register --basefolder `pwd`</w:t>
       </w:r>
     </w:p>
     <w:p>
       <w:pPr>
         <w:pStyle w:val="NoSpacing"/>
-        <w:rPr>
-          <w:b/>
-          <w:b/>
-          <w:bCs/>
-          <w:sz w:val="18"/>
-          <w:szCs w:val="18"/>
-        </w:rPr>
-      </w:pPr>
-      <w:r>
-        <w:rPr>
-          <w:b/>
-          <w:bCs/>
-          <w:sz w:val="18"/>
-          <w:szCs w:val="18"/>
-        </w:rPr>
-        <w:t>mv loop_rh.vdi RH/ &amp;&amp; cd RH</w:t>
+        <w:rPr/>
+      </w:pPr>
+      <w:r>
+        <w:rPr>
+          <w:b/>
+          <w:bCs/>
+          <w:sz w:val="18"/>
+          <w:szCs w:val="18"/>
+        </w:rPr>
+        <w:t>mv loop_rh_uti.vdi RHU/ &amp;&amp; cd RHU</w:t>
       </w:r>
     </w:p>
     <w:p>
       <w:pPr>
         <w:pStyle w:val="NoSpacing"/>
-        <w:rPr>
-          <w:b/>
-          <w:b/>
-          <w:bCs/>
-          <w:sz w:val="18"/>
-          <w:szCs w:val="18"/>
-        </w:rPr>
-      </w:pPr>
-      <w:r>
-        <w:rPr>
-          <w:b/>
-          <w:bCs/>
-          <w:sz w:val="18"/>
-          <w:szCs w:val="18"/>
-        </w:rPr>
-        <w:t>vboxmanage modifyvm RH --memory 4096 --cpus 2 --audio none --firmware efi --nic1 bridged --nictype1 virtio --bridgeadapter1 enp0s31f6</w:t>
+        <w:rPr/>
+      </w:pPr>
+      <w:r>
+        <w:rPr>
+          <w:b/>
+          <w:bCs/>
+          <w:sz w:val="18"/>
+          <w:szCs w:val="18"/>
+        </w:rPr>
+        <w:t>vboxmanage modifyvm RHU --memory 6144 --cpus 4 --audio none --firmware efi --nic1 bridged --nictype1 virtio --bridgeadapter1 enp0s31f6</w:t>
       </w:r>
     </w:p>
     <w:p>
@@ -2885,49 +3028,37 @@
           <w:sz w:val="18"/>
           <w:szCs w:val="18"/>
         </w:rPr>
-        <w:t>vboxmanage createmedium --filename 3G.vdi --size 3072</w:t>
+        <w:t>vboxmanage createmedium --filename 4G.vdi --size 4096</w:t>
       </w:r>
     </w:p>
     <w:p>
       <w:pPr>
         <w:pStyle w:val="NoSpacing"/>
-        <w:rPr>
-          <w:b/>
-          <w:b/>
-          <w:bCs/>
-          <w:sz w:val="18"/>
-          <w:szCs w:val="18"/>
-        </w:rPr>
-      </w:pPr>
-      <w:r>
-        <w:rPr>
-          <w:b/>
-          <w:bCs/>
-          <w:sz w:val="18"/>
-          <w:szCs w:val="18"/>
-        </w:rPr>
-        <w:t>vboxmanage storagectl RH --name SATA --add sata</w:t>
+        <w:rPr/>
+      </w:pPr>
+      <w:r>
+        <w:rPr>
+          <w:b/>
+          <w:bCs/>
+          <w:sz w:val="18"/>
+          <w:szCs w:val="18"/>
+        </w:rPr>
+        <w:t>vboxmanage storagectl RHU --name SATA --add sata</w:t>
       </w:r>
     </w:p>
     <w:p>
       <w:pPr>
         <w:pStyle w:val="NoSpacing"/>
-        <w:rPr>
-          <w:b/>
-          <w:b/>
-          <w:bCs/>
-          <w:sz w:val="18"/>
-          <w:szCs w:val="18"/>
-        </w:rPr>
-      </w:pPr>
-      <w:r>
-        <w:rPr>
-          <w:b/>
-          <w:bCs/>
-          <w:sz w:val="18"/>
-          <w:szCs w:val="18"/>
-        </w:rPr>
-        <w:t>vboxmanage storageattach RH --storagectl SATA --medium loop_rh.vdi --port 0 --type hdd</w:t>
+        <w:rPr/>
+      </w:pPr>
+      <w:r>
+        <w:rPr>
+          <w:b/>
+          <w:bCs/>
+          <w:sz w:val="18"/>
+          <w:szCs w:val="18"/>
+        </w:rPr>
+        <w:t>vboxmanage storageattach RHU --storagectl SATA --medium loop_rh_uti.vdi --port 0 --type hdd</w:t>
       </w:r>
     </w:p>
     <w:p>
@@ -2942,28 +3073,22 @@
           <w:sz w:val="18"/>
           <w:szCs w:val="18"/>
         </w:rPr>
-        <w:t>vboxmanage storageattach RH --storagectl SATA --medium 3G.vdi --port 1 --type hdd</w:t>
+        <w:t>vboxmanage storageattach RHU --storagectl SATA --medium 4G.vdi --port 1 --type hdd</w:t>
       </w:r>
     </w:p>
     <w:p>
       <w:pPr>
         <w:pStyle w:val="NoSpacing"/>
-        <w:rPr>
-          <w:b/>
-          <w:b/>
-          <w:bCs/>
-          <w:sz w:val="18"/>
-          <w:szCs w:val="18"/>
-        </w:rPr>
-      </w:pPr>
-      <w:r>
-        <w:rPr>
-          <w:b/>
-          <w:bCs/>
-          <w:sz w:val="18"/>
-          <w:szCs w:val="18"/>
-        </w:rPr>
-        <w:t>vboxmanage modifyvm RH --boot1 disk --boot2 none --boot3 none --boot4 none</w:t>
+        <w:rPr/>
+      </w:pPr>
+      <w:r>
+        <w:rPr>
+          <w:b/>
+          <w:bCs/>
+          <w:sz w:val="18"/>
+          <w:szCs w:val="18"/>
+        </w:rPr>
+        <w:t>vboxmanage modifyvm RHU --boot1 disk --boot2 none --boot3 none --boot4 none</w:t>
       </w:r>
     </w:p>
     <w:p>
@@ -3000,139 +3125,8 @@
           <w:szCs w:val="18"/>
           <w:lang w:val="ru-RU"/>
         </w:rPr>
-        <w:t>Если скрипт после запуска отработает без ошибки, то на консоль выйдет примерно такое:</w:t>
-      </w:r>
-    </w:p>
-    <w:p>
-      <w:pPr>
-        <w:pStyle w:val="NoSpacing"/>
-        <w:rPr>
-          <w:b/>
-          <w:b/>
-          <w:bCs/>
-          <w:sz w:val="18"/>
-          <w:szCs w:val="18"/>
-        </w:rPr>
-      </w:pPr>
-      <w:r>
-        <w:rPr>
-          <w:b/>
-          <w:bCs/>
-          <w:sz w:val="18"/>
-          <w:szCs w:val="18"/>
-        </w:rPr>
-        <w:t>Virtual machine 'RH' is created and registered.</w:t>
-      </w:r>
-    </w:p>
-    <w:p>
-      <w:pPr>
-        <w:pStyle w:val="NoSpacing"/>
-        <w:rPr>
-          <w:b/>
-          <w:b/>
-          <w:bCs/>
-          <w:sz w:val="18"/>
-          <w:szCs w:val="18"/>
-        </w:rPr>
-      </w:pPr>
-      <w:r>
-        <w:rPr>
-          <w:b/>
-          <w:bCs/>
-          <w:sz w:val="18"/>
-          <w:szCs w:val="18"/>
-        </w:rPr>
-        <w:t>UUID: d4fa50e1-55d6-45a9-bb4d-23bb7122b8c9</w:t>
-      </w:r>
-    </w:p>
-    <w:p>
-      <w:pPr>
-        <w:pStyle w:val="NoSpacing"/>
-        <w:rPr>
-          <w:b/>
-          <w:b/>
-          <w:bCs/>
-          <w:sz w:val="18"/>
-          <w:szCs w:val="18"/>
-        </w:rPr>
-      </w:pPr>
-      <w:r>
-        <w:rPr>
-          <w:b/>
-          <w:bCs/>
-          <w:sz w:val="18"/>
-          <w:szCs w:val="18"/>
-        </w:rPr>
-        <w:t>Settings file: '/home/alex/VB/RH/RH.vbox'</w:t>
-      </w:r>
-    </w:p>
-    <w:p>
-      <w:pPr>
-        <w:pStyle w:val="NoSpacing"/>
-        <w:rPr>
-          <w:b/>
-          <w:b/>
-          <w:bCs/>
-          <w:sz w:val="18"/>
-          <w:szCs w:val="18"/>
-        </w:rPr>
-      </w:pPr>
-      <w:r>
-        <w:rPr>
-          <w:b/>
-          <w:bCs/>
-          <w:sz w:val="18"/>
-          <w:szCs w:val="18"/>
-        </w:rPr>
-        <w:t>0%...10%...20%...30%...40%...50%...60%...70%...80%...90%...100%</w:t>
-      </w:r>
-    </w:p>
-    <w:p>
-      <w:pPr>
-        <w:pStyle w:val="NoSpacing"/>
-        <w:rPr>
-          <w:b/>
-          <w:b/>
-          <w:bCs/>
-          <w:sz w:val="18"/>
-          <w:szCs w:val="18"/>
-        </w:rPr>
-      </w:pPr>
-      <w:r>
-        <w:rPr>
-          <w:b/>
-          <w:bCs/>
-          <w:sz w:val="18"/>
-          <w:szCs w:val="18"/>
-        </w:rPr>
-        <w:t>Medium created. UUID: c8580dce-ca78-4a07-bc08-ce009179295d</w:t>
-      </w:r>
-    </w:p>
-    <w:p>
-      <w:pPr>
-        <w:pStyle w:val="NoSpacing"/>
-        <w:rPr>
-          <w:b/>
-          <w:b/>
-          <w:bCs/>
-          <w:sz w:val="18"/>
-          <w:szCs w:val="18"/>
-        </w:rPr>
-      </w:pPr>
-      <w:r>
-        <w:rPr>
-          <w:b/>
-          <w:bCs/>
-          <w:sz w:val="18"/>
-          <w:szCs w:val="18"/>
-        </w:rPr>
-      </w:r>
-    </w:p>
-    <w:p>
-      <w:pPr>
-        <w:pStyle w:val="Normal"/>
-        <w:rPr/>
-      </w:pPr>
+        <w:t xml:space="preserve">Если скрипт после запуска отработает без ошибки, то на консоль выйдет примерно </w:t>
+      </w:r>
       <w:r>
         <w:rPr>
           <w:b w:val="false"/>
@@ -3141,7 +3135,142 @@
           <w:szCs w:val="18"/>
           <w:lang w:val="ru-RU"/>
         </w:rPr>
-        <w:t>Следите за ошибками! Если на консоли видна ЛЮБАЯ ошибка при создании VM, то не думая удаляйте «плохую» машину вместе со всеми её файлами (опция «Remove/Delete all files» в меню Manager), и затем создайте её заново запуском скрипта, устранив перед этим причину ошибки.</w:t>
+        <w:t>это</w:t>
+      </w:r>
+      <w:r>
+        <w:rPr>
+          <w:b w:val="false"/>
+          <w:bCs w:val="false"/>
+          <w:sz w:val="18"/>
+          <w:szCs w:val="18"/>
+          <w:lang w:val="ru-RU"/>
+        </w:rPr>
+        <w:t>:</w:t>
+      </w:r>
+    </w:p>
+    <w:p>
+      <w:pPr>
+        <w:pStyle w:val="NoSpacing"/>
+        <w:rPr>
+          <w:b/>
+          <w:b/>
+          <w:bCs/>
+          <w:sz w:val="18"/>
+          <w:szCs w:val="18"/>
+        </w:rPr>
+      </w:pPr>
+      <w:r>
+        <w:rPr>
+          <w:b/>
+          <w:bCs/>
+          <w:sz w:val="18"/>
+          <w:szCs w:val="18"/>
+        </w:rPr>
+        <w:t>Virtual machine 'RH' is created and registered.</w:t>
+      </w:r>
+    </w:p>
+    <w:p>
+      <w:pPr>
+        <w:pStyle w:val="NoSpacing"/>
+        <w:rPr>
+          <w:b/>
+          <w:b/>
+          <w:bCs/>
+          <w:sz w:val="18"/>
+          <w:szCs w:val="18"/>
+        </w:rPr>
+      </w:pPr>
+      <w:r>
+        <w:rPr>
+          <w:b/>
+          <w:bCs/>
+          <w:sz w:val="18"/>
+          <w:szCs w:val="18"/>
+        </w:rPr>
+        <w:t>UUID: d4fa50e1-55d6-45a9-bb4d-23bb7122b8c9</w:t>
+      </w:r>
+    </w:p>
+    <w:p>
+      <w:pPr>
+        <w:pStyle w:val="NoSpacing"/>
+        <w:rPr>
+          <w:b/>
+          <w:b/>
+          <w:bCs/>
+          <w:sz w:val="18"/>
+          <w:szCs w:val="18"/>
+        </w:rPr>
+      </w:pPr>
+      <w:r>
+        <w:rPr>
+          <w:b/>
+          <w:bCs/>
+          <w:sz w:val="18"/>
+          <w:szCs w:val="18"/>
+        </w:rPr>
+        <w:t>Settings file: '/home/alex/VB/RH/RH.vbox'</w:t>
+      </w:r>
+    </w:p>
+    <w:p>
+      <w:pPr>
+        <w:pStyle w:val="NoSpacing"/>
+        <w:rPr>
+          <w:b/>
+          <w:b/>
+          <w:bCs/>
+          <w:sz w:val="18"/>
+          <w:szCs w:val="18"/>
+        </w:rPr>
+      </w:pPr>
+      <w:r>
+        <w:rPr>
+          <w:b/>
+          <w:bCs/>
+          <w:sz w:val="18"/>
+          <w:szCs w:val="18"/>
+        </w:rPr>
+        <w:t>0%...10%...20%...30%...40%...50%...60%...70%...80%...90%...100%</w:t>
+      </w:r>
+    </w:p>
+    <w:p>
+      <w:pPr>
+        <w:pStyle w:val="NoSpacing"/>
+        <w:rPr>
+          <w:b/>
+          <w:b/>
+          <w:bCs/>
+          <w:sz w:val="18"/>
+          <w:szCs w:val="18"/>
+        </w:rPr>
+      </w:pPr>
+      <w:r>
+        <w:rPr>
+          <w:b/>
+          <w:bCs/>
+          <w:sz w:val="18"/>
+          <w:szCs w:val="18"/>
+        </w:rPr>
+        <w:t>Medium created. UUID: c8580dce-ca78-4a07-bc08-ce009179295d</w:t>
+      </w:r>
+    </w:p>
+    <w:p>
+      <w:pPr>
+        <w:pStyle w:val="NoSpacing"/>
+        <w:rPr>
+          <w:b/>
+          <w:b/>
+          <w:bCs/>
+          <w:sz w:val="18"/>
+          <w:szCs w:val="18"/>
+        </w:rPr>
+      </w:pPr>
+      <w:r>
+        <w:rPr>
+          <w:b/>
+          <w:bCs/>
+          <w:sz w:val="18"/>
+          <w:szCs w:val="18"/>
+        </w:rPr>
       </w:r>
     </w:p>
     <w:p>
@@ -3151,10 +3280,102 @@
       </w:pPr>
       <w:r>
         <w:rPr>
-          <w:sz w:val="18"/>
-          <w:lang w:val="ru-RU"/>
-        </w:rPr>
-        <w:t xml:space="preserve">Особенность этой виртуальной машины в том, что её сетевой интерфейс получает IP адрес не от роутера по DHCP, а непосредственно во время загрузки контейнера «xTER», т.е. </w:t>
+          <w:b w:val="false"/>
+          <w:bCs w:val="false"/>
+          <w:sz w:val="18"/>
+          <w:szCs w:val="18"/>
+          <w:lang w:val="ru-RU"/>
+        </w:rPr>
+        <w:t>Следите за ошибками! Если на консоли видна ЛЮБАЯ ошибка при создании VM, удал</w:t>
+      </w:r>
+      <w:r>
+        <w:rPr>
+          <w:b w:val="false"/>
+          <w:bCs w:val="false"/>
+          <w:sz w:val="18"/>
+          <w:szCs w:val="18"/>
+          <w:lang w:val="ru-RU"/>
+        </w:rPr>
+        <w:t>и</w:t>
+      </w:r>
+      <w:r>
+        <w:rPr>
+          <w:b w:val="false"/>
+          <w:bCs w:val="false"/>
+          <w:sz w:val="18"/>
+          <w:szCs w:val="18"/>
+          <w:lang w:val="ru-RU"/>
+        </w:rPr>
+        <w:t>те «плохую» машину вместе со всеми её файлами (опция «Remove/Delete all files» в меню Manager), и затем создайте её заново запуском скрипта, устранив причину ошибки.</w:t>
+      </w:r>
+    </w:p>
+    <w:p>
+      <w:pPr>
+        <w:pStyle w:val="Normal"/>
+        <w:rPr/>
+      </w:pPr>
+      <w:r>
+        <w:rPr>
+          <w:sz w:val="18"/>
+          <w:lang w:val="ru-RU"/>
+        </w:rPr>
+        <w:t xml:space="preserve">Особенность </w:t>
+      </w:r>
+      <w:r>
+        <w:rPr>
+          <w:sz w:val="18"/>
+          <w:lang w:val="ru-RU"/>
+        </w:rPr>
+        <w:t>данной</w:t>
+      </w:r>
+      <w:r>
+        <w:rPr>
+          <w:sz w:val="18"/>
+          <w:lang w:val="ru-RU"/>
+        </w:rPr>
+        <w:t xml:space="preserve"> виртуальной машины в том, что её сетевой интерфейс получает IP адрес не от роутера по DHCP, а </w:t>
+      </w:r>
+      <w:r>
+        <w:rPr>
+          <w:sz w:val="18"/>
+          <w:lang w:val="ru-RU"/>
+        </w:rPr>
+        <w:t xml:space="preserve">назначается </w:t>
+      </w:r>
+      <w:r>
+        <w:rPr>
+          <w:sz w:val="18"/>
+          <w:lang w:val="ru-RU"/>
+        </w:rPr>
+        <w:t xml:space="preserve">непосредственно </w:t>
+      </w:r>
+      <w:r>
+        <w:rPr>
+          <w:sz w:val="18"/>
+          <w:lang w:val="ru-RU"/>
+        </w:rPr>
+        <w:t>перед</w:t>
+      </w:r>
+      <w:r>
+        <w:rPr>
+          <w:sz w:val="18"/>
+          <w:lang w:val="ru-RU"/>
+        </w:rPr>
+        <w:t xml:space="preserve"> загрузк</w:t>
+      </w:r>
+      <w:r>
+        <w:rPr>
+          <w:sz w:val="18"/>
+          <w:lang w:val="ru-RU"/>
+        </w:rPr>
+        <w:t>ой</w:t>
+      </w:r>
+      <w:r>
+        <w:rPr>
+          <w:sz w:val="18"/>
+          <w:lang w:val="ru-RU"/>
+        </w:rPr>
+        <w:t xml:space="preserve"> контейнера «xTER», т.е. </w:t>
       </w:r>
       <w:r>
         <w:rPr>
@@ -3170,7 +3391,79 @@
           <w:sz w:val="18"/>
           <w:lang w:val="ru-RU"/>
         </w:rPr>
-        <w:t>должны указать его из числа свободных IP адресов своей локальной сети (см. ниже, пример). Также в настройках «port forwarding» роутера, в отличие от многих других вариантов, нужно пробрасывать порты именно на IP адрес виртуальной машины, а не на IP адрес host-компьютера!  Это важный момент. NB: перед запуском VirtualBox Manager и запуском скрипта создания VM, убедитесь, что драйвер «vboxdrv» уже активен: команда «service vboxdrv status» покажет, так ли это.</w:t>
+        <w:t>должны указать его из числа свободных IP адресов своей локальной сети (см. ниже, пример «</w:t>
+      </w:r>
+      <w:r>
+        <w:rPr>
+          <w:sz w:val="18"/>
+          <w:lang w:val="ru-RU"/>
+        </w:rPr>
+        <w:t>Формы загрузчика»</w:t>
+      </w:r>
+      <w:r>
+        <w:rPr>
+          <w:sz w:val="18"/>
+          <w:lang w:val="ru-RU"/>
+        </w:rPr>
+        <w:t xml:space="preserve">). Также в настройках «port forwarding» роутера, в отличие от других вариантов, нужно пробрасывать порты именно на IP виртуальной машины, а не на IP адрес </w:t>
+      </w:r>
+      <w:r>
+        <w:rPr>
+          <w:sz w:val="18"/>
+          <w:lang w:val="ru-RU"/>
+        </w:rPr>
+        <w:t xml:space="preserve">её </w:t>
+      </w:r>
+      <w:r>
+        <w:rPr>
+          <w:sz w:val="18"/>
+          <w:lang w:val="ru-RU"/>
+        </w:rPr>
+        <w:t xml:space="preserve">host-компьютера!  Это важный момент. NB: </w:t>
+      </w:r>
+      <w:r>
+        <w:rPr>
+          <w:sz w:val="18"/>
+          <w:lang w:val="ru-RU"/>
+        </w:rPr>
+        <w:t xml:space="preserve">в Linux </w:t>
+      </w:r>
+      <w:r>
+        <w:rPr>
+          <w:sz w:val="18"/>
+          <w:lang w:val="ru-RU"/>
+        </w:rPr>
+        <w:t>перед запуском VirtualBox Manager и за</w:t>
+      </w:r>
+      <w:r>
+        <w:rPr>
+          <w:sz w:val="18"/>
+          <w:lang w:val="ru-RU"/>
+        </w:rPr>
+        <w:t>тем</w:t>
+      </w:r>
+      <w:r>
+        <w:rPr>
+          <w:sz w:val="18"/>
+          <w:lang w:val="ru-RU"/>
+        </w:rPr>
+        <w:t xml:space="preserve"> скрипта создания VM, убедитесь, что драйвер «</w:t>
+      </w:r>
+      <w:r>
+        <w:rPr>
+          <w:b/>
+          <w:bCs/>
+          <w:sz w:val="18"/>
+          <w:lang w:val="ru-RU"/>
+        </w:rPr>
+        <w:t>vboxdrv</w:t>
+      </w:r>
+      <w:r>
+        <w:rPr>
+          <w:sz w:val="18"/>
+          <w:lang w:val="ru-RU"/>
+        </w:rPr>
+        <w:t>» уже активен: команда «service vboxdrv status» покажет, так ли это.</w:t>
       </w:r>
     </w:p>
     <w:p>
@@ -3598,7 +3891,61 @@
           <w:sz w:val="18"/>
           <w:szCs w:val="18"/>
         </w:rPr>
-        <w:t>vboxmanage modifyvm RH --memory 4096 --cpus 2 --audio none --firmware efi --nic1 bridged --nictype1 virtio --bridgeadapter1 "..."</w:t>
+        <w:t xml:space="preserve">vboxmanage modifyvm RH --memory </w:t>
+      </w:r>
+      <w:r>
+        <w:rPr>
+          <w:b/>
+          <w:bCs/>
+          <w:sz w:val="18"/>
+          <w:szCs w:val="18"/>
+        </w:rPr>
+        <w:t>6144</w:t>
+      </w:r>
+      <w:r>
+        <w:rPr>
+          <w:b/>
+          <w:bCs/>
+          <w:sz w:val="18"/>
+          <w:szCs w:val="18"/>
+        </w:rPr>
+        <w:t xml:space="preserve"> --cpus </w:t>
+      </w:r>
+      <w:r>
+        <w:rPr>
+          <w:b/>
+          <w:bCs/>
+          <w:sz w:val="18"/>
+          <w:szCs w:val="18"/>
+        </w:rPr>
+        <w:t>4</w:t>
+      </w:r>
+      <w:r>
+        <w:rPr>
+          <w:b/>
+          <w:bCs/>
+          <w:sz w:val="18"/>
+          <w:szCs w:val="18"/>
+        </w:rPr>
+        <w:t xml:space="preserve"> --audio none --firmware efi --nic1 bridged --nictype1 virtio --bridgeadapter1 "...</w:t>
+      </w:r>
+      <w:r>
+        <w:rPr>
+          <w:b/>
+          <w:bCs/>
+          <w:sz w:val="18"/>
+          <w:szCs w:val="18"/>
+        </w:rPr>
+        <w:t xml:space="preserve"> ( см. ниже)</w:t>
+      </w:r>
+      <w:r>
+        <w:rPr>
+          <w:b/>
+          <w:bCs/>
+          <w:sz w:val="18"/>
+          <w:szCs w:val="18"/>
+        </w:rPr>
+        <w:t>"</w:t>
       </w:r>
     </w:p>
     <w:p>
@@ -3633,7 +3980,34 @@
           <w:sz w:val="18"/>
           <w:szCs w:val="18"/>
         </w:rPr>
-        <w:t>vboxmanage createmedium --filename 3G.vdi --size 3072</w:t>
+        <w:t xml:space="preserve">vboxmanage createmedium --filename </w:t>
+      </w:r>
+      <w:r>
+        <w:rPr>
+          <w:b/>
+          <w:bCs/>
+          <w:sz w:val="18"/>
+          <w:szCs w:val="18"/>
+        </w:rPr>
+        <w:t>4</w:t>
+      </w:r>
+      <w:r>
+        <w:rPr>
+          <w:b/>
+          <w:bCs/>
+          <w:sz w:val="18"/>
+          <w:szCs w:val="18"/>
+        </w:rPr>
+        <w:t xml:space="preserve">G.vdi --size </w:t>
+      </w:r>
+      <w:r>
+        <w:rPr>
+          <w:b/>
+          <w:bCs/>
+          <w:sz w:val="18"/>
+          <w:szCs w:val="18"/>
+        </w:rPr>
+        <w:t>4096</w:t>
       </w:r>
     </w:p>
     <w:p>
@@ -3703,7 +4077,25 @@
           <w:sz w:val="18"/>
           <w:szCs w:val="18"/>
         </w:rPr>
-        <w:t>vboxmanage internalcommands sethduuid loop_rh.vdi</w:t>
+        <w:t>vboxmanage internalcommands sethduuid loop_rh_</w:t>
+      </w:r>
+      <w:r>
+        <w:rPr>
+          <w:b/>
+          <w:bCs/>
+          <w:sz w:val="18"/>
+          <w:szCs w:val="18"/>
+        </w:rPr>
+        <w:t>uti</w:t>
+      </w:r>
+      <w:r>
+        <w:rPr>
+          <w:b/>
+          <w:bCs/>
+          <w:sz w:val="18"/>
+          <w:szCs w:val="18"/>
+        </w:rPr>
+        <w:t>.vdi</w:t>
       </w:r>
     </w:p>
     <w:p>
@@ -3738,7 +4130,25 @@
           <w:sz w:val="18"/>
           <w:szCs w:val="18"/>
         </w:rPr>
-        <w:t>vboxmanage storageattach RH --storagectl SATA --medium loop_rh.vdi --port 0 --type hdd</w:t>
+        <w:t>vboxmanage storageattach RH --storagectl SATA --medium loop_rh_</w:t>
+      </w:r>
+      <w:r>
+        <w:rPr>
+          <w:b/>
+          <w:bCs/>
+          <w:sz w:val="18"/>
+          <w:szCs w:val="18"/>
+        </w:rPr>
+        <w:t>uti</w:t>
+      </w:r>
+      <w:r>
+        <w:rPr>
+          <w:b/>
+          <w:bCs/>
+          <w:sz w:val="18"/>
+          <w:szCs w:val="18"/>
+        </w:rPr>
+        <w:t>.vdi --port 0 --type hdd</w:t>
       </w:r>
     </w:p>
     <w:p>
@@ -3773,7 +4183,25 @@
           <w:sz w:val="18"/>
           <w:szCs w:val="18"/>
         </w:rPr>
-        <w:t>vboxmanage storageattach RH --storagectl SATA --medium 3G.vdi --port 1 --type hdd</w:t>
+        <w:t xml:space="preserve">vboxmanage storageattach RH --storagectl SATA --medium </w:t>
+      </w:r>
+      <w:r>
+        <w:rPr>
+          <w:b/>
+          <w:bCs/>
+          <w:sz w:val="18"/>
+          <w:szCs w:val="18"/>
+        </w:rPr>
+        <w:t>4</w:t>
+      </w:r>
+      <w:r>
+        <w:rPr>
+          <w:b/>
+          <w:bCs/>
+          <w:sz w:val="18"/>
+          <w:szCs w:val="18"/>
+        </w:rPr>
+        <w:t>G.vdi --port 1 --type hdd</w:t>
       </w:r>
     </w:p>
     <w:p>
@@ -3983,7 +4411,25 @@
           <w:sz w:val="18"/>
           <w:szCs w:val="18"/>
         </w:rPr>
-        <w:t xml:space="preserve">  файл «loop_rh.vdi» и поместите его в папку  "C:\Users\Bob\VMs\RH".</w:t>
+        <w:t xml:space="preserve">  файл «loop_rh_</w:t>
+      </w:r>
+      <w:r>
+        <w:rPr>
+          <w:b w:val="false"/>
+          <w:bCs w:val="false"/>
+          <w:sz w:val="18"/>
+          <w:szCs w:val="18"/>
+        </w:rPr>
+        <w:t>uti</w:t>
+      </w:r>
+      <w:r>
+        <w:rPr>
+          <w:b w:val="false"/>
+          <w:bCs w:val="false"/>
+          <w:sz w:val="18"/>
+          <w:szCs w:val="18"/>
+        </w:rPr>
+        <w:t>.vdi» и поместите его в папку  "C:\Users\Bob\VMs\RH".</w:t>
       </w:r>
     </w:p>
     <w:p>
@@ -4182,7 +4628,7 @@
       <w:fldChar w:fldCharType="separate"/>
     </w:r>
     <w:r>
-      <w:t>14</w:t>
+      <w:t>15</w:t>
     </w:r>
     <w:r>
       <w:fldChar w:fldCharType="end"/>
@@ -6245,6 +6691,69 @@
   </w:style>
   <w:style w:type="character" w:styleId="ListLabel153">
     <w:name w:val="ListLabel 153"/>
+    <w:qFormat/>
+    <w:rPr>
+      <w:rFonts w:cs="OpenSymbol"/>
+    </w:rPr>
+  </w:style>
+  <w:style w:type="character" w:styleId="ListLabel154">
+    <w:name w:val="ListLabel 154"/>
+    <w:qFormat/>
+    <w:rPr>
+      <w:rFonts w:cs="OpenSymbol"/>
+    </w:rPr>
+  </w:style>
+  <w:style w:type="character" w:styleId="ListLabel155">
+    <w:name w:val="ListLabel 155"/>
+    <w:qFormat/>
+    <w:rPr>
+      <w:rFonts w:cs="OpenSymbol"/>
+    </w:rPr>
+  </w:style>
+  <w:style w:type="character" w:styleId="ListLabel156">
+    <w:name w:val="ListLabel 156"/>
+    <w:qFormat/>
+    <w:rPr>
+      <w:rFonts w:cs="OpenSymbol"/>
+    </w:rPr>
+  </w:style>
+  <w:style w:type="character" w:styleId="ListLabel157">
+    <w:name w:val="ListLabel 157"/>
+    <w:qFormat/>
+    <w:rPr>
+      <w:rFonts w:cs="OpenSymbol"/>
+    </w:rPr>
+  </w:style>
+  <w:style w:type="character" w:styleId="ListLabel158">
+    <w:name w:val="ListLabel 158"/>
+    <w:qFormat/>
+    <w:rPr>
+      <w:rFonts w:cs="OpenSymbol"/>
+    </w:rPr>
+  </w:style>
+  <w:style w:type="character" w:styleId="ListLabel159">
+    <w:name w:val="ListLabel 159"/>
+    <w:qFormat/>
+    <w:rPr>
+      <w:rFonts w:cs="OpenSymbol"/>
+    </w:rPr>
+  </w:style>
+  <w:style w:type="character" w:styleId="ListLabel160">
+    <w:name w:val="ListLabel 160"/>
+    <w:qFormat/>
+    <w:rPr>
+      <w:rFonts w:cs="OpenSymbol"/>
+    </w:rPr>
+  </w:style>
+  <w:style w:type="character" w:styleId="ListLabel161">
+    <w:name w:val="ListLabel 161"/>
+    <w:qFormat/>
+    <w:rPr>
+      <w:rFonts w:cs="OpenSymbol"/>
+    </w:rPr>
+  </w:style>
+  <w:style w:type="character" w:styleId="ListLabel162">
+    <w:name w:val="ListLabel 162"/>
     <w:qFormat/>
     <w:rPr>
       <w:rFonts w:cs="OpenSymbol"/>

</xml_diff>

<commit_message>
IP only RUS text help
</commit_message>
<xml_diff>
--- a/src_doc/RH_boot_manual_RUS.docx
+++ b/src_doc/RH_boot_manual_RUS.docx
@@ -123,7 +123,7 @@
                                 <w:sdt>
                                   <w:sdtPr>
                                     <w:text/>
-                                    <w:id w:val="111358603"/>
+                                    <w:id w:val="1843800857"/>
                                     <w:dataBinding w:prefixMappings="xmlns:ns0='http://schemas.openxmlformats.org/package/2006/metadata/core-properties' xmlns:ns1='http://purl.org/dc/elements/1.1/'" w:xpath="/ns0:coreProperties[1]/ns1:title[1]" w:storeItemID="{6C3C8BC8-F283-45AE-878A-BAB7291924A1}"/>
                                     <w:alias w:val="Company"/>
                                   </w:sdtPr>
@@ -180,7 +180,7 @@
                                 <w:sdt>
                                   <w:sdtPr>
                                     <w:text/>
-                                    <w:id w:val="1830070782"/>
+                                    <w:id w:val="1515959496"/>
                                     <w:dataBinding w:prefixMappings="xmlns:ns0='http://schemas.openxmlformats.org/package/2006/metadata/core-properties' xmlns:ns1='http://purl.org/dc/elements/1.1/'" w:xpath="/ns0:coreProperties[1]/ns1:subject[1]" w:storeItemID="{6C3C8BC8-F283-45AE-878A-BAB7291924A1}"/>
                                     <w:alias w:val="Subtitle"/>
                                   </w:sdtPr>
@@ -210,10 +210,14 @@
                             <w:pPr>
                               <w:pStyle w:val="FrameContents"/>
                               <w:spacing w:before="0" w:after="200"/>
-                              <w:rPr/>
+                              <w:rPr>
+                                <w:color w:val="000000"/>
+                              </w:rPr>
                             </w:pPr>
                             <w:r>
-                              <w:rPr/>
+                              <w:rPr>
+                                <w:color w:val="000000"/>
+                              </w:rPr>
                             </w:r>
                           </w:p>
                         </w:txbxContent>
@@ -306,7 +310,7 @@
                           <w:sdt>
                             <w:sdtPr>
                               <w:text/>
-                              <w:id w:val="1752159864"/>
+                              <w:id w:val="201357739"/>
                               <w:dataBinding w:prefixMappings="xmlns:ns0='http://schemas.openxmlformats.org/package/2006/metadata/core-properties' xmlns:ns1='http://purl.org/dc/elements/1.1/'" w:xpath="/ns0:coreProperties[1]/ns1:title[1]" w:storeItemID="{6C3C8BC8-F283-45AE-878A-BAB7291924A1}"/>
                               <w:alias w:val="Company"/>
                             </w:sdtPr>
@@ -363,7 +367,7 @@
                           <w:sdt>
                             <w:sdtPr>
                               <w:text/>
-                              <w:id w:val="698585471"/>
+                              <w:id w:val="1552327365"/>
                               <w:dataBinding w:prefixMappings="xmlns:ns0='http://schemas.openxmlformats.org/package/2006/metadata/core-properties' xmlns:ns1='http://purl.org/dc/elements/1.1/'" w:xpath="/ns0:coreProperties[1]/ns1:subject[1]" w:storeItemID="{6C3C8BC8-F283-45AE-878A-BAB7291924A1}"/>
                               <w:alias w:val="Subtitle"/>
                             </w:sdtPr>
@@ -393,10 +397,14 @@
                       <w:pPr>
                         <w:pStyle w:val="FrameContents"/>
                         <w:spacing w:before="0" w:after="200"/>
-                        <w:rPr/>
+                        <w:rPr>
+                          <w:color w:val="000000"/>
+                        </w:rPr>
                       </w:pPr>
                       <w:r>
-                        <w:rPr/>
+                        <w:rPr>
+                          <w:color w:val="000000"/>
+                        </w:rPr>
                       </w:r>
                     </w:p>
                   </w:txbxContent>
@@ -557,23 +565,7 @@
                                       <w:sz w:val="18"/>
                                       <w:lang w:val="ru-RU"/>
                                     </w:rPr>
-                                    <w:t>v1.4</w:t>
-                                  </w:r>
-                                  <w:r>
-                                    <w:rPr>
-                                      <w:color w:val="D34817" w:themeColor="accent1"/>
-                                      <w:sz w:val="18"/>
-                                      <w:lang w:val="ru-RU"/>
-                                    </w:rPr>
-                                    <w:t>2</w:t>
-                                  </w:r>
-                                  <w:r>
-                                    <w:rPr>
-                                      <w:color w:val="D34817" w:themeColor="accent1"/>
-                                      <w:sz w:val="18"/>
-                                      <w:lang w:val="ru-RU"/>
-                                    </w:rPr>
-                                    <w:t>(C) Room-House.com 2021-2024</w:t>
+                                    <w:t>v1.42(C) Room-House.com 2021-2024</w:t>
                                   </w:r>
                                 </w:p>
                               </w:tc>
@@ -583,10 +575,14 @@
                             <w:pPr>
                               <w:pStyle w:val="FrameContents"/>
                               <w:spacing w:before="0" w:after="200"/>
-                              <w:rPr/>
+                              <w:rPr>
+                                <w:color w:val="000000"/>
+                              </w:rPr>
                             </w:pPr>
                             <w:r>
-                              <w:rPr/>
+                              <w:rPr>
+                                <w:color w:val="000000"/>
+                              </w:rPr>
                             </w:r>
                           </w:p>
                         </w:txbxContent>
@@ -648,23 +644,7 @@
                                 <w:sz w:val="18"/>
                                 <w:lang w:val="ru-RU"/>
                               </w:rPr>
-                              <w:t>v1.4</w:t>
-                            </w:r>
-                            <w:r>
-                              <w:rPr>
-                                <w:color w:val="D34817" w:themeColor="accent1"/>
-                                <w:sz w:val="18"/>
-                                <w:lang w:val="ru-RU"/>
-                              </w:rPr>
-                              <w:t>2</w:t>
-                            </w:r>
-                            <w:r>
-                              <w:rPr>
-                                <w:color w:val="D34817" w:themeColor="accent1"/>
-                                <w:sz w:val="18"/>
-                                <w:lang w:val="ru-RU"/>
-                              </w:rPr>
-                              <w:t>(C) Room-House.com 2021-2024</w:t>
+                              <w:t>v1.42(C) Room-House.com 2021-2024</w:t>
                             </w:r>
                           </w:p>
                         </w:tc>
@@ -674,10 +654,14 @@
                       <w:pPr>
                         <w:pStyle w:val="FrameContents"/>
                         <w:spacing w:before="0" w:after="200"/>
-                        <w:rPr/>
+                        <w:rPr>
+                          <w:color w:val="000000"/>
+                        </w:rPr>
                       </w:pPr>
                       <w:r>
-                        <w:rPr/>
+                        <w:rPr>
+                          <w:color w:val="000000"/>
+                        </w:rPr>
                       </w:r>
                     </w:p>
                   </w:txbxContent>
@@ -715,7 +699,7 @@
           <w:docPartGallery w:val="Table of Contents"/>
           <w:docPartUnique w:val="true"/>
         </w:docPartObj>
-        <w:id w:val="1753073853"/>
+        <w:id w:val="1517378860"/>
       </w:sdtPr>
       <w:sdtContent>
         <w:p>
@@ -1336,7 +1320,7 @@
         <w:r>
           <w:fldChar w:fldCharType="separate"/>
         </w:r>
-        <w:bookmarkStart w:id="2" w:name="__Fieldmark__131_4067918035"/>
+        <w:bookmarkStart w:id="2" w:name="__Fieldmark__133_624937631"/>
         <w:r>
           <w:rPr>
             <w:rStyle w:val="IndexLink"/>
@@ -1357,19 +1341,20 @@
             <w:lang w:val="ru-RU"/>
           </w:rPr>
         </w:r>
-        <w:bookmarkStart w:id="3" w:name="__Fieldmark__137_3924742351"/>
-        <w:bookmarkStart w:id="4" w:name="__Fieldmark__136_947294094"/>
-        <w:bookmarkStart w:id="5" w:name="__Fieldmark__135_1033633047"/>
-        <w:bookmarkStart w:id="6" w:name="__Fieldmark__134_902740927"/>
-        <w:bookmarkStart w:id="7" w:name="__Fieldmark__133_3337917788"/>
-        <w:bookmarkStart w:id="8" w:name="__Fieldmark__133_3440022167"/>
+        <w:bookmarkStart w:id="3" w:name="__Fieldmark__135_4192708518"/>
+        <w:bookmarkStart w:id="4" w:name="__Fieldmark__419_1837279038"/>
+        <w:bookmarkStart w:id="5" w:name="__Fieldmark__134_868473142"/>
+        <w:bookmarkStart w:id="6" w:name="__Fieldmark__480_788773065"/>
+        <w:bookmarkStart w:id="7" w:name="__Fieldmark__135_3573041295"/>
+        <w:bookmarkStart w:id="8" w:name="__Fieldmark__133_488258861"/>
         <w:bookmarkStart w:id="9" w:name="__Fieldmark__145_2946706235"/>
-        <w:bookmarkStart w:id="10" w:name="__Fieldmark__133_488258861"/>
-        <w:bookmarkStart w:id="11" w:name="__Fieldmark__135_3573041295"/>
-        <w:bookmarkStart w:id="12" w:name="__Fieldmark__480_788773065"/>
-        <w:bookmarkStart w:id="13" w:name="__Fieldmark__134_868473142"/>
-        <w:bookmarkStart w:id="14" w:name="__Fieldmark__419_1837279038"/>
-        <w:bookmarkStart w:id="15" w:name="__Fieldmark__135_4192708518"/>
+        <w:bookmarkStart w:id="10" w:name="__Fieldmark__133_3440022167"/>
+        <w:bookmarkStart w:id="11" w:name="__Fieldmark__133_3337917788"/>
+        <w:bookmarkStart w:id="12" w:name="__Fieldmark__134_902740927"/>
+        <w:bookmarkStart w:id="13" w:name="__Fieldmark__135_1033633047"/>
+        <w:bookmarkStart w:id="14" w:name="__Fieldmark__136_947294094"/>
+        <w:bookmarkStart w:id="15" w:name="__Fieldmark__137_3924742351"/>
+        <w:bookmarkStart w:id="16" w:name="__Fieldmark__131_4067918035"/>
         <w:bookmarkEnd w:id="2"/>
         <w:bookmarkEnd w:id="3"/>
         <w:bookmarkEnd w:id="4"/>
@@ -1384,6 +1369,7 @@
         <w:bookmarkEnd w:id="13"/>
         <w:bookmarkEnd w:id="14"/>
         <w:bookmarkEnd w:id="15"/>
+        <w:bookmarkEnd w:id="16"/>
         <w:r>
           <w:rPr>
             <w:rStyle w:val="IndexLink"/>
@@ -1616,25 +1602,7 @@
           <w:sz w:val="18"/>
           <w:lang w:val="ru-RU"/>
         </w:rPr>
-        <w:t xml:space="preserve">. Все </w:t>
-      </w:r>
-      <w:r>
-        <w:rPr>
-          <w:b w:val="false"/>
-          <w:bCs w:val="false"/>
-          <w:sz w:val="18"/>
-          <w:lang w:val="ru-RU"/>
-        </w:rPr>
-        <w:t xml:space="preserve">они </w:t>
-      </w:r>
-      <w:r>
-        <w:rPr>
-          <w:b w:val="false"/>
-          <w:bCs w:val="false"/>
-          <w:sz w:val="18"/>
-          <w:lang w:val="ru-RU"/>
-        </w:rPr>
-        <w:t xml:space="preserve">предполагают соединение с интернетом через внешний </w:t>
+        <w:t xml:space="preserve">. Все они предполагают соединение с интернетом через внешний </w:t>
       </w:r>
       <w:r>
         <w:rPr>
@@ -1824,21 +1792,7 @@
           <w:sz w:val="18"/>
           <w:lang w:val="ru-RU"/>
         </w:rPr>
-        <w:t xml:space="preserve">минимум </w:t>
-      </w:r>
-      <w:r>
-        <w:rPr>
-          <w:sz w:val="18"/>
-          <w:lang w:val="ru-RU"/>
-        </w:rPr>
-        <w:t>6</w:t>
-      </w:r>
-      <w:r>
-        <w:rPr>
-          <w:sz w:val="18"/>
-          <w:lang w:val="ru-RU"/>
-        </w:rPr>
-        <w:t xml:space="preserve"> гигабайт оперативной памяти</w:t>
+        <w:t>минимум 6 гигабайт оперативной памяти</w:t>
       </w:r>
     </w:p>
     <w:p>
@@ -1872,21 +1826,7 @@
           <w:sz w:val="18"/>
           <w:lang w:val="ru-RU"/>
         </w:rPr>
-        <w:t xml:space="preserve">SSD/NVMe/SATA диск </w:t>
-      </w:r>
-      <w:r>
-        <w:rPr>
-          <w:sz w:val="18"/>
-          <w:lang w:val="ru-RU"/>
-        </w:rPr>
-        <w:t xml:space="preserve">- </w:t>
-      </w:r>
-      <w:r>
-        <w:rPr>
-          <w:sz w:val="18"/>
-          <w:lang w:val="ru-RU"/>
-        </w:rPr>
-        <w:t>неотформатированный, или  с уже имеющейся файловой системой Linux и хотя бы тремя гигабайтами (3Gb) свободного места.</w:t>
+        <w:t>SSD/NVMe/SATA диск - неотформатированный, или  с уже имеющейся файловой системой Linux и хотя бы тремя гигабайтами (3Gb) свободного места.</w:t>
       </w:r>
     </w:p>
     <w:p>
@@ -1964,21 +1904,7 @@
           <w:sz w:val="18"/>
           <w:szCs w:val="18"/>
         </w:rPr>
-        <w:t xml:space="preserve"> в меню настроек DHCP роутера и </w:t>
-      </w:r>
-      <w:r>
-        <w:rPr>
-          <w:sz w:val="18"/>
-          <w:szCs w:val="18"/>
-        </w:rPr>
-        <w:t>сделайте это</w:t>
-      </w:r>
-      <w:r>
-        <w:rPr>
-          <w:sz w:val="18"/>
-          <w:szCs w:val="18"/>
-        </w:rPr>
-        <w:t>.</w:t>
+        <w:t xml:space="preserve"> в меню настроек DHCP роутера и сделайте это.</w:t>
       </w:r>
     </w:p>
     <w:p>
@@ -1990,7 +1916,7 @@
         </w:numPr>
         <w:rPr/>
       </w:pPr>
-      <w:bookmarkStart w:id="16" w:name="_Toc465155185"/>
+      <w:bookmarkStart w:id="17" w:name="_Toc465155185"/>
       <w:r>
         <w:rPr>
           <w:sz w:val="18"/>
@@ -1998,7 +1924,7 @@
         </w:rPr>
         <w:t>Н</w:t>
       </w:r>
-      <w:bookmarkEnd w:id="16"/>
+      <w:bookmarkEnd w:id="17"/>
       <w:r>
         <w:rPr>
           <w:sz w:val="18"/>
@@ -2312,7 +2238,11 @@
         </w:rPr>
       </w:pPr>
       <w:r>
-        <w:rPr/>
+        <w:rPr>
+          <w:sz w:val="18"/>
+          <w:szCs w:val="18"/>
+          <w:lang w:val="ru-RU"/>
+        </w:rPr>
       </w:r>
     </w:p>
     <w:p>
@@ -2471,21 +2401,7 @@
           <w:sz w:val="18"/>
           <w:lang w:val="ru-RU"/>
         </w:rPr>
-        <w:t xml:space="preserve"> (т.е. «192.168.0.10»</w:t>
-      </w:r>
-      <w:r>
-        <w:rPr>
-          <w:sz w:val="18"/>
-          <w:lang w:val="ru-RU"/>
-        </w:rPr>
-        <w:t>,</w:t>
-      </w:r>
-      <w:r>
-        <w:rPr>
-          <w:sz w:val="18"/>
-          <w:lang w:val="ru-RU"/>
-        </w:rPr>
-        <w:t xml:space="preserve"> или «192.168.1.201»). Кроме указанного порта 443 (TCP) и диапазона 1025-65535 (UDP), для </w:t>
+        <w:t xml:space="preserve"> (т.е. «192.168.0.10», или «192.168.1.201»). Кроме указанного порта 443 (TCP) и диапазона 1025-65535 (UDP), для </w:t>
       </w:r>
       <w:r>
         <w:rPr>
@@ -2501,77 +2417,77 @@
           <w:sz w:val="18"/>
           <w:lang w:val="ru-RU"/>
         </w:rPr>
-        <w:t xml:space="preserve"> пробрасывать другие порты не нужно. NB: для работы по IP без использования доменного имени добавьте ещё </w:t>
-      </w:r>
-      <w:r>
-        <w:rPr>
-          <w:sz w:val="18"/>
-          <w:lang w:val="ru-RU"/>
-        </w:rPr>
-        <w:t xml:space="preserve">два </w:t>
-      </w:r>
-      <w:r>
-        <w:rPr>
-          <w:sz w:val="18"/>
-          <w:lang w:val="ru-RU"/>
-        </w:rPr>
-        <w:t>TCP порт</w:t>
-      </w:r>
-      <w:r>
-        <w:rPr>
-          <w:sz w:val="18"/>
-          <w:lang w:val="ru-RU"/>
-        </w:rPr>
-        <w:t xml:space="preserve">а на форвард — 8453 и </w:t>
-      </w:r>
-      <w:r>
-        <w:rPr>
-          <w:sz w:val="18"/>
-          <w:lang w:val="ru-RU"/>
-        </w:rPr>
-        <w:t xml:space="preserve">18443. </w:t>
-      </w:r>
-      <w:r>
-        <w:rPr>
-          <w:sz w:val="18"/>
-          <w:lang w:val="ru-RU"/>
-        </w:rPr>
-        <w:t xml:space="preserve">NB: </w:t>
-      </w:r>
-      <w:r>
-        <w:rPr>
-          <w:sz w:val="18"/>
-          <w:lang w:val="ru-RU"/>
-        </w:rPr>
-        <w:t xml:space="preserve">Номера портов могут отличаться от приведённых, в зависимости от того, какие они в настройках у прокси. Например, </w:t>
-      </w:r>
-      <w:r>
-        <w:rPr>
-          <w:sz w:val="18"/>
-          <w:lang w:val="ru-RU"/>
-        </w:rPr>
-        <w:t xml:space="preserve">наш </w:t>
-      </w:r>
-      <w:r>
-        <w:rPr>
-          <w:sz w:val="18"/>
-          <w:lang w:val="ru-RU"/>
-        </w:rPr>
-        <w:t xml:space="preserve">прокси для домена «room-house.com» перенаправит соответствующие https-запросы на порт </w:t>
-      </w:r>
-      <w:r>
-        <w:rPr>
-          <w:sz w:val="18"/>
-          <w:lang w:val="ru-RU"/>
-        </w:rPr>
-        <w:t xml:space="preserve">роутера </w:t>
-      </w:r>
-      <w:r>
-        <w:rPr>
-          <w:sz w:val="18"/>
-          <w:lang w:val="ru-RU"/>
-        </w:rPr>
-        <w:t xml:space="preserve">443. Что касается диапазона 1025-65535 для UDP, нужно помнить, что данное правило приведёт к тому, что </w:t>
+        <w:t xml:space="preserve"> пробрасывать другие порты не нужно. </w:t>
+      </w:r>
+      <w:r>
+        <w:rPr>
+          <w:sz w:val="18"/>
+          <w:lang w:val="ru-RU"/>
+        </w:rPr>
+        <w:t>Замечание 1</w:t>
+      </w:r>
+      <w:r>
+        <w:rPr>
+          <w:sz w:val="18"/>
+          <w:lang w:val="ru-RU"/>
+        </w:rPr>
+        <w:t xml:space="preserve">: для работы по IP без использования доменного имени </w:t>
+      </w:r>
+      <w:r>
+        <w:rPr>
+          <w:sz w:val="18"/>
+          <w:lang w:val="ru-RU"/>
+        </w:rPr>
+        <w:t>нужно добавить</w:t>
+      </w:r>
+      <w:r>
+        <w:rPr>
+          <w:sz w:val="18"/>
+          <w:lang w:val="ru-RU"/>
+        </w:rPr>
+        <w:t xml:space="preserve"> TCP порт </w:t>
+      </w:r>
+      <w:r>
+        <w:rPr>
+          <w:sz w:val="18"/>
+          <w:lang w:val="ru-RU"/>
+        </w:rPr>
+        <w:t xml:space="preserve">8443 </w:t>
+      </w:r>
+      <w:r>
+        <w:rPr>
+          <w:sz w:val="18"/>
+          <w:lang w:val="ru-RU"/>
+        </w:rPr>
+        <w:t>на форвар</w:t>
+      </w:r>
+      <w:r>
+        <w:rPr>
+          <w:sz w:val="18"/>
+          <w:lang w:val="ru-RU"/>
+        </w:rPr>
+        <w:t>д</w:t>
+      </w:r>
+      <w:r>
+        <w:rPr>
+          <w:sz w:val="18"/>
+          <w:lang w:val="ru-RU"/>
+        </w:rPr>
+        <w:t xml:space="preserve">. </w:t>
+      </w:r>
+      <w:r>
+        <w:rPr>
+          <w:sz w:val="18"/>
+          <w:lang w:val="ru-RU"/>
+        </w:rPr>
+        <w:t>Замечание 2</w:t>
+      </w:r>
+      <w:r>
+        <w:rPr>
+          <w:sz w:val="18"/>
+          <w:lang w:val="ru-RU"/>
+        </w:rPr>
+        <w:t xml:space="preserve">: Номера портов могут отличаться от приведённых, в зависимости от того, какие они в настройках у прокси. Например, наш прокси для домена «room-house.com» перенаправит соответствующие https-запросы на порт роутера 443. Что касается диапазона 1025-65535 для UDP, нужно помнить, что данное правило приведёт к тому, что </w:t>
       </w:r>
       <w:r>
         <w:rPr>
@@ -2652,85 +2568,25 @@
           <w:szCs w:val="18"/>
           <w:lang w:val="ru-RU"/>
         </w:rPr>
-        <w:t>Данный ниже</w:t>
-      </w:r>
-      <w:r>
-        <w:rPr>
-          <w:sz w:val="18"/>
-          <w:szCs w:val="18"/>
-          <w:lang w:val="ru-RU"/>
-        </w:rPr>
-        <w:t xml:space="preserve"> скрипт созда</w:t>
-      </w:r>
-      <w:r>
-        <w:rPr>
-          <w:sz w:val="18"/>
-          <w:szCs w:val="18"/>
-          <w:lang w:val="ru-RU"/>
-        </w:rPr>
-        <w:t>с</w:t>
-      </w:r>
-      <w:r>
-        <w:rPr>
-          <w:sz w:val="18"/>
-          <w:szCs w:val="18"/>
-          <w:lang w:val="ru-RU"/>
-        </w:rPr>
-        <w:t>т на Linux-хосте новую виртуальную машину с именем «RH» и сетевым адаптером типа «Bridge». Перед  запуском скрипта с консоли, скачайте файл «</w:t>
-      </w:r>
-      <w:r>
-        <w:rPr>
-          <w:b/>
-          <w:bCs/>
-          <w:sz w:val="18"/>
-          <w:szCs w:val="18"/>
-          <w:lang w:val="ru-RU"/>
-        </w:rPr>
-        <w:t>loop_rh_</w:t>
-      </w:r>
-      <w:r>
-        <w:rPr>
-          <w:b/>
-          <w:bCs/>
-          <w:sz w:val="18"/>
-          <w:szCs w:val="18"/>
-          <w:lang w:val="ru-RU"/>
-        </w:rPr>
-        <w:t>uti</w:t>
-      </w:r>
-      <w:r>
-        <w:rPr>
-          <w:b/>
-          <w:bCs/>
-          <w:sz w:val="18"/>
-          <w:szCs w:val="18"/>
-          <w:lang w:val="ru-RU"/>
-        </w:rPr>
-        <w:t>.vdi</w:t>
-      </w:r>
-      <w:r>
-        <w:rPr>
-          <w:sz w:val="18"/>
-          <w:szCs w:val="18"/>
-          <w:lang w:val="ru-RU"/>
-        </w:rPr>
-        <w:t xml:space="preserve">» </w:t>
-      </w:r>
-      <w:r>
-        <w:rPr>
-          <w:sz w:val="18"/>
-          <w:szCs w:val="18"/>
-          <w:lang w:val="ru-RU"/>
-        </w:rPr>
-        <w:t>с gihub</w:t>
-      </w:r>
-      <w:r>
-        <w:rPr>
-          <w:sz w:val="18"/>
-          <w:szCs w:val="18"/>
-          <w:lang w:val="ru-RU"/>
-        </w:rPr>
-        <w:t xml:space="preserve"> </w:t>
+        <w:t>Данный ниже скрипт создаст на Linux-хосте новую виртуальную машину с именем «RH» и сетевым адаптером типа «Bridge». Перед  запуском скрипта с консоли, скачайте файл «</w:t>
+      </w:r>
+      <w:r>
+        <w:rPr>
+          <w:b/>
+          <w:bCs/>
+          <w:sz w:val="18"/>
+          <w:szCs w:val="18"/>
+          <w:lang w:val="ru-RU"/>
+        </w:rPr>
+        <w:t>loop_rh_uti.vdi</w:t>
+      </w:r>
+      <w:r>
+        <w:rPr>
+          <w:sz w:val="18"/>
+          <w:szCs w:val="18"/>
+          <w:lang w:val="ru-RU"/>
+        </w:rPr>
+        <w:t xml:space="preserve">» с gihub </w:t>
       </w:r>
       <w:hyperlink r:id="rId8">
         <w:r>
@@ -2805,23 +2661,7 @@
           <w:szCs w:val="18"/>
           <w:lang w:val="ru-RU"/>
         </w:rPr>
-        <w:t xml:space="preserve">» - возможно, </w:t>
-      </w:r>
-      <w:r>
-        <w:rPr>
-          <w:sz w:val="18"/>
-          <w:szCs w:val="18"/>
-          <w:lang w:val="ru-RU"/>
-        </w:rPr>
-        <w:t xml:space="preserve">это </w:t>
-      </w:r>
-      <w:r>
-        <w:rPr>
-          <w:sz w:val="18"/>
-          <w:szCs w:val="18"/>
-          <w:lang w:val="ru-RU"/>
-        </w:rPr>
-        <w:t>единственный реальный интерфейс в системе, если у host-компьютера нет другого сетевого адаптера).</w:t>
+        <w:t>» - возможно, это единственный реальный интерфейс в системе, если у host-компьютера нет другого сетевого адаптера).</w:t>
       </w:r>
     </w:p>
     <w:p>
@@ -3125,8 +2965,139 @@
           <w:szCs w:val="18"/>
           <w:lang w:val="ru-RU"/>
         </w:rPr>
-        <w:t xml:space="preserve">Если скрипт после запуска отработает без ошибки, то на консоль выйдет примерно </w:t>
-      </w:r>
+        <w:t>Если скрипт после запуска отработает без ошибки, то на консоль выйдет примерно это:</w:t>
+      </w:r>
+    </w:p>
+    <w:p>
+      <w:pPr>
+        <w:pStyle w:val="NoSpacing"/>
+        <w:rPr>
+          <w:b/>
+          <w:b/>
+          <w:bCs/>
+          <w:sz w:val="18"/>
+          <w:szCs w:val="18"/>
+        </w:rPr>
+      </w:pPr>
+      <w:r>
+        <w:rPr>
+          <w:b/>
+          <w:bCs/>
+          <w:sz w:val="18"/>
+          <w:szCs w:val="18"/>
+        </w:rPr>
+        <w:t>Virtual machine 'RH' is created and registered.</w:t>
+      </w:r>
+    </w:p>
+    <w:p>
+      <w:pPr>
+        <w:pStyle w:val="NoSpacing"/>
+        <w:rPr>
+          <w:b/>
+          <w:b/>
+          <w:bCs/>
+          <w:sz w:val="18"/>
+          <w:szCs w:val="18"/>
+        </w:rPr>
+      </w:pPr>
+      <w:r>
+        <w:rPr>
+          <w:b/>
+          <w:bCs/>
+          <w:sz w:val="18"/>
+          <w:szCs w:val="18"/>
+        </w:rPr>
+        <w:t>UUID: d4fa50e1-55d6-45a9-bb4d-23bb7122b8c9</w:t>
+      </w:r>
+    </w:p>
+    <w:p>
+      <w:pPr>
+        <w:pStyle w:val="NoSpacing"/>
+        <w:rPr>
+          <w:b/>
+          <w:b/>
+          <w:bCs/>
+          <w:sz w:val="18"/>
+          <w:szCs w:val="18"/>
+        </w:rPr>
+      </w:pPr>
+      <w:r>
+        <w:rPr>
+          <w:b/>
+          <w:bCs/>
+          <w:sz w:val="18"/>
+          <w:szCs w:val="18"/>
+        </w:rPr>
+        <w:t>Settings file: '/home/alex/VB/RH/RH.vbox'</w:t>
+      </w:r>
+    </w:p>
+    <w:p>
+      <w:pPr>
+        <w:pStyle w:val="NoSpacing"/>
+        <w:rPr>
+          <w:b/>
+          <w:b/>
+          <w:bCs/>
+          <w:sz w:val="18"/>
+          <w:szCs w:val="18"/>
+        </w:rPr>
+      </w:pPr>
+      <w:r>
+        <w:rPr>
+          <w:b/>
+          <w:bCs/>
+          <w:sz w:val="18"/>
+          <w:szCs w:val="18"/>
+        </w:rPr>
+        <w:t>0%...10%...20%...30%...40%...50%...60%...70%...80%...90%...100%</w:t>
+      </w:r>
+    </w:p>
+    <w:p>
+      <w:pPr>
+        <w:pStyle w:val="NoSpacing"/>
+        <w:rPr>
+          <w:b/>
+          <w:b/>
+          <w:bCs/>
+          <w:sz w:val="18"/>
+          <w:szCs w:val="18"/>
+        </w:rPr>
+      </w:pPr>
+      <w:r>
+        <w:rPr>
+          <w:b/>
+          <w:bCs/>
+          <w:sz w:val="18"/>
+          <w:szCs w:val="18"/>
+        </w:rPr>
+        <w:t>Medium created. UUID: c8580dce-ca78-4a07-bc08-ce009179295d</w:t>
+      </w:r>
+    </w:p>
+    <w:p>
+      <w:pPr>
+        <w:pStyle w:val="NoSpacing"/>
+        <w:rPr>
+          <w:b/>
+          <w:b/>
+          <w:bCs/>
+          <w:sz w:val="18"/>
+          <w:szCs w:val="18"/>
+        </w:rPr>
+      </w:pPr>
+      <w:r>
+        <w:rPr>
+          <w:b/>
+          <w:bCs/>
+          <w:sz w:val="18"/>
+          <w:szCs w:val="18"/>
+        </w:rPr>
+      </w:r>
+    </w:p>
+    <w:p>
+      <w:pPr>
+        <w:pStyle w:val="Normal"/>
+        <w:rPr/>
+      </w:pPr>
       <w:r>
         <w:rPr>
           <w:b w:val="false"/>
@@ -3135,142 +3106,7 @@
           <w:szCs w:val="18"/>
           <w:lang w:val="ru-RU"/>
         </w:rPr>
-        <w:t>это</w:t>
-      </w:r>
-      <w:r>
-        <w:rPr>
-          <w:b w:val="false"/>
-          <w:bCs w:val="false"/>
-          <w:sz w:val="18"/>
-          <w:szCs w:val="18"/>
-          <w:lang w:val="ru-RU"/>
-        </w:rPr>
-        <w:t>:</w:t>
-      </w:r>
-    </w:p>
-    <w:p>
-      <w:pPr>
-        <w:pStyle w:val="NoSpacing"/>
-        <w:rPr>
-          <w:b/>
-          <w:b/>
-          <w:bCs/>
-          <w:sz w:val="18"/>
-          <w:szCs w:val="18"/>
-        </w:rPr>
-      </w:pPr>
-      <w:r>
-        <w:rPr>
-          <w:b/>
-          <w:bCs/>
-          <w:sz w:val="18"/>
-          <w:szCs w:val="18"/>
-        </w:rPr>
-        <w:t>Virtual machine 'RH' is created and registered.</w:t>
-      </w:r>
-    </w:p>
-    <w:p>
-      <w:pPr>
-        <w:pStyle w:val="NoSpacing"/>
-        <w:rPr>
-          <w:b/>
-          <w:b/>
-          <w:bCs/>
-          <w:sz w:val="18"/>
-          <w:szCs w:val="18"/>
-        </w:rPr>
-      </w:pPr>
-      <w:r>
-        <w:rPr>
-          <w:b/>
-          <w:bCs/>
-          <w:sz w:val="18"/>
-          <w:szCs w:val="18"/>
-        </w:rPr>
-        <w:t>UUID: d4fa50e1-55d6-45a9-bb4d-23bb7122b8c9</w:t>
-      </w:r>
-    </w:p>
-    <w:p>
-      <w:pPr>
-        <w:pStyle w:val="NoSpacing"/>
-        <w:rPr>
-          <w:b/>
-          <w:b/>
-          <w:bCs/>
-          <w:sz w:val="18"/>
-          <w:szCs w:val="18"/>
-        </w:rPr>
-      </w:pPr>
-      <w:r>
-        <w:rPr>
-          <w:b/>
-          <w:bCs/>
-          <w:sz w:val="18"/>
-          <w:szCs w:val="18"/>
-        </w:rPr>
-        <w:t>Settings file: '/home/alex/VB/RH/RH.vbox'</w:t>
-      </w:r>
-    </w:p>
-    <w:p>
-      <w:pPr>
-        <w:pStyle w:val="NoSpacing"/>
-        <w:rPr>
-          <w:b/>
-          <w:b/>
-          <w:bCs/>
-          <w:sz w:val="18"/>
-          <w:szCs w:val="18"/>
-        </w:rPr>
-      </w:pPr>
-      <w:r>
-        <w:rPr>
-          <w:b/>
-          <w:bCs/>
-          <w:sz w:val="18"/>
-          <w:szCs w:val="18"/>
-        </w:rPr>
-        <w:t>0%...10%...20%...30%...40%...50%...60%...70%...80%...90%...100%</w:t>
-      </w:r>
-    </w:p>
-    <w:p>
-      <w:pPr>
-        <w:pStyle w:val="NoSpacing"/>
-        <w:rPr>
-          <w:b/>
-          <w:b/>
-          <w:bCs/>
-          <w:sz w:val="18"/>
-          <w:szCs w:val="18"/>
-        </w:rPr>
-      </w:pPr>
-      <w:r>
-        <w:rPr>
-          <w:b/>
-          <w:bCs/>
-          <w:sz w:val="18"/>
-          <w:szCs w:val="18"/>
-        </w:rPr>
-        <w:t>Medium created. UUID: c8580dce-ca78-4a07-bc08-ce009179295d</w:t>
-      </w:r>
-    </w:p>
-    <w:p>
-      <w:pPr>
-        <w:pStyle w:val="NoSpacing"/>
-        <w:rPr>
-          <w:b/>
-          <w:b/>
-          <w:bCs/>
-          <w:sz w:val="18"/>
-          <w:szCs w:val="18"/>
-        </w:rPr>
-      </w:pPr>
-      <w:r>
-        <w:rPr>
-          <w:b/>
-          <w:bCs/>
-          <w:sz w:val="18"/>
-          <w:szCs w:val="18"/>
-        </w:rPr>
+        <w:t>Следите за ошибками! Если на консоли видна ЛЮБАЯ ошибка при создании VM, удалите «плохую» машину вместе со всеми её файлами (опция «Remove/Delete all files» в меню Manager), и затем создайте её заново запуском скрипта, устранив причину ошибки.</w:t>
       </w:r>
     </w:p>
     <w:p>
@@ -3280,102 +3116,10 @@
       </w:pPr>
       <w:r>
         <w:rPr>
-          <w:b w:val="false"/>
-          <w:bCs w:val="false"/>
-          <w:sz w:val="18"/>
-          <w:szCs w:val="18"/>
-          <w:lang w:val="ru-RU"/>
-        </w:rPr>
-        <w:t>Следите за ошибками! Если на консоли видна ЛЮБАЯ ошибка при создании VM, удал</w:t>
-      </w:r>
-      <w:r>
-        <w:rPr>
-          <w:b w:val="false"/>
-          <w:bCs w:val="false"/>
-          <w:sz w:val="18"/>
-          <w:szCs w:val="18"/>
-          <w:lang w:val="ru-RU"/>
-        </w:rPr>
-        <w:t>и</w:t>
-      </w:r>
-      <w:r>
-        <w:rPr>
-          <w:b w:val="false"/>
-          <w:bCs w:val="false"/>
-          <w:sz w:val="18"/>
-          <w:szCs w:val="18"/>
-          <w:lang w:val="ru-RU"/>
-        </w:rPr>
-        <w:t>те «плохую» машину вместе со всеми её файлами (опция «Remove/Delete all files» в меню Manager), и затем создайте её заново запуском скрипта, устранив причину ошибки.</w:t>
-      </w:r>
-    </w:p>
-    <w:p>
-      <w:pPr>
-        <w:pStyle w:val="Normal"/>
-        <w:rPr/>
-      </w:pPr>
-      <w:r>
-        <w:rPr>
-          <w:sz w:val="18"/>
-          <w:lang w:val="ru-RU"/>
-        </w:rPr>
-        <w:t xml:space="preserve">Особенность </w:t>
-      </w:r>
-      <w:r>
-        <w:rPr>
-          <w:sz w:val="18"/>
-          <w:lang w:val="ru-RU"/>
-        </w:rPr>
-        <w:t>данной</w:t>
-      </w:r>
-      <w:r>
-        <w:rPr>
-          <w:sz w:val="18"/>
-          <w:lang w:val="ru-RU"/>
-        </w:rPr>
-        <w:t xml:space="preserve"> виртуальной машины в том, что её сетевой интерфейс получает IP адрес не от роутера по DHCP, а </w:t>
-      </w:r>
-      <w:r>
-        <w:rPr>
-          <w:sz w:val="18"/>
-          <w:lang w:val="ru-RU"/>
-        </w:rPr>
-        <w:t xml:space="preserve">назначается </w:t>
-      </w:r>
-      <w:r>
-        <w:rPr>
-          <w:sz w:val="18"/>
-          <w:lang w:val="ru-RU"/>
-        </w:rPr>
-        <w:t xml:space="preserve">непосредственно </w:t>
-      </w:r>
-      <w:r>
-        <w:rPr>
-          <w:sz w:val="18"/>
-          <w:lang w:val="ru-RU"/>
-        </w:rPr>
-        <w:t>перед</w:t>
-      </w:r>
-      <w:r>
-        <w:rPr>
-          <w:sz w:val="18"/>
-          <w:lang w:val="ru-RU"/>
-        </w:rPr>
-        <w:t xml:space="preserve"> загрузк</w:t>
-      </w:r>
-      <w:r>
-        <w:rPr>
-          <w:sz w:val="18"/>
-          <w:lang w:val="ru-RU"/>
-        </w:rPr>
-        <w:t>ой</w:t>
-      </w:r>
-      <w:r>
-        <w:rPr>
-          <w:sz w:val="18"/>
-          <w:lang w:val="ru-RU"/>
-        </w:rPr>
-        <w:t xml:space="preserve"> контейнера «xTER», т.е. </w:t>
+          <w:sz w:val="18"/>
+          <w:lang w:val="ru-RU"/>
+        </w:rPr>
+        <w:t xml:space="preserve">Особенность данной виртуальной машины в том, что её сетевой интерфейс получает IP адрес не от роутера по DHCP, а назначается непосредственно перед загрузкой контейнера «xTER», т.е. </w:t>
       </w:r>
       <w:r>
         <w:rPr>
@@ -3391,63 +3135,7 @@
           <w:sz w:val="18"/>
           <w:lang w:val="ru-RU"/>
         </w:rPr>
-        <w:t>должны указать его из числа свободных IP адресов своей локальной сети (см. ниже, пример «</w:t>
-      </w:r>
-      <w:r>
-        <w:rPr>
-          <w:sz w:val="18"/>
-          <w:lang w:val="ru-RU"/>
-        </w:rPr>
-        <w:t>Формы загрузчика»</w:t>
-      </w:r>
-      <w:r>
-        <w:rPr>
-          <w:sz w:val="18"/>
-          <w:lang w:val="ru-RU"/>
-        </w:rPr>
-        <w:t xml:space="preserve">). Также в настройках «port forwarding» роутера, в отличие от других вариантов, нужно пробрасывать порты именно на IP виртуальной машины, а не на IP адрес </w:t>
-      </w:r>
-      <w:r>
-        <w:rPr>
-          <w:sz w:val="18"/>
-          <w:lang w:val="ru-RU"/>
-        </w:rPr>
-        <w:t xml:space="preserve">её </w:t>
-      </w:r>
-      <w:r>
-        <w:rPr>
-          <w:sz w:val="18"/>
-          <w:lang w:val="ru-RU"/>
-        </w:rPr>
-        <w:t xml:space="preserve">host-компьютера!  Это важный момент. NB: </w:t>
-      </w:r>
-      <w:r>
-        <w:rPr>
-          <w:sz w:val="18"/>
-          <w:lang w:val="ru-RU"/>
-        </w:rPr>
-        <w:t xml:space="preserve">в Linux </w:t>
-      </w:r>
-      <w:r>
-        <w:rPr>
-          <w:sz w:val="18"/>
-          <w:lang w:val="ru-RU"/>
-        </w:rPr>
-        <w:t>перед запуском VirtualBox Manager и за</w:t>
-      </w:r>
-      <w:r>
-        <w:rPr>
-          <w:sz w:val="18"/>
-          <w:lang w:val="ru-RU"/>
-        </w:rPr>
-        <w:t>тем</w:t>
-      </w:r>
-      <w:r>
-        <w:rPr>
-          <w:sz w:val="18"/>
-          <w:lang w:val="ru-RU"/>
-        </w:rPr>
-        <w:t xml:space="preserve"> скрипта создания VM, убедитесь, что драйвер «</w:t>
+        <w:t>должны указать его из числа свободных IP адресов своей локальной сети (см. ниже, пример «Формы загрузчика»). Также в настройках «port forwarding» роутера, в отличие от других вариантов, нужно пробрасывать порты именно на IP виртуальной машины, а не на IP адрес её host-компьютера!  Это важный момент. NB: в Linux перед запуском VirtualBox Manager и затем скрипта создания VM, убедитесь, что драйвер «</w:t>
       </w:r>
       <w:r>
         <w:rPr>
@@ -3891,61 +3579,7 @@
           <w:sz w:val="18"/>
           <w:szCs w:val="18"/>
         </w:rPr>
-        <w:t xml:space="preserve">vboxmanage modifyvm RH --memory </w:t>
-      </w:r>
-      <w:r>
-        <w:rPr>
-          <w:b/>
-          <w:bCs/>
-          <w:sz w:val="18"/>
-          <w:szCs w:val="18"/>
-        </w:rPr>
-        <w:t>6144</w:t>
-      </w:r>
-      <w:r>
-        <w:rPr>
-          <w:b/>
-          <w:bCs/>
-          <w:sz w:val="18"/>
-          <w:szCs w:val="18"/>
-        </w:rPr>
-        <w:t xml:space="preserve"> --cpus </w:t>
-      </w:r>
-      <w:r>
-        <w:rPr>
-          <w:b/>
-          <w:bCs/>
-          <w:sz w:val="18"/>
-          <w:szCs w:val="18"/>
-        </w:rPr>
-        <w:t>4</w:t>
-      </w:r>
-      <w:r>
-        <w:rPr>
-          <w:b/>
-          <w:bCs/>
-          <w:sz w:val="18"/>
-          <w:szCs w:val="18"/>
-        </w:rPr>
-        <w:t xml:space="preserve"> --audio none --firmware efi --nic1 bridged --nictype1 virtio --bridgeadapter1 "...</w:t>
-      </w:r>
-      <w:r>
-        <w:rPr>
-          <w:b/>
-          <w:bCs/>
-          <w:sz w:val="18"/>
-          <w:szCs w:val="18"/>
-        </w:rPr>
-        <w:t xml:space="preserve"> ( см. ниже)</w:t>
-      </w:r>
-      <w:r>
-        <w:rPr>
-          <w:b/>
-          <w:bCs/>
-          <w:sz w:val="18"/>
-          <w:szCs w:val="18"/>
-        </w:rPr>
-        <w:t>"</w:t>
+        <w:t>vboxmanage modifyvm RH --memory 6144 --cpus 4 --audio none --firmware efi --nic1 bridged --nictype1 virtio --bridgeadapter1 "... ( см. ниже)"</w:t>
       </w:r>
     </w:p>
     <w:p>
@@ -3980,34 +3614,7 @@
           <w:sz w:val="18"/>
           <w:szCs w:val="18"/>
         </w:rPr>
-        <w:t xml:space="preserve">vboxmanage createmedium --filename </w:t>
-      </w:r>
-      <w:r>
-        <w:rPr>
-          <w:b/>
-          <w:bCs/>
-          <w:sz w:val="18"/>
-          <w:szCs w:val="18"/>
-        </w:rPr>
-        <w:t>4</w:t>
-      </w:r>
-      <w:r>
-        <w:rPr>
-          <w:b/>
-          <w:bCs/>
-          <w:sz w:val="18"/>
-          <w:szCs w:val="18"/>
-        </w:rPr>
-        <w:t xml:space="preserve">G.vdi --size </w:t>
-      </w:r>
-      <w:r>
-        <w:rPr>
-          <w:b/>
-          <w:bCs/>
-          <w:sz w:val="18"/>
-          <w:szCs w:val="18"/>
-        </w:rPr>
-        <w:t>4096</w:t>
+        <w:t>vboxmanage createmedium --filename 4G.vdi --size 4096</w:t>
       </w:r>
     </w:p>
     <w:p>
@@ -4077,25 +3684,7 @@
           <w:sz w:val="18"/>
           <w:szCs w:val="18"/>
         </w:rPr>
-        <w:t>vboxmanage internalcommands sethduuid loop_rh_</w:t>
-      </w:r>
-      <w:r>
-        <w:rPr>
-          <w:b/>
-          <w:bCs/>
-          <w:sz w:val="18"/>
-          <w:szCs w:val="18"/>
-        </w:rPr>
-        <w:t>uti</w:t>
-      </w:r>
-      <w:r>
-        <w:rPr>
-          <w:b/>
-          <w:bCs/>
-          <w:sz w:val="18"/>
-          <w:szCs w:val="18"/>
-        </w:rPr>
-        <w:t>.vdi</w:t>
+        <w:t>vboxmanage internalcommands sethduuid loop_rh_uti.vdi</w:t>
       </w:r>
     </w:p>
     <w:p>
@@ -4130,25 +3719,7 @@
           <w:sz w:val="18"/>
           <w:szCs w:val="18"/>
         </w:rPr>
-        <w:t>vboxmanage storageattach RH --storagectl SATA --medium loop_rh_</w:t>
-      </w:r>
-      <w:r>
-        <w:rPr>
-          <w:b/>
-          <w:bCs/>
-          <w:sz w:val="18"/>
-          <w:szCs w:val="18"/>
-        </w:rPr>
-        <w:t>uti</w:t>
-      </w:r>
-      <w:r>
-        <w:rPr>
-          <w:b/>
-          <w:bCs/>
-          <w:sz w:val="18"/>
-          <w:szCs w:val="18"/>
-        </w:rPr>
-        <w:t>.vdi --port 0 --type hdd</w:t>
+        <w:t>vboxmanage storageattach RH --storagectl SATA --medium loop_rh_uti.vdi --port 0 --type hdd</w:t>
       </w:r>
     </w:p>
     <w:p>
@@ -4183,25 +3754,7 @@
           <w:sz w:val="18"/>
           <w:szCs w:val="18"/>
         </w:rPr>
-        <w:t xml:space="preserve">vboxmanage storageattach RH --storagectl SATA --medium </w:t>
-      </w:r>
-      <w:r>
-        <w:rPr>
-          <w:b/>
-          <w:bCs/>
-          <w:sz w:val="18"/>
-          <w:szCs w:val="18"/>
-        </w:rPr>
-        <w:t>4</w:t>
-      </w:r>
-      <w:r>
-        <w:rPr>
-          <w:b/>
-          <w:bCs/>
-          <w:sz w:val="18"/>
-          <w:szCs w:val="18"/>
-        </w:rPr>
-        <w:t>G.vdi --port 1 --type hdd</w:t>
+        <w:t>vboxmanage storageattach RH --storagectl SATA --medium 4G.vdi --port 1 --type hdd</w:t>
       </w:r>
     </w:p>
     <w:p>
@@ -4411,25 +3964,7 @@
           <w:sz w:val="18"/>
           <w:szCs w:val="18"/>
         </w:rPr>
-        <w:t xml:space="preserve">  файл «loop_rh_</w:t>
-      </w:r>
-      <w:r>
-        <w:rPr>
-          <w:b w:val="false"/>
-          <w:bCs w:val="false"/>
-          <w:sz w:val="18"/>
-          <w:szCs w:val="18"/>
-        </w:rPr>
-        <w:t>uti</w:t>
-      </w:r>
-      <w:r>
-        <w:rPr>
-          <w:b w:val="false"/>
-          <w:bCs w:val="false"/>
-          <w:sz w:val="18"/>
-          <w:szCs w:val="18"/>
-        </w:rPr>
-        <w:t>.vdi» и поместите его в папку  "C:\Users\Bob\VMs\RH".</w:t>
+        <w:t xml:space="preserve">  файл «loop_rh_uti.vdi» и поместите его в папку  "C:\Users\Bob\VMs\RH".</w:t>
       </w:r>
     </w:p>
     <w:p>
@@ -4628,7 +4163,7 @@
       <w:fldChar w:fldCharType="separate"/>
     </w:r>
     <w:r>
-      <w:t>15</w:t>
+      <w:t>11</w:t>
     </w:r>
     <w:r>
       <w:fldChar w:fldCharType="end"/>
@@ -6754,6 +6289,69 @@
   </w:style>
   <w:style w:type="character" w:styleId="ListLabel162">
     <w:name w:val="ListLabel 162"/>
+    <w:qFormat/>
+    <w:rPr>
+      <w:rFonts w:cs="OpenSymbol"/>
+    </w:rPr>
+  </w:style>
+  <w:style w:type="character" w:styleId="ListLabel163">
+    <w:name w:val="ListLabel 163"/>
+    <w:qFormat/>
+    <w:rPr>
+      <w:rFonts w:cs="OpenSymbol"/>
+    </w:rPr>
+  </w:style>
+  <w:style w:type="character" w:styleId="ListLabel164">
+    <w:name w:val="ListLabel 164"/>
+    <w:qFormat/>
+    <w:rPr>
+      <w:rFonts w:cs="OpenSymbol"/>
+    </w:rPr>
+  </w:style>
+  <w:style w:type="character" w:styleId="ListLabel165">
+    <w:name w:val="ListLabel 165"/>
+    <w:qFormat/>
+    <w:rPr>
+      <w:rFonts w:cs="OpenSymbol"/>
+    </w:rPr>
+  </w:style>
+  <w:style w:type="character" w:styleId="ListLabel166">
+    <w:name w:val="ListLabel 166"/>
+    <w:qFormat/>
+    <w:rPr>
+      <w:rFonts w:cs="OpenSymbol"/>
+    </w:rPr>
+  </w:style>
+  <w:style w:type="character" w:styleId="ListLabel167">
+    <w:name w:val="ListLabel 167"/>
+    <w:qFormat/>
+    <w:rPr>
+      <w:rFonts w:cs="OpenSymbol"/>
+    </w:rPr>
+  </w:style>
+  <w:style w:type="character" w:styleId="ListLabel168">
+    <w:name w:val="ListLabel 168"/>
+    <w:qFormat/>
+    <w:rPr>
+      <w:rFonts w:cs="OpenSymbol"/>
+    </w:rPr>
+  </w:style>
+  <w:style w:type="character" w:styleId="ListLabel169">
+    <w:name w:val="ListLabel 169"/>
+    <w:qFormat/>
+    <w:rPr>
+      <w:rFonts w:cs="OpenSymbol"/>
+    </w:rPr>
+  </w:style>
+  <w:style w:type="character" w:styleId="ListLabel170">
+    <w:name w:val="ListLabel 170"/>
+    <w:qFormat/>
+    <w:rPr>
+      <w:rFonts w:cs="OpenSymbol"/>
+    </w:rPr>
+  </w:style>
+  <w:style w:type="character" w:styleId="ListLabel171">
+    <w:name w:val="ListLabel 171"/>
     <w:qFormat/>
     <w:rPr>
       <w:rFonts w:cs="OpenSymbol"/>

</xml_diff>